<commit_message>
updated the sample size with some additional information. Also imporved the slide deck
</commit_message>
<xml_diff>
--- a/OutputDocuments/NfL_data_in ALS.docx
+++ b/OutputDocuments/NfL_data_in ALS.docx
@@ -1,6 +1,6 @@
 
 <file path=word/document.xml><?xml version="1.0" encoding="utf-8"?>
-<w:document xmlns:wpc="http://schemas.microsoft.com/office/word/2010/wordprocessingCanvas" xmlns:cx="http://schemas.microsoft.com/office/drawing/2014/chartex" xmlns:cx1="http://schemas.microsoft.com/office/drawing/2015/9/8/chartex" xmlns:cx2="http://schemas.microsoft.com/office/drawing/2015/10/21/chartex" xmlns:cx3="http://schemas.microsoft.com/office/drawing/2016/5/9/chartex" xmlns:cx4="http://schemas.microsoft.com/office/drawing/2016/5/10/chartex" xmlns:cx5="http://schemas.microsoft.com/office/drawing/2016/5/11/chartex" xmlns:cx6="http://schemas.microsoft.com/office/drawing/2016/5/12/chartex" xmlns:cx7="http://schemas.microsoft.com/office/drawing/2016/5/13/chartex" xmlns:cx8="http://schemas.microsoft.com/office/drawing/2016/5/14/chartex" xmlns:mc="http://schemas.openxmlformats.org/markup-compatibility/2006" xmlns:aink="http://schemas.microsoft.com/office/drawing/2016/ink" xmlns:am3d="http://schemas.microsoft.com/office/drawing/2017/model3d" xmlns:o="urn:schemas-microsoft-com:office:office" xmlns:oel="http://schemas.microsoft.com/office/2019/extlst" xmlns:r="http://schemas.openxmlformats.org/officeDocument/2006/relationships" xmlns:m="http://schemas.openxmlformats.org/officeDocument/2006/math" xmlns:v="urn:schemas-microsoft-com:vml" xmlns:wp14="http://schemas.microsoft.com/office/word/2010/wordprocessingDrawing" xmlns:wp="http://schemas.openxmlformats.org/drawingml/2006/wordprocessingDrawing" xmlns:w10="urn:schemas-microsoft-com:office:word" xmlns:w="http://schemas.openxmlformats.org/wordprocessingml/2006/main" xmlns:w14="http://schemas.microsoft.com/office/word/2010/wordml" xmlns:w15="http://schemas.microsoft.com/office/word/2012/wordml" xmlns:w16cex="http://schemas.microsoft.com/office/word/2018/wordml/cex" xmlns:w16cid="http://schemas.microsoft.com/office/word/2016/wordml/cid" xmlns:w16="http://schemas.microsoft.com/office/word/2018/wordml" xmlns:w16du="http://schemas.microsoft.com/office/word/2023/wordml/word16du" xmlns:w16sdtdh="http://schemas.microsoft.com/office/word/2020/wordml/sdtdatahash" xmlns:w16se="http://schemas.microsoft.com/office/word/2015/wordml/symex" xmlns:wpg="http://schemas.microsoft.com/office/word/2010/wordprocessingGroup" xmlns:wpi="http://schemas.microsoft.com/office/word/2010/wordprocessingInk" xmlns:wne="http://schemas.microsoft.com/office/word/2006/wordml" xmlns:wps="http://schemas.microsoft.com/office/word/2010/wordprocessingShape" mc:Ignorable="w14 w15 w16se w16cid w16 w16cex w16sdtdh w16du wp14">
+<w:document xmlns:wpc="http://schemas.microsoft.com/office/word/2010/wordprocessingCanvas" xmlns:cx="http://schemas.microsoft.com/office/drawing/2014/chartex" xmlns:cx1="http://schemas.microsoft.com/office/drawing/2015/9/8/chartex" xmlns:cx2="http://schemas.microsoft.com/office/drawing/2015/10/21/chartex" xmlns:cx3="http://schemas.microsoft.com/office/drawing/2016/5/9/chartex" xmlns:cx4="http://schemas.microsoft.com/office/drawing/2016/5/10/chartex" xmlns:cx5="http://schemas.microsoft.com/office/drawing/2016/5/11/chartex" xmlns:cx6="http://schemas.microsoft.com/office/drawing/2016/5/12/chartex" xmlns:cx7="http://schemas.microsoft.com/office/drawing/2016/5/13/chartex" xmlns:cx8="http://schemas.microsoft.com/office/drawing/2016/5/14/chartex" xmlns:mc="http://schemas.openxmlformats.org/markup-compatibility/2006" xmlns:aink="http://schemas.microsoft.com/office/drawing/2016/ink" xmlns:am3d="http://schemas.microsoft.com/office/drawing/2017/model3d" xmlns:o="urn:schemas-microsoft-com:office:office" xmlns:oel="http://schemas.microsoft.com/office/2019/extlst" xmlns:r="http://schemas.openxmlformats.org/officeDocument/2006/relationships" xmlns:m="http://schemas.openxmlformats.org/officeDocument/2006/math" xmlns:v="urn:schemas-microsoft-com:vml" xmlns:wp14="http://schemas.microsoft.com/office/word/2010/wordprocessingDrawing" xmlns:wp="http://schemas.openxmlformats.org/drawingml/2006/wordprocessingDrawing" xmlns:w10="urn:schemas-microsoft-com:office:word" xmlns:w="http://schemas.openxmlformats.org/wordprocessingml/2006/main" xmlns:w14="http://schemas.microsoft.com/office/word/2010/wordml" xmlns:w15="http://schemas.microsoft.com/office/word/2012/wordml" xmlns:w16cex="http://schemas.microsoft.com/office/word/2018/wordml/cex" xmlns:w16cid="http://schemas.microsoft.com/office/word/2016/wordml/cid" xmlns:w16="http://schemas.microsoft.com/office/word/2018/wordml" xmlns:w16du="http://schemas.microsoft.com/office/word/2023/wordml/word16du" xmlns:w16sdtdh="http://schemas.microsoft.com/office/word/2020/wordml/sdtdatahash" xmlns:w16sdtfl="http://schemas.microsoft.com/office/word/2024/wordml/sdtformatlock" xmlns:w16se="http://schemas.microsoft.com/office/word/2015/wordml/symex" xmlns:wpg="http://schemas.microsoft.com/office/word/2010/wordprocessingGroup" xmlns:wpi="http://schemas.microsoft.com/office/word/2010/wordprocessingInk" xmlns:wne="http://schemas.microsoft.com/office/word/2006/wordml" xmlns:wps="http://schemas.microsoft.com/office/word/2010/wordprocessingShape" mc:Ignorable="w14 w15 w16se w16cid w16 w16cex w16sdtdh w16sdtfl w16du wp14">
   <w:body>
     <w:p>
       <w:pPr>
@@ -68,8 +68,33 @@
           <w:b/>
           <w:bCs/>
         </w:rPr>
-        <w:t>Note for the ALS ePOC evaluation</w:t>
-      </w:r>
+        <w:t xml:space="preserve">Note for the ALS </w:t>
+      </w:r>
+      <w:proofErr w:type="spellStart"/>
+      <w:r>
+        <w:rPr>
+          <w:b/>
+          <w:bCs/>
+        </w:rPr>
+        <w:t>ePOC</w:t>
+      </w:r>
+      <w:proofErr w:type="spellEnd"/>
+      <w:r>
+        <w:rPr>
+          <w:b/>
+          <w:bCs/>
+        </w:rPr>
+        <w:t xml:space="preserve"> </w:t>
+      </w:r>
+      <w:proofErr w:type="gramStart"/>
+      <w:r>
+        <w:rPr>
+          <w:b/>
+          <w:bCs/>
+        </w:rPr>
+        <w:t>evaluation</w:t>
+      </w:r>
+      <w:proofErr w:type="gramEnd"/>
     </w:p>
     <w:p>
       <w:pPr>
@@ -84,15 +109,17 @@
           <w:szCs w:val="18"/>
         </w:rPr>
         <w:lastRenderedPageBreak/>
-        <w:t xml:space="preserve">Information originated from the folder </w:t>
-      </w:r>
+        <w:t xml:space="preserve">Information originated from the folder C:\Users\bvi5314\OneDrive - Takeda\Documents\Study\UNC </w:t>
+      </w:r>
+      <w:proofErr w:type="gramStart"/>
       <w:r>
         <w:rPr>
           <w:sz w:val="18"/>
           <w:szCs w:val="18"/>
         </w:rPr>
-        <w:t>C:\Users\bvi5314\OneDrive - Takeda\Documents\Study\UNC 13A</w:t>
-      </w:r>
+        <w:t>13A</w:t>
+      </w:r>
+      <w:proofErr w:type="gramEnd"/>
     </w:p>
     <w:p>
       <w:pPr>
@@ -121,7 +148,23 @@
         <w:fldChar w:fldCharType="end"/>
       </w:r>
       <w:r>
-        <w:t xml:space="preserve"> Summary statistics for NfL from Tofersen studies in different scale</w:t>
+        <w:t xml:space="preserve"> Summary statistics for </w:t>
+      </w:r>
+      <w:proofErr w:type="spellStart"/>
+      <w:r>
+        <w:t>NfL</w:t>
+      </w:r>
+      <w:proofErr w:type="spellEnd"/>
+      <w:r>
+        <w:t xml:space="preserve"> from </w:t>
+      </w:r>
+      <w:proofErr w:type="spellStart"/>
+      <w:r>
+        <w:t>Tofersen</w:t>
+      </w:r>
+      <w:proofErr w:type="spellEnd"/>
+      <w:r>
+        <w:t xml:space="preserve"> studies in different scale</w:t>
       </w:r>
     </w:p>
     <w:tbl>
@@ -168,12 +211,21 @@
                 <w:szCs w:val="20"/>
               </w:rPr>
             </w:pPr>
-            <w:r>
-              <w:rPr>
-                <w:sz w:val="20"/>
-                <w:szCs w:val="20"/>
-              </w:rPr>
-              <w:t>NfL/Study</w:t>
+            <w:proofErr w:type="spellStart"/>
+            <w:r>
+              <w:rPr>
+                <w:sz w:val="20"/>
+                <w:szCs w:val="20"/>
+              </w:rPr>
+              <w:t>NfL</w:t>
+            </w:r>
+            <w:proofErr w:type="spellEnd"/>
+            <w:r>
+              <w:rPr>
+                <w:sz w:val="20"/>
+                <w:szCs w:val="20"/>
+              </w:rPr>
+              <w:t>/Study</w:t>
             </w:r>
           </w:p>
         </w:tc>
@@ -433,12 +485,21 @@
                 <w:szCs w:val="20"/>
               </w:rPr>
             </w:pPr>
-            <w:r>
-              <w:rPr>
-                <w:sz w:val="20"/>
-                <w:szCs w:val="20"/>
-              </w:rPr>
-              <w:t>Tofersen P2/3*</w:t>
+            <w:proofErr w:type="spellStart"/>
+            <w:r>
+              <w:rPr>
+                <w:sz w:val="20"/>
+                <w:szCs w:val="20"/>
+              </w:rPr>
+              <w:t>Tofersen</w:t>
+            </w:r>
+            <w:proofErr w:type="spellEnd"/>
+            <w:r>
+              <w:rPr>
+                <w:sz w:val="20"/>
+                <w:szCs w:val="20"/>
+              </w:rPr>
+              <w:t xml:space="preserve"> P2/3*</w:t>
             </w:r>
           </w:p>
         </w:tc>
@@ -689,12 +750,21 @@
                 <w:szCs w:val="20"/>
               </w:rPr>
             </w:pPr>
-            <w:r>
-              <w:rPr>
-                <w:sz w:val="20"/>
-                <w:szCs w:val="20"/>
-              </w:rPr>
-              <w:t>Tofersen P2/3*</w:t>
+            <w:proofErr w:type="spellStart"/>
+            <w:r>
+              <w:rPr>
+                <w:sz w:val="20"/>
+                <w:szCs w:val="20"/>
+              </w:rPr>
+              <w:t>Tofersen</w:t>
+            </w:r>
+            <w:proofErr w:type="spellEnd"/>
+            <w:r>
+              <w:rPr>
+                <w:sz w:val="20"/>
+                <w:szCs w:val="20"/>
+              </w:rPr>
+              <w:t xml:space="preserve"> P2/3*</w:t>
             </w:r>
           </w:p>
         </w:tc>
@@ -924,12 +994,21 @@
                 <w:szCs w:val="20"/>
               </w:rPr>
             </w:pPr>
-            <w:r>
-              <w:rPr>
-                <w:sz w:val="20"/>
-                <w:szCs w:val="20"/>
-              </w:rPr>
-              <w:t>Tofersen P2/3</w:t>
+            <w:proofErr w:type="spellStart"/>
+            <w:r>
+              <w:rPr>
+                <w:sz w:val="20"/>
+                <w:szCs w:val="20"/>
+              </w:rPr>
+              <w:t>Tofersen</w:t>
+            </w:r>
+            <w:proofErr w:type="spellEnd"/>
+            <w:r>
+              <w:rPr>
+                <w:sz w:val="20"/>
+                <w:szCs w:val="20"/>
+              </w:rPr>
+              <w:t xml:space="preserve"> P2/3</w:t>
             </w:r>
           </w:p>
         </w:tc>
@@ -1150,12 +1229,21 @@
                 <w:szCs w:val="20"/>
               </w:rPr>
             </w:pPr>
-            <w:r>
-              <w:rPr>
-                <w:sz w:val="20"/>
-                <w:szCs w:val="20"/>
-              </w:rPr>
-              <w:t>Tofersen P2/3</w:t>
+            <w:proofErr w:type="spellStart"/>
+            <w:r>
+              <w:rPr>
+                <w:sz w:val="20"/>
+                <w:szCs w:val="20"/>
+              </w:rPr>
+              <w:t>Tofersen</w:t>
+            </w:r>
+            <w:proofErr w:type="spellEnd"/>
+            <w:r>
+              <w:rPr>
+                <w:sz w:val="20"/>
+                <w:szCs w:val="20"/>
+              </w:rPr>
+              <w:t xml:space="preserve"> P2/3</w:t>
             </w:r>
           </w:p>
         </w:tc>
@@ -1395,12 +1483,21 @@
                 <w:szCs w:val="20"/>
               </w:rPr>
             </w:pPr>
-            <w:r>
-              <w:rPr>
-                <w:sz w:val="20"/>
-                <w:szCs w:val="20"/>
-              </w:rPr>
-              <w:t>Tofersen P1/2*|</w:t>
+            <w:proofErr w:type="spellStart"/>
+            <w:r>
+              <w:rPr>
+                <w:sz w:val="20"/>
+                <w:szCs w:val="20"/>
+              </w:rPr>
+              <w:t>Tofersen</w:t>
+            </w:r>
+            <w:proofErr w:type="spellEnd"/>
+            <w:r>
+              <w:rPr>
+                <w:sz w:val="20"/>
+                <w:szCs w:val="20"/>
+              </w:rPr>
+              <w:t xml:space="preserve"> P1/2*|</w:t>
             </w:r>
           </w:p>
         </w:tc>
@@ -1638,12 +1735,21 @@
                 <w:szCs w:val="20"/>
               </w:rPr>
             </w:pPr>
-            <w:r>
-              <w:rPr>
-                <w:sz w:val="20"/>
-                <w:szCs w:val="20"/>
-              </w:rPr>
-              <w:t>Tofersen P2/3*</w:t>
+            <w:proofErr w:type="spellStart"/>
+            <w:r>
+              <w:rPr>
+                <w:sz w:val="20"/>
+                <w:szCs w:val="20"/>
+              </w:rPr>
+              <w:t>Tofersen</w:t>
+            </w:r>
+            <w:proofErr w:type="spellEnd"/>
+            <w:r>
+              <w:rPr>
+                <w:sz w:val="20"/>
+                <w:szCs w:val="20"/>
+              </w:rPr>
+              <w:t xml:space="preserve"> P2/3*</w:t>
             </w:r>
           </w:p>
         </w:tc>
@@ -1894,12 +2000,21 @@
                 <w:szCs w:val="20"/>
               </w:rPr>
             </w:pPr>
-            <w:r>
-              <w:rPr>
-                <w:sz w:val="20"/>
-                <w:szCs w:val="20"/>
-              </w:rPr>
-              <w:t>Tofersen P2/3*</w:t>
+            <w:proofErr w:type="spellStart"/>
+            <w:r>
+              <w:rPr>
+                <w:sz w:val="20"/>
+                <w:szCs w:val="20"/>
+              </w:rPr>
+              <w:t>Tofersen</w:t>
+            </w:r>
+            <w:proofErr w:type="spellEnd"/>
+            <w:r>
+              <w:rPr>
+                <w:sz w:val="20"/>
+                <w:szCs w:val="20"/>
+              </w:rPr>
+              <w:t xml:space="preserve"> P2/3*</w:t>
             </w:r>
           </w:p>
         </w:tc>
@@ -2082,12 +2197,21 @@
                 <w:szCs w:val="20"/>
               </w:rPr>
             </w:pPr>
-            <w:r>
-              <w:rPr>
-                <w:sz w:val="20"/>
-                <w:szCs w:val="20"/>
-              </w:rPr>
-              <w:t>Tofersen P2/3</w:t>
+            <w:proofErr w:type="spellStart"/>
+            <w:r>
+              <w:rPr>
+                <w:sz w:val="20"/>
+                <w:szCs w:val="20"/>
+              </w:rPr>
+              <w:t>Tofersen</w:t>
+            </w:r>
+            <w:proofErr w:type="spellEnd"/>
+            <w:r>
+              <w:rPr>
+                <w:sz w:val="20"/>
+                <w:szCs w:val="20"/>
+              </w:rPr>
+              <w:t xml:space="preserve"> P2/3</w:t>
             </w:r>
           </w:p>
         </w:tc>
@@ -2308,12 +2432,21 @@
                 <w:szCs w:val="20"/>
               </w:rPr>
             </w:pPr>
-            <w:r>
-              <w:rPr>
-                <w:sz w:val="20"/>
-                <w:szCs w:val="20"/>
-              </w:rPr>
-              <w:t>Tofersen P2/3</w:t>
+            <w:proofErr w:type="spellStart"/>
+            <w:r>
+              <w:rPr>
+                <w:sz w:val="20"/>
+                <w:szCs w:val="20"/>
+              </w:rPr>
+              <w:t>Tofersen</w:t>
+            </w:r>
+            <w:proofErr w:type="spellEnd"/>
+            <w:r>
+              <w:rPr>
+                <w:sz w:val="20"/>
+                <w:szCs w:val="20"/>
+              </w:rPr>
+              <w:t xml:space="preserve"> P2/3</w:t>
             </w:r>
           </w:p>
         </w:tc>
@@ -2499,12 +2632,21 @@
                 <w:szCs w:val="20"/>
               </w:rPr>
             </w:pPr>
-            <w:r>
-              <w:rPr>
-                <w:sz w:val="20"/>
-                <w:szCs w:val="20"/>
-              </w:rPr>
-              <w:t>Tofersen P1/2*|</w:t>
+            <w:proofErr w:type="spellStart"/>
+            <w:r>
+              <w:rPr>
+                <w:sz w:val="20"/>
+                <w:szCs w:val="20"/>
+              </w:rPr>
+              <w:t>Tofersen</w:t>
+            </w:r>
+            <w:proofErr w:type="spellEnd"/>
+            <w:r>
+              <w:rPr>
+                <w:sz w:val="20"/>
+                <w:szCs w:val="20"/>
+              </w:rPr>
+              <w:t xml:space="preserve"> P1/2*|</w:t>
             </w:r>
           </w:p>
         </w:tc>
@@ -2702,10 +2844,18 @@
     </w:tbl>
     <w:p>
       <w:r>
-        <w:t xml:space="preserve">*Fast progressing, Bold faces are </w:t>
-      </w:r>
-      <w:r>
-        <w:t>calculated assuming the outcome is log-normal</w:t>
+        <w:t xml:space="preserve">*Fast progressing, Bold faces </w:t>
+      </w:r>
+      <w:proofErr w:type="gramStart"/>
+      <w:r>
+        <w:t xml:space="preserve">are </w:t>
+      </w:r>
+      <w:r>
+        <w:t>calculated</w:t>
+      </w:r>
+      <w:proofErr w:type="gramEnd"/>
+      <w:r>
+        <w:t xml:space="preserve"> assuming the outcome is log-normal</w:t>
       </w:r>
       <w:r>
         <w:t xml:space="preserve">; </w:t>
@@ -2714,8 +2864,13 @@
         <w:t>B = Baseline, T = Treatment, P = Placebo</w:t>
       </w:r>
       <w:r>
-        <w:t>. Blang cell indicates data not available</w:t>
-      </w:r>
+        <w:t xml:space="preserve">. Blang cell indicates data not </w:t>
+      </w:r>
+      <w:proofErr w:type="gramStart"/>
+      <w:r>
+        <w:t>available</w:t>
+      </w:r>
+      <w:proofErr w:type="gramEnd"/>
     </w:p>
     <w:p>
       <w:pPr>
@@ -2729,8 +2884,17 @@
           <w:b/>
           <w:bCs/>
         </w:rPr>
-        <w:t>Change from baseline</w:t>
-      </w:r>
+        <w:t xml:space="preserve">Change from </w:t>
+      </w:r>
+      <w:proofErr w:type="gramStart"/>
+      <w:r>
+        <w:rPr>
+          <w:b/>
+          <w:bCs/>
+        </w:rPr>
+        <w:t>baseline</w:t>
+      </w:r>
+      <w:proofErr w:type="gramEnd"/>
     </w:p>
     <w:p>
       <w:pPr>
@@ -2751,7 +2915,51 @@
           <w:szCs w:val="22"/>
           <w14:ligatures w14:val="none"/>
         </w:rPr>
-        <w:t>In the VALOR trial, the percent change from baseline in the concentration of neurofilament light chains (NfL) in plasma for the treated group (tofersen group) compared to the placebo group</w:t>
+        <w:t>In the VALOR trial, the percent change from baseline in the concentration of neurofilament light chains (</w:t>
+      </w:r>
+      <w:proofErr w:type="spellStart"/>
+      <w:r>
+        <w:rPr>
+          <w:rFonts w:eastAsia="Times New Roman" w:cs="Times New Roman"/>
+          <w:kern w:val="0"/>
+          <w:sz w:val="22"/>
+          <w:szCs w:val="22"/>
+          <w14:ligatures w14:val="none"/>
+        </w:rPr>
+        <w:t>NfL</w:t>
+      </w:r>
+      <w:proofErr w:type="spellEnd"/>
+      <w:r>
+        <w:rPr>
+          <w:rFonts w:eastAsia="Times New Roman" w:cs="Times New Roman"/>
+          <w:kern w:val="0"/>
+          <w:sz w:val="22"/>
+          <w:szCs w:val="22"/>
+          <w14:ligatures w14:val="none"/>
+        </w:rPr>
+        <w:t>) in plasma for the treated group (</w:t>
+      </w:r>
+      <w:proofErr w:type="spellStart"/>
+      <w:r>
+        <w:rPr>
+          <w:rFonts w:eastAsia="Times New Roman" w:cs="Times New Roman"/>
+          <w:kern w:val="0"/>
+          <w:sz w:val="22"/>
+          <w:szCs w:val="22"/>
+          <w14:ligatures w14:val="none"/>
+        </w:rPr>
+        <w:t>tofersen</w:t>
+      </w:r>
+      <w:proofErr w:type="spellEnd"/>
+      <w:r>
+        <w:rPr>
+          <w:rFonts w:eastAsia="Times New Roman" w:cs="Times New Roman"/>
+          <w:kern w:val="0"/>
+          <w:sz w:val="22"/>
+          <w:szCs w:val="22"/>
+          <w14:ligatures w14:val="none"/>
+        </w:rPr>
+        <w:t xml:space="preserve"> group) compared to the placebo group</w:t>
       </w:r>
       <w:r>
         <w:rPr>
@@ -2847,8 +3055,20 @@
           <w:szCs w:val="22"/>
           <w14:ligatures w14:val="none"/>
         </w:rPr>
-        <w:t xml:space="preserve"> from their baseline level</w:t>
-      </w:r>
+        <w:t xml:space="preserve"> from their baseline </w:t>
+      </w:r>
+      <w:proofErr w:type="gramStart"/>
+      <w:r>
+        <w:rPr>
+          <w:rFonts w:eastAsia="Times New Roman" w:cs="Times New Roman"/>
+          <w:kern w:val="0"/>
+          <w:sz w:val="22"/>
+          <w:szCs w:val="22"/>
+          <w14:ligatures w14:val="none"/>
+        </w:rPr>
+        <w:t>level</w:t>
+      </w:r>
+      <w:proofErr w:type="gramEnd"/>
     </w:p>
     <w:p>
       <w:pPr>
@@ -2895,8 +3115,20 @@
           <w:szCs w:val="22"/>
           <w14:ligatures w14:val="none"/>
         </w:rPr>
-        <w:t xml:space="preserve"> from their baseline level</w:t>
-      </w:r>
+        <w:t xml:space="preserve"> from their baseline </w:t>
+      </w:r>
+      <w:proofErr w:type="gramStart"/>
+      <w:r>
+        <w:rPr>
+          <w:rFonts w:eastAsia="Times New Roman" w:cs="Times New Roman"/>
+          <w:kern w:val="0"/>
+          <w:sz w:val="22"/>
+          <w:szCs w:val="22"/>
+          <w14:ligatures w14:val="none"/>
+        </w:rPr>
+        <w:t>level</w:t>
+      </w:r>
+      <w:proofErr w:type="gramEnd"/>
     </w:p>
     <w:p>
       <w:pPr>
@@ -2993,7 +3225,29 @@
           <w:szCs w:val="22"/>
           <w14:ligatures w14:val="none"/>
         </w:rPr>
-        <w:t xml:space="preserve"> was observed [1.2 – (1-0.6)]</w:t>
+        <w:t xml:space="preserve"> </w:t>
+      </w:r>
+      <w:proofErr w:type="gramStart"/>
+      <w:r>
+        <w:rPr>
+          <w:rFonts w:eastAsia="Times New Roman" w:cs="Times New Roman"/>
+          <w:kern w:val="0"/>
+          <w:sz w:val="22"/>
+          <w:szCs w:val="22"/>
+          <w14:ligatures w14:val="none"/>
+        </w:rPr>
+        <w:t>was observed</w:t>
+      </w:r>
+      <w:proofErr w:type="gramEnd"/>
+      <w:r>
+        <w:rPr>
+          <w:rFonts w:eastAsia="Times New Roman" w:cs="Times New Roman"/>
+          <w:kern w:val="0"/>
+          <w:sz w:val="22"/>
+          <w:szCs w:val="22"/>
+          <w14:ligatures w14:val="none"/>
+        </w:rPr>
+        <w:t xml:space="preserve"> [1.2 – (1-0.6)]</w:t>
       </w:r>
     </w:p>
     <w:p>
@@ -3059,7 +3313,7 @@
           <w:szCs w:val="22"/>
           <w14:ligatures w14:val="none"/>
         </w:rPr>
-        <w:t xml:space="preserve"> Reduced by 40%</w:t>
+        <w:t xml:space="preserve"> Reduced by </w:t>
       </w:r>
       <w:r>
         <w:rPr>
@@ -3069,8 +3323,40 @@
           <w:szCs w:val="22"/>
           <w14:ligatures w14:val="none"/>
         </w:rPr>
-        <w:t xml:space="preserve"> from their baseline level</w:t>
-      </w:r>
+        <w:t>50</w:t>
+      </w:r>
+      <w:r>
+        <w:rPr>
+          <w:rFonts w:eastAsia="Times New Roman" w:cs="Times New Roman"/>
+          <w:kern w:val="0"/>
+          <w:sz w:val="22"/>
+          <w:szCs w:val="22"/>
+          <w14:ligatures w14:val="none"/>
+        </w:rPr>
+        <w:t>%</w:t>
+      </w:r>
+      <w:r>
+        <w:rPr>
+          <w:rFonts w:eastAsia="Times New Roman" w:cs="Times New Roman"/>
+          <w:kern w:val="0"/>
+          <w:sz w:val="22"/>
+          <w:szCs w:val="22"/>
+          <w14:ligatures w14:val="none"/>
+        </w:rPr>
+        <w:t xml:space="preserve"> from their baseline </w:t>
+      </w:r>
+      <w:proofErr w:type="gramStart"/>
+      <w:r>
+        <w:rPr>
+          <w:rFonts w:eastAsia="Times New Roman" w:cs="Times New Roman"/>
+          <w:kern w:val="0"/>
+          <w:sz w:val="22"/>
+          <w:szCs w:val="22"/>
+          <w14:ligatures w14:val="none"/>
+        </w:rPr>
+        <w:t>level</w:t>
+      </w:r>
+      <w:proofErr w:type="gramEnd"/>
     </w:p>
     <w:p>
       <w:pPr>
@@ -3107,7 +3393,7 @@
           <w:szCs w:val="22"/>
           <w14:ligatures w14:val="none"/>
         </w:rPr>
-        <w:t xml:space="preserve"> Increased by 19%</w:t>
+        <w:t xml:space="preserve"> </w:t>
       </w:r>
       <w:r>
         <w:rPr>
@@ -3117,8 +3403,60 @@
           <w:szCs w:val="22"/>
           <w14:ligatures w14:val="none"/>
         </w:rPr>
-        <w:t xml:space="preserve"> from their baseline level</w:t>
-      </w:r>
+        <w:t>Reduced</w:t>
+      </w:r>
+      <w:r>
+        <w:rPr>
+          <w:rFonts w:eastAsia="Times New Roman" w:cs="Times New Roman"/>
+          <w:kern w:val="0"/>
+          <w:sz w:val="22"/>
+          <w:szCs w:val="22"/>
+          <w14:ligatures w14:val="none"/>
+        </w:rPr>
+        <w:t xml:space="preserve"> by </w:t>
+      </w:r>
+      <w:r>
+        <w:rPr>
+          <w:rFonts w:eastAsia="Times New Roman" w:cs="Times New Roman"/>
+          <w:kern w:val="0"/>
+          <w:sz w:val="22"/>
+          <w:szCs w:val="22"/>
+          <w14:ligatures w14:val="none"/>
+        </w:rPr>
+        <w:t>5</w:t>
+      </w:r>
+      <w:r>
+        <w:rPr>
+          <w:rFonts w:eastAsia="Times New Roman" w:cs="Times New Roman"/>
+          <w:kern w:val="0"/>
+          <w:sz w:val="22"/>
+          <w:szCs w:val="22"/>
+          <w14:ligatures w14:val="none"/>
+        </w:rPr>
+        <w:t>%</w:t>
+      </w:r>
+      <w:r>
+        <w:rPr>
+          <w:rFonts w:eastAsia="Times New Roman" w:cs="Times New Roman"/>
+          <w:kern w:val="0"/>
+          <w:sz w:val="22"/>
+          <w:szCs w:val="22"/>
+          <w14:ligatures w14:val="none"/>
+        </w:rPr>
+        <w:t xml:space="preserve"> from their baseline </w:t>
+      </w:r>
+      <w:proofErr w:type="gramStart"/>
+      <w:r>
+        <w:rPr>
+          <w:rFonts w:eastAsia="Times New Roman" w:cs="Times New Roman"/>
+          <w:kern w:val="0"/>
+          <w:sz w:val="22"/>
+          <w:szCs w:val="22"/>
+          <w14:ligatures w14:val="none"/>
+        </w:rPr>
+        <w:t>level</w:t>
+      </w:r>
+      <w:proofErr w:type="gramEnd"/>
     </w:p>
     <w:p>
       <w:pPr>
@@ -3155,7 +3493,27 @@
           <w:szCs w:val="22"/>
           <w14:ligatures w14:val="none"/>
         </w:rPr>
-        <w:t xml:space="preserve"> 59% reduction </w:t>
+        <w:t xml:space="preserve"> </w:t>
+      </w:r>
+      <w:r>
+        <w:rPr>
+          <w:rFonts w:eastAsia="Times New Roman" w:cs="Times New Roman"/>
+          <w:kern w:val="0"/>
+          <w:sz w:val="22"/>
+          <w:szCs w:val="22"/>
+          <w14:ligatures w14:val="none"/>
+        </w:rPr>
+        <w:t>45</w:t>
+      </w:r>
+      <w:r>
+        <w:rPr>
+          <w:rFonts w:eastAsia="Times New Roman" w:cs="Times New Roman"/>
+          <w:kern w:val="0"/>
+          <w:sz w:val="22"/>
+          <w:szCs w:val="22"/>
+          <w14:ligatures w14:val="none"/>
+        </w:rPr>
+        <w:t xml:space="preserve">% reduction </w:t>
       </w:r>
       <w:r>
         <w:rPr>
@@ -3240,22 +3598,69 @@
           <w:sz w:val="18"/>
           <w:szCs w:val="18"/>
         </w:rPr>
-        <w:t>The geometric mean ratio of .33 and .52 need to be clarified further</w:t>
-      </w:r>
+        <w:t xml:space="preserve">The geometric mean ratio of .33 and .52 need to </w:t>
+      </w:r>
+      <w:proofErr w:type="gramStart"/>
       <w:r>
         <w:rPr>
           <w:sz w:val="18"/>
           <w:szCs w:val="18"/>
         </w:rPr>
-        <w:t xml:space="preserve">. Ideally this should be .8 and </w:t>
-      </w:r>
+        <w:t>be clarified</w:t>
+      </w:r>
+      <w:proofErr w:type="gramEnd"/>
       <w:r>
         <w:rPr>
           <w:sz w:val="18"/>
           <w:szCs w:val="18"/>
         </w:rPr>
+        <w:t xml:space="preserve"> further</w:t>
+      </w:r>
+      <w:r>
+        <w:rPr>
+          <w:sz w:val="18"/>
+          <w:szCs w:val="18"/>
+        </w:rPr>
+        <w:t xml:space="preserve">. Ideally this should be .8 and </w:t>
+      </w:r>
+      <w:r>
+        <w:rPr>
+          <w:sz w:val="18"/>
+          <w:szCs w:val="18"/>
+        </w:rPr>
         <w:t>.59</w:t>
       </w:r>
+      <w:r>
+        <w:rPr>
+          <w:sz w:val="18"/>
+          <w:szCs w:val="18"/>
+        </w:rPr>
+        <w:t xml:space="preserve">. The SD for </w:t>
+      </w:r>
+      <w:r>
+        <w:rPr>
+          <w:sz w:val="18"/>
+          <w:szCs w:val="18"/>
+        </w:rPr>
+        <w:t xml:space="preserve">gm ration .33 is </w:t>
+      </w:r>
+      <w:proofErr w:type="gramStart"/>
+      <w:r>
+        <w:rPr>
+          <w:sz w:val="18"/>
+          <w:szCs w:val="18"/>
+        </w:rPr>
+        <w:t>0.051</w:t>
+      </w:r>
+      <w:proofErr w:type="gramEnd"/>
+    </w:p>
+    <w:p>
+      <w:pPr>
+        <w:rPr>
+          <w:sz w:val="18"/>
+          <w:szCs w:val="18"/>
+        </w:rPr>
+      </w:pPr>
     </w:p>
     <w:p>
       <w:pPr>
@@ -3735,291 +4140,758 @@
     </w:p>
     <w:p>
       <w:r>
-        <w:t>The total estimated sample size is 44 across 4 dose level cohorts.  Each cohort will have an overall ratio of 3 active to 1 placebo.  The initial 2 dose level cohorts will have N=8 patients each and N=12 and N=16 in the two higher subsequent cohorts. </w:t>
+        <w:t xml:space="preserve">The total estimated sample size is </w:t>
+      </w:r>
+      <w:proofErr w:type="gramStart"/>
+      <w:r>
+        <w:t>44</w:t>
+      </w:r>
+      <w:proofErr w:type="gramEnd"/>
+      <w:r>
+        <w:t xml:space="preserve"> across 4 dose level cohorts.  Each cohort will have an overall ratio of </w:t>
+      </w:r>
+      <w:proofErr w:type="gramStart"/>
+      <w:r>
+        <w:t>3</w:t>
+      </w:r>
+      <w:proofErr w:type="gramEnd"/>
+      <w:r>
+        <w:t xml:space="preserve"> active to 1 placebo.  The initial 2 dose level cohorts will have N=8 patients each and N=12 and N=16 in the two higher subsequent cohorts. </w:t>
       </w:r>
       <w:r>
         <w:t xml:space="preserve">The sample size </w:t>
       </w:r>
       <w:r>
-        <w:t xml:space="preserve">power was evaluated based on the higher dose cohorts. </w:t>
+        <w:t xml:space="preserve">power </w:t>
+      </w:r>
+      <w:proofErr w:type="gramStart"/>
+      <w:r>
+        <w:t>was evaluated</w:t>
+      </w:r>
+      <w:proofErr w:type="gramEnd"/>
+      <w:r>
+        <w:t xml:space="preserve"> based on the higher dose cohorts. </w:t>
       </w:r>
     </w:p>
     <w:p>
-      <w:r>
-        <w:t xml:space="preserve">The study considers changes </w:t>
-      </w:r>
-      <w:r>
-        <w:t xml:space="preserve">log </w:t>
-      </w:r>
-      <w:r>
-        <w:t xml:space="preserve">plasma NfL concentration as the surrogate endpoint. </w:t>
-      </w:r>
-      <w:r>
-        <w:t>From Toferse</w:t>
-      </w:r>
-      <w:r>
-        <w:t>n</w:t>
-      </w:r>
-      <w:r>
-        <w:t xml:space="preserve"> Phase 2/3, the slow progressing placebo group has SD</w:t>
-      </w:r>
-      <w:r>
-        <w:t xml:space="preserve"> of 0.</w:t>
-      </w:r>
-      <w:r>
-        <w:t>7</w:t>
-      </w:r>
-      <w:r>
-        <w:t xml:space="preserve"> at baseline</w:t>
-      </w:r>
-      <w:r>
-        <w:t xml:space="preserve">. Assuming the same SD for </w:t>
-      </w:r>
-      <w:r>
-        <w:t>16-week</w:t>
-      </w:r>
-      <w:r>
-        <w:t xml:space="preserve"> </w:t>
-      </w:r>
-      <w:r>
-        <w:t>follow-up</w:t>
-      </w:r>
-      <w:r>
-        <w:t xml:space="preserve">, the </w:t>
-      </w:r>
-      <w:r>
-        <w:t>SD</w:t>
-      </w:r>
-      <w:r>
-        <w:t xml:space="preserve"> for </w:t>
-      </w:r>
-      <w:r>
-        <w:t xml:space="preserve">the change would be </w:t>
-      </w:r>
-      <w:r>
-        <w:t>0.</w:t>
-      </w:r>
-      <w:r>
-        <w:t>81</w:t>
-      </w:r>
-      <w:r>
-        <w:t xml:space="preserve"> (using the design matrix)</w:t>
+      <w:pPr>
+        <w:rPr>
+          <w:rFonts w:eastAsia="Times New Roman" w:cs="Times New Roman"/>
+          <w:kern w:val="0"/>
+          <w:sz w:val="22"/>
+          <w:szCs w:val="22"/>
+          <w14:ligatures w14:val="none"/>
+        </w:rPr>
+      </w:pPr>
+      <w:r>
+        <w:t xml:space="preserve">In </w:t>
+      </w:r>
+      <w:proofErr w:type="spellStart"/>
+      <w:r>
+        <w:t>Tofersen</w:t>
+      </w:r>
+      <w:proofErr w:type="spellEnd"/>
+      <w:r>
+        <w:t xml:space="preserve"> Phase 2/3 trial</w:t>
+      </w:r>
+      <w:r>
+        <w:t xml:space="preserve"> consider changes </w:t>
+      </w:r>
+      <w:r>
+        <w:t xml:space="preserve">in </w:t>
+      </w:r>
+      <w:r>
+        <w:t xml:space="preserve">log plasma </w:t>
+      </w:r>
+      <w:proofErr w:type="spellStart"/>
+      <w:r>
+        <w:t>NfL</w:t>
+      </w:r>
+      <w:proofErr w:type="spellEnd"/>
+      <w:r>
+        <w:t xml:space="preserve"> concentration as the surrogate endpoint. </w:t>
+      </w:r>
+      <w:r>
+        <w:t>Difference in change</w:t>
+      </w:r>
+      <w:r>
+        <w:t xml:space="preserve">s in log plasma </w:t>
+      </w:r>
+      <w:proofErr w:type="spellStart"/>
+      <w:r>
+        <w:t>Nfl</w:t>
+      </w:r>
+      <w:proofErr w:type="spellEnd"/>
+      <w:r>
+        <w:t xml:space="preserve"> between Treated and Placebo group is equivalent to the </w:t>
+      </w:r>
+      <w:proofErr w:type="gramStart"/>
+      <w:r>
+        <w:t>log(</w:t>
+      </w:r>
+      <w:proofErr w:type="gramEnd"/>
+      <w:r>
+        <w:t>GM ratio of treatment group to Placebo</w:t>
+      </w:r>
+      <w:r>
+        <w:t>)</w:t>
+      </w:r>
+      <w:r>
+        <w:t xml:space="preserve">. </w:t>
+      </w:r>
+      <w:r>
+        <w:t xml:space="preserve">The </w:t>
+      </w:r>
+      <w:r>
+        <w:t xml:space="preserve">study observed </w:t>
+      </w:r>
+      <w:r>
+        <w:t xml:space="preserve">the </w:t>
+      </w:r>
+      <w:proofErr w:type="spellStart"/>
+      <w:r>
+        <w:t>NfL</w:t>
+      </w:r>
+      <w:proofErr w:type="spellEnd"/>
+      <w:r>
+        <w:t xml:space="preserve"> change</w:t>
+      </w:r>
+      <w:r>
+        <w:t>s</w:t>
+      </w:r>
+      <w:r>
+        <w:t xml:space="preserve"> as follows in the </w:t>
+      </w:r>
+      <w:r>
+        <w:rPr>
+          <w:rFonts w:eastAsia="Times New Roman" w:cs="Times New Roman"/>
+          <w:b/>
+          <w:bCs/>
+          <w:kern w:val="0"/>
+          <w:sz w:val="22"/>
+          <w:szCs w:val="22"/>
+          <w14:ligatures w14:val="none"/>
+        </w:rPr>
+        <w:t>Slower-progression subgroup:</w:t>
       </w:r>
     </w:p>
     <w:p>
-      <w:r>
-        <w:t xml:space="preserve">The study aims to observe at least 30% reduction </w:t>
-      </w:r>
-      <w:r>
-        <w:t>in change from baseline</w:t>
-      </w:r>
-      <w:r>
-        <w:t xml:space="preserve"> (expressed </w:t>
-      </w:r>
-      <w:r>
-        <w:t>as a</w:t>
-      </w:r>
-      <w:r>
-        <w:t xml:space="preserve"> ratio)</w:t>
-      </w:r>
-      <w:r>
-        <w:t xml:space="preserve"> in treated group compared to the placebo group</w:t>
-      </w:r>
-      <w:r>
-        <w:t xml:space="preserve"> in log scale</w:t>
-      </w:r>
-      <w:r>
-        <w:t xml:space="preserve">. A 30% reduction </w:t>
-      </w:r>
-      <w:r>
-        <w:t>we expect to observ</w:t>
-      </w:r>
-      <w:r>
-        <w:t>e 70% of the placebo in treated group.</w:t>
-      </w:r>
-      <w:r>
-        <w:t xml:space="preserve"> </w:t>
-      </w:r>
-      <w:r>
-        <w:t xml:space="preserve">So we will require to observe a difference of </w:t>
-      </w:r>
-      <w:r>
-        <w:t>log(</w:t>
-      </w:r>
-      <w:r>
-        <w:t>Change from baseline</w:t>
-      </w:r>
-      <w:r>
-        <w:t xml:space="preserve"> in Treatment</w:t>
-      </w:r>
-      <w:r>
-        <w:t xml:space="preserve"> </w:t>
-      </w:r>
-      <w:r>
-        <w:t xml:space="preserve">[in </w:t>
-      </w:r>
-      <w:r>
-        <w:t>ratio scale</w:t>
-      </w:r>
-      <w:r>
-        <w:t>]</w:t>
-      </w:r>
-      <w:r>
-        <w:t>) – log(</w:t>
-      </w:r>
-      <w:r>
-        <w:t xml:space="preserve">Change from baseline in </w:t>
-      </w:r>
-      <w:r>
-        <w:t>placebo</w:t>
-      </w:r>
-      <w:r>
-        <w:t>)= Log(.</w:t>
-      </w:r>
-      <w:r>
-        <w:t>7</w:t>
-      </w:r>
-      <w:r>
-        <w:t>) =   -.36</w:t>
-      </w:r>
-      <w:r>
-        <w:t xml:space="preserve"> unit in log scale.</w:t>
-      </w:r>
-      <w:r>
-        <w:t xml:space="preserve"> Results t</w:t>
-      </w:r>
-      <w:r>
-        <w:t>he effect size</w:t>
-      </w:r>
-      <w:r>
-        <w:t xml:space="preserve"> </w:t>
-      </w:r>
-      <w:r>
-        <w:t>(Cohen’s d) d = -.36/</w:t>
-      </w:r>
-      <w:r>
-        <w:t>0.</w:t>
-      </w:r>
-      <w:r>
-        <w:t>81</w:t>
-      </w:r>
-      <w:r>
-        <w:t xml:space="preserve"> </w:t>
-      </w:r>
-      <w:r>
-        <w:t xml:space="preserve"> = </w:t>
-      </w:r>
-      <w:r>
-        <w:t>1.7</w:t>
-      </w:r>
-      <w:r>
-        <w:t>.</w:t>
-      </w:r>
+      <w:pPr>
+        <w:numPr>
+          <w:ilvl w:val="1"/>
+          <w:numId w:val="5"/>
+        </w:numPr>
+        <w:spacing w:before="100" w:beforeAutospacing="1" w:after="100" w:afterAutospacing="1" w:line="240" w:lineRule="auto"/>
+        <w:rPr>
+          <w:rFonts w:eastAsia="Times New Roman" w:cs="Times New Roman"/>
+          <w:kern w:val="0"/>
+          <w:sz w:val="22"/>
+          <w:szCs w:val="22"/>
+          <w14:ligatures w14:val="none"/>
+        </w:rPr>
+      </w:pPr>
+      <w:r>
+        <w:rPr>
+          <w:rFonts w:eastAsia="Times New Roman" w:cs="Times New Roman"/>
+          <w:b/>
+          <w:bCs/>
+          <w:kern w:val="0"/>
+          <w:sz w:val="22"/>
+          <w:szCs w:val="22"/>
+          <w14:ligatures w14:val="none"/>
+        </w:rPr>
+        <w:t>Treated group:</w:t>
+      </w:r>
+      <w:r>
+        <w:rPr>
+          <w:rFonts w:eastAsia="Times New Roman" w:cs="Times New Roman"/>
+          <w:kern w:val="0"/>
+          <w:sz w:val="22"/>
+          <w:szCs w:val="22"/>
+          <w14:ligatures w14:val="none"/>
+        </w:rPr>
+        <w:t xml:space="preserve"> Reduced by </w:t>
+      </w:r>
+      <w:r>
+        <w:rPr>
+          <w:rFonts w:eastAsia="Times New Roman" w:cs="Times New Roman"/>
+          <w:kern w:val="0"/>
+          <w:sz w:val="22"/>
+          <w:szCs w:val="22"/>
+          <w14:ligatures w14:val="none"/>
+        </w:rPr>
+        <w:t>5</w:t>
+      </w:r>
+      <w:r>
+        <w:rPr>
+          <w:rFonts w:eastAsia="Times New Roman" w:cs="Times New Roman"/>
+          <w:kern w:val="0"/>
+          <w:sz w:val="22"/>
+          <w:szCs w:val="22"/>
+          <w14:ligatures w14:val="none"/>
+        </w:rPr>
+        <w:t>0%</w:t>
+      </w:r>
+      <w:r>
+        <w:rPr>
+          <w:rFonts w:eastAsia="Times New Roman" w:cs="Times New Roman"/>
+          <w:kern w:val="0"/>
+          <w:sz w:val="22"/>
+          <w:szCs w:val="22"/>
+          <w14:ligatures w14:val="none"/>
+        </w:rPr>
+        <w:t xml:space="preserve"> from their baseline </w:t>
+      </w:r>
+      <w:proofErr w:type="gramStart"/>
+      <w:r>
+        <w:rPr>
+          <w:rFonts w:eastAsia="Times New Roman" w:cs="Times New Roman"/>
+          <w:kern w:val="0"/>
+          <w:sz w:val="22"/>
+          <w:szCs w:val="22"/>
+          <w14:ligatures w14:val="none"/>
+        </w:rPr>
+        <w:t>level</w:t>
+      </w:r>
+      <w:proofErr w:type="gramEnd"/>
     </w:p>
     <w:p>
-      <w:r>
-        <w:t xml:space="preserve">Assuming </w:t>
-      </w:r>
-      <w:r>
-        <w:t>Alpha = .</w:t>
-      </w:r>
-      <w:r>
-        <w:t>1, and</w:t>
-      </w:r>
-      <w:r>
-        <w:t xml:space="preserve"> two sides alternative, </w:t>
-      </w:r>
-      <w:r>
-        <w:t xml:space="preserve">and with the sample of size </w:t>
-      </w:r>
-      <w:r>
-        <w:t>12</w:t>
-      </w:r>
-      <w:r>
-        <w:t xml:space="preserve"> in treated and </w:t>
-      </w:r>
-      <w:r>
-        <w:t>4</w:t>
-      </w:r>
-      <w:r>
-        <w:t xml:space="preserve"> in placebo, </w:t>
-      </w:r>
-      <w:r>
-        <w:t xml:space="preserve">the study would provide </w:t>
-      </w:r>
-      <w:r>
-        <w:t>9</w:t>
-      </w:r>
-      <w:r>
-        <w:t>4</w:t>
-      </w:r>
-      <w:r>
-        <w:t xml:space="preserve">% power </w:t>
-      </w:r>
-      <w:r>
-        <w:t xml:space="preserve">and for sample of size 12 and </w:t>
-      </w:r>
-      <w:r>
-        <w:t xml:space="preserve">4, the study would have 88% power </w:t>
-      </w:r>
-      <w:r>
-        <w:t>to detect the 30% reduction</w:t>
-      </w:r>
-      <w:r>
-        <w:t xml:space="preserve"> in </w:t>
-      </w:r>
-      <w:r>
-        <w:t>the change from baseline in treated group compared to the placebo</w:t>
-      </w:r>
-      <w:r>
-        <w:t>.</w:t>
-      </w:r>
+      <w:pPr>
+        <w:numPr>
+          <w:ilvl w:val="1"/>
+          <w:numId w:val="5"/>
+        </w:numPr>
+        <w:spacing w:before="100" w:beforeAutospacing="1" w:after="100" w:afterAutospacing="1" w:line="240" w:lineRule="auto"/>
+        <w:rPr>
+          <w:rFonts w:eastAsia="Times New Roman" w:cs="Times New Roman"/>
+          <w:kern w:val="0"/>
+          <w:sz w:val="22"/>
+          <w:szCs w:val="22"/>
+          <w14:ligatures w14:val="none"/>
+        </w:rPr>
+      </w:pPr>
+      <w:r>
+        <w:rPr>
+          <w:rFonts w:eastAsia="Times New Roman" w:cs="Times New Roman"/>
+          <w:b/>
+          <w:bCs/>
+          <w:kern w:val="0"/>
+          <w:sz w:val="22"/>
+          <w:szCs w:val="22"/>
+          <w14:ligatures w14:val="none"/>
+        </w:rPr>
+        <w:t>Placebo group:</w:t>
+      </w:r>
+      <w:r>
+        <w:rPr>
+          <w:rFonts w:eastAsia="Times New Roman" w:cs="Times New Roman"/>
+          <w:kern w:val="0"/>
+          <w:sz w:val="22"/>
+          <w:szCs w:val="22"/>
+          <w14:ligatures w14:val="none"/>
+        </w:rPr>
+        <w:t xml:space="preserve"> </w:t>
+      </w:r>
+      <w:r>
+        <w:rPr>
+          <w:rFonts w:eastAsia="Times New Roman" w:cs="Times New Roman"/>
+          <w:kern w:val="0"/>
+          <w:sz w:val="22"/>
+          <w:szCs w:val="22"/>
+          <w14:ligatures w14:val="none"/>
+        </w:rPr>
+        <w:t>Decreased</w:t>
+      </w:r>
+      <w:r>
+        <w:rPr>
+          <w:rFonts w:eastAsia="Times New Roman" w:cs="Times New Roman"/>
+          <w:kern w:val="0"/>
+          <w:sz w:val="22"/>
+          <w:szCs w:val="22"/>
+          <w14:ligatures w14:val="none"/>
+        </w:rPr>
+        <w:t xml:space="preserve"> by </w:t>
+      </w:r>
+      <w:r>
+        <w:rPr>
+          <w:rFonts w:eastAsia="Times New Roman" w:cs="Times New Roman"/>
+          <w:kern w:val="0"/>
+          <w:sz w:val="22"/>
+          <w:szCs w:val="22"/>
+          <w14:ligatures w14:val="none"/>
+        </w:rPr>
+        <w:t>5</w:t>
+      </w:r>
+      <w:r>
+        <w:rPr>
+          <w:rFonts w:eastAsia="Times New Roman" w:cs="Times New Roman"/>
+          <w:kern w:val="0"/>
+          <w:sz w:val="22"/>
+          <w:szCs w:val="22"/>
+          <w14:ligatures w14:val="none"/>
+        </w:rPr>
+        <w:t>%</w:t>
+      </w:r>
+      <w:r>
+        <w:rPr>
+          <w:rFonts w:eastAsia="Times New Roman" w:cs="Times New Roman"/>
+          <w:kern w:val="0"/>
+          <w:sz w:val="22"/>
+          <w:szCs w:val="22"/>
+          <w14:ligatures w14:val="none"/>
+        </w:rPr>
+        <w:t xml:space="preserve"> from their baseline </w:t>
+      </w:r>
+      <w:proofErr w:type="gramStart"/>
+      <w:r>
+        <w:rPr>
+          <w:rFonts w:eastAsia="Times New Roman" w:cs="Times New Roman"/>
+          <w:kern w:val="0"/>
+          <w:sz w:val="22"/>
+          <w:szCs w:val="22"/>
+          <w14:ligatures w14:val="none"/>
+        </w:rPr>
+        <w:t>level</w:t>
+      </w:r>
+      <w:proofErr w:type="gramEnd"/>
     </w:p>
     <w:p>
-      <w:pPr>
-        <w:rPr>
-          <w:rFonts w:ascii="Courier New" w:hAnsi="Courier New" w:cs="Courier New"/>
-        </w:rPr>
-      </w:pPr>
-      <w:r>
-        <w:rPr>
-          <w:rFonts w:ascii="Courier New" w:hAnsi="Courier New" w:cs="Courier New"/>
-        </w:rPr>
-        <w:t>pwr.t2n.test(n1 = 12, n2 = 4, d = -.36/0.21, sig.level = .10, alternative = "two.sided")</w:t>
+      <w:r>
+        <w:t xml:space="preserve">This attributes </w:t>
+      </w:r>
+      <w:r>
+        <w:t>to the 52% reduction</w:t>
+      </w:r>
+      <w:r>
+        <w:t xml:space="preserve"> </w:t>
+      </w:r>
+      <w:r>
+        <w:t>in the geometric</w:t>
+      </w:r>
+      <w:r>
+        <w:t xml:space="preserve"> mean ratio of treatment to placebo</w:t>
+      </w:r>
+      <w:r>
+        <w:t xml:space="preserve"> </w:t>
+      </w:r>
+      <w:r>
+        <w:t>(-0.65 in log scale</w:t>
+      </w:r>
+      <w:r>
+        <w:t xml:space="preserve"> with </w:t>
+      </w:r>
+      <w:r>
+        <w:t>SD = 0.051)</w:t>
+      </w:r>
+      <w:r>
+        <w:t xml:space="preserve">. </w:t>
+      </w:r>
+      <w:r>
+        <w:t>Again,</w:t>
+      </w:r>
+      <w:r>
+        <w:t xml:space="preserve"> </w:t>
+      </w:r>
+      <w:proofErr w:type="spellStart"/>
+      <w:r>
+        <w:t>Tofersen</w:t>
+      </w:r>
+      <w:proofErr w:type="spellEnd"/>
+      <w:r>
+        <w:t xml:space="preserve"> Phase</w:t>
+      </w:r>
+      <w:r>
+        <w:t xml:space="preserve">1/2 </w:t>
+      </w:r>
+      <w:r>
+        <w:t xml:space="preserve">study </w:t>
+      </w:r>
+      <w:r>
+        <w:t>assumed</w:t>
+      </w:r>
+      <w:r>
+        <w:t xml:space="preserve"> </w:t>
+      </w:r>
+      <w:r>
+        <w:t xml:space="preserve">pooled </w:t>
+      </w:r>
+      <w:r>
+        <w:t>SD = .11 for sample size calculation.</w:t>
       </w:r>
     </w:p>
     <w:p>
       <w:r>
-        <w:br w:type="page"/>
+        <w:t xml:space="preserve">From </w:t>
+      </w:r>
+      <w:proofErr w:type="spellStart"/>
+      <w:r>
+        <w:t>Toferse</w:t>
+      </w:r>
+      <w:r>
+        <w:t>n</w:t>
+      </w:r>
+      <w:proofErr w:type="spellEnd"/>
+      <w:r>
+        <w:t xml:space="preserve"> Phase 2/3, the slow progressing placebo group has SD</w:t>
+      </w:r>
+      <w:r>
+        <w:t xml:space="preserve"> of 0.</w:t>
+      </w:r>
+      <w:r>
+        <w:t>7</w:t>
+      </w:r>
+      <w:r>
+        <w:t xml:space="preserve"> at baseline</w:t>
+      </w:r>
+      <w:r>
+        <w:t xml:space="preserve">. Assuming the same SD for </w:t>
+      </w:r>
+      <w:r>
+        <w:t>16-week</w:t>
+      </w:r>
+      <w:r>
+        <w:t xml:space="preserve"> </w:t>
+      </w:r>
+      <w:r>
+        <w:t>follow-up</w:t>
+      </w:r>
+      <w:r>
+        <w:t xml:space="preserve">, the </w:t>
+      </w:r>
+      <w:r>
+        <w:t>SD</w:t>
+      </w:r>
+      <w:r>
+        <w:t xml:space="preserve"> for </w:t>
+      </w:r>
+      <w:r>
+        <w:t xml:space="preserve">the change would be </w:t>
+      </w:r>
+      <w:r>
+        <w:t>0.</w:t>
+      </w:r>
+      <w:r>
+        <w:t>81</w:t>
+      </w:r>
+      <w:r>
+        <w:t xml:space="preserve"> (using the design matrix)</w:t>
       </w:r>
     </w:p>
     <w:p>
       <w:r>
-        <w:t>change from baseline (expressed</w:t>
-      </w:r>
-      <w:r>
-        <w:t xml:space="preserve"> </w:t>
-      </w:r>
-      <w:r>
-        <w:t>as a ratio) to Week 28 in plasma NfL</w:t>
-      </w:r>
-      <w:r>
-        <w:t xml:space="preserve"> (copied from phase 3 appendix)</w:t>
+        <w:t xml:space="preserve">Also, based on the observed </w:t>
+      </w:r>
+      <w:r>
+        <w:t>SD</w:t>
+      </w:r>
+      <w:r>
+        <w:t>,</w:t>
+      </w:r>
+      <w:r>
+        <w:t xml:space="preserve"> with the proposed sample size 16 (</w:t>
+      </w:r>
+      <w:r>
+        <w:t xml:space="preserve">12 treatment, 4 placebo) and the baseline SD = 0.7, the study would expect </w:t>
+      </w:r>
+      <w:r>
+        <w:t xml:space="preserve">estimate of SD for the </w:t>
+      </w:r>
+      <w:proofErr w:type="gramStart"/>
+      <w:r>
+        <w:t>log(</w:t>
+      </w:r>
+      <w:proofErr w:type="gramEnd"/>
+      <w:r>
+        <w:t xml:space="preserve">GM ratio) = </w:t>
+      </w:r>
+      <w:r>
+        <w:t>0.</w:t>
+      </w:r>
+      <w:r>
+        <w:t>1</w:t>
+      </w:r>
+      <w:r>
+        <w:t>5</w:t>
+      </w:r>
+      <w:r>
+        <w:t xml:space="preserve"> (need to run the simulation)</w:t>
       </w:r>
     </w:p>
     <w:p>
+      <w:r>
+        <w:t xml:space="preserve">We have performed the power analysis considering the </w:t>
+      </w:r>
+      <w:r>
+        <w:t>SD = 0.11</w:t>
+      </w:r>
+    </w:p>
+    <w:p>
+      <w:r>
+        <w:t xml:space="preserve">The study aims to observe at least 30% reduction </w:t>
+      </w:r>
+      <w:r>
+        <w:t>in change from baseline</w:t>
+      </w:r>
+      <w:r>
+        <w:t xml:space="preserve"> (expressed </w:t>
+      </w:r>
+      <w:r>
+        <w:t>as a</w:t>
+      </w:r>
+      <w:r>
+        <w:t xml:space="preserve"> ratio)</w:t>
+      </w:r>
+      <w:r>
+        <w:t xml:space="preserve"> in treated group compared to the placebo group</w:t>
+      </w:r>
+      <w:r>
+        <w:t xml:space="preserve"> in log scale</w:t>
+      </w:r>
+      <w:r>
+        <w:t xml:space="preserve">. A 30% reduction </w:t>
+      </w:r>
+      <w:r>
+        <w:t>we expect to observ</w:t>
+      </w:r>
+      <w:r>
+        <w:t>e 70% of the placebo in treated group.</w:t>
+      </w:r>
+      <w:r>
+        <w:t xml:space="preserve"> </w:t>
+      </w:r>
+      <w:r>
+        <w:t xml:space="preserve">So we will require to observe a difference of </w:t>
+      </w:r>
+      <w:proofErr w:type="gramStart"/>
+      <w:r>
+        <w:t>log(</w:t>
+      </w:r>
+      <w:proofErr w:type="gramEnd"/>
+      <w:r>
+        <w:t>Change from baseline</w:t>
+      </w:r>
+      <w:r>
+        <w:t xml:space="preserve"> in Treatment</w:t>
+      </w:r>
+      <w:r>
+        <w:t xml:space="preserve"> </w:t>
+      </w:r>
+      <w:r>
+        <w:t xml:space="preserve">[in </w:t>
+      </w:r>
+      <w:r>
+        <w:t>ratio scale</w:t>
+      </w:r>
+      <w:r>
+        <w:t>]</w:t>
+      </w:r>
+      <w:r>
+        <w:t>) – log(</w:t>
+      </w:r>
+      <w:r>
+        <w:t>Change from baseline in placebo</w:t>
+      </w:r>
+      <w:r>
+        <w:t>)= Log(.</w:t>
+      </w:r>
+      <w:r>
+        <w:t>7</w:t>
+      </w:r>
+      <w:r>
+        <w:t>) =   -.36</w:t>
+      </w:r>
+      <w:r>
+        <w:t xml:space="preserve"> unit in log scale.</w:t>
+      </w:r>
+      <w:r>
+        <w:t xml:space="preserve"> Results t</w:t>
+      </w:r>
+      <w:r>
+        <w:t>he effect size</w:t>
+      </w:r>
+      <w:r>
+        <w:t xml:space="preserve"> </w:t>
+      </w:r>
+      <w:r>
+        <w:t>(Cohen’s d) d = -.36/</w:t>
+      </w:r>
+      <w:r>
+        <w:t>0.11</w:t>
+      </w:r>
+      <w:r>
+        <w:t xml:space="preserve"> </w:t>
+      </w:r>
+      <w:r>
+        <w:t xml:space="preserve">= </w:t>
+      </w:r>
+      <w:r>
+        <w:t>-3.2</w:t>
+      </w:r>
+      <w:r>
+        <w:t>.</w:t>
+      </w:r>
+      <w:r>
+        <w:t xml:space="preserve"> </w:t>
+      </w:r>
+      <w:r>
+        <w:t xml:space="preserve">Assuming </w:t>
+      </w:r>
+      <w:r>
+        <w:t>Alpha = .</w:t>
+      </w:r>
+      <w:r>
+        <w:t xml:space="preserve">1, </w:t>
+      </w:r>
+      <w:r>
+        <w:t xml:space="preserve">one sided </w:t>
+      </w:r>
+      <w:r>
+        <w:t xml:space="preserve">alternative, </w:t>
+      </w:r>
+      <w:r>
+        <w:t xml:space="preserve">and with the sample of size </w:t>
+      </w:r>
+      <w:r>
+        <w:t>12</w:t>
+      </w:r>
+      <w:r>
+        <w:t xml:space="preserve"> in treated and </w:t>
+      </w:r>
+      <w:r>
+        <w:t>4</w:t>
+      </w:r>
+      <w:r>
+        <w:t xml:space="preserve"> in placebo, </w:t>
+      </w:r>
+      <w:r>
+        <w:t xml:space="preserve">the study would provide </w:t>
+      </w:r>
+      <w:r>
+        <w:t>9</w:t>
+      </w:r>
+      <w:r>
+        <w:t>9</w:t>
+      </w:r>
+      <w:r>
+        <w:t xml:space="preserve">% power </w:t>
+      </w:r>
+      <w:r>
+        <w:t xml:space="preserve">and for sample of size 12 and </w:t>
+      </w:r>
+      <w:r>
+        <w:t xml:space="preserve">4, the study would have </w:t>
+      </w:r>
+      <w:r>
+        <w:t>99</w:t>
+      </w:r>
+      <w:r>
+        <w:t xml:space="preserve">% power </w:t>
+      </w:r>
+      <w:r>
+        <w:t>to detect the 30% reduction</w:t>
+      </w:r>
+      <w:r>
+        <w:t xml:space="preserve"> </w:t>
+      </w:r>
+      <w:r>
+        <w:t>in GM treated compared to GM placebo.</w:t>
+      </w:r>
+      <w:r>
+        <w:t xml:space="preserve"> The power with this sample size of </w:t>
+      </w:r>
+      <w:proofErr w:type="gramStart"/>
+      <w:r>
+        <w:t>16</w:t>
+      </w:r>
+      <w:proofErr w:type="gramEnd"/>
+      <w:r>
+        <w:t xml:space="preserve"> would still be </w:t>
+      </w:r>
+      <w:r>
+        <w:t>more than 80% until the SD is less than 0.28.</w:t>
+      </w:r>
+      <w:r>
+        <w:t xml:space="preserve"> (include the </w:t>
+      </w:r>
+      <w:r>
+        <w:t>sphere of SD estimate from the simulation)</w:t>
+      </w:r>
+    </w:p>
+    <w:p>
+      <w:pPr>
+        <w:rPr>
+          <w:rFonts w:ascii="Courier New" w:hAnsi="Courier New" w:cs="Courier New"/>
+        </w:rPr>
+      </w:pPr>
+      <w:r>
+        <w:rPr>
+          <w:rFonts w:ascii="Courier New" w:hAnsi="Courier New" w:cs="Courier New"/>
+        </w:rPr>
+        <w:t xml:space="preserve">pwr.t2n.test(n1 = 12, n2 = 4, d = -.36/0.11, </w:t>
+      </w:r>
+      <w:proofErr w:type="spellStart"/>
+      <w:proofErr w:type="gramStart"/>
+      <w:r>
+        <w:rPr>
+          <w:rFonts w:ascii="Courier New" w:hAnsi="Courier New" w:cs="Courier New"/>
+        </w:rPr>
+        <w:t>sig.level</w:t>
+      </w:r>
+      <w:proofErr w:type="spellEnd"/>
+      <w:proofErr w:type="gramEnd"/>
+      <w:r>
+        <w:rPr>
+          <w:rFonts w:ascii="Courier New" w:hAnsi="Courier New" w:cs="Courier New"/>
+        </w:rPr>
+        <w:t xml:space="preserve"> = .10, alternative = "less")</w:t>
+      </w:r>
+    </w:p>
+    <w:p>
+      <w:r>
+        <w:br w:type="page"/>
+      </w:r>
+    </w:p>
+    <w:p>
+      <w:r>
+        <w:t>change from baseline (expressed</w:t>
+      </w:r>
+      <w:r>
+        <w:t xml:space="preserve"> </w:t>
+      </w:r>
+      <w:r>
+        <w:t xml:space="preserve">as a ratio) to Week 28 in plasma </w:t>
+      </w:r>
+      <w:proofErr w:type="spellStart"/>
+      <w:r>
+        <w:t>NfL</w:t>
+      </w:r>
+      <w:proofErr w:type="spellEnd"/>
+      <w:r>
+        <w:t xml:space="preserve"> (copied from phase 3 appendix)</w:t>
+      </w:r>
+    </w:p>
+    <w:p>
       <w:pPr>
         <w:rPr>
           <w:b/>
           <w:bCs/>
         </w:rPr>
       </w:pPr>
+      <w:proofErr w:type="gramStart"/>
       <w:r>
         <w:rPr>
           <w:b/>
           <w:bCs/>
         </w:rPr>
-        <w:t xml:space="preserve">log(ratio of 24 week to baseline in treated)/log(ratio of 24 week to baseline in placebo) = </w:t>
+        <w:t>log(</w:t>
+      </w:r>
+      <w:proofErr w:type="gramEnd"/>
+      <w:r>
+        <w:rPr>
+          <w:b/>
+          <w:bCs/>
+        </w:rPr>
+        <w:t xml:space="preserve">ratio of 24 week to baseline in treated)/log(ratio of 24 week to baseline in placebo) = </w:t>
       </w:r>
       <w:r>
         <w:rPr>
@@ -4089,8 +4961,13 @@
         <w:t xml:space="preserve">Go if the posterior </w:t>
       </w:r>
       <w:r>
-        <w:t>control adjusted treatment effect is 30% with probability 70%</w:t>
-      </w:r>
+        <w:t xml:space="preserve">control adjusted treatment effect is 30% with probability </w:t>
+      </w:r>
+      <w:proofErr w:type="gramStart"/>
+      <w:r>
+        <w:t>70%</w:t>
+      </w:r>
+      <w:proofErr w:type="gramEnd"/>
     </w:p>
     <w:p>
       <w:pPr>
@@ -4111,69 +4988,149 @@
           <w:i/>
           <w:iCs/>
         </w:rPr>
-        <w:t>Plasma NfL geometric mean ratio to baseline</w:t>
-      </w:r>
+        <w:t xml:space="preserve">Plasma </w:t>
+      </w:r>
+      <w:proofErr w:type="spellStart"/>
       <w:r>
         <w:rPr>
           <w:i/>
           <w:iCs/>
         </w:rPr>
-        <w:t xml:space="preserve">. </w:t>
-      </w:r>
+        <w:t>NfL</w:t>
+      </w:r>
+      <w:proofErr w:type="spellEnd"/>
       <w:r>
         <w:rPr>
           <w:i/>
           <w:iCs/>
         </w:rPr>
-        <w:t>In log scale that ratio</w:t>
+        <w:t xml:space="preserve"> geometric mean ratio to baseline</w:t>
       </w:r>
       <w:r>
         <w:rPr>
           <w:i/>
           <w:iCs/>
         </w:rPr>
-        <w:t xml:space="preserve"> for a subject</w:t>
+        <w:t xml:space="preserve">. </w:t>
       </w:r>
       <w:r>
         <w:rPr>
           <w:i/>
           <w:iCs/>
         </w:rPr>
-        <w:t xml:space="preserve"> is log(endline nfl) – log(baseline NfL)</w:t>
+        <w:t>In log scale that ratio</w:t>
       </w:r>
       <w:r>
         <w:rPr>
           <w:i/>
           <w:iCs/>
         </w:rPr>
-        <w:t xml:space="preserve"> </w:t>
+        <w:t xml:space="preserve"> for a subject</w:t>
       </w:r>
       <w:r>
         <w:rPr>
           <w:i/>
           <w:iCs/>
         </w:rPr>
-        <w:t>which could be greater or less than zero.</w:t>
-      </w:r>
+        <w:t xml:space="preserve"> is </w:t>
+      </w:r>
+      <w:proofErr w:type="gramStart"/>
       <w:r>
         <w:rPr>
           <w:i/>
           <w:iCs/>
         </w:rPr>
-        <w:t xml:space="preserve"> Negative implies improvement</w:t>
-      </w:r>
+        <w:t>log(</w:t>
+      </w:r>
+      <w:proofErr w:type="gramEnd"/>
       <w:r>
         <w:rPr>
           <w:i/>
           <w:iCs/>
         </w:rPr>
-        <w:t>. This is the log(percent change from baseline in ratio)</w:t>
-      </w:r>
+        <w:t xml:space="preserve">endline </w:t>
+      </w:r>
+      <w:proofErr w:type="spellStart"/>
       <w:r>
         <w:rPr>
           <w:i/>
           <w:iCs/>
         </w:rPr>
+        <w:t>nfl</w:t>
+      </w:r>
+      <w:proofErr w:type="spellEnd"/>
+      <w:r>
+        <w:rPr>
+          <w:i/>
+          <w:iCs/>
+        </w:rPr>
+        <w:t xml:space="preserve">) – log(baseline </w:t>
+      </w:r>
+      <w:proofErr w:type="spellStart"/>
+      <w:r>
+        <w:rPr>
+          <w:i/>
+          <w:iCs/>
+        </w:rPr>
+        <w:t>NfL</w:t>
+      </w:r>
+      <w:proofErr w:type="spellEnd"/>
+      <w:r>
+        <w:rPr>
+          <w:i/>
+          <w:iCs/>
+        </w:rPr>
+        <w:t>)</w:t>
+      </w:r>
+      <w:r>
+        <w:rPr>
+          <w:i/>
+          <w:iCs/>
+        </w:rPr>
+        <w:t xml:space="preserve"> </w:t>
+      </w:r>
+      <w:r>
+        <w:rPr>
+          <w:i/>
+          <w:iCs/>
+        </w:rPr>
+        <w:t>which could be greater or less than zero.</w:t>
+      </w:r>
+      <w:r>
+        <w:rPr>
+          <w:i/>
+          <w:iCs/>
+        </w:rPr>
+        <w:t xml:space="preserve"> Negative implies improvement</w:t>
+      </w:r>
+      <w:r>
+        <w:rPr>
+          <w:i/>
+          <w:iCs/>
+        </w:rPr>
+        <w:t xml:space="preserve">. This is the </w:t>
+      </w:r>
+      <w:proofErr w:type="gramStart"/>
+      <w:r>
+        <w:rPr>
+          <w:i/>
+          <w:iCs/>
+        </w:rPr>
+        <w:t>log(</w:t>
+      </w:r>
+      <w:proofErr w:type="gramEnd"/>
+      <w:r>
+        <w:rPr>
+          <w:i/>
+          <w:iCs/>
+        </w:rPr>
+        <w:t>percent change from baseline in ratio)</w:t>
+      </w:r>
+      <w:r>
+        <w:rPr>
+          <w:i/>
+          <w:iCs/>
+        </w:rPr>
         <w:t>.</w:t>
       </w:r>
     </w:p>
@@ -4217,21 +5174,107 @@
           <w:i/>
           <w:iCs/>
         </w:rPr>
-        <w:t>ANCOVA model will be used to compare the group. B</w:t>
-      </w:r>
+        <w:t xml:space="preserve">ANCOVA model will </w:t>
+      </w:r>
+      <w:proofErr w:type="gramStart"/>
       <w:r>
         <w:rPr>
           <w:i/>
           <w:iCs/>
         </w:rPr>
-        <w:t>aselineplasma NfL will be added as a covariate in the ANCOVA model</w:t>
-      </w:r>
+        <w:t>be used</w:t>
+      </w:r>
+      <w:proofErr w:type="gramEnd"/>
+      <w:r>
+        <w:rPr>
+          <w:i/>
+          <w:iCs/>
+        </w:rPr>
+        <w:t xml:space="preserve"> to compare the group. </w:t>
+      </w:r>
+      <w:proofErr w:type="spellStart"/>
+      <w:r>
+        <w:rPr>
+          <w:i/>
+          <w:iCs/>
+        </w:rPr>
+        <w:t>B</w:t>
+      </w:r>
+      <w:r>
+        <w:rPr>
+          <w:i/>
+          <w:iCs/>
+        </w:rPr>
+        <w:t>aselineplasma</w:t>
+      </w:r>
+      <w:proofErr w:type="spellEnd"/>
+      <w:r>
+        <w:rPr>
+          <w:i/>
+          <w:iCs/>
+        </w:rPr>
+        <w:t xml:space="preserve"> </w:t>
+      </w:r>
+      <w:proofErr w:type="spellStart"/>
+      <w:r>
+        <w:rPr>
+          <w:i/>
+          <w:iCs/>
+        </w:rPr>
+        <w:t>NfL</w:t>
+      </w:r>
+      <w:proofErr w:type="spellEnd"/>
+      <w:r>
+        <w:rPr>
+          <w:i/>
+          <w:iCs/>
+        </w:rPr>
+        <w:t xml:space="preserve"> will be added as a covariate in the ANCOVA </w:t>
+      </w:r>
+      <w:proofErr w:type="gramStart"/>
+      <w:r>
+        <w:rPr>
+          <w:i/>
+          <w:iCs/>
+        </w:rPr>
+        <w:t>model</w:t>
+      </w:r>
+      <w:proofErr w:type="gramEnd"/>
     </w:p>
     <w:p/>
     <w:p>
       <w:r>
-        <w:t>Determined sample size using clinical trial simulations based on AMBRoSIA study data. These simulations aimed to estimate the power to detect significant differences between groups using plasma neurofilament light chain (NFL) or the ALS Functional Rating Scale (ALSFRS-R) as outcomes. They varied participant numbers and treatment effects, with 1000 replicated trials per scenario. To achieve 80% power for a treatment effect with a proportional reduction in progression rate (PR) of 0.4, the estimated sample size was about 75 participants per group using ALSFRS-R and about 40 participants per group using plasma NFL. Did not provide the detail data generation algorithm</w:t>
-      </w:r>
+        <w:t xml:space="preserve">Determined sample size using clinical trial simulations based on </w:t>
+      </w:r>
+      <w:proofErr w:type="spellStart"/>
+      <w:r>
+        <w:t>AMBRoSIA</w:t>
+      </w:r>
+      <w:proofErr w:type="spellEnd"/>
+      <w:r>
+        <w:t xml:space="preserve"> study data. These simulations aimed to estimate the power to detect significant differences between groups using plasma neurofilament light chain (NFL) or the ALS Functional Rating Scale (ALSFRS-R) as outcomes. They varied participant numbers and treatment effects, with </w:t>
+      </w:r>
+      <w:proofErr w:type="gramStart"/>
+      <w:r>
+        <w:t>1000</w:t>
+      </w:r>
+      <w:proofErr w:type="gramEnd"/>
+      <w:r>
+        <w:t xml:space="preserve"> replicated trials per scenario. To achieve 80% power for a treatment effect with a proportional reduction in progression rate (PR) of 0.4, the estimated sample size was about </w:t>
+      </w:r>
+      <w:proofErr w:type="gramStart"/>
+      <w:r>
+        <w:t>75</w:t>
+      </w:r>
+      <w:proofErr w:type="gramEnd"/>
+      <w:r>
+        <w:t xml:space="preserve"> participants per group using ALSFRS-R and about 40 participants per group using plasma NFL. Did not provide the detail data generation </w:t>
+      </w:r>
+      <w:proofErr w:type="gramStart"/>
+      <w:r>
+        <w:t>algorithm</w:t>
+      </w:r>
+      <w:proofErr w:type="gramEnd"/>
     </w:p>
     <w:p>
       <w:r>
@@ -4275,11 +5318,40 @@
           <w:b/>
           <w:bCs/>
         </w:rPr>
-        <w:t>Plasma NfL levels for ALS patients</w:t>
-      </w:r>
-      <w:r>
-        <w:t>: Mean 216.70 pg/ml</w:t>
-      </w:r>
+        <w:t xml:space="preserve">Plasma </w:t>
+      </w:r>
+      <w:proofErr w:type="spellStart"/>
+      <w:r>
+        <w:rPr>
+          <w:b/>
+          <w:bCs/>
+        </w:rPr>
+        <w:t>NfL</w:t>
+      </w:r>
+      <w:proofErr w:type="spellEnd"/>
+      <w:r>
+        <w:rPr>
+          <w:b/>
+          <w:bCs/>
+        </w:rPr>
+        <w:t xml:space="preserve"> levels for ALS patients</w:t>
+      </w:r>
+      <w:r>
+        <w:t xml:space="preserve">: Mean 216.70 </w:t>
+      </w:r>
+      <w:proofErr w:type="spellStart"/>
+      <w:r>
+        <w:t>pg</w:t>
+      </w:r>
+      <w:proofErr w:type="spellEnd"/>
+      <w:r>
+        <w:t>/</w:t>
+      </w:r>
+      <w:proofErr w:type="gramStart"/>
+      <w:r>
+        <w:t>ml</w:t>
+      </w:r>
+      <w:proofErr w:type="gramEnd"/>
     </w:p>
     <w:p>
       <w:pPr>
@@ -4293,11 +5365,40 @@
           <w:b/>
           <w:bCs/>
         </w:rPr>
-        <w:t>Plasma NfL levels for healthy controls</w:t>
-      </w:r>
-      <w:r>
-        <w:t>: Mean 50.2 pg/ml</w:t>
-      </w:r>
+        <w:t xml:space="preserve">Plasma </w:t>
+      </w:r>
+      <w:proofErr w:type="spellStart"/>
+      <w:r>
+        <w:rPr>
+          <w:b/>
+          <w:bCs/>
+        </w:rPr>
+        <w:t>NfL</w:t>
+      </w:r>
+      <w:proofErr w:type="spellEnd"/>
+      <w:r>
+        <w:rPr>
+          <w:b/>
+          <w:bCs/>
+        </w:rPr>
+        <w:t xml:space="preserve"> levels for healthy controls</w:t>
+      </w:r>
+      <w:r>
+        <w:t xml:space="preserve">: Mean 50.2 </w:t>
+      </w:r>
+      <w:proofErr w:type="spellStart"/>
+      <w:r>
+        <w:t>pg</w:t>
+      </w:r>
+      <w:proofErr w:type="spellEnd"/>
+      <w:r>
+        <w:t>/</w:t>
+      </w:r>
+      <w:proofErr w:type="gramStart"/>
+      <w:r>
+        <w:t>ml</w:t>
+      </w:r>
+      <w:proofErr w:type="gramEnd"/>
     </w:p>
     <w:p>
       <w:pPr>
@@ -4337,11 +5438,40 @@
           <w:b/>
           <w:bCs/>
         </w:rPr>
-        <w:t>CSF NfL levels for ALS patients</w:t>
-      </w:r>
-      <w:r>
-        <w:t>: Mean 13,994.7 pg/ml</w:t>
-      </w:r>
+        <w:t xml:space="preserve">CSF </w:t>
+      </w:r>
+      <w:proofErr w:type="spellStart"/>
+      <w:r>
+        <w:rPr>
+          <w:b/>
+          <w:bCs/>
+        </w:rPr>
+        <w:t>NfL</w:t>
+      </w:r>
+      <w:proofErr w:type="spellEnd"/>
+      <w:r>
+        <w:rPr>
+          <w:b/>
+          <w:bCs/>
+        </w:rPr>
+        <w:t xml:space="preserve"> levels for ALS patients</w:t>
+      </w:r>
+      <w:r>
+        <w:t xml:space="preserve">: Mean 13,994.7 </w:t>
+      </w:r>
+      <w:proofErr w:type="spellStart"/>
+      <w:r>
+        <w:t>pg</w:t>
+      </w:r>
+      <w:proofErr w:type="spellEnd"/>
+      <w:r>
+        <w:t>/</w:t>
+      </w:r>
+      <w:proofErr w:type="gramStart"/>
+      <w:r>
+        <w:t>ml</w:t>
+      </w:r>
+      <w:proofErr w:type="gramEnd"/>
     </w:p>
     <w:p>
       <w:pPr>
@@ -4355,11 +5485,40 @@
           <w:b/>
           <w:bCs/>
         </w:rPr>
-        <w:t>CSF NfL levels for healthy controls</w:t>
-      </w:r>
-      <w:r>
-        <w:t>: Mean 1,729.2 pg/ml</w:t>
-      </w:r>
+        <w:t xml:space="preserve">CSF </w:t>
+      </w:r>
+      <w:proofErr w:type="spellStart"/>
+      <w:r>
+        <w:rPr>
+          <w:b/>
+          <w:bCs/>
+        </w:rPr>
+        <w:t>NfL</w:t>
+      </w:r>
+      <w:proofErr w:type="spellEnd"/>
+      <w:r>
+        <w:rPr>
+          <w:b/>
+          <w:bCs/>
+        </w:rPr>
+        <w:t xml:space="preserve"> levels for healthy controls</w:t>
+      </w:r>
+      <w:r>
+        <w:t xml:space="preserve">: Mean 1,729.2 </w:t>
+      </w:r>
+      <w:proofErr w:type="spellStart"/>
+      <w:r>
+        <w:t>pg</w:t>
+      </w:r>
+      <w:proofErr w:type="spellEnd"/>
+      <w:r>
+        <w:t>/</w:t>
+      </w:r>
+      <w:proofErr w:type="gramStart"/>
+      <w:r>
+        <w:t>ml</w:t>
+      </w:r>
+      <w:proofErr w:type="gramEnd"/>
     </w:p>
     <w:p/>
     <w:p/>
@@ -4380,13 +5539,747 @@
         </w:rPr>
         <w:t xml:space="preserve">Helpful information link: </w:t>
       </w:r>
-      <w:r>
+      <w:hyperlink r:id="rId8" w:history="1">
+        <w:r>
+          <w:rPr>
+            <w:rStyle w:val="Hyperlink"/>
+            <w:sz w:val="20"/>
+            <w:szCs w:val="20"/>
+          </w:rPr>
+          <w:t>https://stats.stackexchange.com/questions/427770/can-someone-explain-to-me-the-parameters-of-a-lognormal-distribution</w:t>
+        </w:r>
+      </w:hyperlink>
+    </w:p>
+    <w:p>
+      <w:pPr>
+        <w:tabs>
+          <w:tab w:val="left" w:pos="8370"/>
+        </w:tabs>
         <w:rPr>
           <w:sz w:val="20"/>
           <w:szCs w:val="20"/>
         </w:rPr>
-        <w:t>https://stats.stackexchange.com/questions/427770/can-someone-explain-to-me-the-parameters-of-a-lognormal-distribution</w:t>
-      </w:r>
+      </w:pPr>
+    </w:p>
+    <w:p>
+      <w:pPr>
+        <w:tabs>
+          <w:tab w:val="left" w:pos="8370"/>
+        </w:tabs>
+        <w:rPr>
+          <w:sz w:val="20"/>
+          <w:szCs w:val="20"/>
+        </w:rPr>
+      </w:pPr>
+      <w:r>
+        <w:rPr>
+          <w:sz w:val="20"/>
+          <w:szCs w:val="20"/>
+        </w:rPr>
+        <w:t>Existing therapies</w:t>
+      </w:r>
+    </w:p>
+    <w:p>
+      <w:pPr>
+        <w:tabs>
+          <w:tab w:val="left" w:pos="8370"/>
+        </w:tabs>
+        <w:rPr>
+          <w:sz w:val="20"/>
+          <w:szCs w:val="20"/>
+        </w:rPr>
+      </w:pPr>
+      <w:proofErr w:type="spellStart"/>
+      <w:r>
+        <w:rPr>
+          <w:sz w:val="20"/>
+          <w:szCs w:val="20"/>
+        </w:rPr>
+        <w:t>Riluzone</w:t>
+      </w:r>
+      <w:proofErr w:type="spellEnd"/>
+      <w:r>
+        <w:rPr>
+          <w:sz w:val="20"/>
+          <w:szCs w:val="20"/>
+        </w:rPr>
+        <w:t xml:space="preserve"> </w:t>
+      </w:r>
+      <w:r>
+        <w:rPr>
+          <w:sz w:val="20"/>
+          <w:szCs w:val="20"/>
+        </w:rPr>
+        <w:t>(</w:t>
+      </w:r>
+      <w:r>
+        <w:rPr>
+          <w:sz w:val="20"/>
+          <w:szCs w:val="20"/>
+        </w:rPr>
+        <w:t xml:space="preserve">Sanofi) </w:t>
+      </w:r>
+      <w:r>
+        <w:rPr>
+          <w:sz w:val="20"/>
+          <w:szCs w:val="20"/>
+        </w:rPr>
+        <w:t>in UK</w:t>
+      </w:r>
+    </w:p>
+    <w:p>
+      <w:pPr>
+        <w:tabs>
+          <w:tab w:val="left" w:pos="8370"/>
+        </w:tabs>
+        <w:rPr>
+          <w:sz w:val="20"/>
+          <w:szCs w:val="20"/>
+        </w:rPr>
+      </w:pPr>
+      <w:proofErr w:type="spellStart"/>
+      <w:r>
+        <w:rPr>
+          <w:sz w:val="20"/>
+          <w:szCs w:val="20"/>
+        </w:rPr>
+        <w:t>Toferse</w:t>
+      </w:r>
+      <w:r>
+        <w:rPr>
+          <w:sz w:val="20"/>
+          <w:szCs w:val="20"/>
+        </w:rPr>
+        <w:t>n</w:t>
+      </w:r>
+      <w:proofErr w:type="spellEnd"/>
+      <w:r>
+        <w:rPr>
+          <w:sz w:val="20"/>
+          <w:szCs w:val="20"/>
+        </w:rPr>
+        <w:t xml:space="preserve">. </w:t>
+      </w:r>
+    </w:p>
+    <w:p>
+      <w:pPr>
+        <w:tabs>
+          <w:tab w:val="left" w:pos="8370"/>
+        </w:tabs>
+        <w:rPr>
+          <w:sz w:val="20"/>
+          <w:szCs w:val="20"/>
+        </w:rPr>
+      </w:pPr>
+      <w:proofErr w:type="spellStart"/>
+      <w:r>
+        <w:t>E</w:t>
+      </w:r>
+      <w:r>
+        <w:t>daravone</w:t>
+      </w:r>
+      <w:proofErr w:type="spellEnd"/>
+      <w:r>
+        <w:t xml:space="preserve"> (</w:t>
+      </w:r>
+      <w:proofErr w:type="spellStart"/>
+      <w:r>
+        <w:t>Mitshubishi</w:t>
+      </w:r>
+      <w:proofErr w:type="spellEnd"/>
+      <w:r>
+        <w:t xml:space="preserve"> Tanabe</w:t>
+      </w:r>
+      <w:r>
+        <w:t xml:space="preserve">) </w:t>
+      </w:r>
+    </w:p>
+    <w:p>
+      <w:pPr>
+        <w:pStyle w:val="BodyText"/>
+        <w:jc w:val="both"/>
+      </w:pPr>
+      <w:r>
+        <w:t>ALS is a rare disease. In the US, the prevalence of ALS is estimated to be 9.1 per 100,000, equating to approximately 29,824 cases (Mehta et al. 2023)</w:t>
+      </w:r>
+      <w:proofErr w:type="gramStart"/>
+      <w:r>
+        <w:t xml:space="preserve">.  </w:t>
+      </w:r>
+      <w:proofErr w:type="gramEnd"/>
+      <w:r>
+        <w:t xml:space="preserve">In Europe, estimated prevalence has </w:t>
+      </w:r>
+      <w:proofErr w:type="gramStart"/>
+      <w:r>
+        <w:t>been published</w:t>
+      </w:r>
+      <w:proofErr w:type="gramEnd"/>
+      <w:r>
+        <w:t xml:space="preserve"> as 6.22 per 100,000</w:t>
+      </w:r>
+      <w:r>
+        <w:t xml:space="preserve"> </w:t>
+      </w:r>
+      <w:r>
+        <w:t xml:space="preserve">and 3.01 per 100,000 for Asia (excluding Japan) and </w:t>
+      </w:r>
+      <w:commentRangeStart w:id="0"/>
+      <w:r>
+        <w:t>7.96 per 100,000 for Japan</w:t>
+      </w:r>
+      <w:commentRangeEnd w:id="0"/>
+      <w:r>
+        <w:rPr>
+          <w:rStyle w:val="CommentReference"/>
+        </w:rPr>
+        <w:commentReference w:id="0"/>
+      </w:r>
+      <w:r>
+        <w:t xml:space="preserve"> (Wolfson 2023).</w:t>
+      </w:r>
+      <w:r>
+        <w:t xml:space="preserve"> </w:t>
+      </w:r>
+    </w:p>
+    <w:p>
+      <w:pPr>
+        <w:tabs>
+          <w:tab w:val="left" w:pos="8370"/>
+        </w:tabs>
+        <w:rPr>
+          <w:sz w:val="20"/>
+          <w:szCs w:val="20"/>
+        </w:rPr>
+      </w:pPr>
+    </w:p>
+    <w:p>
+      <w:pPr>
+        <w:tabs>
+          <w:tab w:val="left" w:pos="8370"/>
+        </w:tabs>
+        <w:rPr>
+          <w:rFonts w:cstheme="minorHAnsi"/>
+          <w:sz w:val="22"/>
+          <w:szCs w:val="22"/>
+        </w:rPr>
+      </w:pPr>
+      <w:r>
+        <w:rPr>
+          <w:rFonts w:cstheme="minorHAnsi"/>
+          <w:sz w:val="22"/>
+          <w:szCs w:val="22"/>
+        </w:rPr>
+        <w:t xml:space="preserve">Dosing frequency </w:t>
+      </w:r>
+      <w:r>
+        <w:rPr>
+          <w:rFonts w:cstheme="minorHAnsi"/>
+          <w:sz w:val="22"/>
+          <w:szCs w:val="22"/>
+        </w:rPr>
+        <w:t xml:space="preserve">Ph 1/2 study would be on days 1, 29, 57, and </w:t>
+      </w:r>
+      <w:proofErr w:type="gramStart"/>
+      <w:r>
+        <w:rPr>
+          <w:rFonts w:cstheme="minorHAnsi"/>
+          <w:sz w:val="22"/>
+          <w:szCs w:val="22"/>
+        </w:rPr>
+        <w:t>85</w:t>
+      </w:r>
+      <w:proofErr w:type="gramEnd"/>
+    </w:p>
+    <w:p>
+      <w:pPr>
+        <w:tabs>
+          <w:tab w:val="left" w:pos="8370"/>
+        </w:tabs>
+        <w:rPr>
+          <w:rFonts w:cstheme="minorHAnsi"/>
+          <w:sz w:val="22"/>
+          <w:szCs w:val="22"/>
+        </w:rPr>
+      </w:pPr>
+      <w:r>
+        <w:rPr>
+          <w:rFonts w:cstheme="minorHAnsi"/>
+          <w:sz w:val="22"/>
+          <w:szCs w:val="22"/>
+        </w:rPr>
+        <w:t>Specifically, the projected benefit was in the range of a 2-8 percentage point increase in UNC13A protein relative to normal.</w:t>
+      </w:r>
+    </w:p>
+    <w:p>
+      <w:pPr>
+        <w:tabs>
+          <w:tab w:val="left" w:pos="8370"/>
+        </w:tabs>
+        <w:rPr>
+          <w:rFonts w:cstheme="minorHAnsi"/>
+          <w:sz w:val="22"/>
+          <w:szCs w:val="22"/>
+        </w:rPr>
+      </w:pPr>
+      <w:r>
+        <w:rPr>
+          <w:rFonts w:cstheme="minorHAnsi"/>
+          <w:sz w:val="22"/>
+          <w:szCs w:val="22"/>
+        </w:rPr>
+        <w:t>FDA and EMA guidance summary</w:t>
+      </w:r>
+    </w:p>
+    <w:p>
+      <w:pPr>
+        <w:tabs>
+          <w:tab w:val="left" w:pos="8370"/>
+        </w:tabs>
+        <w:rPr>
+          <w:rFonts w:eastAsia="Times New Roman"/>
+        </w:rPr>
+      </w:pPr>
+      <w:r>
+        <w:rPr>
+          <w:rFonts w:eastAsia="Times New Roman"/>
+        </w:rPr>
+        <w:t>The use of the ALSFRS-R is a recommended primary endpoint for measuring functional change. However</w:t>
+      </w:r>
+      <w:r>
+        <w:rPr>
+          <w:rFonts w:eastAsia="Times New Roman"/>
+        </w:rPr>
+        <w:t>,</w:t>
+      </w:r>
+      <w:r>
+        <w:rPr>
+          <w:rFonts w:eastAsia="Times New Roman"/>
+        </w:rPr>
+        <w:t xml:space="preserve"> the ALSFRS-R alone does not incorporate survival which can be problematic in ALS since the incidence of death in ALS may be high, leading to functional data that is missing not at random. Thus</w:t>
+      </w:r>
+      <w:r>
+        <w:rPr>
+          <w:rFonts w:eastAsia="Times New Roman"/>
+        </w:rPr>
+        <w:t>,</w:t>
+      </w:r>
+      <w:r>
+        <w:rPr>
+          <w:rFonts w:eastAsia="Times New Roman"/>
+        </w:rPr>
+        <w:t xml:space="preserve"> a combined analysis of function and survival, such as the joint rank analysis, should </w:t>
+      </w:r>
+      <w:proofErr w:type="gramStart"/>
+      <w:r>
+        <w:rPr>
+          <w:rFonts w:eastAsia="Times New Roman"/>
+        </w:rPr>
+        <w:t>be utilized</w:t>
+      </w:r>
+      <w:proofErr w:type="gramEnd"/>
+      <w:r>
+        <w:rPr>
+          <w:rFonts w:eastAsia="Times New Roman"/>
+        </w:rPr>
+        <w:t xml:space="preserve"> if there are more than a few deaths. Outcomes that measure other disease attributes such as survival, respiratory function, or muscle strength, </w:t>
+      </w:r>
+      <w:proofErr w:type="gramStart"/>
+      <w:r>
+        <w:rPr>
+          <w:rFonts w:eastAsia="Times New Roman"/>
+        </w:rPr>
+        <w:t>are recommended</w:t>
+      </w:r>
+      <w:proofErr w:type="gramEnd"/>
+      <w:r>
+        <w:rPr>
+          <w:rFonts w:eastAsia="Times New Roman"/>
+        </w:rPr>
+        <w:t xml:space="preserve"> as key secondary efficacy assessments. </w:t>
+      </w:r>
+      <w:r>
+        <w:rPr>
+          <w:rFonts w:eastAsia="Times New Roman"/>
+        </w:rPr>
+        <w:t>Disease modifying treatment b</w:t>
+      </w:r>
+      <w:r>
+        <w:rPr>
+          <w:rFonts w:eastAsia="Times New Roman"/>
+        </w:rPr>
+        <w:t xml:space="preserve">enefit can </w:t>
+      </w:r>
+      <w:proofErr w:type="gramStart"/>
+      <w:r>
+        <w:rPr>
+          <w:rFonts w:eastAsia="Times New Roman"/>
+        </w:rPr>
+        <w:t>be established</w:t>
+      </w:r>
+      <w:proofErr w:type="gramEnd"/>
+      <w:r>
+        <w:rPr>
+          <w:rFonts w:eastAsia="Times New Roman"/>
+        </w:rPr>
+        <w:t xml:space="preserve"> in trials of 12-18 months </w:t>
+      </w:r>
+      <w:r>
+        <w:rPr>
+          <w:rFonts w:eastAsia="Times New Roman"/>
+        </w:rPr>
+        <w:t>duration</w:t>
+      </w:r>
+      <w:r>
+        <w:rPr>
+          <w:rFonts w:eastAsia="Times New Roman"/>
+        </w:rPr>
+        <w:t xml:space="preserve">. Trials should include prespecified plans for a long-term, open-label extension that should allow for additional prespecified effectiveness assessments. </w:t>
+      </w:r>
+      <w:r>
+        <w:rPr>
+          <w:rFonts w:eastAsia="Times New Roman"/>
+        </w:rPr>
+        <w:t xml:space="preserve">The accelerated approval pathway with </w:t>
+      </w:r>
+      <w:proofErr w:type="spellStart"/>
+      <w:r>
+        <w:rPr>
+          <w:rFonts w:eastAsia="Times New Roman"/>
+        </w:rPr>
+        <w:t>NfL</w:t>
+      </w:r>
+      <w:proofErr w:type="spellEnd"/>
+      <w:r>
+        <w:rPr>
+          <w:rFonts w:eastAsia="Times New Roman"/>
+        </w:rPr>
+        <w:t xml:space="preserve"> as a surrogate endpoint has also been used in the US for the approval of </w:t>
+      </w:r>
+      <w:proofErr w:type="spellStart"/>
+      <w:r>
+        <w:rPr>
+          <w:rFonts w:eastAsia="Times New Roman"/>
+        </w:rPr>
+        <w:t>Qalsody</w:t>
+      </w:r>
+      <w:proofErr w:type="spellEnd"/>
+      <w:proofErr w:type="gramStart"/>
+      <w:r>
+        <w:rPr>
+          <w:rFonts w:eastAsia="Times New Roman"/>
+        </w:rPr>
+        <w:t xml:space="preserve">.  </w:t>
+      </w:r>
+      <w:proofErr w:type="gramEnd"/>
+    </w:p>
+    <w:p>
+      <w:pPr>
+        <w:tabs>
+          <w:tab w:val="left" w:pos="8370"/>
+        </w:tabs>
+        <w:rPr>
+          <w:sz w:val="20"/>
+          <w:szCs w:val="20"/>
+        </w:rPr>
+      </w:pPr>
+    </w:p>
+    <w:p>
+      <w:pPr>
+        <w:tabs>
+          <w:tab w:val="left" w:pos="8370"/>
+        </w:tabs>
+        <w:rPr>
+          <w:sz w:val="20"/>
+          <w:szCs w:val="20"/>
+        </w:rPr>
+      </w:pPr>
+      <w:r>
+        <w:rPr>
+          <w:sz w:val="20"/>
+          <w:szCs w:val="20"/>
+        </w:rPr>
+        <w:t>CDP</w:t>
+      </w:r>
+    </w:p>
+    <w:p>
+      <w:pPr>
+        <w:tabs>
+          <w:tab w:val="left" w:pos="8370"/>
+        </w:tabs>
+      </w:pPr>
+      <w:r>
+        <w:t xml:space="preserve">The first study is a Ph1/2 first-in-human, multiple dose-escalation, </w:t>
+      </w:r>
+      <w:proofErr w:type="spellStart"/>
+      <w:r>
+        <w:t>ePOC</w:t>
+      </w:r>
+      <w:proofErr w:type="spellEnd"/>
+      <w:r>
+        <w:t xml:space="preserve"> study</w:t>
+      </w:r>
+      <w:proofErr w:type="gramStart"/>
+      <w:r>
+        <w:t xml:space="preserve">.  </w:t>
+      </w:r>
+      <w:proofErr w:type="gramEnd"/>
+      <w:r>
+        <w:t xml:space="preserve">If met the pre-defined criteria, </w:t>
+      </w:r>
+      <w:r>
+        <w:t>go or Phase 2/3</w:t>
+      </w:r>
+      <w:r>
+        <w:t xml:space="preserve"> (</w:t>
+      </w:r>
+      <w:proofErr w:type="gramStart"/>
+      <w:r>
+        <w:t>9-12 month</w:t>
+      </w:r>
+      <w:proofErr w:type="gramEnd"/>
+      <w:r>
+        <w:t xml:space="preserve"> RCT)</w:t>
+      </w:r>
+      <w:r>
+        <w:t>. Both studies will have open label extension</w:t>
+      </w:r>
+    </w:p>
+    <w:p>
+      <w:pPr>
+        <w:tabs>
+          <w:tab w:val="left" w:pos="8370"/>
+        </w:tabs>
+      </w:pPr>
+    </w:p>
+    <w:p>
+      <w:pPr>
+        <w:tabs>
+          <w:tab w:val="left" w:pos="8370"/>
+        </w:tabs>
+      </w:pPr>
+      <w:r>
+        <w:t>MAD, 4 Dose level,</w:t>
+      </w:r>
+      <w:r>
+        <w:t xml:space="preserve"> </w:t>
+      </w:r>
+      <w:r>
+        <w:t>3-month</w:t>
+      </w:r>
+      <w:r>
+        <w:t xml:space="preserve"> dosing and </w:t>
+      </w:r>
+      <w:proofErr w:type="gramStart"/>
+      <w:r>
+        <w:t>three month</w:t>
+      </w:r>
+      <w:proofErr w:type="gramEnd"/>
+      <w:r>
+        <w:t xml:space="preserve"> follo</w:t>
+      </w:r>
+      <w:r>
+        <w:t>w-up for each dose level.</w:t>
+      </w:r>
+    </w:p>
+    <w:p>
+      <w:pPr>
+        <w:tabs>
+          <w:tab w:val="left" w:pos="8370"/>
+        </w:tabs>
+      </w:pPr>
+      <w:r>
+        <w:t>Clinical Outcomes</w:t>
+      </w:r>
+    </w:p>
+    <w:p>
+      <w:pPr>
+        <w:tabs>
+          <w:tab w:val="left" w:pos="8370"/>
+        </w:tabs>
+      </w:pPr>
+      <w:proofErr w:type="spellStart"/>
+      <w:r>
+        <w:t>NfL</w:t>
+      </w:r>
+      <w:proofErr w:type="spellEnd"/>
+      <w:r>
+        <w:t xml:space="preserve"> as surrogate</w:t>
+      </w:r>
+    </w:p>
+    <w:p>
+      <w:pPr>
+        <w:tabs>
+          <w:tab w:val="left" w:pos="8370"/>
+        </w:tabs>
+      </w:pPr>
+      <w:r>
+        <w:rPr>
+          <w:rFonts w:cstheme="minorHAnsi"/>
+          <w:sz w:val="22"/>
+          <w:szCs w:val="22"/>
+        </w:rPr>
+        <w:t xml:space="preserve">ALS Functional Rating </w:t>
+      </w:r>
+      <w:proofErr w:type="gramStart"/>
+      <w:r>
+        <w:rPr>
+          <w:rFonts w:cstheme="minorHAnsi"/>
+          <w:sz w:val="22"/>
+          <w:szCs w:val="22"/>
+        </w:rPr>
+        <w:t xml:space="preserve">Scale </w:t>
+      </w:r>
+      <w:r>
+        <w:rPr>
+          <w:rFonts w:cstheme="minorHAnsi"/>
+          <w:sz w:val="22"/>
+          <w:szCs w:val="22"/>
+        </w:rPr>
+        <w:t xml:space="preserve"> (</w:t>
+      </w:r>
+      <w:proofErr w:type="gramEnd"/>
+      <w:r>
+        <w:t>ALSFRS-R</w:t>
+      </w:r>
+      <w:r>
+        <w:t>)</w:t>
+      </w:r>
+    </w:p>
+    <w:p>
+      <w:pPr>
+        <w:tabs>
+          <w:tab w:val="left" w:pos="8370"/>
+        </w:tabs>
+        <w:rPr>
+          <w:b/>
+          <w:bCs/>
+        </w:rPr>
+      </w:pPr>
+      <w:r>
+        <w:rPr>
+          <w:b/>
+          <w:bCs/>
+        </w:rPr>
+        <w:t>Enrollment Rate</w:t>
+      </w:r>
+    </w:p>
+    <w:p>
+      <w:pPr>
+        <w:numPr>
+          <w:ilvl w:val="0"/>
+          <w:numId w:val="6"/>
+        </w:numPr>
+        <w:tabs>
+          <w:tab w:val="left" w:pos="8370"/>
+        </w:tabs>
+      </w:pPr>
+      <w:r>
+        <w:rPr>
+          <w:b/>
+          <w:bCs/>
+        </w:rPr>
+        <w:t>Participation Rate:</w:t>
+      </w:r>
+      <w:r>
+        <w:t> Approximately 10% of the ALS patient population participates in clinical trials.</w:t>
+      </w:r>
+      <w:r>
+        <w:br/>
+      </w:r>
+      <w:hyperlink r:id="rId13" w:tgtFrame="_blank" w:history="1">
+        <w:r>
+          <w:rPr>
+            <w:rStyle w:val="Hyperlink"/>
+          </w:rPr>
+          <w:t>Source: Journal of Medical Internet Research</w:t>
+        </w:r>
+      </w:hyperlink>
+    </w:p>
+    <w:p>
+      <w:pPr>
+        <w:numPr>
+          <w:ilvl w:val="0"/>
+          <w:numId w:val="6"/>
+        </w:numPr>
+        <w:tabs>
+          <w:tab w:val="left" w:pos="8370"/>
+        </w:tabs>
+      </w:pPr>
+      <w:r>
+        <w:rPr>
+          <w:b/>
+          <w:bCs/>
+        </w:rPr>
+        <w:t>Recruitment Numbers:</w:t>
+      </w:r>
+      <w:r>
+        <w:t> Over 2000 ALS patients were recruited between 2013 and 2019 across 46 institutions.</w:t>
+      </w:r>
+      <w:r>
+        <w:br/>
+      </w:r>
+      <w:hyperlink r:id="rId14" w:tgtFrame="_blank" w:history="1">
+        <w:r>
+          <w:rPr>
+            <w:rStyle w:val="Hyperlink"/>
+          </w:rPr>
+          <w:t>Source: Journal of Medical Internet Research</w:t>
+        </w:r>
+      </w:hyperlink>
+    </w:p>
+    <w:p>
+      <w:pPr>
+        <w:numPr>
+          <w:ilvl w:val="0"/>
+          <w:numId w:val="6"/>
+        </w:numPr>
+        <w:tabs>
+          <w:tab w:val="left" w:pos="8370"/>
+        </w:tabs>
+      </w:pPr>
+      <w:r>
+        <w:rPr>
+          <w:b/>
+          <w:bCs/>
+        </w:rPr>
+        <w:t>Enrollment Time:</w:t>
+      </w:r>
+      <w:r>
+        <w:t> The median time to enroll the first participant is about 252 days after the protocol is submitted.</w:t>
+      </w:r>
+      <w:r>
+        <w:br/>
+      </w:r>
+      <w:hyperlink r:id="rId15" w:tgtFrame="_blank" w:history="1">
+        <w:r>
+          <w:rPr>
+            <w:rStyle w:val="Hyperlink"/>
+          </w:rPr>
+          <w:t>Source: Neurology</w:t>
+        </w:r>
+      </w:hyperlink>
+    </w:p>
+    <w:p>
+      <w:pPr>
+        <w:tabs>
+          <w:tab w:val="left" w:pos="8370"/>
+        </w:tabs>
+      </w:pPr>
+    </w:p>
+    <w:p>
+      <w:pPr>
+        <w:tabs>
+          <w:tab w:val="left" w:pos="8370"/>
+        </w:tabs>
+      </w:pPr>
+    </w:p>
+    <w:p>
+      <w:pPr>
+        <w:tabs>
+          <w:tab w:val="left" w:pos="8370"/>
+        </w:tabs>
+      </w:pPr>
     </w:p>
     <w:sectPr>
       <w:pgSz w:w="12240" w:h="15840"/>
@@ -4398,8 +6291,60 @@
 </w:document>
 </file>
 
+<file path=word/comments.xml><?xml version="1.0" encoding="utf-8"?>
+<w:comments xmlns:wpc="http://schemas.microsoft.com/office/word/2010/wordprocessingCanvas" xmlns:cx="http://schemas.microsoft.com/office/drawing/2014/chartex" xmlns:cx1="http://schemas.microsoft.com/office/drawing/2015/9/8/chartex" xmlns:cx2="http://schemas.microsoft.com/office/drawing/2015/10/21/chartex" xmlns:cx3="http://schemas.microsoft.com/office/drawing/2016/5/9/chartex" xmlns:cx4="http://schemas.microsoft.com/office/drawing/2016/5/10/chartex" xmlns:cx5="http://schemas.microsoft.com/office/drawing/2016/5/11/chartex" xmlns:cx6="http://schemas.microsoft.com/office/drawing/2016/5/12/chartex" xmlns:cx7="http://schemas.microsoft.com/office/drawing/2016/5/13/chartex" xmlns:cx8="http://schemas.microsoft.com/office/drawing/2016/5/14/chartex" xmlns:mc="http://schemas.openxmlformats.org/markup-compatibility/2006" xmlns:aink="http://schemas.microsoft.com/office/drawing/2016/ink" xmlns:am3d="http://schemas.microsoft.com/office/drawing/2017/model3d" xmlns:o="urn:schemas-microsoft-com:office:office" xmlns:oel="http://schemas.microsoft.com/office/2019/extlst" xmlns:r="http://schemas.openxmlformats.org/officeDocument/2006/relationships" xmlns:m="http://schemas.openxmlformats.org/officeDocument/2006/math" xmlns:v="urn:schemas-microsoft-com:vml" xmlns:wp14="http://schemas.microsoft.com/office/word/2010/wordprocessingDrawing" xmlns:wp="http://schemas.openxmlformats.org/drawingml/2006/wordprocessingDrawing" xmlns:w10="urn:schemas-microsoft-com:office:word" xmlns:w="http://schemas.openxmlformats.org/wordprocessingml/2006/main" xmlns:w14="http://schemas.microsoft.com/office/word/2010/wordml" xmlns:w15="http://schemas.microsoft.com/office/word/2012/wordml" xmlns:w16cex="http://schemas.microsoft.com/office/word/2018/wordml/cex" xmlns:w16cid="http://schemas.microsoft.com/office/word/2016/wordml/cid" xmlns:w16="http://schemas.microsoft.com/office/word/2018/wordml" xmlns:w16du="http://schemas.microsoft.com/office/word/2023/wordml/word16du" xmlns:w16sdtdh="http://schemas.microsoft.com/office/word/2020/wordml/sdtdatahash" xmlns:w16sdtfl="http://schemas.microsoft.com/office/word/2024/wordml/sdtformatlock" xmlns:w16se="http://schemas.microsoft.com/office/word/2015/wordml/symex" xmlns:wpg="http://schemas.microsoft.com/office/word/2010/wordprocessingGroup" xmlns:wpi="http://schemas.microsoft.com/office/word/2010/wordprocessingInk" xmlns:wne="http://schemas.microsoft.com/office/word/2006/wordml" xmlns:wps="http://schemas.microsoft.com/office/word/2010/wordprocessingShape" mc:Ignorable="w14 w15 w16se w16cid w16 w16cex w16sdtdh w16sdtfl w16du wp14">
+  <w:comment w:id="0" w:author="Deshpande, Maithili" w:date="2025-01-14T08:08:00Z" w:initials="DM">
+    <w:p>
+      <w:pPr>
+        <w:pStyle w:val="CommentText"/>
+      </w:pPr>
+      <w:r>
+        <w:rPr>
+          <w:rStyle w:val="CommentReference"/>
+        </w:rPr>
+        <w:annotationRef/>
+      </w:r>
+      <w:r>
+        <w:t>This should be 9.9 per 100, 000. Ref: Doi Y, Atsuta N, Sobue G, Morita M, Nakano I. Prevalence and incidence of amyotrophic lateral sclerosis in Japan. J Epidemiol. 2014;24(6):494-499.</w:t>
+      </w:r>
+    </w:p>
+    <w:p>
+      <w:pPr>
+        <w:pStyle w:val="CommentText"/>
+      </w:pPr>
+    </w:p>
+    <w:p>
+      <w:pPr>
+        <w:pStyle w:val="CommentText"/>
+      </w:pPr>
+      <w:r>
+        <w:t xml:space="preserve">Wolfson is a systematic review of ALS epi that has pulled the Japan numbers from Doi et al. We should use Doi et al as the reference. </w:t>
+      </w:r>
+    </w:p>
+  </w:comment>
+</w:comments>
+</file>
+
+<file path=word/commentsExtended.xml><?xml version="1.0" encoding="utf-8"?>
+<w15:commentsEx xmlns:wpc="http://schemas.microsoft.com/office/word/2010/wordprocessingCanvas" xmlns:cx="http://schemas.microsoft.com/office/drawing/2014/chartex" xmlns:cx1="http://schemas.microsoft.com/office/drawing/2015/9/8/chartex" xmlns:cx2="http://schemas.microsoft.com/office/drawing/2015/10/21/chartex" xmlns:cx3="http://schemas.microsoft.com/office/drawing/2016/5/9/chartex" xmlns:cx4="http://schemas.microsoft.com/office/drawing/2016/5/10/chartex" xmlns:cx5="http://schemas.microsoft.com/office/drawing/2016/5/11/chartex" xmlns:cx6="http://schemas.microsoft.com/office/drawing/2016/5/12/chartex" xmlns:cx7="http://schemas.microsoft.com/office/drawing/2016/5/13/chartex" xmlns:cx8="http://schemas.microsoft.com/office/drawing/2016/5/14/chartex" xmlns:mc="http://schemas.openxmlformats.org/markup-compatibility/2006" xmlns:aink="http://schemas.microsoft.com/office/drawing/2016/ink" xmlns:am3d="http://schemas.microsoft.com/office/drawing/2017/model3d" xmlns:o="urn:schemas-microsoft-com:office:office" xmlns:oel="http://schemas.microsoft.com/office/2019/extlst" xmlns:r="http://schemas.openxmlformats.org/officeDocument/2006/relationships" xmlns:m="http://schemas.openxmlformats.org/officeDocument/2006/math" xmlns:v="urn:schemas-microsoft-com:vml" xmlns:wp14="http://schemas.microsoft.com/office/word/2010/wordprocessingDrawing" xmlns:wp="http://schemas.openxmlformats.org/drawingml/2006/wordprocessingDrawing" xmlns:w10="urn:schemas-microsoft-com:office:word" xmlns:w="http://schemas.openxmlformats.org/wordprocessingml/2006/main" xmlns:w14="http://schemas.microsoft.com/office/word/2010/wordml" xmlns:w15="http://schemas.microsoft.com/office/word/2012/wordml" xmlns:w16cex="http://schemas.microsoft.com/office/word/2018/wordml/cex" xmlns:w16cid="http://schemas.microsoft.com/office/word/2016/wordml/cid" xmlns:w16="http://schemas.microsoft.com/office/word/2018/wordml" xmlns:w16du="http://schemas.microsoft.com/office/word/2023/wordml/word16du" xmlns:w16sdtdh="http://schemas.microsoft.com/office/word/2020/wordml/sdtdatahash" xmlns:w16sdtfl="http://schemas.microsoft.com/office/word/2024/wordml/sdtformatlock" xmlns:w16se="http://schemas.microsoft.com/office/word/2015/wordml/symex" xmlns:wpg="http://schemas.microsoft.com/office/word/2010/wordprocessingGroup" xmlns:wpi="http://schemas.microsoft.com/office/word/2010/wordprocessingInk" xmlns:wne="http://schemas.microsoft.com/office/word/2006/wordml" xmlns:wps="http://schemas.microsoft.com/office/word/2010/wordprocessingShape" mc:Ignorable="w14 w15 w16se w16cid w16 w16cex w16sdtdh w16sdtfl w16du wp14">
+  <w15:commentEx w15:paraId="6AED0D83" w15:done="0"/>
+</w15:commentsEx>
+</file>
+
+<file path=word/commentsExtensible.xml><?xml version="1.0" encoding="utf-8"?>
+<w16cex:commentsExtensible xmlns:wpc="http://schemas.microsoft.com/office/word/2010/wordprocessingCanvas" xmlns:cx="http://schemas.microsoft.com/office/drawing/2014/chartex" xmlns:cx1="http://schemas.microsoft.com/office/drawing/2015/9/8/chartex" xmlns:cx2="http://schemas.microsoft.com/office/drawing/2015/10/21/chartex" xmlns:cx3="http://schemas.microsoft.com/office/drawing/2016/5/9/chartex" xmlns:cx4="http://schemas.microsoft.com/office/drawing/2016/5/10/chartex" xmlns:cx5="http://schemas.microsoft.com/office/drawing/2016/5/11/chartex" xmlns:cx6="http://schemas.microsoft.com/office/drawing/2016/5/12/chartex" xmlns:cx7="http://schemas.microsoft.com/office/drawing/2016/5/13/chartex" xmlns:cx8="http://schemas.microsoft.com/office/drawing/2016/5/14/chartex" xmlns:cr="http://schemas.microsoft.com/office/comments/2020/reactions" xmlns:mc="http://schemas.openxmlformats.org/markup-compatibility/2006" xmlns:aink="http://schemas.microsoft.com/office/drawing/2016/ink" xmlns:am3d="http://schemas.microsoft.com/office/drawing/2017/model3d" xmlns:o="urn:schemas-microsoft-com:office:office" xmlns:oel="http://schemas.microsoft.com/office/2019/extlst" xmlns:r="http://schemas.openxmlformats.org/officeDocument/2006/relationships" xmlns:m="http://schemas.openxmlformats.org/officeDocument/2006/math" xmlns:v="urn:schemas-microsoft-com:vml" xmlns:wp14="http://schemas.microsoft.com/office/word/2010/wordprocessingDrawing" xmlns:wp="http://schemas.openxmlformats.org/drawingml/2006/wordprocessingDrawing" xmlns:w10="urn:schemas-microsoft-com:office:word" xmlns:w="http://schemas.openxmlformats.org/wordprocessingml/2006/main" xmlns:w14="http://schemas.microsoft.com/office/word/2010/wordml" xmlns:w15="http://schemas.microsoft.com/office/word/2012/wordml" xmlns:w16cex="http://schemas.microsoft.com/office/word/2018/wordml/cex" xmlns:w16cid="http://schemas.microsoft.com/office/word/2016/wordml/cid" xmlns:w16="http://schemas.microsoft.com/office/word/2018/wordml" xmlns:w16du="http://schemas.microsoft.com/office/word/2023/wordml/word16du" xmlns:w16sdtdh="http://schemas.microsoft.com/office/word/2020/wordml/sdtdatahash" xmlns:w16sdtfl="http://schemas.microsoft.com/office/word/2024/wordml/sdtformatlock" xmlns:w16se="http://schemas.microsoft.com/office/word/2015/wordml/symex" xmlns:wpg="http://schemas.microsoft.com/office/word/2010/wordprocessingGroup" xmlns:wpi="http://schemas.microsoft.com/office/word/2010/wordprocessingInk" xmlns:wne="http://schemas.microsoft.com/office/word/2006/wordml" xmlns:wps="http://schemas.microsoft.com/office/word/2010/wordprocessingShape" mc:Ignorable="w14 w15 w16se w16cid w16 w16cex w16sdtdh w16sdtfl cr w16du wp14">
+  <w16cex:commentExtensible w16cex:durableId="686C2344" w16cex:dateUtc="2025-01-14T14:08:00Z"/>
+</w16cex:commentsExtensible>
+</file>
+
+<file path=word/commentsIds.xml><?xml version="1.0" encoding="utf-8"?>
+<w16cid:commentsIds xmlns:wpc="http://schemas.microsoft.com/office/word/2010/wordprocessingCanvas" xmlns:cx="http://schemas.microsoft.com/office/drawing/2014/chartex" xmlns:cx1="http://schemas.microsoft.com/office/drawing/2015/9/8/chartex" xmlns:cx2="http://schemas.microsoft.com/office/drawing/2015/10/21/chartex" xmlns:cx3="http://schemas.microsoft.com/office/drawing/2016/5/9/chartex" xmlns:cx4="http://schemas.microsoft.com/office/drawing/2016/5/10/chartex" xmlns:cx5="http://schemas.microsoft.com/office/drawing/2016/5/11/chartex" xmlns:cx6="http://schemas.microsoft.com/office/drawing/2016/5/12/chartex" xmlns:cx7="http://schemas.microsoft.com/office/drawing/2016/5/13/chartex" xmlns:cx8="http://schemas.microsoft.com/office/drawing/2016/5/14/chartex" xmlns:mc="http://schemas.openxmlformats.org/markup-compatibility/2006" xmlns:aink="http://schemas.microsoft.com/office/drawing/2016/ink" xmlns:am3d="http://schemas.microsoft.com/office/drawing/2017/model3d" xmlns:o="urn:schemas-microsoft-com:office:office" xmlns:oel="http://schemas.microsoft.com/office/2019/extlst" xmlns:r="http://schemas.openxmlformats.org/officeDocument/2006/relationships" xmlns:m="http://schemas.openxmlformats.org/officeDocument/2006/math" xmlns:v="urn:schemas-microsoft-com:vml" xmlns:wp14="http://schemas.microsoft.com/office/word/2010/wordprocessingDrawing" xmlns:wp="http://schemas.openxmlformats.org/drawingml/2006/wordprocessingDrawing" xmlns:w10="urn:schemas-microsoft-com:office:word" xmlns:w="http://schemas.openxmlformats.org/wordprocessingml/2006/main" xmlns:w14="http://schemas.microsoft.com/office/word/2010/wordml" xmlns:w15="http://schemas.microsoft.com/office/word/2012/wordml" xmlns:w16cex="http://schemas.microsoft.com/office/word/2018/wordml/cex" xmlns:w16cid="http://schemas.microsoft.com/office/word/2016/wordml/cid" xmlns:w16="http://schemas.microsoft.com/office/word/2018/wordml" xmlns:w16du="http://schemas.microsoft.com/office/word/2023/wordml/word16du" xmlns:w16sdtdh="http://schemas.microsoft.com/office/word/2020/wordml/sdtdatahash" xmlns:w16sdtfl="http://schemas.microsoft.com/office/word/2024/wordml/sdtformatlock" xmlns:w16se="http://schemas.microsoft.com/office/word/2015/wordml/symex" xmlns:wpg="http://schemas.microsoft.com/office/word/2010/wordprocessingGroup" xmlns:wpi="http://schemas.microsoft.com/office/word/2010/wordprocessingInk" xmlns:wne="http://schemas.microsoft.com/office/word/2006/wordml" xmlns:wps="http://schemas.microsoft.com/office/word/2010/wordprocessingShape" mc:Ignorable="w14 w15 w16se w16cid w16 w16cex w16sdtdh w16sdtfl w16du wp14">
+  <w16cid:commentId w16cid:paraId="6AED0D83" w16cid:durableId="686C2344"/>
+</w16cid:commentsIds>
+</file>
+
 <file path=word/numbering.xml><?xml version="1.0" encoding="utf-8"?>
-<w:numbering xmlns:wpc="http://schemas.microsoft.com/office/word/2010/wordprocessingCanvas" xmlns:cx="http://schemas.microsoft.com/office/drawing/2014/chartex" xmlns:cx1="http://schemas.microsoft.com/office/drawing/2015/9/8/chartex" xmlns:cx2="http://schemas.microsoft.com/office/drawing/2015/10/21/chartex" xmlns:cx3="http://schemas.microsoft.com/office/drawing/2016/5/9/chartex" xmlns:cx4="http://schemas.microsoft.com/office/drawing/2016/5/10/chartex" xmlns:cx5="http://schemas.microsoft.com/office/drawing/2016/5/11/chartex" xmlns:cx6="http://schemas.microsoft.com/office/drawing/2016/5/12/chartex" xmlns:cx7="http://schemas.microsoft.com/office/drawing/2016/5/13/chartex" xmlns:cx8="http://schemas.microsoft.com/office/drawing/2016/5/14/chartex" xmlns:mc="http://schemas.openxmlformats.org/markup-compatibility/2006" xmlns:aink="http://schemas.microsoft.com/office/drawing/2016/ink" xmlns:am3d="http://schemas.microsoft.com/office/drawing/2017/model3d" xmlns:o="urn:schemas-microsoft-com:office:office" xmlns:oel="http://schemas.microsoft.com/office/2019/extlst" xmlns:r="http://schemas.openxmlformats.org/officeDocument/2006/relationships" xmlns:m="http://schemas.openxmlformats.org/officeDocument/2006/math" xmlns:v="urn:schemas-microsoft-com:vml" xmlns:wp14="http://schemas.microsoft.com/office/word/2010/wordprocessingDrawing" xmlns:wp="http://schemas.openxmlformats.org/drawingml/2006/wordprocessingDrawing" xmlns:w10="urn:schemas-microsoft-com:office:word" xmlns:w="http://schemas.openxmlformats.org/wordprocessingml/2006/main" xmlns:w14="http://schemas.microsoft.com/office/word/2010/wordml" xmlns:w15="http://schemas.microsoft.com/office/word/2012/wordml" xmlns:w16cex="http://schemas.microsoft.com/office/word/2018/wordml/cex" xmlns:w16cid="http://schemas.microsoft.com/office/word/2016/wordml/cid" xmlns:w16="http://schemas.microsoft.com/office/word/2018/wordml" xmlns:w16du="http://schemas.microsoft.com/office/word/2023/wordml/word16du" xmlns:w16sdtdh="http://schemas.microsoft.com/office/word/2020/wordml/sdtdatahash" xmlns:w16se="http://schemas.microsoft.com/office/word/2015/wordml/symex" xmlns:wpg="http://schemas.microsoft.com/office/word/2010/wordprocessingGroup" xmlns:wpi="http://schemas.microsoft.com/office/word/2010/wordprocessingInk" xmlns:wne="http://schemas.microsoft.com/office/word/2006/wordml" xmlns:wps="http://schemas.microsoft.com/office/word/2010/wordprocessingShape" mc:Ignorable="w14 w15 w16se w16cid w16 w16cex w16sdtdh w16du wp14">
+<w:numbering xmlns:wpc="http://schemas.microsoft.com/office/word/2010/wordprocessingCanvas" xmlns:cx="http://schemas.microsoft.com/office/drawing/2014/chartex" xmlns:cx1="http://schemas.microsoft.com/office/drawing/2015/9/8/chartex" xmlns:cx2="http://schemas.microsoft.com/office/drawing/2015/10/21/chartex" xmlns:cx3="http://schemas.microsoft.com/office/drawing/2016/5/9/chartex" xmlns:cx4="http://schemas.microsoft.com/office/drawing/2016/5/10/chartex" xmlns:cx5="http://schemas.microsoft.com/office/drawing/2016/5/11/chartex" xmlns:cx6="http://schemas.microsoft.com/office/drawing/2016/5/12/chartex" xmlns:cx7="http://schemas.microsoft.com/office/drawing/2016/5/13/chartex" xmlns:cx8="http://schemas.microsoft.com/office/drawing/2016/5/14/chartex" xmlns:mc="http://schemas.openxmlformats.org/markup-compatibility/2006" xmlns:aink="http://schemas.microsoft.com/office/drawing/2016/ink" xmlns:am3d="http://schemas.microsoft.com/office/drawing/2017/model3d" xmlns:o="urn:schemas-microsoft-com:office:office" xmlns:oel="http://schemas.microsoft.com/office/2019/extlst" xmlns:r="http://schemas.openxmlformats.org/officeDocument/2006/relationships" xmlns:m="http://schemas.openxmlformats.org/officeDocument/2006/math" xmlns:v="urn:schemas-microsoft-com:vml" xmlns:wp14="http://schemas.microsoft.com/office/word/2010/wordprocessingDrawing" xmlns:wp="http://schemas.openxmlformats.org/drawingml/2006/wordprocessingDrawing" xmlns:w10="urn:schemas-microsoft-com:office:word" xmlns:w="http://schemas.openxmlformats.org/wordprocessingml/2006/main" xmlns:w14="http://schemas.microsoft.com/office/word/2010/wordml" xmlns:w15="http://schemas.microsoft.com/office/word/2012/wordml" xmlns:w16cex="http://schemas.microsoft.com/office/word/2018/wordml/cex" xmlns:w16cid="http://schemas.microsoft.com/office/word/2016/wordml/cid" xmlns:w16="http://schemas.microsoft.com/office/word/2018/wordml" xmlns:w16du="http://schemas.microsoft.com/office/word/2023/wordml/word16du" xmlns:w16sdtdh="http://schemas.microsoft.com/office/word/2020/wordml/sdtdatahash" xmlns:w16sdtfl="http://schemas.microsoft.com/office/word/2024/wordml/sdtformatlock" xmlns:w16se="http://schemas.microsoft.com/office/word/2015/wordml/symex" xmlns:wpg="http://schemas.microsoft.com/office/word/2010/wordprocessingGroup" xmlns:wpi="http://schemas.microsoft.com/office/word/2010/wordprocessingInk" xmlns:wne="http://schemas.microsoft.com/office/word/2006/wordml" xmlns:wps="http://schemas.microsoft.com/office/word/2010/wordprocessingShape" mc:Ignorable="w14 w15 w16se w16cid w16 w16cex w16sdtdh w16sdtfl w16du wp14">
   <w:abstractNum w:abstractNumId="0" w15:restartNumberingAfterBreak="0">
     <w:nsid w:val="0EA177D6"/>
     <w:multiLevelType w:val="multilevel"/>
@@ -4699,9 +6644,9 @@
     </w:lvl>
   </w:abstractNum>
   <w:abstractNum w:abstractNumId="2" w15:restartNumberingAfterBreak="0">
-    <w:nsid w:val="4077687A"/>
+    <w:nsid w:val="3D8600AF"/>
     <w:multiLevelType w:val="multilevel"/>
-    <w:tmpl w:val="A8AEAF5C"/>
+    <w:tmpl w:val="CBAC2D62"/>
     <w:lvl w:ilvl="0">
       <w:start w:val="1"/>
       <w:numFmt w:val="bullet"/>
@@ -4848,9 +6793,9 @@
     </w:lvl>
   </w:abstractNum>
   <w:abstractNum w:abstractNumId="3" w15:restartNumberingAfterBreak="0">
-    <w:nsid w:val="523E5ECC"/>
+    <w:nsid w:val="4077687A"/>
     <w:multiLevelType w:val="multilevel"/>
-    <w:tmpl w:val="0D385C52"/>
+    <w:tmpl w:val="A8AEAF5C"/>
     <w:lvl w:ilvl="0">
       <w:start w:val="1"/>
       <w:numFmt w:val="bullet"/>
@@ -4997,6 +6942,155 @@
     </w:lvl>
   </w:abstractNum>
   <w:abstractNum w:abstractNumId="4" w15:restartNumberingAfterBreak="0">
+    <w:nsid w:val="523E5ECC"/>
+    <w:multiLevelType w:val="multilevel"/>
+    <w:tmpl w:val="0D385C52"/>
+    <w:lvl w:ilvl="0">
+      <w:start w:val="1"/>
+      <w:numFmt w:val="bullet"/>
+      <w:lvlText w:val=""/>
+      <w:lvlJc w:val="left"/>
+      <w:pPr>
+        <w:tabs>
+          <w:tab w:val="num" w:pos="720"/>
+        </w:tabs>
+        <w:ind w:left="720" w:hanging="360"/>
+      </w:pPr>
+      <w:rPr>
+        <w:rFonts w:ascii="Symbol" w:hAnsi="Symbol" w:hint="default"/>
+        <w:sz w:val="20"/>
+      </w:rPr>
+    </w:lvl>
+    <w:lvl w:ilvl="1" w:tentative="1">
+      <w:start w:val="1"/>
+      <w:numFmt w:val="bullet"/>
+      <w:lvlText w:val="o"/>
+      <w:lvlJc w:val="left"/>
+      <w:pPr>
+        <w:tabs>
+          <w:tab w:val="num" w:pos="1440"/>
+        </w:tabs>
+        <w:ind w:left="1440" w:hanging="360"/>
+      </w:pPr>
+      <w:rPr>
+        <w:rFonts w:ascii="Courier New" w:hAnsi="Courier New" w:hint="default"/>
+        <w:sz w:val="20"/>
+      </w:rPr>
+    </w:lvl>
+    <w:lvl w:ilvl="2" w:tentative="1">
+      <w:start w:val="1"/>
+      <w:numFmt w:val="bullet"/>
+      <w:lvlText w:val=""/>
+      <w:lvlJc w:val="left"/>
+      <w:pPr>
+        <w:tabs>
+          <w:tab w:val="num" w:pos="2160"/>
+        </w:tabs>
+        <w:ind w:left="2160" w:hanging="360"/>
+      </w:pPr>
+      <w:rPr>
+        <w:rFonts w:ascii="Wingdings" w:hAnsi="Wingdings" w:hint="default"/>
+        <w:sz w:val="20"/>
+      </w:rPr>
+    </w:lvl>
+    <w:lvl w:ilvl="3" w:tentative="1">
+      <w:start w:val="1"/>
+      <w:numFmt w:val="bullet"/>
+      <w:lvlText w:val=""/>
+      <w:lvlJc w:val="left"/>
+      <w:pPr>
+        <w:tabs>
+          <w:tab w:val="num" w:pos="2880"/>
+        </w:tabs>
+        <w:ind w:left="2880" w:hanging="360"/>
+      </w:pPr>
+      <w:rPr>
+        <w:rFonts w:ascii="Wingdings" w:hAnsi="Wingdings" w:hint="default"/>
+        <w:sz w:val="20"/>
+      </w:rPr>
+    </w:lvl>
+    <w:lvl w:ilvl="4" w:tentative="1">
+      <w:start w:val="1"/>
+      <w:numFmt w:val="bullet"/>
+      <w:lvlText w:val=""/>
+      <w:lvlJc w:val="left"/>
+      <w:pPr>
+        <w:tabs>
+          <w:tab w:val="num" w:pos="3600"/>
+        </w:tabs>
+        <w:ind w:left="3600" w:hanging="360"/>
+      </w:pPr>
+      <w:rPr>
+        <w:rFonts w:ascii="Wingdings" w:hAnsi="Wingdings" w:hint="default"/>
+        <w:sz w:val="20"/>
+      </w:rPr>
+    </w:lvl>
+    <w:lvl w:ilvl="5" w:tentative="1">
+      <w:start w:val="1"/>
+      <w:numFmt w:val="bullet"/>
+      <w:lvlText w:val=""/>
+      <w:lvlJc w:val="left"/>
+      <w:pPr>
+        <w:tabs>
+          <w:tab w:val="num" w:pos="4320"/>
+        </w:tabs>
+        <w:ind w:left="4320" w:hanging="360"/>
+      </w:pPr>
+      <w:rPr>
+        <w:rFonts w:ascii="Wingdings" w:hAnsi="Wingdings" w:hint="default"/>
+        <w:sz w:val="20"/>
+      </w:rPr>
+    </w:lvl>
+    <w:lvl w:ilvl="6" w:tentative="1">
+      <w:start w:val="1"/>
+      <w:numFmt w:val="bullet"/>
+      <w:lvlText w:val=""/>
+      <w:lvlJc w:val="left"/>
+      <w:pPr>
+        <w:tabs>
+          <w:tab w:val="num" w:pos="5040"/>
+        </w:tabs>
+        <w:ind w:left="5040" w:hanging="360"/>
+      </w:pPr>
+      <w:rPr>
+        <w:rFonts w:ascii="Wingdings" w:hAnsi="Wingdings" w:hint="default"/>
+        <w:sz w:val="20"/>
+      </w:rPr>
+    </w:lvl>
+    <w:lvl w:ilvl="7" w:tentative="1">
+      <w:start w:val="1"/>
+      <w:numFmt w:val="bullet"/>
+      <w:lvlText w:val=""/>
+      <w:lvlJc w:val="left"/>
+      <w:pPr>
+        <w:tabs>
+          <w:tab w:val="num" w:pos="5760"/>
+        </w:tabs>
+        <w:ind w:left="5760" w:hanging="360"/>
+      </w:pPr>
+      <w:rPr>
+        <w:rFonts w:ascii="Wingdings" w:hAnsi="Wingdings" w:hint="default"/>
+        <w:sz w:val="20"/>
+      </w:rPr>
+    </w:lvl>
+    <w:lvl w:ilvl="8" w:tentative="1">
+      <w:start w:val="1"/>
+      <w:numFmt w:val="bullet"/>
+      <w:lvlText w:val=""/>
+      <w:lvlJc w:val="left"/>
+      <w:pPr>
+        <w:tabs>
+          <w:tab w:val="num" w:pos="6480"/>
+        </w:tabs>
+        <w:ind w:left="6480" w:hanging="360"/>
+      </w:pPr>
+      <w:rPr>
+        <w:rFonts w:ascii="Wingdings" w:hAnsi="Wingdings" w:hint="default"/>
+        <w:sz w:val="20"/>
+      </w:rPr>
+    </w:lvl>
+  </w:abstractNum>
+  <w:abstractNum w:abstractNumId="5" w15:restartNumberingAfterBreak="0">
     <w:nsid w:val="6BA31F32"/>
     <w:multiLevelType w:val="multilevel"/>
     <w:tmpl w:val="E19A7AFC"/>
@@ -5149,22 +7243,33 @@
     <w:abstractNumId w:val="0"/>
   </w:num>
   <w:num w:numId="2" w16cid:durableId="364717269">
-    <w:abstractNumId w:val="3"/>
+    <w:abstractNumId w:val="4"/>
   </w:num>
   <w:num w:numId="3" w16cid:durableId="1877934261">
-    <w:abstractNumId w:val="2"/>
+    <w:abstractNumId w:val="3"/>
   </w:num>
   <w:num w:numId="4" w16cid:durableId="334577994">
     <w:abstractNumId w:val="1"/>
   </w:num>
   <w:num w:numId="5" w16cid:durableId="962423193">
-    <w:abstractNumId w:val="4"/>
+    <w:abstractNumId w:val="5"/>
+  </w:num>
+  <w:num w:numId="6" w16cid:durableId="891231327">
+    <w:abstractNumId w:val="2"/>
   </w:num>
 </w:numbering>
 </file>
 
+<file path=word/people.xml><?xml version="1.0" encoding="utf-8"?>
+<w15:people xmlns:wpc="http://schemas.microsoft.com/office/word/2010/wordprocessingCanvas" xmlns:cx="http://schemas.microsoft.com/office/drawing/2014/chartex" xmlns:cx1="http://schemas.microsoft.com/office/drawing/2015/9/8/chartex" xmlns:cx2="http://schemas.microsoft.com/office/drawing/2015/10/21/chartex" xmlns:cx3="http://schemas.microsoft.com/office/drawing/2016/5/9/chartex" xmlns:cx4="http://schemas.microsoft.com/office/drawing/2016/5/10/chartex" xmlns:cx5="http://schemas.microsoft.com/office/drawing/2016/5/11/chartex" xmlns:cx6="http://schemas.microsoft.com/office/drawing/2016/5/12/chartex" xmlns:cx7="http://schemas.microsoft.com/office/drawing/2016/5/13/chartex" xmlns:cx8="http://schemas.microsoft.com/office/drawing/2016/5/14/chartex" xmlns:mc="http://schemas.openxmlformats.org/markup-compatibility/2006" xmlns:aink="http://schemas.microsoft.com/office/drawing/2016/ink" xmlns:am3d="http://schemas.microsoft.com/office/drawing/2017/model3d" xmlns:o="urn:schemas-microsoft-com:office:office" xmlns:oel="http://schemas.microsoft.com/office/2019/extlst" xmlns:r="http://schemas.openxmlformats.org/officeDocument/2006/relationships" xmlns:m="http://schemas.openxmlformats.org/officeDocument/2006/math" xmlns:v="urn:schemas-microsoft-com:vml" xmlns:wp14="http://schemas.microsoft.com/office/word/2010/wordprocessingDrawing" xmlns:wp="http://schemas.openxmlformats.org/drawingml/2006/wordprocessingDrawing" xmlns:w10="urn:schemas-microsoft-com:office:word" xmlns:w="http://schemas.openxmlformats.org/wordprocessingml/2006/main" xmlns:w14="http://schemas.microsoft.com/office/word/2010/wordml" xmlns:w15="http://schemas.microsoft.com/office/word/2012/wordml" xmlns:w16cex="http://schemas.microsoft.com/office/word/2018/wordml/cex" xmlns:w16cid="http://schemas.microsoft.com/office/word/2016/wordml/cid" xmlns:w16="http://schemas.microsoft.com/office/word/2018/wordml" xmlns:w16du="http://schemas.microsoft.com/office/word/2023/wordml/word16du" xmlns:w16sdtdh="http://schemas.microsoft.com/office/word/2020/wordml/sdtdatahash" xmlns:w16sdtfl="http://schemas.microsoft.com/office/word/2024/wordml/sdtformatlock" xmlns:w16se="http://schemas.microsoft.com/office/word/2015/wordml/symex" xmlns:wpg="http://schemas.microsoft.com/office/word/2010/wordprocessingGroup" xmlns:wpi="http://schemas.microsoft.com/office/word/2010/wordprocessingInk" xmlns:wne="http://schemas.microsoft.com/office/word/2006/wordml" xmlns:wps="http://schemas.microsoft.com/office/word/2010/wordprocessingShape" mc:Ignorable="w14 w15 w16se w16cid w16 w16cex w16sdtdh w16sdtfl w16du wp14">
+  <w15:person w15:author="Deshpande, Maithili">
+    <w15:presenceInfo w15:providerId="AD" w15:userId="S::maithili.deshpande@takeda.com::e777eda7-4e95-4081-83e7-03187f09a827"/>
+  </w15:person>
+</w15:people>
+</file>
+
 <file path=word/styles.xml><?xml version="1.0" encoding="utf-8"?>
-<w:styles xmlns:mc="http://schemas.openxmlformats.org/markup-compatibility/2006" xmlns:r="http://schemas.openxmlformats.org/officeDocument/2006/relationships" xmlns:w="http://schemas.openxmlformats.org/wordprocessingml/2006/main" xmlns:w14="http://schemas.microsoft.com/office/word/2010/wordml" xmlns:w15="http://schemas.microsoft.com/office/word/2012/wordml" xmlns:w16cex="http://schemas.microsoft.com/office/word/2018/wordml/cex" xmlns:w16cid="http://schemas.microsoft.com/office/word/2016/wordml/cid" xmlns:w16="http://schemas.microsoft.com/office/word/2018/wordml" xmlns:w16du="http://schemas.microsoft.com/office/word/2023/wordml/word16du" xmlns:w16sdtdh="http://schemas.microsoft.com/office/word/2020/wordml/sdtdatahash" xmlns:w16se="http://schemas.microsoft.com/office/word/2015/wordml/symex" mc:Ignorable="w14 w15 w16se w16cid w16 w16cex w16sdtdh w16du">
+<w:styles xmlns:mc="http://schemas.openxmlformats.org/markup-compatibility/2006" xmlns:r="http://schemas.openxmlformats.org/officeDocument/2006/relationships" xmlns:w="http://schemas.openxmlformats.org/wordprocessingml/2006/main" xmlns:w14="http://schemas.microsoft.com/office/word/2010/wordml" xmlns:w15="http://schemas.microsoft.com/office/word/2012/wordml" xmlns:w16cex="http://schemas.microsoft.com/office/word/2018/wordml/cex" xmlns:w16cid="http://schemas.microsoft.com/office/word/2016/wordml/cid" xmlns:w16="http://schemas.microsoft.com/office/word/2018/wordml" xmlns:w16du="http://schemas.microsoft.com/office/word/2023/wordml/word16du" xmlns:w16sdtdh="http://schemas.microsoft.com/office/word/2020/wordml/sdtdatahash" xmlns:w16sdtfl="http://schemas.microsoft.com/office/word/2024/wordml/sdtformatlock" xmlns:w16se="http://schemas.microsoft.com/office/word/2015/wordml/symex" mc:Ignorable="w14 w15 w16se w16cid w16 w16cex w16sdtdh w16sdtfl w16du">
   <w:docDefaults>
     <w:rPrDefault>
       <w:rPr>
@@ -5563,7 +7668,7 @@
   <w:style w:type="paragraph" w:default="1" w:styleId="Normal">
     <w:name w:val="Normal"/>
     <w:qFormat/>
-    <w:rsid w:val="00865F19"/>
+    <w:rsid w:val="007C50D2"/>
   </w:style>
   <w:style w:type="paragraph" w:styleId="Heading1">
     <w:name w:val="heading 1"/>
@@ -5767,7 +7872,6 @@
   <w:style w:type="character" w:default="1" w:styleId="DefaultParagraphFont">
     <w:name w:val="Default Paragraph Font"/>
     <w:uiPriority w:val="1"/>
-    <w:semiHidden/>
     <w:unhideWhenUsed/>
   </w:style>
   <w:style w:type="table" w:default="1" w:styleId="TableNormal">
@@ -6119,6 +8223,104 @@
       <w:szCs w:val="18"/>
     </w:rPr>
   </w:style>
+  <w:style w:type="character" w:styleId="Hyperlink">
+    <w:name w:val="Hyperlink"/>
+    <w:basedOn w:val="DefaultParagraphFont"/>
+    <w:uiPriority w:val="99"/>
+    <w:unhideWhenUsed/>
+    <w:rsid w:val="003F7142"/>
+    <w:rPr>
+      <w:color w:val="467886" w:themeColor="hyperlink"/>
+      <w:u w:val="single"/>
+    </w:rPr>
+  </w:style>
+  <w:style w:type="character" w:styleId="UnresolvedMention">
+    <w:name w:val="Unresolved Mention"/>
+    <w:basedOn w:val="DefaultParagraphFont"/>
+    <w:uiPriority w:val="99"/>
+    <w:semiHidden/>
+    <w:unhideWhenUsed/>
+    <w:rsid w:val="003F7142"/>
+    <w:rPr>
+      <w:color w:val="605E5C"/>
+      <w:shd w:val="clear" w:color="auto" w:fill="E1DFDD"/>
+    </w:rPr>
+  </w:style>
+  <w:style w:type="character" w:styleId="CommentReference">
+    <w:name w:val="annotation reference"/>
+    <w:basedOn w:val="DefaultParagraphFont"/>
+    <w:uiPriority w:val="99"/>
+    <w:unhideWhenUsed/>
+    <w:rsid w:val="00B00407"/>
+    <w:rPr>
+      <w:sz w:val="16"/>
+      <w:szCs w:val="16"/>
+    </w:rPr>
+  </w:style>
+  <w:style w:type="paragraph" w:styleId="CommentText">
+    <w:name w:val="annotation text"/>
+    <w:basedOn w:val="Normal"/>
+    <w:link w:val="CommentTextChar"/>
+    <w:uiPriority w:val="99"/>
+    <w:unhideWhenUsed/>
+    <w:rsid w:val="00B00407"/>
+    <w:pPr>
+      <w:spacing w:line="240" w:lineRule="auto"/>
+    </w:pPr>
+    <w:rPr>
+      <w:rFonts w:eastAsia="MS Mincho"/>
+      <w:kern w:val="0"/>
+      <w:sz w:val="20"/>
+      <w:szCs w:val="20"/>
+      <w14:ligatures w14:val="none"/>
+    </w:rPr>
+  </w:style>
+  <w:style w:type="character" w:customStyle="1" w:styleId="CommentTextChar">
+    <w:name w:val="Comment Text Char"/>
+    <w:basedOn w:val="DefaultParagraphFont"/>
+    <w:link w:val="CommentText"/>
+    <w:uiPriority w:val="99"/>
+    <w:rsid w:val="00B00407"/>
+    <w:rPr>
+      <w:rFonts w:eastAsia="MS Mincho"/>
+      <w:kern w:val="0"/>
+      <w:sz w:val="20"/>
+      <w:szCs w:val="20"/>
+      <w14:ligatures w14:val="none"/>
+    </w:rPr>
+  </w:style>
+  <w:style w:type="paragraph" w:styleId="BodyText">
+    <w:name w:val="Body Text"/>
+    <w:basedOn w:val="Normal"/>
+    <w:link w:val="BodyTextChar"/>
+    <w:uiPriority w:val="99"/>
+    <w:unhideWhenUsed/>
+    <w:rsid w:val="00B00407"/>
+    <w:pPr>
+      <w:spacing w:after="120" w:line="259" w:lineRule="auto"/>
+    </w:pPr>
+    <w:rPr>
+      <w:rFonts w:eastAsia="MS Mincho"/>
+      <w:kern w:val="0"/>
+      <w:sz w:val="22"/>
+      <w:szCs w:val="22"/>
+      <w14:ligatures w14:val="none"/>
+    </w:rPr>
+  </w:style>
+  <w:style w:type="character" w:customStyle="1" w:styleId="BodyTextChar">
+    <w:name w:val="Body Text Char"/>
+    <w:basedOn w:val="DefaultParagraphFont"/>
+    <w:link w:val="BodyText"/>
+    <w:uiPriority w:val="99"/>
+    <w:rsid w:val="00B00407"/>
+    <w:rPr>
+      <w:rFonts w:eastAsia="MS Mincho"/>
+      <w:kern w:val="0"/>
+      <w:sz w:val="22"/>
+      <w:szCs w:val="22"/>
+      <w14:ligatures w14:val="none"/>
+    </w:rPr>
+  </w:style>
 </w:styles>
 </file>
 

</xml_diff>

<commit_message>
Sample size description updated and minor modification in code
</commit_message>
<xml_diff>
--- a/OutputDocuments/NfL_data_in ALS.docx
+++ b/OutputDocuments/NfL_data_in ALS.docx
@@ -68,33 +68,8 @@
           <w:b/>
           <w:bCs/>
         </w:rPr>
-        <w:t xml:space="preserve">Note for the ALS </w:t>
-      </w:r>
-      <w:proofErr w:type="spellStart"/>
-      <w:r>
-        <w:rPr>
-          <w:b/>
-          <w:bCs/>
-        </w:rPr>
-        <w:t>ePOC</w:t>
-      </w:r>
-      <w:proofErr w:type="spellEnd"/>
-      <w:r>
-        <w:rPr>
-          <w:b/>
-          <w:bCs/>
-        </w:rPr>
-        <w:t xml:space="preserve"> </w:t>
-      </w:r>
-      <w:proofErr w:type="gramStart"/>
-      <w:r>
-        <w:rPr>
-          <w:b/>
-          <w:bCs/>
-        </w:rPr>
-        <w:t>evaluation</w:t>
-      </w:r>
-      <w:proofErr w:type="gramEnd"/>
+        <w:t>Note for the ALS ePOC evaluation</w:t>
+      </w:r>
     </w:p>
     <w:p>
       <w:pPr>
@@ -109,17 +84,8 @@
           <w:szCs w:val="18"/>
         </w:rPr>
         <w:lastRenderedPageBreak/>
-        <w:t xml:space="preserve">Information originated from the folder C:\Users\bvi5314\OneDrive - Takeda\Documents\Study\UNC </w:t>
-      </w:r>
-      <w:proofErr w:type="gramStart"/>
-      <w:r>
-        <w:rPr>
-          <w:sz w:val="18"/>
-          <w:szCs w:val="18"/>
-        </w:rPr>
-        <w:t>13A</w:t>
-      </w:r>
-      <w:proofErr w:type="gramEnd"/>
+        <w:t>Information originated from the folder C:\Users\bvi5314\OneDrive - Takeda\Documents\Study\UNC 13A</w:t>
+      </w:r>
     </w:p>
     <w:p>
       <w:pPr>
@@ -148,23 +114,7 @@
         <w:fldChar w:fldCharType="end"/>
       </w:r>
       <w:r>
-        <w:t xml:space="preserve"> Summary statistics for </w:t>
-      </w:r>
-      <w:proofErr w:type="spellStart"/>
-      <w:r>
-        <w:t>NfL</w:t>
-      </w:r>
-      <w:proofErr w:type="spellEnd"/>
-      <w:r>
-        <w:t xml:space="preserve"> from </w:t>
-      </w:r>
-      <w:proofErr w:type="spellStart"/>
-      <w:r>
-        <w:t>Tofersen</w:t>
-      </w:r>
-      <w:proofErr w:type="spellEnd"/>
-      <w:r>
-        <w:t xml:space="preserve"> studies in different scale</w:t>
+        <w:t xml:space="preserve"> Summary statistics for NfL from Tofersen studies in different scale</w:t>
       </w:r>
     </w:p>
     <w:tbl>
@@ -211,21 +161,12 @@
                 <w:szCs w:val="20"/>
               </w:rPr>
             </w:pPr>
-            <w:proofErr w:type="spellStart"/>
-            <w:r>
-              <w:rPr>
-                <w:sz w:val="20"/>
-                <w:szCs w:val="20"/>
-              </w:rPr>
-              <w:t>NfL</w:t>
-            </w:r>
-            <w:proofErr w:type="spellEnd"/>
-            <w:r>
-              <w:rPr>
-                <w:sz w:val="20"/>
-                <w:szCs w:val="20"/>
-              </w:rPr>
-              <w:t>/Study</w:t>
+            <w:r>
+              <w:rPr>
+                <w:sz w:val="20"/>
+                <w:szCs w:val="20"/>
+              </w:rPr>
+              <w:t>NfL/Study</w:t>
             </w:r>
           </w:p>
         </w:tc>
@@ -485,21 +426,12 @@
                 <w:szCs w:val="20"/>
               </w:rPr>
             </w:pPr>
-            <w:proofErr w:type="spellStart"/>
-            <w:r>
-              <w:rPr>
-                <w:sz w:val="20"/>
-                <w:szCs w:val="20"/>
-              </w:rPr>
-              <w:t>Tofersen</w:t>
-            </w:r>
-            <w:proofErr w:type="spellEnd"/>
-            <w:r>
-              <w:rPr>
-                <w:sz w:val="20"/>
-                <w:szCs w:val="20"/>
-              </w:rPr>
-              <w:t xml:space="preserve"> P2/3*</w:t>
+            <w:r>
+              <w:rPr>
+                <w:sz w:val="20"/>
+                <w:szCs w:val="20"/>
+              </w:rPr>
+              <w:t>Tofersen P2/3*</w:t>
             </w:r>
           </w:p>
         </w:tc>
@@ -750,21 +682,12 @@
                 <w:szCs w:val="20"/>
               </w:rPr>
             </w:pPr>
-            <w:proofErr w:type="spellStart"/>
-            <w:r>
-              <w:rPr>
-                <w:sz w:val="20"/>
-                <w:szCs w:val="20"/>
-              </w:rPr>
-              <w:t>Tofersen</w:t>
-            </w:r>
-            <w:proofErr w:type="spellEnd"/>
-            <w:r>
-              <w:rPr>
-                <w:sz w:val="20"/>
-                <w:szCs w:val="20"/>
-              </w:rPr>
-              <w:t xml:space="preserve"> P2/3*</w:t>
+            <w:r>
+              <w:rPr>
+                <w:sz w:val="20"/>
+                <w:szCs w:val="20"/>
+              </w:rPr>
+              <w:t>Tofersen P2/3*</w:t>
             </w:r>
           </w:p>
         </w:tc>
@@ -994,21 +917,12 @@
                 <w:szCs w:val="20"/>
               </w:rPr>
             </w:pPr>
-            <w:proofErr w:type="spellStart"/>
-            <w:r>
-              <w:rPr>
-                <w:sz w:val="20"/>
-                <w:szCs w:val="20"/>
-              </w:rPr>
-              <w:t>Tofersen</w:t>
-            </w:r>
-            <w:proofErr w:type="spellEnd"/>
-            <w:r>
-              <w:rPr>
-                <w:sz w:val="20"/>
-                <w:szCs w:val="20"/>
-              </w:rPr>
-              <w:t xml:space="preserve"> P2/3</w:t>
+            <w:r>
+              <w:rPr>
+                <w:sz w:val="20"/>
+                <w:szCs w:val="20"/>
+              </w:rPr>
+              <w:t>Tofersen P2/3</w:t>
             </w:r>
           </w:p>
         </w:tc>
@@ -1229,21 +1143,12 @@
                 <w:szCs w:val="20"/>
               </w:rPr>
             </w:pPr>
-            <w:proofErr w:type="spellStart"/>
-            <w:r>
-              <w:rPr>
-                <w:sz w:val="20"/>
-                <w:szCs w:val="20"/>
-              </w:rPr>
-              <w:t>Tofersen</w:t>
-            </w:r>
-            <w:proofErr w:type="spellEnd"/>
-            <w:r>
-              <w:rPr>
-                <w:sz w:val="20"/>
-                <w:szCs w:val="20"/>
-              </w:rPr>
-              <w:t xml:space="preserve"> P2/3</w:t>
+            <w:r>
+              <w:rPr>
+                <w:sz w:val="20"/>
+                <w:szCs w:val="20"/>
+              </w:rPr>
+              <w:t>Tofersen P2/3</w:t>
             </w:r>
           </w:p>
         </w:tc>
@@ -1483,21 +1388,12 @@
                 <w:szCs w:val="20"/>
               </w:rPr>
             </w:pPr>
-            <w:proofErr w:type="spellStart"/>
-            <w:r>
-              <w:rPr>
-                <w:sz w:val="20"/>
-                <w:szCs w:val="20"/>
-              </w:rPr>
-              <w:t>Tofersen</w:t>
-            </w:r>
-            <w:proofErr w:type="spellEnd"/>
-            <w:r>
-              <w:rPr>
-                <w:sz w:val="20"/>
-                <w:szCs w:val="20"/>
-              </w:rPr>
-              <w:t xml:space="preserve"> P1/2*|</w:t>
+            <w:r>
+              <w:rPr>
+                <w:sz w:val="20"/>
+                <w:szCs w:val="20"/>
+              </w:rPr>
+              <w:t>Tofersen P1/2*|</w:t>
             </w:r>
           </w:p>
         </w:tc>
@@ -1735,21 +1631,12 @@
                 <w:szCs w:val="20"/>
               </w:rPr>
             </w:pPr>
-            <w:proofErr w:type="spellStart"/>
-            <w:r>
-              <w:rPr>
-                <w:sz w:val="20"/>
-                <w:szCs w:val="20"/>
-              </w:rPr>
-              <w:t>Tofersen</w:t>
-            </w:r>
-            <w:proofErr w:type="spellEnd"/>
-            <w:r>
-              <w:rPr>
-                <w:sz w:val="20"/>
-                <w:szCs w:val="20"/>
-              </w:rPr>
-              <w:t xml:space="preserve"> P2/3*</w:t>
+            <w:r>
+              <w:rPr>
+                <w:sz w:val="20"/>
+                <w:szCs w:val="20"/>
+              </w:rPr>
+              <w:t>Tofersen P2/3*</w:t>
             </w:r>
           </w:p>
         </w:tc>
@@ -2000,21 +1887,12 @@
                 <w:szCs w:val="20"/>
               </w:rPr>
             </w:pPr>
-            <w:proofErr w:type="spellStart"/>
-            <w:r>
-              <w:rPr>
-                <w:sz w:val="20"/>
-                <w:szCs w:val="20"/>
-              </w:rPr>
-              <w:t>Tofersen</w:t>
-            </w:r>
-            <w:proofErr w:type="spellEnd"/>
-            <w:r>
-              <w:rPr>
-                <w:sz w:val="20"/>
-                <w:szCs w:val="20"/>
-              </w:rPr>
-              <w:t xml:space="preserve"> P2/3*</w:t>
+            <w:r>
+              <w:rPr>
+                <w:sz w:val="20"/>
+                <w:szCs w:val="20"/>
+              </w:rPr>
+              <w:t>Tofersen P2/3*</w:t>
             </w:r>
           </w:p>
         </w:tc>
@@ -2197,21 +2075,12 @@
                 <w:szCs w:val="20"/>
               </w:rPr>
             </w:pPr>
-            <w:proofErr w:type="spellStart"/>
-            <w:r>
-              <w:rPr>
-                <w:sz w:val="20"/>
-                <w:szCs w:val="20"/>
-              </w:rPr>
-              <w:t>Tofersen</w:t>
-            </w:r>
-            <w:proofErr w:type="spellEnd"/>
-            <w:r>
-              <w:rPr>
-                <w:sz w:val="20"/>
-                <w:szCs w:val="20"/>
-              </w:rPr>
-              <w:t xml:space="preserve"> P2/3</w:t>
+            <w:r>
+              <w:rPr>
+                <w:sz w:val="20"/>
+                <w:szCs w:val="20"/>
+              </w:rPr>
+              <w:t>Tofersen P2/3</w:t>
             </w:r>
           </w:p>
         </w:tc>
@@ -2432,21 +2301,12 @@
                 <w:szCs w:val="20"/>
               </w:rPr>
             </w:pPr>
-            <w:proofErr w:type="spellStart"/>
-            <w:r>
-              <w:rPr>
-                <w:sz w:val="20"/>
-                <w:szCs w:val="20"/>
-              </w:rPr>
-              <w:t>Tofersen</w:t>
-            </w:r>
-            <w:proofErr w:type="spellEnd"/>
-            <w:r>
-              <w:rPr>
-                <w:sz w:val="20"/>
-                <w:szCs w:val="20"/>
-              </w:rPr>
-              <w:t xml:space="preserve"> P2/3</w:t>
+            <w:r>
+              <w:rPr>
+                <w:sz w:val="20"/>
+                <w:szCs w:val="20"/>
+              </w:rPr>
+              <w:t>Tofersen P2/3</w:t>
             </w:r>
           </w:p>
         </w:tc>
@@ -2632,21 +2492,12 @@
                 <w:szCs w:val="20"/>
               </w:rPr>
             </w:pPr>
-            <w:proofErr w:type="spellStart"/>
-            <w:r>
-              <w:rPr>
-                <w:sz w:val="20"/>
-                <w:szCs w:val="20"/>
-              </w:rPr>
-              <w:t>Tofersen</w:t>
-            </w:r>
-            <w:proofErr w:type="spellEnd"/>
-            <w:r>
-              <w:rPr>
-                <w:sz w:val="20"/>
-                <w:szCs w:val="20"/>
-              </w:rPr>
-              <w:t xml:space="preserve"> P1/2*|</w:t>
+            <w:r>
+              <w:rPr>
+                <w:sz w:val="20"/>
+                <w:szCs w:val="20"/>
+              </w:rPr>
+              <w:t>Tofersen P1/2*|</w:t>
             </w:r>
           </w:p>
         </w:tc>
@@ -2844,18 +2695,10 @@
     </w:tbl>
     <w:p>
       <w:r>
-        <w:t xml:space="preserve">*Fast progressing, Bold faces </w:t>
-      </w:r>
-      <w:proofErr w:type="gramStart"/>
-      <w:r>
-        <w:t xml:space="preserve">are </w:t>
-      </w:r>
-      <w:r>
-        <w:t>calculated</w:t>
-      </w:r>
-      <w:proofErr w:type="gramEnd"/>
-      <w:r>
-        <w:t xml:space="preserve"> assuming the outcome is log-normal</w:t>
+        <w:t xml:space="preserve">*Fast progressing, Bold faces are </w:t>
+      </w:r>
+      <w:r>
+        <w:t>calculated assuming the outcome is log-normal</w:t>
       </w:r>
       <w:r>
         <w:t xml:space="preserve">; </w:t>
@@ -2864,13 +2707,8 @@
         <w:t>B = Baseline, T = Treatment, P = Placebo</w:t>
       </w:r>
       <w:r>
-        <w:t xml:space="preserve">. Blang cell indicates data not </w:t>
-      </w:r>
-      <w:proofErr w:type="gramStart"/>
-      <w:r>
-        <w:t>available</w:t>
-      </w:r>
-      <w:proofErr w:type="gramEnd"/>
+        <w:t>. Blang cell indicates data not available</w:t>
+      </w:r>
     </w:p>
     <w:p>
       <w:pPr>
@@ -2884,17 +2722,8 @@
           <w:b/>
           <w:bCs/>
         </w:rPr>
-        <w:t xml:space="preserve">Change from </w:t>
-      </w:r>
-      <w:proofErr w:type="gramStart"/>
-      <w:r>
-        <w:rPr>
-          <w:b/>
-          <w:bCs/>
-        </w:rPr>
-        <w:t>baseline</w:t>
-      </w:r>
-      <w:proofErr w:type="gramEnd"/>
+        <w:t>Change from baseline</w:t>
+      </w:r>
     </w:p>
     <w:p>
       <w:pPr>
@@ -2915,51 +2744,7 @@
           <w:szCs w:val="22"/>
           <w14:ligatures w14:val="none"/>
         </w:rPr>
-        <w:t>In the VALOR trial, the percent change from baseline in the concentration of neurofilament light chains (</w:t>
-      </w:r>
-      <w:proofErr w:type="spellStart"/>
-      <w:r>
-        <w:rPr>
-          <w:rFonts w:eastAsia="Times New Roman" w:cs="Times New Roman"/>
-          <w:kern w:val="0"/>
-          <w:sz w:val="22"/>
-          <w:szCs w:val="22"/>
-          <w14:ligatures w14:val="none"/>
-        </w:rPr>
-        <w:t>NfL</w:t>
-      </w:r>
-      <w:proofErr w:type="spellEnd"/>
-      <w:r>
-        <w:rPr>
-          <w:rFonts w:eastAsia="Times New Roman" w:cs="Times New Roman"/>
-          <w:kern w:val="0"/>
-          <w:sz w:val="22"/>
-          <w:szCs w:val="22"/>
-          <w14:ligatures w14:val="none"/>
-        </w:rPr>
-        <w:t>) in plasma for the treated group (</w:t>
-      </w:r>
-      <w:proofErr w:type="spellStart"/>
-      <w:r>
-        <w:rPr>
-          <w:rFonts w:eastAsia="Times New Roman" w:cs="Times New Roman"/>
-          <w:kern w:val="0"/>
-          <w:sz w:val="22"/>
-          <w:szCs w:val="22"/>
-          <w14:ligatures w14:val="none"/>
-        </w:rPr>
-        <w:t>tofersen</w:t>
-      </w:r>
-      <w:proofErr w:type="spellEnd"/>
-      <w:r>
-        <w:rPr>
-          <w:rFonts w:eastAsia="Times New Roman" w:cs="Times New Roman"/>
-          <w:kern w:val="0"/>
-          <w:sz w:val="22"/>
-          <w:szCs w:val="22"/>
-          <w14:ligatures w14:val="none"/>
-        </w:rPr>
-        <w:t xml:space="preserve"> group) compared to the placebo group</w:t>
+        <w:t>In the VALOR trial, the percent change from baseline in the concentration of neurofilament light chains (NfL) in plasma for the treated group (tofersen group) compared to the placebo group</w:t>
       </w:r>
       <w:r>
         <w:rPr>
@@ -3055,20 +2840,8 @@
           <w:szCs w:val="22"/>
           <w14:ligatures w14:val="none"/>
         </w:rPr>
-        <w:t xml:space="preserve"> from their baseline </w:t>
-      </w:r>
-      <w:proofErr w:type="gramStart"/>
-      <w:r>
-        <w:rPr>
-          <w:rFonts w:eastAsia="Times New Roman" w:cs="Times New Roman"/>
-          <w:kern w:val="0"/>
-          <w:sz w:val="22"/>
-          <w:szCs w:val="22"/>
-          <w14:ligatures w14:val="none"/>
-        </w:rPr>
-        <w:t>level</w:t>
-      </w:r>
-      <w:proofErr w:type="gramEnd"/>
+        <w:t xml:space="preserve"> from their baseline level</w:t>
+      </w:r>
     </w:p>
     <w:p>
       <w:pPr>
@@ -3115,20 +2888,8 @@
           <w:szCs w:val="22"/>
           <w14:ligatures w14:val="none"/>
         </w:rPr>
-        <w:t xml:space="preserve"> from their baseline </w:t>
-      </w:r>
-      <w:proofErr w:type="gramStart"/>
-      <w:r>
-        <w:rPr>
-          <w:rFonts w:eastAsia="Times New Roman" w:cs="Times New Roman"/>
-          <w:kern w:val="0"/>
-          <w:sz w:val="22"/>
-          <w:szCs w:val="22"/>
-          <w14:ligatures w14:val="none"/>
-        </w:rPr>
-        <w:t>level</w:t>
-      </w:r>
-      <w:proofErr w:type="gramEnd"/>
+        <w:t xml:space="preserve"> from their baseline level</w:t>
+      </w:r>
     </w:p>
     <w:p>
       <w:pPr>
@@ -3225,29 +2986,7 @@
           <w:szCs w:val="22"/>
           <w14:ligatures w14:val="none"/>
         </w:rPr>
-        <w:t xml:space="preserve"> </w:t>
-      </w:r>
-      <w:proofErr w:type="gramStart"/>
-      <w:r>
-        <w:rPr>
-          <w:rFonts w:eastAsia="Times New Roman" w:cs="Times New Roman"/>
-          <w:kern w:val="0"/>
-          <w:sz w:val="22"/>
-          <w:szCs w:val="22"/>
-          <w14:ligatures w14:val="none"/>
-        </w:rPr>
-        <w:t>was observed</w:t>
-      </w:r>
-      <w:proofErr w:type="gramEnd"/>
-      <w:r>
-        <w:rPr>
-          <w:rFonts w:eastAsia="Times New Roman" w:cs="Times New Roman"/>
-          <w:kern w:val="0"/>
-          <w:sz w:val="22"/>
-          <w:szCs w:val="22"/>
-          <w14:ligatures w14:val="none"/>
-        </w:rPr>
-        <w:t xml:space="preserve"> [1.2 – (1-0.6)]</w:t>
+        <w:t xml:space="preserve"> was observed [1.2 – (1-0.6)]</w:t>
       </w:r>
     </w:p>
     <w:p>
@@ -3343,20 +3082,8 @@
           <w:szCs w:val="22"/>
           <w14:ligatures w14:val="none"/>
         </w:rPr>
-        <w:t xml:space="preserve"> from their baseline </w:t>
-      </w:r>
-      <w:proofErr w:type="gramStart"/>
-      <w:r>
-        <w:rPr>
-          <w:rFonts w:eastAsia="Times New Roman" w:cs="Times New Roman"/>
-          <w:kern w:val="0"/>
-          <w:sz w:val="22"/>
-          <w:szCs w:val="22"/>
-          <w14:ligatures w14:val="none"/>
-        </w:rPr>
-        <w:t>level</w:t>
-      </w:r>
-      <w:proofErr w:type="gramEnd"/>
+        <w:t xml:space="preserve"> from their baseline level</w:t>
+      </w:r>
     </w:p>
     <w:p>
       <w:pPr>
@@ -3443,20 +3170,8 @@
           <w:szCs w:val="22"/>
           <w14:ligatures w14:val="none"/>
         </w:rPr>
-        <w:t xml:space="preserve"> from their baseline </w:t>
-      </w:r>
-      <w:proofErr w:type="gramStart"/>
-      <w:r>
-        <w:rPr>
-          <w:rFonts w:eastAsia="Times New Roman" w:cs="Times New Roman"/>
-          <w:kern w:val="0"/>
-          <w:sz w:val="22"/>
-          <w:szCs w:val="22"/>
-          <w14:ligatures w14:val="none"/>
-        </w:rPr>
-        <w:t>level</w:t>
-      </w:r>
-      <w:proofErr w:type="gramEnd"/>
+        <w:t xml:space="preserve"> from their baseline level</w:t>
+      </w:r>
     </w:p>
     <w:p>
       <w:pPr>
@@ -3598,61 +3313,36 @@
           <w:sz w:val="18"/>
           <w:szCs w:val="18"/>
         </w:rPr>
-        <w:t xml:space="preserve">The geometric mean ratio of .33 and .52 need to </w:t>
-      </w:r>
-      <w:proofErr w:type="gramStart"/>
+        <w:t>The geometric mean ratio of .33 and .52 need to be clarified further</w:t>
+      </w:r>
       <w:r>
         <w:rPr>
           <w:sz w:val="18"/>
           <w:szCs w:val="18"/>
         </w:rPr>
-        <w:t>be clarified</w:t>
-      </w:r>
-      <w:proofErr w:type="gramEnd"/>
+        <w:t xml:space="preserve">. Ideally this should be .8 and </w:t>
+      </w:r>
       <w:r>
         <w:rPr>
           <w:sz w:val="18"/>
           <w:szCs w:val="18"/>
         </w:rPr>
-        <w:t xml:space="preserve"> further</w:t>
+        <w:t>.59</w:t>
       </w:r>
       <w:r>
         <w:rPr>
           <w:sz w:val="18"/>
           <w:szCs w:val="18"/>
         </w:rPr>
-        <w:t xml:space="preserve">. Ideally this should be .8 and </w:t>
+        <w:t xml:space="preserve">. The SD for </w:t>
       </w:r>
       <w:r>
         <w:rPr>
           <w:sz w:val="18"/>
           <w:szCs w:val="18"/>
         </w:rPr>
-        <w:t>.59</w:t>
-      </w:r>
-      <w:r>
-        <w:rPr>
-          <w:sz w:val="18"/>
-          <w:szCs w:val="18"/>
-        </w:rPr>
-        <w:t xml:space="preserve">. The SD for </w:t>
-      </w:r>
-      <w:r>
-        <w:rPr>
-          <w:sz w:val="18"/>
-          <w:szCs w:val="18"/>
-        </w:rPr>
-        <w:t xml:space="preserve">gm ration .33 is </w:t>
-      </w:r>
-      <w:proofErr w:type="gramStart"/>
-      <w:r>
-        <w:rPr>
-          <w:sz w:val="18"/>
-          <w:szCs w:val="18"/>
-        </w:rPr>
-        <w:t>0.051</w:t>
-      </w:r>
-      <w:proofErr w:type="gramEnd"/>
+        <w:t>gm ration .33 is 0.051</w:t>
+      </w:r>
     </w:p>
     <w:p>
       <w:pPr>
@@ -4140,37 +3830,13 @@
     </w:p>
     <w:p>
       <w:r>
-        <w:t xml:space="preserve">The total estimated sample size is </w:t>
-      </w:r>
-      <w:proofErr w:type="gramStart"/>
-      <w:r>
-        <w:t>44</w:t>
-      </w:r>
-      <w:proofErr w:type="gramEnd"/>
-      <w:r>
-        <w:t xml:space="preserve"> across 4 dose level cohorts.  Each cohort will have an overall ratio of </w:t>
-      </w:r>
-      <w:proofErr w:type="gramStart"/>
-      <w:r>
-        <w:t>3</w:t>
-      </w:r>
-      <w:proofErr w:type="gramEnd"/>
-      <w:r>
-        <w:t xml:space="preserve"> active to 1 placebo.  The initial 2 dose level cohorts will have N=8 patients each and N=12 and N=16 in the two higher subsequent cohorts. </w:t>
+        <w:t>The total estimated sample size is 44 across 4 dose level cohorts.  Each cohort will have an overall ratio of 3 active to 1 placebo.  The initial 2 dose level cohorts will have N=8 patients each and N=12 and N=16 in the two higher subsequent cohorts. </w:t>
       </w:r>
       <w:r>
         <w:t xml:space="preserve">The sample size </w:t>
       </w:r>
       <w:r>
-        <w:t xml:space="preserve">power </w:t>
-      </w:r>
-      <w:proofErr w:type="gramStart"/>
-      <w:r>
-        <w:t>was evaluated</w:t>
-      </w:r>
-      <w:proofErr w:type="gramEnd"/>
-      <w:r>
-        <w:t xml:space="preserve"> based on the higher dose cohorts. </w:t>
+        <w:t xml:space="preserve">power was evaluated based on the higher dose cohorts. </w:t>
       </w:r>
     </w:p>
     <w:p>
@@ -4184,52 +3850,17 @@
         </w:rPr>
       </w:pPr>
       <w:r>
-        <w:t xml:space="preserve">In </w:t>
-      </w:r>
-      <w:proofErr w:type="spellStart"/>
-      <w:r>
-        <w:t>Tofersen</w:t>
-      </w:r>
-      <w:proofErr w:type="spellEnd"/>
-      <w:r>
-        <w:t xml:space="preserve"> Phase 2/3 trial</w:t>
-      </w:r>
-      <w:r>
-        <w:t xml:space="preserve"> consider changes </w:t>
-      </w:r>
-      <w:r>
-        <w:t xml:space="preserve">in </w:t>
-      </w:r>
-      <w:r>
-        <w:t xml:space="preserve">log plasma </w:t>
-      </w:r>
-      <w:proofErr w:type="spellStart"/>
-      <w:r>
-        <w:t>NfL</w:t>
-      </w:r>
-      <w:proofErr w:type="spellEnd"/>
-      <w:r>
-        <w:t xml:space="preserve"> concentration as the surrogate endpoint. </w:t>
+        <w:t>In Tofersen Phase 2/3 trial</w:t>
+      </w:r>
+      <w:r>
+        <w:t xml:space="preserve"> consider changes in log plasma NfL concentration as the surrogate endpoint. </w:t>
       </w:r>
       <w:r>
         <w:t>Difference in change</w:t>
       </w:r>
       <w:r>
-        <w:t xml:space="preserve">s in log plasma </w:t>
-      </w:r>
-      <w:proofErr w:type="spellStart"/>
-      <w:r>
-        <w:t>Nfl</w:t>
-      </w:r>
-      <w:proofErr w:type="spellEnd"/>
-      <w:r>
-        <w:t xml:space="preserve"> between Treated and Placebo group is equivalent to the </w:t>
-      </w:r>
-      <w:proofErr w:type="gramStart"/>
-      <w:r>
-        <w:t>log(</w:t>
-      </w:r>
-      <w:proofErr w:type="gramEnd"/>
+        <w:t>s in log plasma Nfl between Treated and Placebo group is equivalent to the log(</w:t>
+      </w:r>
       <w:r>
         <w:t>GM ratio of treatment group to Placebo</w:t>
       </w:r>
@@ -4246,15 +3877,7 @@
         <w:t xml:space="preserve">study observed </w:t>
       </w:r>
       <w:r>
-        <w:t xml:space="preserve">the </w:t>
-      </w:r>
-      <w:proofErr w:type="spellStart"/>
-      <w:r>
-        <w:t>NfL</w:t>
-      </w:r>
-      <w:proofErr w:type="spellEnd"/>
-      <w:r>
-        <w:t xml:space="preserve"> change</w:t>
+        <w:t>the NfL change</w:t>
       </w:r>
       <w:r>
         <w:t>s</w:t>
@@ -4340,20 +3963,8 @@
           <w:szCs w:val="22"/>
           <w14:ligatures w14:val="none"/>
         </w:rPr>
-        <w:t xml:space="preserve"> from their baseline </w:t>
-      </w:r>
-      <w:proofErr w:type="gramStart"/>
-      <w:r>
-        <w:rPr>
-          <w:rFonts w:eastAsia="Times New Roman" w:cs="Times New Roman"/>
-          <w:kern w:val="0"/>
-          <w:sz w:val="22"/>
-          <w:szCs w:val="22"/>
-          <w14:ligatures w14:val="none"/>
-        </w:rPr>
-        <w:t>level</w:t>
-      </w:r>
-      <w:proofErr w:type="gramEnd"/>
+        <w:t xml:space="preserve"> from their baseline level</w:t>
+      </w:r>
     </w:p>
     <w:p>
       <w:pPr>
@@ -4440,20 +4051,8 @@
           <w:szCs w:val="22"/>
           <w14:ligatures w14:val="none"/>
         </w:rPr>
-        <w:t xml:space="preserve"> from their baseline </w:t>
-      </w:r>
-      <w:proofErr w:type="gramStart"/>
-      <w:r>
-        <w:rPr>
-          <w:rFonts w:eastAsia="Times New Roman" w:cs="Times New Roman"/>
-          <w:kern w:val="0"/>
-          <w:sz w:val="22"/>
-          <w:szCs w:val="22"/>
-          <w14:ligatures w14:val="none"/>
-        </w:rPr>
-        <w:t>level</w:t>
-      </w:r>
-      <w:proofErr w:type="gramEnd"/>
+        <w:t xml:space="preserve"> from their baseline level</w:t>
+      </w:r>
     </w:p>
     <w:p>
       <w:r>
@@ -4475,10 +4074,7 @@
         <w:t xml:space="preserve"> </w:t>
       </w:r>
       <w:r>
-        <w:t>(-0.65 in log scale</w:t>
-      </w:r>
-      <w:r>
-        <w:t xml:space="preserve"> with </w:t>
+        <w:t xml:space="preserve">(-0.65 in log scale with </w:t>
       </w:r>
       <w:r>
         <w:t>SD = 0.051)</w:t>
@@ -4490,382 +4086,359 @@
         <w:t>Again,</w:t>
       </w:r>
       <w:r>
+        <w:t xml:space="preserve"> Tofersen Phase</w:t>
+      </w:r>
+      <w:r>
+        <w:t xml:space="preserve">1/2 </w:t>
+      </w:r>
+      <w:r>
+        <w:t xml:space="preserve">study </w:t>
+      </w:r>
+      <w:r>
+        <w:t>assumed</w:t>
+      </w:r>
+      <w:r>
         <w:t xml:space="preserve"> </w:t>
       </w:r>
-      <w:proofErr w:type="spellStart"/>
-      <w:r>
-        <w:t>Tofersen</w:t>
-      </w:r>
-      <w:proofErr w:type="spellEnd"/>
-      <w:r>
-        <w:t xml:space="preserve"> Phase</w:t>
-      </w:r>
-      <w:r>
-        <w:t xml:space="preserve">1/2 </w:t>
-      </w:r>
-      <w:r>
-        <w:t xml:space="preserve">study </w:t>
-      </w:r>
-      <w:r>
-        <w:t>assumed</w:t>
+      <w:r>
+        <w:t xml:space="preserve">pooled </w:t>
+      </w:r>
+      <w:r>
+        <w:t>SD = .11 for sample size calculation.</w:t>
+      </w:r>
+    </w:p>
+    <w:p>
+      <w:r>
+        <w:t>From Toferse</w:t>
+      </w:r>
+      <w:r>
+        <w:t>n</w:t>
+      </w:r>
+      <w:r>
+        <w:t xml:space="preserve"> Phase 2/3, the slow progressing placebo group has SD</w:t>
+      </w:r>
+      <w:r>
+        <w:t xml:space="preserve"> of 0.</w:t>
+      </w:r>
+      <w:r>
+        <w:t>7</w:t>
+      </w:r>
+      <w:r>
+        <w:t xml:space="preserve"> at baseline</w:t>
+      </w:r>
+      <w:r>
+        <w:t xml:space="preserve">. Assuming the same SD for </w:t>
+      </w:r>
+      <w:r>
+        <w:t>16-week</w:t>
       </w:r>
       <w:r>
         <w:t xml:space="preserve"> </w:t>
       </w:r>
       <w:r>
-        <w:t xml:space="preserve">pooled </w:t>
-      </w:r>
-      <w:r>
-        <w:t>SD = .11 for sample size calculation.</w:t>
-      </w:r>
-    </w:p>
-    <w:p>
-      <w:r>
-        <w:t xml:space="preserve">From </w:t>
-      </w:r>
-      <w:proofErr w:type="spellStart"/>
-      <w:r>
-        <w:t>Toferse</w:t>
-      </w:r>
-      <w:r>
-        <w:t>n</w:t>
-      </w:r>
-      <w:proofErr w:type="spellEnd"/>
-      <w:r>
-        <w:t xml:space="preserve"> Phase 2/3, the slow progressing placebo group has SD</w:t>
-      </w:r>
-      <w:r>
-        <w:t xml:space="preserve"> of 0.</w:t>
+        <w:t>follow-up</w:t>
+      </w:r>
+      <w:r>
+        <w:t xml:space="preserve">, the </w:t>
+      </w:r>
+      <w:r>
+        <w:t>SD</w:t>
+      </w:r>
+      <w:r>
+        <w:t xml:space="preserve"> for </w:t>
+      </w:r>
+      <w:r>
+        <w:t xml:space="preserve">the change would be </w:t>
+      </w:r>
+      <w:r>
+        <w:t>0.</w:t>
+      </w:r>
+      <w:r>
+        <w:t>81</w:t>
+      </w:r>
+      <w:r>
+        <w:t xml:space="preserve"> (using the design matrix)</w:t>
+      </w:r>
+    </w:p>
+    <w:p>
+      <w:r>
+        <w:t xml:space="preserve">Also, based on the observed </w:t>
+      </w:r>
+      <w:r>
+        <w:t>SD</w:t>
+      </w:r>
+      <w:r>
+        <w:t>,</w:t>
+      </w:r>
+      <w:r>
+        <w:t xml:space="preserve"> with the proposed sample size 16 (</w:t>
+      </w:r>
+      <w:r>
+        <w:t xml:space="preserve">12 treatment, 4 placebo) and the baseline SD = 0.7, the study would expect </w:t>
+      </w:r>
+      <w:r>
+        <w:t xml:space="preserve">estimate of SD for the log(GM ratio) = </w:t>
+      </w:r>
+      <w:r>
+        <w:t>0.</w:t>
+      </w:r>
+      <w:r>
+        <w:t>1</w:t>
+      </w:r>
+      <w:r>
+        <w:t>5</w:t>
+      </w:r>
+      <w:r>
+        <w:t xml:space="preserve"> (need to run the simulation)</w:t>
+      </w:r>
+    </w:p>
+    <w:p>
+      <w:r>
+        <w:t xml:space="preserve">We have performed the power analysis considering the </w:t>
+      </w:r>
+      <w:r>
+        <w:t>SD = 0.11</w:t>
+      </w:r>
+    </w:p>
+    <w:p>
+      <w:r>
+        <w:t xml:space="preserve">The study aims to observe at least 30% reduction </w:t>
+      </w:r>
+      <w:r>
+        <w:t>in change from baseline</w:t>
+      </w:r>
+      <w:r>
+        <w:t xml:space="preserve"> (expressed </w:t>
+      </w:r>
+      <w:r>
+        <w:t>as a</w:t>
+      </w:r>
+      <w:r>
+        <w:t xml:space="preserve"> ratio)</w:t>
+      </w:r>
+      <w:r>
+        <w:t xml:space="preserve"> in treated group compared to the placebo group</w:t>
+      </w:r>
+      <w:r>
+        <w:t xml:space="preserve"> in log scale</w:t>
+      </w:r>
+      <w:r>
+        <w:t xml:space="preserve">. A 30% reduction </w:t>
+      </w:r>
+      <w:r>
+        <w:t>we expect to observ</w:t>
+      </w:r>
+      <w:r>
+        <w:t>e 70% of the placebo in treated group.</w:t>
+      </w:r>
+      <w:r>
+        <w:t xml:space="preserve"> </w:t>
+      </w:r>
+      <w:r>
+        <w:t xml:space="preserve">So we will require to observe a difference of </w:t>
+      </w:r>
+      <w:r>
+        <w:t>log(</w:t>
+      </w:r>
+      <w:r>
+        <w:t>Change from baseline</w:t>
+      </w:r>
+      <w:r>
+        <w:t xml:space="preserve"> in Treatment</w:t>
+      </w:r>
+      <w:r>
+        <w:t xml:space="preserve"> </w:t>
+      </w:r>
+      <w:r>
+        <w:t xml:space="preserve">[in </w:t>
+      </w:r>
+      <w:r>
+        <w:t>ratio scale</w:t>
+      </w:r>
+      <w:r>
+        <w:t>]</w:t>
+      </w:r>
+      <w:r>
+        <w:t>) – log(</w:t>
+      </w:r>
+      <w:r>
+        <w:t>Change from baseline in placebo</w:t>
+      </w:r>
+      <w:r>
+        <w:t>)= Log(.</w:t>
       </w:r>
       <w:r>
         <w:t>7</w:t>
       </w:r>
       <w:r>
-        <w:t xml:space="preserve"> at baseline</w:t>
-      </w:r>
-      <w:r>
-        <w:t xml:space="preserve">. Assuming the same SD for </w:t>
-      </w:r>
-      <w:r>
-        <w:t>16-week</w:t>
+        <w:t>) =   -.36</w:t>
+      </w:r>
+      <w:r>
+        <w:t xml:space="preserve"> unit in log scale.</w:t>
+      </w:r>
+      <w:r>
+        <w:t xml:space="preserve"> Results t</w:t>
+      </w:r>
+      <w:r>
+        <w:t>he effect size</w:t>
       </w:r>
       <w:r>
         <w:t xml:space="preserve"> </w:t>
       </w:r>
       <w:r>
-        <w:t>follow-up</w:t>
-      </w:r>
-      <w:r>
-        <w:t xml:space="preserve">, the </w:t>
-      </w:r>
-      <w:r>
-        <w:t>SD</w:t>
-      </w:r>
-      <w:r>
-        <w:t xml:space="preserve"> for </w:t>
-      </w:r>
-      <w:r>
-        <w:t xml:space="preserve">the change would be </w:t>
-      </w:r>
-      <w:r>
-        <w:t>0.</w:t>
-      </w:r>
-      <w:r>
-        <w:t>81</w:t>
-      </w:r>
-      <w:r>
-        <w:t xml:space="preserve"> (using the design matrix)</w:t>
-      </w:r>
-    </w:p>
-    <w:p>
-      <w:r>
-        <w:t xml:space="preserve">Also, based on the observed </w:t>
-      </w:r>
-      <w:r>
-        <w:t>SD</w:t>
-      </w:r>
-      <w:r>
-        <w:t>,</w:t>
-      </w:r>
-      <w:r>
-        <w:t xml:space="preserve"> with the proposed sample size 16 (</w:t>
-      </w:r>
-      <w:r>
-        <w:t xml:space="preserve">12 treatment, 4 placebo) and the baseline SD = 0.7, the study would expect </w:t>
-      </w:r>
-      <w:r>
-        <w:t xml:space="preserve">estimate of SD for the </w:t>
-      </w:r>
-      <w:proofErr w:type="gramStart"/>
-      <w:r>
-        <w:t>log(</w:t>
-      </w:r>
-      <w:proofErr w:type="gramEnd"/>
-      <w:r>
-        <w:t xml:space="preserve">GM ratio) = </w:t>
-      </w:r>
-      <w:r>
-        <w:t>0.</w:t>
-      </w:r>
-      <w:r>
-        <w:t>1</w:t>
-      </w:r>
-      <w:r>
-        <w:t>5</w:t>
-      </w:r>
-      <w:r>
-        <w:t xml:space="preserve"> (need to run the simulation)</w:t>
-      </w:r>
-    </w:p>
-    <w:p>
-      <w:r>
-        <w:t xml:space="preserve">We have performed the power analysis considering the </w:t>
-      </w:r>
-      <w:r>
-        <w:t>SD = 0.11</w:t>
-      </w:r>
-    </w:p>
-    <w:p>
-      <w:r>
-        <w:t xml:space="preserve">The study aims to observe at least 30% reduction </w:t>
-      </w:r>
-      <w:r>
-        <w:t>in change from baseline</w:t>
-      </w:r>
-      <w:r>
-        <w:t xml:space="preserve"> (expressed </w:t>
-      </w:r>
-      <w:r>
-        <w:t>as a</w:t>
-      </w:r>
-      <w:r>
-        <w:t xml:space="preserve"> ratio)</w:t>
-      </w:r>
-      <w:r>
-        <w:t xml:space="preserve"> in treated group compared to the placebo group</w:t>
-      </w:r>
-      <w:r>
-        <w:t xml:space="preserve"> in log scale</w:t>
-      </w:r>
-      <w:r>
-        <w:t xml:space="preserve">. A 30% reduction </w:t>
-      </w:r>
-      <w:r>
-        <w:t>we expect to observ</w:t>
-      </w:r>
-      <w:r>
-        <w:t>e 70% of the placebo in treated group.</w:t>
+        <w:t>(Cohen’s d) d = -.36/</w:t>
+      </w:r>
+      <w:r>
+        <w:t>0.11</w:t>
       </w:r>
       <w:r>
         <w:t xml:space="preserve"> </w:t>
       </w:r>
       <w:r>
-        <w:t xml:space="preserve">So we will require to observe a difference of </w:t>
-      </w:r>
-      <w:proofErr w:type="gramStart"/>
-      <w:r>
-        <w:t>log(</w:t>
-      </w:r>
-      <w:proofErr w:type="gramEnd"/>
-      <w:r>
-        <w:t>Change from baseline</w:t>
-      </w:r>
-      <w:r>
-        <w:t xml:space="preserve"> in Treatment</w:t>
+        <w:t xml:space="preserve">= </w:t>
+      </w:r>
+      <w:r>
+        <w:t>-3.2</w:t>
+      </w:r>
+      <w:r>
+        <w:t>.</w:t>
       </w:r>
       <w:r>
         <w:t xml:space="preserve"> </w:t>
       </w:r>
       <w:r>
-        <w:t xml:space="preserve">[in </w:t>
-      </w:r>
-      <w:r>
-        <w:t>ratio scale</w:t>
-      </w:r>
-      <w:r>
-        <w:t>]</w:t>
-      </w:r>
-      <w:r>
-        <w:t>) – log(</w:t>
-      </w:r>
-      <w:r>
-        <w:t>Change from baseline in placebo</w:t>
-      </w:r>
-      <w:r>
-        <w:t>)= Log(.</w:t>
-      </w:r>
-      <w:r>
-        <w:t>7</w:t>
-      </w:r>
-      <w:r>
-        <w:t>) =   -.36</w:t>
-      </w:r>
-      <w:r>
-        <w:t xml:space="preserve"> unit in log scale.</w:t>
-      </w:r>
-      <w:r>
-        <w:t xml:space="preserve"> Results t</w:t>
-      </w:r>
-      <w:r>
-        <w:t>he effect size</w:t>
+        <w:t xml:space="preserve">Assuming </w:t>
+      </w:r>
+      <w:r>
+        <w:t>Alpha = .</w:t>
+      </w:r>
+      <w:r>
+        <w:t xml:space="preserve">1, </w:t>
+      </w:r>
+      <w:r>
+        <w:t xml:space="preserve">one sided </w:t>
+      </w:r>
+      <w:r>
+        <w:t xml:space="preserve">alternative, </w:t>
+      </w:r>
+      <w:r>
+        <w:t xml:space="preserve">and with the sample of size </w:t>
+      </w:r>
+      <w:r>
+        <w:t>12</w:t>
+      </w:r>
+      <w:r>
+        <w:t xml:space="preserve"> in treated and </w:t>
+      </w:r>
+      <w:r>
+        <w:t>4</w:t>
+      </w:r>
+      <w:r>
+        <w:t xml:space="preserve"> in placebo, </w:t>
+      </w:r>
+      <w:r>
+        <w:t xml:space="preserve">the study would provide </w:t>
+      </w:r>
+      <w:r>
+        <w:t>9</w:t>
+      </w:r>
+      <w:r>
+        <w:t>9</w:t>
+      </w:r>
+      <w:r>
+        <w:t xml:space="preserve">% power </w:t>
+      </w:r>
+      <w:r>
+        <w:t xml:space="preserve">and for sample of size 12 and </w:t>
+      </w:r>
+      <w:r>
+        <w:t xml:space="preserve">4, the study would have </w:t>
+      </w:r>
+      <w:r>
+        <w:t>99</w:t>
+      </w:r>
+      <w:r>
+        <w:t xml:space="preserve">% power </w:t>
+      </w:r>
+      <w:r>
+        <w:t>to detect the 30% reduction</w:t>
       </w:r>
       <w:r>
         <w:t xml:space="preserve"> </w:t>
       </w:r>
       <w:r>
-        <w:t>(Cohen’s d) d = -.36/</w:t>
-      </w:r>
-      <w:r>
-        <w:t>0.11</w:t>
+        <w:t>in GM treated compared to GM placebo.</w:t>
+      </w:r>
+      <w:r>
+        <w:t xml:space="preserve"> The power with this sample size of 16 would still be </w:t>
+      </w:r>
+      <w:r>
+        <w:t>more than 80% until the SD is less than 0.28.</w:t>
+      </w:r>
+      <w:r>
+        <w:t xml:space="preserve"> (include the </w:t>
+      </w:r>
+      <w:r>
+        <w:t>sphere of SD estimate from the simulation</w:t>
+      </w:r>
+      <w:r>
+        <w:t xml:space="preserve"> which is quite large SD</w:t>
+      </w:r>
+      <w:r>
+        <w:t>)</w:t>
+      </w:r>
+      <w:r>
+        <w:t>.</w:t>
+      </w:r>
+    </w:p>
+    <w:p>
+      <w:pPr>
+        <w:rPr>
+          <w:rFonts w:ascii="Courier New" w:hAnsi="Courier New" w:cs="Courier New"/>
+        </w:rPr>
+      </w:pPr>
+      <w:r>
+        <w:rPr>
+          <w:rFonts w:ascii="Courier New" w:hAnsi="Courier New" w:cs="Courier New"/>
+        </w:rPr>
+        <w:t>pwr.t2n.test(n1 = 12, n2 = 4, d = -.36/0.11, sig.level = .10, alternative = "less")</w:t>
+      </w:r>
+    </w:p>
+    <w:p>
+      <w:pPr>
+        <w:rPr>
+          <w:rFonts w:ascii="Courier New" w:hAnsi="Courier New" w:cs="Courier New"/>
+        </w:rPr>
+      </w:pPr>
+      <w:r>
+        <w:t xml:space="preserve">Since we are dealing with GM ratio, the change in scale should </w:t>
+      </w:r>
+      <w:r>
+        <w:t>not affect the power analysis.</w:t>
+      </w:r>
+    </w:p>
+    <w:p>
+      <w:pPr>
+        <w:rPr>
+          <w:rFonts w:ascii="Courier New" w:hAnsi="Courier New" w:cs="Courier New"/>
+        </w:rPr>
+      </w:pPr>
+    </w:p>
+    <w:p>
+      <w:r>
+        <w:br w:type="page"/>
+      </w:r>
+    </w:p>
+    <w:p>
+      <w:r>
+        <w:t>change from baseline (expressed</w:t>
       </w:r>
       <w:r>
         <w:t xml:space="preserve"> </w:t>
       </w:r>
       <w:r>
-        <w:t xml:space="preserve">= </w:t>
-      </w:r>
-      <w:r>
-        <w:t>-3.2</w:t>
-      </w:r>
-      <w:r>
-        <w:t>.</w:t>
-      </w:r>
-      <w:r>
-        <w:t xml:space="preserve"> </w:t>
-      </w:r>
-      <w:r>
-        <w:t xml:space="preserve">Assuming </w:t>
-      </w:r>
-      <w:r>
-        <w:t>Alpha = .</w:t>
-      </w:r>
-      <w:r>
-        <w:t xml:space="preserve">1, </w:t>
-      </w:r>
-      <w:r>
-        <w:t xml:space="preserve">one sided </w:t>
-      </w:r>
-      <w:r>
-        <w:t xml:space="preserve">alternative, </w:t>
-      </w:r>
-      <w:r>
-        <w:t xml:space="preserve">and with the sample of size </w:t>
-      </w:r>
-      <w:r>
-        <w:t>12</w:t>
-      </w:r>
-      <w:r>
-        <w:t xml:space="preserve"> in treated and </w:t>
-      </w:r>
-      <w:r>
-        <w:t>4</w:t>
-      </w:r>
-      <w:r>
-        <w:t xml:space="preserve"> in placebo, </w:t>
-      </w:r>
-      <w:r>
-        <w:t xml:space="preserve">the study would provide </w:t>
-      </w:r>
-      <w:r>
-        <w:t>9</w:t>
-      </w:r>
-      <w:r>
-        <w:t>9</w:t>
-      </w:r>
-      <w:r>
-        <w:t xml:space="preserve">% power </w:t>
-      </w:r>
-      <w:r>
-        <w:t xml:space="preserve">and for sample of size 12 and </w:t>
-      </w:r>
-      <w:r>
-        <w:t xml:space="preserve">4, the study would have </w:t>
-      </w:r>
-      <w:r>
-        <w:t>99</w:t>
-      </w:r>
-      <w:r>
-        <w:t xml:space="preserve">% power </w:t>
-      </w:r>
-      <w:r>
-        <w:t>to detect the 30% reduction</w:t>
-      </w:r>
-      <w:r>
-        <w:t xml:space="preserve"> </w:t>
-      </w:r>
-      <w:r>
-        <w:t>in GM treated compared to GM placebo.</w:t>
-      </w:r>
-      <w:r>
-        <w:t xml:space="preserve"> The power with this sample size of </w:t>
-      </w:r>
-      <w:proofErr w:type="gramStart"/>
-      <w:r>
-        <w:t>16</w:t>
-      </w:r>
-      <w:proofErr w:type="gramEnd"/>
-      <w:r>
-        <w:t xml:space="preserve"> would still be </w:t>
-      </w:r>
-      <w:r>
-        <w:t>more than 80% until the SD is less than 0.28.</w:t>
-      </w:r>
-      <w:r>
-        <w:t xml:space="preserve"> (include the </w:t>
-      </w:r>
-      <w:r>
-        <w:t>sphere of SD estimate from the simulation)</w:t>
-      </w:r>
-    </w:p>
-    <w:p>
-      <w:pPr>
-        <w:rPr>
-          <w:rFonts w:ascii="Courier New" w:hAnsi="Courier New" w:cs="Courier New"/>
-        </w:rPr>
-      </w:pPr>
-      <w:r>
-        <w:rPr>
-          <w:rFonts w:ascii="Courier New" w:hAnsi="Courier New" w:cs="Courier New"/>
-        </w:rPr>
-        <w:t xml:space="preserve">pwr.t2n.test(n1 = 12, n2 = 4, d = -.36/0.11, </w:t>
-      </w:r>
-      <w:proofErr w:type="spellStart"/>
-      <w:proofErr w:type="gramStart"/>
-      <w:r>
-        <w:rPr>
-          <w:rFonts w:ascii="Courier New" w:hAnsi="Courier New" w:cs="Courier New"/>
-        </w:rPr>
-        <w:t>sig.level</w:t>
-      </w:r>
-      <w:proofErr w:type="spellEnd"/>
-      <w:proofErr w:type="gramEnd"/>
-      <w:r>
-        <w:rPr>
-          <w:rFonts w:ascii="Courier New" w:hAnsi="Courier New" w:cs="Courier New"/>
-        </w:rPr>
-        <w:t xml:space="preserve"> = .10, alternative = "less")</w:t>
-      </w:r>
-    </w:p>
-    <w:p>
-      <w:r>
-        <w:br w:type="page"/>
-      </w:r>
-    </w:p>
-    <w:p>
-      <w:r>
-        <w:t>change from baseline (expressed</w:t>
-      </w:r>
-      <w:r>
-        <w:t xml:space="preserve"> </w:t>
-      </w:r>
-      <w:r>
-        <w:t xml:space="preserve">as a ratio) to Week 28 in plasma </w:t>
-      </w:r>
-      <w:proofErr w:type="spellStart"/>
-      <w:r>
-        <w:t>NfL</w:t>
-      </w:r>
-      <w:proofErr w:type="spellEnd"/>
+        <w:t>as a ratio) to Week 28 in plasma NfL</w:t>
+      </w:r>
       <w:r>
         <w:t xml:space="preserve"> (copied from phase 3 appendix)</w:t>
       </w:r>
@@ -4877,21 +4450,12 @@
           <w:bCs/>
         </w:rPr>
       </w:pPr>
-      <w:proofErr w:type="gramStart"/>
       <w:r>
         <w:rPr>
           <w:b/>
           <w:bCs/>
         </w:rPr>
-        <w:t>log(</w:t>
-      </w:r>
-      <w:proofErr w:type="gramEnd"/>
-      <w:r>
-        <w:rPr>
-          <w:b/>
-          <w:bCs/>
-        </w:rPr>
-        <w:t xml:space="preserve">ratio of 24 week to baseline in treated)/log(ratio of 24 week to baseline in placebo) = </w:t>
+        <w:t xml:space="preserve">log(ratio of 24 week to baseline in treated)/log(ratio of 24 week to baseline in placebo) = </w:t>
       </w:r>
       <w:r>
         <w:rPr>
@@ -4961,13 +4525,8 @@
         <w:t xml:space="preserve">Go if the posterior </w:t>
       </w:r>
       <w:r>
-        <w:t xml:space="preserve">control adjusted treatment effect is 30% with probability </w:t>
-      </w:r>
-      <w:proofErr w:type="gramStart"/>
-      <w:r>
-        <w:t>70%</w:t>
-      </w:r>
-      <w:proofErr w:type="gramEnd"/>
+        <w:t>control adjusted treatment effect is 30% with probability 70%</w:t>
+      </w:r>
     </w:p>
     <w:p>
       <w:pPr>
@@ -4988,293 +4547,127 @@
           <w:i/>
           <w:iCs/>
         </w:rPr>
-        <w:t xml:space="preserve">Plasma </w:t>
-      </w:r>
-      <w:proofErr w:type="spellStart"/>
+        <w:t>Plasma NfL geometric mean ratio to baseline</w:t>
+      </w:r>
       <w:r>
         <w:rPr>
           <w:i/>
           <w:iCs/>
         </w:rPr>
-        <w:t>NfL</w:t>
-      </w:r>
-      <w:proofErr w:type="spellEnd"/>
+        <w:t xml:space="preserve">. </w:t>
+      </w:r>
       <w:r>
         <w:rPr>
           <w:i/>
           <w:iCs/>
         </w:rPr>
-        <w:t xml:space="preserve"> geometric mean ratio to baseline</w:t>
+        <w:t>In log scale that ratio</w:t>
       </w:r>
       <w:r>
         <w:rPr>
           <w:i/>
           <w:iCs/>
         </w:rPr>
-        <w:t xml:space="preserve">. </w:t>
+        <w:t xml:space="preserve"> for a subject</w:t>
       </w:r>
       <w:r>
         <w:rPr>
           <w:i/>
           <w:iCs/>
         </w:rPr>
-        <w:t>In log scale that ratio</w:t>
+        <w:t xml:space="preserve"> is log(endline nfl) – log(baseline NfL)</w:t>
       </w:r>
       <w:r>
         <w:rPr>
           <w:i/>
           <w:iCs/>
         </w:rPr>
-        <w:t xml:space="preserve"> for a subject</w:t>
+        <w:t xml:space="preserve"> </w:t>
       </w:r>
       <w:r>
         <w:rPr>
           <w:i/>
           <w:iCs/>
         </w:rPr>
-        <w:t xml:space="preserve"> is </w:t>
-      </w:r>
-      <w:proofErr w:type="gramStart"/>
+        <w:t>which could be greater or less than zero.</w:t>
+      </w:r>
       <w:r>
         <w:rPr>
           <w:i/>
           <w:iCs/>
         </w:rPr>
-        <w:t>log(</w:t>
-      </w:r>
-      <w:proofErr w:type="gramEnd"/>
+        <w:t xml:space="preserve"> Negative implies improvement</w:t>
+      </w:r>
       <w:r>
         <w:rPr>
           <w:i/>
           <w:iCs/>
         </w:rPr>
-        <w:t xml:space="preserve">endline </w:t>
-      </w:r>
-      <w:proofErr w:type="spellStart"/>
+        <w:t>. This is the log(percent change from baseline in ratio)</w:t>
+      </w:r>
       <w:r>
         <w:rPr>
           <w:i/>
           <w:iCs/>
         </w:rPr>
-        <w:t>nfl</w:t>
-      </w:r>
-      <w:proofErr w:type="spellEnd"/>
-      <w:r>
+        <w:t>.</w:t>
+      </w:r>
+    </w:p>
+    <w:p>
+      <w:pPr>
         <w:rPr>
           <w:i/>
           <w:iCs/>
         </w:rPr>
-        <w:t xml:space="preserve">) – log(baseline </w:t>
-      </w:r>
-      <w:proofErr w:type="spellStart"/>
+      </w:pPr>
       <w:r>
         <w:rPr>
           <w:i/>
           <w:iCs/>
         </w:rPr>
-        <w:t>NfL</w:t>
-      </w:r>
-      <w:proofErr w:type="spellEnd"/>
+        <w:t xml:space="preserve">Taking geometric mean and geometric SD across subjects </w:t>
+      </w:r>
       <w:r>
         <w:rPr>
           <w:i/>
           <w:iCs/>
         </w:rPr>
-        <w:t>)</w:t>
+        <w:t>provides</w:t>
       </w:r>
       <w:r>
         <w:rPr>
           <w:i/>
           <w:iCs/>
         </w:rPr>
-        <w:t xml:space="preserve"> </w:t>
+        <w:t xml:space="preserve"> the estimate of</w:t>
       </w:r>
       <w:r>
         <w:rPr>
           <w:i/>
           <w:iCs/>
         </w:rPr>
-        <w:t>which could be greater or less than zero.</w:t>
+        <w:t xml:space="preserve"> desired group level estimates for treatment and placebo. </w:t>
       </w:r>
       <w:r>
         <w:rPr>
           <w:i/>
           <w:iCs/>
         </w:rPr>
-        <w:t xml:space="preserve"> Negative implies improvement</w:t>
+        <w:t>ANCOVA model will be used to compare the group. B</w:t>
       </w:r>
       <w:r>
         <w:rPr>
           <w:i/>
           <w:iCs/>
         </w:rPr>
-        <w:t xml:space="preserve">. This is the </w:t>
-      </w:r>
-      <w:proofErr w:type="gramStart"/>
-      <w:r>
-        <w:rPr>
-          <w:i/>
-          <w:iCs/>
-        </w:rPr>
-        <w:t>log(</w:t>
-      </w:r>
-      <w:proofErr w:type="gramEnd"/>
-      <w:r>
-        <w:rPr>
-          <w:i/>
-          <w:iCs/>
-        </w:rPr>
-        <w:t>percent change from baseline in ratio)</w:t>
-      </w:r>
-      <w:r>
-        <w:rPr>
-          <w:i/>
-          <w:iCs/>
-        </w:rPr>
-        <w:t>.</w:t>
-      </w:r>
-    </w:p>
-    <w:p>
-      <w:pPr>
-        <w:rPr>
-          <w:i/>
-          <w:iCs/>
-        </w:rPr>
-      </w:pPr>
-      <w:r>
-        <w:rPr>
-          <w:i/>
-          <w:iCs/>
-        </w:rPr>
-        <w:t xml:space="preserve">Taking geometric mean and geometric SD across subjects </w:t>
-      </w:r>
-      <w:r>
-        <w:rPr>
-          <w:i/>
-          <w:iCs/>
-        </w:rPr>
-        <w:t>provides</w:t>
-      </w:r>
-      <w:r>
-        <w:rPr>
-          <w:i/>
-          <w:iCs/>
-        </w:rPr>
-        <w:t xml:space="preserve"> the estimate of</w:t>
-      </w:r>
-      <w:r>
-        <w:rPr>
-          <w:i/>
-          <w:iCs/>
-        </w:rPr>
-        <w:t xml:space="preserve"> desired group level estimates for treatment and placebo. </w:t>
-      </w:r>
-      <w:r>
-        <w:rPr>
-          <w:i/>
-          <w:iCs/>
-        </w:rPr>
-        <w:t xml:space="preserve">ANCOVA model will </w:t>
-      </w:r>
-      <w:proofErr w:type="gramStart"/>
-      <w:r>
-        <w:rPr>
-          <w:i/>
-          <w:iCs/>
-        </w:rPr>
-        <w:t>be used</w:t>
-      </w:r>
-      <w:proofErr w:type="gramEnd"/>
-      <w:r>
-        <w:rPr>
-          <w:i/>
-          <w:iCs/>
-        </w:rPr>
-        <w:t xml:space="preserve"> to compare the group. </w:t>
-      </w:r>
-      <w:proofErr w:type="spellStart"/>
-      <w:r>
-        <w:rPr>
-          <w:i/>
-          <w:iCs/>
-        </w:rPr>
-        <w:t>B</w:t>
-      </w:r>
-      <w:r>
-        <w:rPr>
-          <w:i/>
-          <w:iCs/>
-        </w:rPr>
-        <w:t>aselineplasma</w:t>
-      </w:r>
-      <w:proofErr w:type="spellEnd"/>
-      <w:r>
-        <w:rPr>
-          <w:i/>
-          <w:iCs/>
-        </w:rPr>
-        <w:t xml:space="preserve"> </w:t>
-      </w:r>
-      <w:proofErr w:type="spellStart"/>
-      <w:r>
-        <w:rPr>
-          <w:i/>
-          <w:iCs/>
-        </w:rPr>
-        <w:t>NfL</w:t>
-      </w:r>
-      <w:proofErr w:type="spellEnd"/>
-      <w:r>
-        <w:rPr>
-          <w:i/>
-          <w:iCs/>
-        </w:rPr>
-        <w:t xml:space="preserve"> will be added as a covariate in the ANCOVA </w:t>
-      </w:r>
-      <w:proofErr w:type="gramStart"/>
-      <w:r>
-        <w:rPr>
-          <w:i/>
-          <w:iCs/>
-        </w:rPr>
-        <w:t>model</w:t>
-      </w:r>
-      <w:proofErr w:type="gramEnd"/>
+        <w:t>aselineplasma NfL will be added as a covariate in the ANCOVA model</w:t>
+      </w:r>
     </w:p>
     <w:p/>
     <w:p>
       <w:r>
-        <w:t xml:space="preserve">Determined sample size using clinical trial simulations based on </w:t>
-      </w:r>
-      <w:proofErr w:type="spellStart"/>
-      <w:r>
-        <w:t>AMBRoSIA</w:t>
-      </w:r>
-      <w:proofErr w:type="spellEnd"/>
-      <w:r>
-        <w:t xml:space="preserve"> study data. These simulations aimed to estimate the power to detect significant differences between groups using plasma neurofilament light chain (NFL) or the ALS Functional Rating Scale (ALSFRS-R) as outcomes. They varied participant numbers and treatment effects, with </w:t>
-      </w:r>
-      <w:proofErr w:type="gramStart"/>
-      <w:r>
-        <w:t>1000</w:t>
-      </w:r>
-      <w:proofErr w:type="gramEnd"/>
-      <w:r>
-        <w:t xml:space="preserve"> replicated trials per scenario. To achieve 80% power for a treatment effect with a proportional reduction in progression rate (PR) of 0.4, the estimated sample size was about </w:t>
-      </w:r>
-      <w:proofErr w:type="gramStart"/>
-      <w:r>
-        <w:t>75</w:t>
-      </w:r>
-      <w:proofErr w:type="gramEnd"/>
-      <w:r>
-        <w:t xml:space="preserve"> participants per group using ALSFRS-R and about 40 participants per group using plasma NFL. Did not provide the detail data generation </w:t>
-      </w:r>
-      <w:proofErr w:type="gramStart"/>
-      <w:r>
-        <w:t>algorithm</w:t>
-      </w:r>
-      <w:proofErr w:type="gramEnd"/>
+        <w:t>Determined sample size using clinical trial simulations based on AMBRoSIA study data. These simulations aimed to estimate the power to detect significant differences between groups using plasma neurofilament light chain (NFL) or the ALS Functional Rating Scale (ALSFRS-R) as outcomes. They varied participant numbers and treatment effects, with 1000 replicated trials per scenario. To achieve 80% power for a treatment effect with a proportional reduction in progression rate (PR) of 0.4, the estimated sample size was about 75 participants per group using ALSFRS-R and about 40 participants per group using plasma NFL. Did not provide the detail data generation algorithm</w:t>
+      </w:r>
     </w:p>
     <w:p>
       <w:r>
@@ -5318,40 +4711,11 @@
           <w:b/>
           <w:bCs/>
         </w:rPr>
-        <w:t xml:space="preserve">Plasma </w:t>
-      </w:r>
-      <w:proofErr w:type="spellStart"/>
-      <w:r>
-        <w:rPr>
-          <w:b/>
-          <w:bCs/>
-        </w:rPr>
-        <w:t>NfL</w:t>
-      </w:r>
-      <w:proofErr w:type="spellEnd"/>
-      <w:r>
-        <w:rPr>
-          <w:b/>
-          <w:bCs/>
-        </w:rPr>
-        <w:t xml:space="preserve"> levels for ALS patients</w:t>
-      </w:r>
-      <w:r>
-        <w:t xml:space="preserve">: Mean 216.70 </w:t>
-      </w:r>
-      <w:proofErr w:type="spellStart"/>
-      <w:r>
-        <w:t>pg</w:t>
-      </w:r>
-      <w:proofErr w:type="spellEnd"/>
-      <w:r>
-        <w:t>/</w:t>
-      </w:r>
-      <w:proofErr w:type="gramStart"/>
-      <w:r>
-        <w:t>ml</w:t>
-      </w:r>
-      <w:proofErr w:type="gramEnd"/>
+        <w:t>Plasma NfL levels for ALS patients</w:t>
+      </w:r>
+      <w:r>
+        <w:t>: Mean 216.70 pg/ml</w:t>
+      </w:r>
     </w:p>
     <w:p>
       <w:pPr>
@@ -5365,40 +4729,11 @@
           <w:b/>
           <w:bCs/>
         </w:rPr>
-        <w:t xml:space="preserve">Plasma </w:t>
-      </w:r>
-      <w:proofErr w:type="spellStart"/>
-      <w:r>
-        <w:rPr>
-          <w:b/>
-          <w:bCs/>
-        </w:rPr>
-        <w:t>NfL</w:t>
-      </w:r>
-      <w:proofErr w:type="spellEnd"/>
-      <w:r>
-        <w:rPr>
-          <w:b/>
-          <w:bCs/>
-        </w:rPr>
-        <w:t xml:space="preserve"> levels for healthy controls</w:t>
-      </w:r>
-      <w:r>
-        <w:t xml:space="preserve">: Mean 50.2 </w:t>
-      </w:r>
-      <w:proofErr w:type="spellStart"/>
-      <w:r>
-        <w:t>pg</w:t>
-      </w:r>
-      <w:proofErr w:type="spellEnd"/>
-      <w:r>
-        <w:t>/</w:t>
-      </w:r>
-      <w:proofErr w:type="gramStart"/>
-      <w:r>
-        <w:t>ml</w:t>
-      </w:r>
-      <w:proofErr w:type="gramEnd"/>
+        <w:t>Plasma NfL levels for healthy controls</w:t>
+      </w:r>
+      <w:r>
+        <w:t>: Mean 50.2 pg/ml</w:t>
+      </w:r>
     </w:p>
     <w:p>
       <w:pPr>
@@ -5438,40 +4773,11 @@
           <w:b/>
           <w:bCs/>
         </w:rPr>
-        <w:t xml:space="preserve">CSF </w:t>
-      </w:r>
-      <w:proofErr w:type="spellStart"/>
-      <w:r>
-        <w:rPr>
-          <w:b/>
-          <w:bCs/>
-        </w:rPr>
-        <w:t>NfL</w:t>
-      </w:r>
-      <w:proofErr w:type="spellEnd"/>
-      <w:r>
-        <w:rPr>
-          <w:b/>
-          <w:bCs/>
-        </w:rPr>
-        <w:t xml:space="preserve"> levels for ALS patients</w:t>
-      </w:r>
-      <w:r>
-        <w:t xml:space="preserve">: Mean 13,994.7 </w:t>
-      </w:r>
-      <w:proofErr w:type="spellStart"/>
-      <w:r>
-        <w:t>pg</w:t>
-      </w:r>
-      <w:proofErr w:type="spellEnd"/>
-      <w:r>
-        <w:t>/</w:t>
-      </w:r>
-      <w:proofErr w:type="gramStart"/>
-      <w:r>
-        <w:t>ml</w:t>
-      </w:r>
-      <w:proofErr w:type="gramEnd"/>
+        <w:t>CSF NfL levels for ALS patients</w:t>
+      </w:r>
+      <w:r>
+        <w:t>: Mean 13,994.7 pg/ml</w:t>
+      </w:r>
     </w:p>
     <w:p>
       <w:pPr>
@@ -5485,40 +4791,11 @@
           <w:b/>
           <w:bCs/>
         </w:rPr>
-        <w:t xml:space="preserve">CSF </w:t>
-      </w:r>
-      <w:proofErr w:type="spellStart"/>
-      <w:r>
-        <w:rPr>
-          <w:b/>
-          <w:bCs/>
-        </w:rPr>
-        <w:t>NfL</w:t>
-      </w:r>
-      <w:proofErr w:type="spellEnd"/>
-      <w:r>
-        <w:rPr>
-          <w:b/>
-          <w:bCs/>
-        </w:rPr>
-        <w:t xml:space="preserve"> levels for healthy controls</w:t>
-      </w:r>
-      <w:r>
-        <w:t xml:space="preserve">: Mean 1,729.2 </w:t>
-      </w:r>
-      <w:proofErr w:type="spellStart"/>
-      <w:r>
-        <w:t>pg</w:t>
-      </w:r>
-      <w:proofErr w:type="spellEnd"/>
-      <w:r>
-        <w:t>/</w:t>
-      </w:r>
-      <w:proofErr w:type="gramStart"/>
-      <w:r>
-        <w:t>ml</w:t>
-      </w:r>
-      <w:proofErr w:type="gramEnd"/>
+        <w:t>CSF NfL levels for healthy controls</w:t>
+      </w:r>
+      <w:r>
+        <w:t>: Mean 1,729.2 pg/ml</w:t>
+      </w:r>
     </w:p>
     <w:p/>
     <w:p/>
@@ -5589,76 +4866,256 @@
           <w:szCs w:val="20"/>
         </w:rPr>
       </w:pPr>
-      <w:proofErr w:type="spellStart"/>
       <w:r>
         <w:rPr>
           <w:sz w:val="20"/>
           <w:szCs w:val="20"/>
         </w:rPr>
-        <w:t>Riluzone</w:t>
-      </w:r>
-      <w:proofErr w:type="spellEnd"/>
+        <w:t xml:space="preserve">Riluzone </w:t>
+      </w:r>
       <w:r>
         <w:rPr>
           <w:sz w:val="20"/>
           <w:szCs w:val="20"/>
         </w:rPr>
-        <w:t xml:space="preserve"> </w:t>
+        <w:t>(</w:t>
       </w:r>
       <w:r>
         <w:rPr>
           <w:sz w:val="20"/>
           <w:szCs w:val="20"/>
         </w:rPr>
-        <w:t>(</w:t>
+        <w:t xml:space="preserve">Sanofi) </w:t>
       </w:r>
       <w:r>
         <w:rPr>
           <w:sz w:val="20"/>
           <w:szCs w:val="20"/>
         </w:rPr>
-        <w:t xml:space="preserve">Sanofi) </w:t>
-      </w:r>
-      <w:r>
+        <w:t>in UK</w:t>
+      </w:r>
+    </w:p>
+    <w:p>
+      <w:pPr>
+        <w:tabs>
+          <w:tab w:val="left" w:pos="8370"/>
+        </w:tabs>
         <w:rPr>
           <w:sz w:val="20"/>
           <w:szCs w:val="20"/>
         </w:rPr>
-        <w:t>in UK</w:t>
-      </w:r>
-    </w:p>
-    <w:p>
-      <w:pPr>
-        <w:tabs>
-          <w:tab w:val="left" w:pos="8370"/>
-        </w:tabs>
+      </w:pPr>
+      <w:r>
         <w:rPr>
           <w:sz w:val="20"/>
           <w:szCs w:val="20"/>
         </w:rPr>
-      </w:pPr>
-      <w:proofErr w:type="spellStart"/>
+        <w:t>Toferse</w:t>
+      </w:r>
       <w:r>
         <w:rPr>
           <w:sz w:val="20"/>
           <w:szCs w:val="20"/>
         </w:rPr>
-        <w:t>Toferse</w:t>
-      </w:r>
-      <w:r>
+        <w:t xml:space="preserve">n. </w:t>
+      </w:r>
+    </w:p>
+    <w:p>
+      <w:pPr>
+        <w:tabs>
+          <w:tab w:val="left" w:pos="8370"/>
+        </w:tabs>
         <w:rPr>
           <w:sz w:val="20"/>
           <w:szCs w:val="20"/>
         </w:rPr>
-        <w:t>n</w:t>
-      </w:r>
-      <w:proofErr w:type="spellEnd"/>
-      <w:r>
+      </w:pPr>
+      <w:r>
+        <w:t>Edaravone (Mitshubishi Tanabe</w:t>
+      </w:r>
+      <w:r>
+        <w:t xml:space="preserve">) </w:t>
+      </w:r>
+    </w:p>
+    <w:p>
+      <w:pPr>
+        <w:pStyle w:val="BodyText"/>
+        <w:jc w:val="both"/>
+      </w:pPr>
+      <w:r>
+        <w:t>ALS is a rare disease. In the US, the prevalence of ALS is estimated to be 9.1 per 100,000, equating to approximately 29,824 cases (Mehta et al. 2023).  In Europe, estimated prevalence has been published as 6.22 per 100,000</w:t>
+      </w:r>
+      <w:r>
+        <w:t xml:space="preserve"> </w:t>
+      </w:r>
+      <w:r>
+        <w:t xml:space="preserve">and 3.01 per 100,000 for Asia (excluding Japan) and </w:t>
+      </w:r>
+      <w:commentRangeStart w:id="0"/>
+      <w:r>
+        <w:t>7.96 per 100,000 for Japan</w:t>
+      </w:r>
+      <w:commentRangeEnd w:id="0"/>
+      <w:r>
+        <w:rPr>
+          <w:rStyle w:val="CommentReference"/>
+        </w:rPr>
+        <w:commentReference w:id="0"/>
+      </w:r>
+      <w:r>
+        <w:t xml:space="preserve"> (Wolfson 2023).</w:t>
+      </w:r>
+      <w:r>
+        <w:t xml:space="preserve"> </w:t>
+      </w:r>
+    </w:p>
+    <w:p>
+      <w:pPr>
+        <w:tabs>
+          <w:tab w:val="left" w:pos="8370"/>
+        </w:tabs>
         <w:rPr>
           <w:sz w:val="20"/>
           <w:szCs w:val="20"/>
         </w:rPr>
-        <w:t xml:space="preserve">. </w:t>
+      </w:pPr>
+    </w:p>
+    <w:p>
+      <w:pPr>
+        <w:tabs>
+          <w:tab w:val="left" w:pos="8370"/>
+        </w:tabs>
+        <w:rPr>
+          <w:rFonts w:cstheme="minorHAnsi"/>
+          <w:sz w:val="22"/>
+          <w:szCs w:val="22"/>
+        </w:rPr>
+      </w:pPr>
+      <w:r>
+        <w:rPr>
+          <w:rFonts w:cstheme="minorHAnsi"/>
+          <w:sz w:val="22"/>
+          <w:szCs w:val="22"/>
+        </w:rPr>
+        <w:t xml:space="preserve">Dosing frequency </w:t>
+      </w:r>
+      <w:r>
+        <w:rPr>
+          <w:rFonts w:cstheme="minorHAnsi"/>
+          <w:sz w:val="22"/>
+          <w:szCs w:val="22"/>
+        </w:rPr>
+        <w:t>Ph 1/2 study would be on days 1, 29, 57, and 85</w:t>
+      </w:r>
+    </w:p>
+    <w:p>
+      <w:pPr>
+        <w:tabs>
+          <w:tab w:val="left" w:pos="8370"/>
+        </w:tabs>
+        <w:rPr>
+          <w:rFonts w:cstheme="minorHAnsi"/>
+          <w:sz w:val="22"/>
+          <w:szCs w:val="22"/>
+        </w:rPr>
+      </w:pPr>
+      <w:r>
+        <w:rPr>
+          <w:rFonts w:cstheme="minorHAnsi"/>
+          <w:sz w:val="22"/>
+          <w:szCs w:val="22"/>
+        </w:rPr>
+        <w:t>Specifically, the projected benefit was in the range of a 2-8 percentage point increase in UNC13A protein relative to normal.</w:t>
+      </w:r>
+    </w:p>
+    <w:p>
+      <w:pPr>
+        <w:tabs>
+          <w:tab w:val="left" w:pos="8370"/>
+        </w:tabs>
+        <w:rPr>
+          <w:rFonts w:cstheme="minorHAnsi"/>
+          <w:sz w:val="22"/>
+          <w:szCs w:val="22"/>
+        </w:rPr>
+      </w:pPr>
+      <w:r>
+        <w:rPr>
+          <w:rFonts w:cstheme="minorHAnsi"/>
+          <w:sz w:val="22"/>
+          <w:szCs w:val="22"/>
+        </w:rPr>
+        <w:t>FDA and EMA guidance summary</w:t>
+      </w:r>
+    </w:p>
+    <w:p>
+      <w:pPr>
+        <w:tabs>
+          <w:tab w:val="left" w:pos="8370"/>
+        </w:tabs>
+        <w:rPr>
+          <w:rFonts w:eastAsia="Times New Roman"/>
+        </w:rPr>
+      </w:pPr>
+      <w:r>
+        <w:rPr>
+          <w:rFonts w:eastAsia="Times New Roman"/>
+        </w:rPr>
+        <w:t>The use of the ALSFRS-R is a recommended primary endpoint for measuring functional change. However</w:t>
+      </w:r>
+      <w:r>
+        <w:rPr>
+          <w:rFonts w:eastAsia="Times New Roman"/>
+        </w:rPr>
+        <w:t>,</w:t>
+      </w:r>
+      <w:r>
+        <w:rPr>
+          <w:rFonts w:eastAsia="Times New Roman"/>
+        </w:rPr>
+        <w:t xml:space="preserve"> the ALSFRS-R alone does not incorporate survival which can be problematic in ALS since the incidence of death in ALS may be high, leading to functional data that is missing not at random. Thus</w:t>
+      </w:r>
+      <w:r>
+        <w:rPr>
+          <w:rFonts w:eastAsia="Times New Roman"/>
+        </w:rPr>
+        <w:t>,</w:t>
+      </w:r>
+      <w:r>
+        <w:rPr>
+          <w:rFonts w:eastAsia="Times New Roman"/>
+        </w:rPr>
+        <w:t xml:space="preserve"> a combined analysis of function and survival, such as the joint rank analysis, should be utilized if there are more than a few deaths. Outcomes that measure other disease attributes such as survival, respiratory function, or muscle strength, are recommended as key secondary efficacy assessments. </w:t>
+      </w:r>
+      <w:r>
+        <w:rPr>
+          <w:rFonts w:eastAsia="Times New Roman"/>
+        </w:rPr>
+        <w:t>Disease modifying treatment b</w:t>
+      </w:r>
+      <w:r>
+        <w:rPr>
+          <w:rFonts w:eastAsia="Times New Roman"/>
+        </w:rPr>
+        <w:t xml:space="preserve">enefit can be established in trials of 12-18 months </w:t>
+      </w:r>
+      <w:r>
+        <w:rPr>
+          <w:rFonts w:eastAsia="Times New Roman"/>
+        </w:rPr>
+        <w:t>duration</w:t>
+      </w:r>
+      <w:r>
+        <w:rPr>
+          <w:rFonts w:eastAsia="Times New Roman"/>
+        </w:rPr>
+        <w:t xml:space="preserve">. Trials should include prespecified plans for a long-term, open-label extension that should allow for additional prespecified effectiveness assessments. </w:t>
+      </w:r>
+      <w:r>
+        <w:rPr>
+          <w:rFonts w:eastAsia="Times New Roman"/>
+        </w:rPr>
+        <w:t xml:space="preserve">The accelerated approval pathway with NfL as a surrogate endpoint has also been used in the US for the approval of Qalsody.  </w:t>
       </w:r>
     </w:p>
     <w:p>
@@ -5671,76 +5128,6 @@
           <w:szCs w:val="20"/>
         </w:rPr>
       </w:pPr>
-      <w:proofErr w:type="spellStart"/>
-      <w:r>
-        <w:t>E</w:t>
-      </w:r>
-      <w:r>
-        <w:t>daravone</w:t>
-      </w:r>
-      <w:proofErr w:type="spellEnd"/>
-      <w:r>
-        <w:t xml:space="preserve"> (</w:t>
-      </w:r>
-      <w:proofErr w:type="spellStart"/>
-      <w:r>
-        <w:t>Mitshubishi</w:t>
-      </w:r>
-      <w:proofErr w:type="spellEnd"/>
-      <w:r>
-        <w:t xml:space="preserve"> Tanabe</w:t>
-      </w:r>
-      <w:r>
-        <w:t xml:space="preserve">) </w:t>
-      </w:r>
-    </w:p>
-    <w:p>
-      <w:pPr>
-        <w:pStyle w:val="BodyText"/>
-        <w:jc w:val="both"/>
-      </w:pPr>
-      <w:r>
-        <w:t>ALS is a rare disease. In the US, the prevalence of ALS is estimated to be 9.1 per 100,000, equating to approximately 29,824 cases (Mehta et al. 2023)</w:t>
-      </w:r>
-      <w:proofErr w:type="gramStart"/>
-      <w:r>
-        <w:t xml:space="preserve">.  </w:t>
-      </w:r>
-      <w:proofErr w:type="gramEnd"/>
-      <w:r>
-        <w:t xml:space="preserve">In Europe, estimated prevalence has </w:t>
-      </w:r>
-      <w:proofErr w:type="gramStart"/>
-      <w:r>
-        <w:t>been published</w:t>
-      </w:r>
-      <w:proofErr w:type="gramEnd"/>
-      <w:r>
-        <w:t xml:space="preserve"> as 6.22 per 100,000</w:t>
-      </w:r>
-      <w:r>
-        <w:t xml:space="preserve"> </w:t>
-      </w:r>
-      <w:r>
-        <w:t xml:space="preserve">and 3.01 per 100,000 for Asia (excluding Japan) and </w:t>
-      </w:r>
-      <w:commentRangeStart w:id="0"/>
-      <w:r>
-        <w:t>7.96 per 100,000 for Japan</w:t>
-      </w:r>
-      <w:commentRangeEnd w:id="0"/>
-      <w:r>
-        <w:rPr>
-          <w:rStyle w:val="CommentReference"/>
-        </w:rPr>
-        <w:commentReference w:id="0"/>
-      </w:r>
-      <w:r>
-        <w:t xml:space="preserve"> (Wolfson 2023).</w:t>
-      </w:r>
-      <w:r>
-        <w:t xml:space="preserve"> </w:t>
-      </w:r>
     </w:p>
     <w:p>
       <w:pPr>
@@ -5752,254 +5139,34 @@
           <w:szCs w:val="20"/>
         </w:rPr>
       </w:pPr>
-    </w:p>
-    <w:p>
-      <w:pPr>
-        <w:tabs>
-          <w:tab w:val="left" w:pos="8370"/>
-        </w:tabs>
-        <w:rPr>
-          <w:rFonts w:cstheme="minorHAnsi"/>
-          <w:sz w:val="22"/>
-          <w:szCs w:val="22"/>
-        </w:rPr>
-      </w:pPr>
-      <w:r>
-        <w:rPr>
-          <w:rFonts w:cstheme="minorHAnsi"/>
-          <w:sz w:val="22"/>
-          <w:szCs w:val="22"/>
-        </w:rPr>
-        <w:t xml:space="preserve">Dosing frequency </w:t>
-      </w:r>
-      <w:r>
-        <w:rPr>
-          <w:rFonts w:cstheme="minorHAnsi"/>
-          <w:sz w:val="22"/>
-          <w:szCs w:val="22"/>
-        </w:rPr>
-        <w:t xml:space="preserve">Ph 1/2 study would be on days 1, 29, 57, and </w:t>
-      </w:r>
-      <w:proofErr w:type="gramStart"/>
-      <w:r>
-        <w:rPr>
-          <w:rFonts w:cstheme="minorHAnsi"/>
-          <w:sz w:val="22"/>
-          <w:szCs w:val="22"/>
-        </w:rPr>
-        <w:t>85</w:t>
-      </w:r>
-      <w:proofErr w:type="gramEnd"/>
-    </w:p>
-    <w:p>
-      <w:pPr>
-        <w:tabs>
-          <w:tab w:val="left" w:pos="8370"/>
-        </w:tabs>
-        <w:rPr>
-          <w:rFonts w:cstheme="minorHAnsi"/>
-          <w:sz w:val="22"/>
-          <w:szCs w:val="22"/>
-        </w:rPr>
-      </w:pPr>
-      <w:r>
-        <w:rPr>
-          <w:rFonts w:cstheme="minorHAnsi"/>
-          <w:sz w:val="22"/>
-          <w:szCs w:val="22"/>
-        </w:rPr>
-        <w:t>Specifically, the projected benefit was in the range of a 2-8 percentage point increase in UNC13A protein relative to normal.</w:t>
-      </w:r>
-    </w:p>
-    <w:p>
-      <w:pPr>
-        <w:tabs>
-          <w:tab w:val="left" w:pos="8370"/>
-        </w:tabs>
-        <w:rPr>
-          <w:rFonts w:cstheme="minorHAnsi"/>
-          <w:sz w:val="22"/>
-          <w:szCs w:val="22"/>
-        </w:rPr>
-      </w:pPr>
-      <w:r>
-        <w:rPr>
-          <w:rFonts w:cstheme="minorHAnsi"/>
-          <w:sz w:val="22"/>
-          <w:szCs w:val="22"/>
-        </w:rPr>
-        <w:t>FDA and EMA guidance summary</w:t>
-      </w:r>
-    </w:p>
-    <w:p>
-      <w:pPr>
-        <w:tabs>
-          <w:tab w:val="left" w:pos="8370"/>
-        </w:tabs>
-        <w:rPr>
-          <w:rFonts w:eastAsia="Times New Roman"/>
-        </w:rPr>
-      </w:pPr>
-      <w:r>
-        <w:rPr>
-          <w:rFonts w:eastAsia="Times New Roman"/>
-        </w:rPr>
-        <w:t>The use of the ALSFRS-R is a recommended primary endpoint for measuring functional change. However</w:t>
-      </w:r>
-      <w:r>
-        <w:rPr>
-          <w:rFonts w:eastAsia="Times New Roman"/>
-        </w:rPr>
-        <w:t>,</w:t>
-      </w:r>
-      <w:r>
-        <w:rPr>
-          <w:rFonts w:eastAsia="Times New Roman"/>
-        </w:rPr>
-        <w:t xml:space="preserve"> the ALSFRS-R alone does not incorporate survival which can be problematic in ALS since the incidence of death in ALS may be high, leading to functional data that is missing not at random. Thus</w:t>
-      </w:r>
-      <w:r>
-        <w:rPr>
-          <w:rFonts w:eastAsia="Times New Roman"/>
-        </w:rPr>
-        <w:t>,</w:t>
-      </w:r>
-      <w:r>
-        <w:rPr>
-          <w:rFonts w:eastAsia="Times New Roman"/>
-        </w:rPr>
-        <w:t xml:space="preserve"> a combined analysis of function and survival, such as the joint rank analysis, should </w:t>
-      </w:r>
-      <w:proofErr w:type="gramStart"/>
-      <w:r>
-        <w:rPr>
-          <w:rFonts w:eastAsia="Times New Roman"/>
-        </w:rPr>
-        <w:t>be utilized</w:t>
-      </w:r>
-      <w:proofErr w:type="gramEnd"/>
-      <w:r>
-        <w:rPr>
-          <w:rFonts w:eastAsia="Times New Roman"/>
-        </w:rPr>
-        <w:t xml:space="preserve"> if there are more than a few deaths. Outcomes that measure other disease attributes such as survival, respiratory function, or muscle strength, </w:t>
-      </w:r>
-      <w:proofErr w:type="gramStart"/>
-      <w:r>
-        <w:rPr>
-          <w:rFonts w:eastAsia="Times New Roman"/>
-        </w:rPr>
-        <w:t>are recommended</w:t>
-      </w:r>
-      <w:proofErr w:type="gramEnd"/>
-      <w:r>
-        <w:rPr>
-          <w:rFonts w:eastAsia="Times New Roman"/>
-        </w:rPr>
-        <w:t xml:space="preserve"> as key secondary efficacy assessments. </w:t>
-      </w:r>
-      <w:r>
-        <w:rPr>
-          <w:rFonts w:eastAsia="Times New Roman"/>
-        </w:rPr>
-        <w:t>Disease modifying treatment b</w:t>
-      </w:r>
-      <w:r>
-        <w:rPr>
-          <w:rFonts w:eastAsia="Times New Roman"/>
-        </w:rPr>
-        <w:t xml:space="preserve">enefit can </w:t>
-      </w:r>
-      <w:proofErr w:type="gramStart"/>
-      <w:r>
-        <w:rPr>
-          <w:rFonts w:eastAsia="Times New Roman"/>
-        </w:rPr>
-        <w:t>be established</w:t>
-      </w:r>
-      <w:proofErr w:type="gramEnd"/>
-      <w:r>
-        <w:rPr>
-          <w:rFonts w:eastAsia="Times New Roman"/>
-        </w:rPr>
-        <w:t xml:space="preserve"> in trials of 12-18 months </w:t>
-      </w:r>
-      <w:r>
-        <w:rPr>
-          <w:rFonts w:eastAsia="Times New Roman"/>
-        </w:rPr>
-        <w:t>duration</w:t>
-      </w:r>
-      <w:r>
-        <w:rPr>
-          <w:rFonts w:eastAsia="Times New Roman"/>
-        </w:rPr>
-        <w:t xml:space="preserve">. Trials should include prespecified plans for a long-term, open-label extension that should allow for additional prespecified effectiveness assessments. </w:t>
-      </w:r>
-      <w:r>
-        <w:rPr>
-          <w:rFonts w:eastAsia="Times New Roman"/>
-        </w:rPr>
-        <w:t xml:space="preserve">The accelerated approval pathway with </w:t>
-      </w:r>
-      <w:proofErr w:type="spellStart"/>
-      <w:r>
-        <w:rPr>
-          <w:rFonts w:eastAsia="Times New Roman"/>
-        </w:rPr>
-        <w:t>NfL</w:t>
-      </w:r>
-      <w:proofErr w:type="spellEnd"/>
-      <w:r>
-        <w:rPr>
-          <w:rFonts w:eastAsia="Times New Roman"/>
-        </w:rPr>
-        <w:t xml:space="preserve"> as a surrogate endpoint has also been used in the US for the approval of </w:t>
-      </w:r>
-      <w:proofErr w:type="spellStart"/>
-      <w:r>
-        <w:rPr>
-          <w:rFonts w:eastAsia="Times New Roman"/>
-        </w:rPr>
-        <w:t>Qalsody</w:t>
-      </w:r>
-      <w:proofErr w:type="spellEnd"/>
-      <w:proofErr w:type="gramStart"/>
-      <w:r>
-        <w:rPr>
-          <w:rFonts w:eastAsia="Times New Roman"/>
-        </w:rPr>
-        <w:t xml:space="preserve">.  </w:t>
-      </w:r>
-      <w:proofErr w:type="gramEnd"/>
-    </w:p>
-    <w:p>
-      <w:pPr>
-        <w:tabs>
-          <w:tab w:val="left" w:pos="8370"/>
-        </w:tabs>
+      <w:r>
         <w:rPr>
           <w:sz w:val="20"/>
           <w:szCs w:val="20"/>
         </w:rPr>
-      </w:pPr>
+        <w:t>CDP</w:t>
+      </w:r>
     </w:p>
     <w:p>
       <w:pPr>
         <w:tabs>
           <w:tab w:val="left" w:pos="8370"/>
         </w:tabs>
-        <w:rPr>
-          <w:sz w:val="20"/>
-          <w:szCs w:val="20"/>
-        </w:rPr>
-      </w:pPr>
-      <w:r>
-        <w:rPr>
-          <w:sz w:val="20"/>
-          <w:szCs w:val="20"/>
-        </w:rPr>
-        <w:t>CDP</w:t>
+      </w:pPr>
+      <w:r>
+        <w:t xml:space="preserve">The first study is a Ph1/2 first-in-human, multiple dose-escalation, ePOC study.  </w:t>
+      </w:r>
+      <w:r>
+        <w:t xml:space="preserve">If met the pre-defined criteria, </w:t>
+      </w:r>
+      <w:r>
+        <w:t>go or Phase 2/3</w:t>
+      </w:r>
+      <w:r>
+        <w:t xml:space="preserve"> (9-12 month RCT)</w:t>
+      </w:r>
+      <w:r>
+        <w:t>. Both studies will have open label extension</w:t>
       </w:r>
     </w:p>
     <w:p>
@@ -6008,137 +5175,71 @@
           <w:tab w:val="left" w:pos="8370"/>
         </w:tabs>
       </w:pPr>
-      <w:r>
-        <w:t xml:space="preserve">The first study is a Ph1/2 first-in-human, multiple dose-escalation, </w:t>
-      </w:r>
-      <w:proofErr w:type="spellStart"/>
-      <w:r>
-        <w:t>ePOC</w:t>
-      </w:r>
-      <w:proofErr w:type="spellEnd"/>
-      <w:r>
-        <w:t xml:space="preserve"> study</w:t>
-      </w:r>
-      <w:proofErr w:type="gramStart"/>
-      <w:r>
-        <w:t xml:space="preserve">.  </w:t>
-      </w:r>
-      <w:proofErr w:type="gramEnd"/>
-      <w:r>
-        <w:t xml:space="preserve">If met the pre-defined criteria, </w:t>
-      </w:r>
-      <w:r>
-        <w:t>go or Phase 2/3</w:t>
-      </w:r>
-      <w:r>
+    </w:p>
+    <w:p>
+      <w:pPr>
+        <w:tabs>
+          <w:tab w:val="left" w:pos="8370"/>
+        </w:tabs>
+      </w:pPr>
+      <w:r>
+        <w:t>MAD, 4 Dose level,</w:t>
+      </w:r>
+      <w:r>
+        <w:t xml:space="preserve"> </w:t>
+      </w:r>
+      <w:r>
+        <w:t>3-month</w:t>
+      </w:r>
+      <w:r>
+        <w:t xml:space="preserve"> dosing and three month follo</w:t>
+      </w:r>
+      <w:r>
+        <w:t>w-up for each dose level.</w:t>
+      </w:r>
+    </w:p>
+    <w:p>
+      <w:pPr>
+        <w:tabs>
+          <w:tab w:val="left" w:pos="8370"/>
+        </w:tabs>
+      </w:pPr>
+      <w:r>
+        <w:t>Clinical Outcomes</w:t>
+      </w:r>
+    </w:p>
+    <w:p>
+      <w:pPr>
+        <w:tabs>
+          <w:tab w:val="left" w:pos="8370"/>
+        </w:tabs>
+      </w:pPr>
+      <w:r>
+        <w:t>NfL as surrogate</w:t>
+      </w:r>
+    </w:p>
+    <w:p>
+      <w:pPr>
+        <w:tabs>
+          <w:tab w:val="left" w:pos="8370"/>
+        </w:tabs>
+      </w:pPr>
+      <w:r>
+        <w:rPr>
+          <w:rFonts w:cstheme="minorHAnsi"/>
+          <w:sz w:val="22"/>
+          <w:szCs w:val="22"/>
+        </w:rPr>
+        <w:t xml:space="preserve">ALS Functional Rating Scale </w:t>
+      </w:r>
+      <w:r>
+        <w:rPr>
+          <w:rFonts w:cstheme="minorHAnsi"/>
+          <w:sz w:val="22"/>
+          <w:szCs w:val="22"/>
+        </w:rPr>
         <w:t xml:space="preserve"> (</w:t>
       </w:r>
-      <w:proofErr w:type="gramStart"/>
-      <w:r>
-        <w:t>9-12 month</w:t>
-      </w:r>
-      <w:proofErr w:type="gramEnd"/>
-      <w:r>
-        <w:t xml:space="preserve"> RCT)</w:t>
-      </w:r>
-      <w:r>
-        <w:t>. Both studies will have open label extension</w:t>
-      </w:r>
-    </w:p>
-    <w:p>
-      <w:pPr>
-        <w:tabs>
-          <w:tab w:val="left" w:pos="8370"/>
-        </w:tabs>
-      </w:pPr>
-    </w:p>
-    <w:p>
-      <w:pPr>
-        <w:tabs>
-          <w:tab w:val="left" w:pos="8370"/>
-        </w:tabs>
-      </w:pPr>
-      <w:r>
-        <w:t>MAD, 4 Dose level,</w:t>
-      </w:r>
-      <w:r>
-        <w:t xml:space="preserve"> </w:t>
-      </w:r>
-      <w:r>
-        <w:t>3-month</w:t>
-      </w:r>
-      <w:r>
-        <w:t xml:space="preserve"> dosing and </w:t>
-      </w:r>
-      <w:proofErr w:type="gramStart"/>
-      <w:r>
-        <w:t>three month</w:t>
-      </w:r>
-      <w:proofErr w:type="gramEnd"/>
-      <w:r>
-        <w:t xml:space="preserve"> follo</w:t>
-      </w:r>
-      <w:r>
-        <w:t>w-up for each dose level.</w:t>
-      </w:r>
-    </w:p>
-    <w:p>
-      <w:pPr>
-        <w:tabs>
-          <w:tab w:val="left" w:pos="8370"/>
-        </w:tabs>
-      </w:pPr>
-      <w:r>
-        <w:t>Clinical Outcomes</w:t>
-      </w:r>
-    </w:p>
-    <w:p>
-      <w:pPr>
-        <w:tabs>
-          <w:tab w:val="left" w:pos="8370"/>
-        </w:tabs>
-      </w:pPr>
-      <w:proofErr w:type="spellStart"/>
-      <w:r>
-        <w:t>NfL</w:t>
-      </w:r>
-      <w:proofErr w:type="spellEnd"/>
-      <w:r>
-        <w:t xml:space="preserve"> as surrogate</w:t>
-      </w:r>
-    </w:p>
-    <w:p>
-      <w:pPr>
-        <w:tabs>
-          <w:tab w:val="left" w:pos="8370"/>
-        </w:tabs>
-      </w:pPr>
-      <w:r>
-        <w:rPr>
-          <w:rFonts w:cstheme="minorHAnsi"/>
-          <w:sz w:val="22"/>
-          <w:szCs w:val="22"/>
-        </w:rPr>
-        <w:t xml:space="preserve">ALS Functional Rating </w:t>
-      </w:r>
-      <w:proofErr w:type="gramStart"/>
-      <w:r>
-        <w:rPr>
-          <w:rFonts w:cstheme="minorHAnsi"/>
-          <w:sz w:val="22"/>
-          <w:szCs w:val="22"/>
-        </w:rPr>
-        <w:t xml:space="preserve">Scale </w:t>
-      </w:r>
-      <w:r>
-        <w:rPr>
-          <w:rFonts w:cstheme="minorHAnsi"/>
-          <w:sz w:val="22"/>
-          <w:szCs w:val="22"/>
-        </w:rPr>
-        <w:t xml:space="preserve"> (</w:t>
-      </w:r>
-      <w:proofErr w:type="gramEnd"/>
       <w:r>
         <w:t>ALSFRS-R</w:t>
       </w:r>
@@ -7872,6 +6973,7 @@
   <w:style w:type="character" w:default="1" w:styleId="DefaultParagraphFont">
     <w:name w:val="Default Paragraph Font"/>
     <w:uiPriority w:val="1"/>
+    <w:semiHidden/>
     <w:unhideWhenUsed/>
   </w:style>
   <w:style w:type="table" w:default="1" w:styleId="TableNormal">

</xml_diff>

<commit_message>
Updates in the file
GNG drafted, Sample size justified, slides updated accordingly
</commit_message>
<xml_diff>
--- a/OutputDocuments/NfL_data_in ALS.docx
+++ b/OutputDocuments/NfL_data_in ALS.docx
@@ -4517,6 +4517,30 @@
     </w:p>
     <w:p>
       <w:r>
+        <w:t xml:space="preserve">Slow progressing .52 has </w:t>
+      </w:r>
+      <w:r>
+        <w:t>SD = 0.</w:t>
+      </w:r>
+      <w:r>
+        <w:t>0</w:t>
+      </w:r>
+      <w:r>
+        <w:t>51</w:t>
+      </w:r>
+    </w:p>
+    <w:p>
+      <w:pPr>
+        <w:rPr>
+          <w:b/>
+          <w:bCs/>
+        </w:rPr>
+      </w:pPr>
+      <w:r>
+        <w:rPr>
+          <w:b/>
+          <w:bCs/>
+        </w:rPr>
         <w:t>GNG</w:t>
       </w:r>
     </w:p>
@@ -4529,140 +4553,1986 @@
       </w:r>
     </w:p>
     <w:p>
-      <w:pPr>
-        <w:rPr>
-          <w:i/>
-          <w:iCs/>
-        </w:rPr>
-      </w:pPr>
-      <w:r>
-        <w:rPr>
-          <w:i/>
-          <w:iCs/>
-        </w:rPr>
-        <w:t xml:space="preserve">Notes: </w:t>
-      </w:r>
-      <w:r>
-        <w:rPr>
-          <w:i/>
-          <w:iCs/>
-        </w:rPr>
-        <w:t>Plasma NfL geometric mean ratio to baseline</w:t>
-      </w:r>
-      <w:r>
-        <w:rPr>
-          <w:i/>
-          <w:iCs/>
-        </w:rPr>
+      <w:r>
+        <w:t xml:space="preserve">Plasma NfL geometric mean ratio to baseline. </w:t>
+      </w:r>
+      <w:r>
+        <w:t>In log scale that ratio</w:t>
+      </w:r>
+      <w:r>
+        <w:t xml:space="preserve"> for a subject</w:t>
+      </w:r>
+      <w:r>
+        <w:t xml:space="preserve"> is log(endline nfl) – log(baseline NfL)</w:t>
+      </w:r>
+      <w:r>
+        <w:t xml:space="preserve"> </w:t>
+      </w:r>
+      <w:r>
+        <w:t>which could be greater or less than zero.</w:t>
+      </w:r>
+      <w:r>
+        <w:t xml:space="preserve"> Negative implies improvement</w:t>
+      </w:r>
+      <w:r>
+        <w:t xml:space="preserve">. This </w:t>
+      </w:r>
+      <w:r>
+        <w:t>could be translated as</w:t>
+      </w:r>
+      <w:r>
+        <w:t xml:space="preserve"> the log(percent change from baseline in ratio)</w:t>
+      </w:r>
+      <w:r>
+        <w:t>.</w:t>
+      </w:r>
+    </w:p>
+    <w:p>
+      <w:r>
+        <w:t xml:space="preserve">Taking geometric mean and geometric SD across subjects </w:t>
+      </w:r>
+      <w:r>
+        <w:t>provides</w:t>
+      </w:r>
+      <w:r>
+        <w:t xml:space="preserve"> the estimate of</w:t>
+      </w:r>
+      <w:r>
+        <w:t xml:space="preserve"> desired group level estimates for treatment and placebo. </w:t>
+      </w:r>
+      <w:r>
+        <w:t xml:space="preserve">Ideally an </w:t>
+      </w:r>
+      <w:r>
+        <w:t>ANCOVA model will be used to compare the group</w:t>
+      </w:r>
+      <w:r>
+        <w:t xml:space="preserve"> in the percentage change from baseline</w:t>
+      </w:r>
+      <w:r>
+        <w:t>. The</w:t>
+      </w:r>
+      <w:r>
+        <w:t xml:space="preserve"> Baseline</w:t>
+      </w:r>
+      <w:r>
+        <w:t xml:space="preserve"> </w:t>
+      </w:r>
+      <w:r>
+        <w:t>plasma NfL will be added as a covariate in the ANCOVA model</w:t>
+      </w:r>
+    </w:p>
+    <w:p>
+      <w:r>
+        <w:t>The exper</w:t>
+      </w:r>
+      <w:r>
+        <w:t xml:space="preserve">t group make decisions, based on the Tofersen study that, A 30% reduction </w:t>
+      </w:r>
+      <w:r>
+        <w:t>in treated group compared to the placebo in the log percent change from baseline would be clinically significant</w:t>
+      </w:r>
+      <w:r>
+        <w:t>. So if the study observe a this level of reduction,</w:t>
+      </w:r>
+      <w:r>
+        <w:t xml:space="preserve"> the Quantitative Decision Framework should retain the recommendation of Go with high probability. </w:t>
+      </w:r>
+    </w:p>
+    <w:p>
+      <w:pPr>
+        <w:spacing w:line="257" w:lineRule="auto"/>
+        <w:jc w:val="both"/>
+        <w:rPr>
+          <w:rFonts w:eastAsia="Calibri"/>
+        </w:rPr>
+      </w:pPr>
+      <w:r>
+        <w:rPr>
+          <w:rFonts w:eastAsia="Calibri"/>
+        </w:rPr>
+        <w:t xml:space="preserve">We look for a threshold </w:t>
+      </w:r>
+      <w:r>
+        <w:rPr>
+          <w:rFonts w:eastAsia="Calibri"/>
+        </w:rPr>
+        <w:t xml:space="preserve">for ratio </w:t>
+      </w:r>
+      <w:r>
+        <w:rPr>
+          <w:rFonts w:eastAsia="Calibri"/>
+        </w:rPr>
+        <w:t xml:space="preserve">of the log percentage change for </w:t>
+      </w:r>
+      <w:r>
+        <w:rPr>
+          <w:rFonts w:eastAsia="Calibri"/>
+        </w:rPr>
+        <w:t xml:space="preserve">the GnG criteria so that </w:t>
+      </w:r>
+      <w:r>
+        <w:rPr>
+          <w:rFonts w:eastAsia="Calibri"/>
+        </w:rPr>
+        <w:t xml:space="preserve">the posterior probability of </w:t>
+      </w:r>
+      <w:r>
+        <w:rPr>
+          <w:rFonts w:eastAsia="Calibri"/>
+        </w:rPr>
+        <w:t>go is &gt; 80% given the study observed a 30% reduction.</w:t>
+      </w:r>
+      <w:r>
+        <w:rPr>
+          <w:rFonts w:eastAsia="Calibri"/>
+        </w:rPr>
+        <w:t xml:space="preserve"> </w:t>
+      </w:r>
+    </w:p>
+    <w:p>
+      <w:pPr>
+        <w:spacing w:line="257" w:lineRule="auto"/>
+        <w:jc w:val="both"/>
+        <w:rPr>
+          <w:rFonts w:eastAsia="Calibri"/>
+        </w:rPr>
+      </w:pPr>
+    </w:p>
+    <w:p>
+      <w:pPr>
+        <w:spacing w:line="257" w:lineRule="auto"/>
+        <w:jc w:val="both"/>
+        <w:rPr>
+          <w:rFonts w:eastAsia="Calibri"/>
+        </w:rPr>
+      </w:pPr>
+      <w:r>
+        <w:rPr>
+          <w:rFonts w:eastAsia="Calibri"/>
+        </w:rPr>
+        <w:t xml:space="preserve">Evaluation different thresholds </w:t>
+      </w:r>
+      <w:r>
+        <w:rPr>
+          <w:rFonts w:eastAsia="Calibri"/>
+        </w:rPr>
+        <w:t>team</w:t>
+      </w:r>
+      <w:r>
+        <w:rPr>
+          <w:rFonts w:eastAsia="Calibri"/>
+        </w:rPr>
+        <w:t xml:space="preserve"> decided </w:t>
+      </w:r>
+      <w:r>
+        <w:rPr>
+          <w:rFonts w:eastAsia="Calibri"/>
+        </w:rPr>
+        <w:t>to set the threshold as follows</w:t>
+      </w:r>
+      <w:r>
+        <w:rPr>
+          <w:rFonts w:eastAsia="Calibri"/>
+        </w:rPr>
+        <w:t>;</w:t>
+      </w:r>
+    </w:p>
+    <w:p>
+      <w:pPr>
+        <w:spacing w:line="257" w:lineRule="auto"/>
+        <w:jc w:val="both"/>
+        <w:rPr>
+          <w:rFonts w:eastAsia="Calibri"/>
+        </w:rPr>
+      </w:pPr>
+      <w:r>
+        <w:rPr>
+          <w:rFonts w:eastAsia="Calibri"/>
+        </w:rPr>
+        <w:t>Using t</w:t>
+      </w:r>
+      <w:r>
+        <w:rPr>
+          <w:rFonts w:eastAsia="Calibri"/>
+        </w:rPr>
+        <w:t>he posterior probability of improvement</w:t>
+      </w:r>
+    </w:p>
+    <w:p>
+      <w:pPr>
+        <w:spacing w:line="257" w:lineRule="auto"/>
+        <w:jc w:val="both"/>
+        <w:rPr>
+          <w:rFonts w:eastAsia="Calibri"/>
+        </w:rPr>
+      </w:pPr>
+      <w:r>
+        <w:rPr>
+          <w:rFonts w:eastAsia="Calibri"/>
+        </w:rPr>
+        <w:t>Go Criteria: P(Δμ &lt; -0.24 ) &gt; 0.</w:t>
+      </w:r>
+      <w:r>
+        <w:rPr>
+          <w:rFonts w:eastAsia="Calibri"/>
+        </w:rPr>
+        <w:t>7</w:t>
+      </w:r>
+    </w:p>
+    <w:p>
+      <w:pPr>
+        <w:spacing w:line="257" w:lineRule="auto"/>
+        <w:jc w:val="both"/>
+        <w:rPr>
+          <w:rFonts w:eastAsia="Calibri"/>
+        </w:rPr>
+      </w:pPr>
+      <w:r>
+        <w:rPr>
+          <w:rFonts w:eastAsia="Calibri"/>
+        </w:rPr>
+        <w:t>No-Go Criteria: P(Δμ &lt; -0.24 ) &lt; 0.</w:t>
+      </w:r>
+      <w:r>
+        <w:rPr>
+          <w:rFonts w:eastAsia="Calibri"/>
+        </w:rPr>
+        <w:t>2</w:t>
+      </w:r>
+    </w:p>
+    <w:p>
+      <w:pPr>
+        <w:spacing w:line="257" w:lineRule="auto"/>
+        <w:jc w:val="both"/>
+        <w:rPr>
+          <w:rFonts w:eastAsia="Calibri"/>
+        </w:rPr>
+      </w:pPr>
+      <w:r>
+        <w:rPr>
+          <w:rFonts w:eastAsia="Calibri"/>
+        </w:rPr>
+        <w:t>Δμ</w:t>
+      </w:r>
+      <w:r>
+        <w:rPr>
+          <w:rFonts w:eastAsia="Calibri"/>
+        </w:rPr>
+        <w:t xml:space="preserve"> = </w:t>
+      </w:r>
+      <w:r>
+        <w:rPr>
+          <w:rFonts w:eastAsia="Calibri"/>
+        </w:rPr>
+        <w:t>median (treatment ratio of Nfl level at the follow-up to the baseline)/median (placebo ratio of Nfl level at the follow-up to the baseline)</w:t>
+      </w:r>
+      <w:r>
+        <w:rPr>
+          <w:rFonts w:eastAsia="Calibri"/>
+        </w:rPr>
+        <w:t xml:space="preserve"> in log scale</w:t>
+      </w:r>
+    </w:p>
+    <w:p>
+      <w:pPr>
+        <w:spacing w:line="257" w:lineRule="auto"/>
+        <w:jc w:val="both"/>
+        <w:rPr>
+          <w:rFonts w:eastAsia="Calibri"/>
+        </w:rPr>
+      </w:pPr>
+    </w:p>
+    <w:p>
+      <w:pPr>
+        <w:spacing w:line="257" w:lineRule="auto"/>
+        <w:jc w:val="both"/>
+        <w:rPr>
+          <w:rFonts w:eastAsia="Calibri"/>
+        </w:rPr>
+      </w:pPr>
+      <w:r>
+        <w:rPr>
+          <w:rFonts w:eastAsia="Calibri"/>
+        </w:rPr>
+        <w:t>Translate this into the original scale</w:t>
+      </w:r>
+      <w:r>
+        <w:rPr>
+          <w:rFonts w:eastAsia="Calibri"/>
+        </w:rPr>
+        <w:t>, we will go if the posterior probability of the threshold is</w:t>
+      </w:r>
+      <w:r>
+        <w:rPr>
+          <w:rFonts w:eastAsia="Calibri"/>
+        </w:rPr>
+        <w:t xml:space="preserve"> </w:t>
+      </w:r>
+    </w:p>
+    <w:p>
+      <w:pPr>
+        <w:spacing w:line="257" w:lineRule="auto"/>
+        <w:jc w:val="both"/>
+        <w:rPr>
+          <w:rFonts w:eastAsia="Calibri"/>
+        </w:rPr>
+      </w:pPr>
+      <w:r>
+        <w:rPr>
+          <w:rFonts w:eastAsia="Calibri"/>
+        </w:rPr>
+        <w:t>Δμ &lt; -0.24</w:t>
+      </w:r>
+      <w:r>
+        <w:rPr>
+          <w:rFonts w:eastAsia="Calibri"/>
+        </w:rPr>
+        <w:t xml:space="preserve"> implies </w:t>
+      </w:r>
+      <w:r>
+        <w:rPr>
+          <w:rFonts w:eastAsia="Calibri"/>
+        </w:rPr>
+        <w:t>μ</w:t>
+      </w:r>
+      <w:r>
+        <w:rPr>
+          <w:rFonts w:eastAsia="Calibri"/>
+        </w:rPr>
+        <w:t xml:space="preserve"> &lt;</w:t>
+      </w:r>
+      <w:r>
+        <w:rPr>
+          <w:rFonts w:eastAsia="Calibri"/>
+        </w:rPr>
+        <w:t>0.78</w:t>
+      </w:r>
+      <w:r>
+        <w:rPr>
+          <w:rFonts w:eastAsia="Calibri"/>
+        </w:rPr>
+        <w:t xml:space="preserve"> (</w:t>
+      </w:r>
+      <w:r>
+        <w:rPr>
+          <w:rFonts w:eastAsia="Calibri"/>
+        </w:rPr>
+        <w:t>reduction of 22%</w:t>
+      </w:r>
+      <w:r>
+        <w:rPr>
+          <w:rFonts w:eastAsia="Calibri"/>
+        </w:rPr>
+        <w:t>)</w:t>
+      </w:r>
+      <w:r>
+        <w:rPr>
+          <w:rFonts w:eastAsia="Calibri"/>
+        </w:rPr>
+        <w:t xml:space="preserve"> is &gt;70% no go is the</w:t>
+      </w:r>
+      <w:r>
+        <w:rPr>
+          <w:rFonts w:eastAsia="Calibri"/>
+        </w:rPr>
+        <w:t xml:space="preserve"> posterior probability of observing the threshold is &lt;20%. </w:t>
+      </w:r>
+    </w:p>
+    <w:p>
+      <w:pPr>
+        <w:spacing w:line="257" w:lineRule="auto"/>
+        <w:jc w:val="both"/>
+        <w:rPr>
+          <w:rFonts w:eastAsia="Calibri"/>
+        </w:rPr>
+      </w:pPr>
+      <w:r>
+        <w:rPr>
+          <w:rFonts w:eastAsia="Calibri"/>
+        </w:rPr>
+        <w:t xml:space="preserve">With this threshold, </w:t>
+      </w:r>
+    </w:p>
+    <w:p>
+      <w:pPr>
+        <w:spacing w:line="257" w:lineRule="auto"/>
+        <w:jc w:val="both"/>
+        <w:rPr>
+          <w:rFonts w:eastAsia="Calibri"/>
+        </w:rPr>
+      </w:pPr>
+      <w:r>
+        <w:rPr>
+          <w:rFonts w:eastAsia="Calibri"/>
+        </w:rPr>
+        <w:t xml:space="preserve">If the study </w:t>
+      </w:r>
+      <w:r>
+        <w:rPr>
+          <w:rFonts w:eastAsia="Calibri"/>
+        </w:rPr>
+        <w:t>observes</w:t>
+      </w:r>
+      <w:r>
+        <w:rPr>
+          <w:rFonts w:eastAsia="Calibri"/>
+        </w:rPr>
+        <w:t xml:space="preserve"> a reduction of 30%, the </w:t>
+      </w:r>
+      <w:r>
+        <w:rPr>
+          <w:rFonts w:eastAsia="Calibri"/>
+        </w:rPr>
+        <w:t xml:space="preserve">posterior </w:t>
+      </w:r>
+      <w:r>
+        <w:rPr>
+          <w:rFonts w:eastAsia="Calibri"/>
+        </w:rPr>
+        <w:t xml:space="preserve">probability of </w:t>
+      </w:r>
+      <w:r>
+        <w:rPr>
+          <w:rFonts w:eastAsia="Calibri"/>
+        </w:rPr>
+        <w:t>‘</w:t>
+      </w:r>
+      <w:r>
+        <w:rPr>
+          <w:rFonts w:eastAsia="Calibri"/>
+        </w:rPr>
+        <w:t>go</w:t>
+      </w:r>
+      <w:r>
+        <w:rPr>
+          <w:rFonts w:eastAsia="Calibri"/>
+        </w:rPr>
+        <w:t>’</w:t>
+      </w:r>
+      <w:r>
+        <w:rPr>
+          <w:rFonts w:eastAsia="Calibri"/>
+        </w:rPr>
+        <w:t xml:space="preserve"> is </w:t>
+      </w:r>
+      <w:r>
+        <w:rPr>
+          <w:rFonts w:eastAsia="Calibri"/>
+        </w:rPr>
+        <w:t xml:space="preserve">91.6%. </w:t>
+      </w:r>
+      <w:r>
+        <w:rPr>
+          <w:rFonts w:eastAsia="Calibri"/>
+        </w:rPr>
+        <w:t>The operating characteristics of GnG is in the table below</w:t>
+      </w:r>
+      <w:r>
+        <w:rPr>
+          <w:rFonts w:eastAsia="Calibri"/>
+        </w:rPr>
+        <w:t xml:space="preserve"> for a variety of </w:t>
+      </w:r>
+      <w:r>
+        <w:rPr>
+          <w:rFonts w:eastAsia="Calibri"/>
+        </w:rPr>
+        <w:t>reduction level of interest</w:t>
+      </w:r>
+    </w:p>
+    <w:p>
+      <w:pPr>
+        <w:jc w:val="both"/>
+        <w:rPr>
+          <w:rFonts w:cstheme="minorHAnsi"/>
+        </w:rPr>
+      </w:pPr>
+    </w:p>
+    <w:p>
+      <w:pPr>
+        <w:pStyle w:val="Caption"/>
+        <w:keepNext/>
+        <w:spacing w:after="0"/>
+      </w:pPr>
+      <w:r>
+        <w:t xml:space="preserve">Table </w:t>
+      </w:r>
+      <w:r>
+        <w:fldChar w:fldCharType="begin"/>
+      </w:r>
+      <w:r>
+        <w:instrText xml:space="preserve"> SEQ Table \* ARABIC </w:instrText>
+      </w:r>
+      <w:r>
+        <w:fldChar w:fldCharType="separate"/>
+      </w:r>
+      <w:r>
+        <w:rPr>
+          <w:noProof/>
+        </w:rPr>
+        <w:t>3</w:t>
+      </w:r>
+      <w:r>
+        <w:fldChar w:fldCharType="end"/>
+      </w:r>
+      <w:r>
+        <w:t xml:space="preserve">. Go/No-Go </w:t>
+      </w:r>
+      <w:r>
+        <w:t>probabilities</w:t>
+      </w:r>
+      <w:r>
+        <w:t xml:space="preserve"> for </w:t>
+      </w:r>
+      <w:r>
+        <w:t>different</w:t>
+      </w:r>
+      <w:r>
+        <w:t xml:space="preserve"> levels of reduction</w:t>
+      </w:r>
+      <w:r>
         <w:t xml:space="preserve">. </w:t>
       </w:r>
       <w:r>
-        <w:rPr>
-          <w:i/>
-          <w:iCs/>
-        </w:rPr>
-        <w:t>In log scale that ratio</w:t>
-      </w:r>
-      <w:r>
-        <w:rPr>
-          <w:i/>
-          <w:iCs/>
-        </w:rPr>
-        <w:t xml:space="preserve"> for a subject</w:t>
-      </w:r>
-      <w:r>
-        <w:rPr>
-          <w:i/>
-          <w:iCs/>
-        </w:rPr>
-        <w:t xml:space="preserve"> is log(endline nfl) – log(baseline NfL)</w:t>
-      </w:r>
-      <w:r>
-        <w:rPr>
-          <w:i/>
-          <w:iCs/>
+        <w:t>Negative reduction implies increase</w:t>
+      </w:r>
+    </w:p>
+    <w:tbl>
+      <w:tblPr>
+        <w:tblStyle w:val="TableGrid"/>
+        <w:tblpPr w:leftFromText="180" w:rightFromText="180" w:vertAnchor="text" w:horzAnchor="margin" w:tblpY="212"/>
+        <w:tblW w:w="0" w:type="auto"/>
+        <w:tblLayout w:type="fixed"/>
+        <w:tblLook w:val="04A0" w:firstRow="1" w:lastRow="0" w:firstColumn="1" w:lastColumn="0" w:noHBand="0" w:noVBand="1"/>
+      </w:tblPr>
+      <w:tblGrid>
+        <w:gridCol w:w="1217"/>
+        <w:gridCol w:w="1320"/>
+        <w:gridCol w:w="1185"/>
+        <w:gridCol w:w="1185"/>
+        <w:gridCol w:w="1376"/>
+      </w:tblGrid>
+      <w:tr>
+        <w:trPr>
+          <w:trHeight w:val="345"/>
+        </w:trPr>
+        <w:tc>
+          <w:tcPr>
+            <w:tcW w:w="1217" w:type="dxa"/>
+            <w:tcBorders>
+              <w:top w:val="single" w:sz="8" w:space="0" w:color="auto"/>
+              <w:left w:val="single" w:sz="8" w:space="0" w:color="auto"/>
+              <w:bottom w:val="single" w:sz="8" w:space="0" w:color="auto"/>
+              <w:right w:val="single" w:sz="8" w:space="0" w:color="auto"/>
+            </w:tcBorders>
+          </w:tcPr>
+          <w:p>
+            <w:pPr>
+              <w:jc w:val="center"/>
+              <w:rPr>
+                <w:rFonts w:eastAsia="Calibri" w:cstheme="minorHAnsi"/>
+                <w:sz w:val="20"/>
+                <w:szCs w:val="20"/>
+              </w:rPr>
+            </w:pPr>
+            <w:r>
+              <w:rPr>
+                <w:rFonts w:eastAsia="Calibri" w:cstheme="minorHAnsi"/>
+                <w:sz w:val="20"/>
+                <w:szCs w:val="20"/>
+              </w:rPr>
+              <w:t>Reduction</w:t>
+            </w:r>
+          </w:p>
+          <w:p>
+            <w:pPr>
+              <w:jc w:val="center"/>
+              <w:rPr>
+                <w:rFonts w:eastAsia="Calibri" w:cstheme="minorHAnsi"/>
+                <w:sz w:val="20"/>
+                <w:szCs w:val="20"/>
+              </w:rPr>
+            </w:pPr>
+            <w:r>
+              <w:rPr>
+                <w:rFonts w:eastAsia="Calibri" w:cstheme="minorHAnsi"/>
+                <w:sz w:val="20"/>
+                <w:szCs w:val="20"/>
+              </w:rPr>
+              <w:t>%</w:t>
+            </w:r>
+          </w:p>
+        </w:tc>
+        <w:tc>
+          <w:tcPr>
+            <w:tcW w:w="1320" w:type="dxa"/>
+            <w:tcBorders>
+              <w:top w:val="single" w:sz="8" w:space="0" w:color="auto"/>
+              <w:left w:val="single" w:sz="8" w:space="0" w:color="auto"/>
+              <w:bottom w:val="single" w:sz="8" w:space="0" w:color="auto"/>
+              <w:right w:val="single" w:sz="8" w:space="0" w:color="auto"/>
+            </w:tcBorders>
+            <w:tcMar>
+              <w:left w:w="108" w:type="dxa"/>
+              <w:right w:w="108" w:type="dxa"/>
+            </w:tcMar>
+          </w:tcPr>
+          <w:p>
+            <w:pPr>
+              <w:jc w:val="center"/>
+              <w:rPr>
+                <w:rFonts w:eastAsia="Calibri" w:cstheme="minorHAnsi"/>
+                <w:sz w:val="20"/>
+                <w:szCs w:val="20"/>
+              </w:rPr>
+            </w:pPr>
+            <w:r>
+              <w:rPr>
+                <w:rFonts w:eastAsia="Calibri" w:cstheme="minorHAnsi"/>
+                <w:sz w:val="20"/>
+                <w:szCs w:val="20"/>
+              </w:rPr>
+              <w:t>True ratio</w:t>
+            </w:r>
+          </w:p>
+        </w:tc>
+        <w:tc>
+          <w:tcPr>
+            <w:tcW w:w="1185" w:type="dxa"/>
+            <w:tcBorders>
+              <w:top w:val="single" w:sz="8" w:space="0" w:color="auto"/>
+              <w:left w:val="single" w:sz="8" w:space="0" w:color="auto"/>
+              <w:bottom w:val="single" w:sz="8" w:space="0" w:color="auto"/>
+              <w:right w:val="single" w:sz="8" w:space="0" w:color="auto"/>
+            </w:tcBorders>
+            <w:tcMar>
+              <w:left w:w="108" w:type="dxa"/>
+              <w:right w:w="108" w:type="dxa"/>
+            </w:tcMar>
+          </w:tcPr>
+          <w:p>
+            <w:pPr>
+              <w:jc w:val="center"/>
+              <w:rPr>
+                <w:rFonts w:eastAsia="Calibri" w:cstheme="minorHAnsi"/>
+                <w:sz w:val="20"/>
+                <w:szCs w:val="20"/>
+              </w:rPr>
+            </w:pPr>
+            <w:r>
+              <w:rPr>
+                <w:rFonts w:eastAsia="Calibri" w:cstheme="minorHAnsi"/>
+                <w:sz w:val="20"/>
+                <w:szCs w:val="20"/>
+              </w:rPr>
+              <w:t>Pr(go)</w:t>
+            </w:r>
+          </w:p>
+          <w:p>
+            <w:pPr>
+              <w:jc w:val="center"/>
+              <w:rPr>
+                <w:rFonts w:eastAsia="Calibri" w:cstheme="minorHAnsi"/>
+                <w:sz w:val="20"/>
+                <w:szCs w:val="20"/>
+              </w:rPr>
+            </w:pPr>
+            <w:r>
+              <w:rPr>
+                <w:rFonts w:eastAsia="Calibri" w:cstheme="minorHAnsi"/>
+                <w:sz w:val="20"/>
+                <w:szCs w:val="20"/>
+              </w:rPr>
+              <w:t>%</w:t>
+            </w:r>
+          </w:p>
+        </w:tc>
+        <w:tc>
+          <w:tcPr>
+            <w:tcW w:w="1185" w:type="dxa"/>
+            <w:tcBorders>
+              <w:top w:val="single" w:sz="8" w:space="0" w:color="auto"/>
+              <w:left w:val="single" w:sz="8" w:space="0" w:color="auto"/>
+              <w:bottom w:val="single" w:sz="8" w:space="0" w:color="auto"/>
+              <w:right w:val="single" w:sz="8" w:space="0" w:color="auto"/>
+            </w:tcBorders>
+            <w:tcMar>
+              <w:left w:w="108" w:type="dxa"/>
+              <w:right w:w="108" w:type="dxa"/>
+            </w:tcMar>
+          </w:tcPr>
+          <w:p>
+            <w:pPr>
+              <w:jc w:val="center"/>
+              <w:rPr>
+                <w:rFonts w:eastAsia="Calibri" w:cstheme="minorHAnsi"/>
+                <w:sz w:val="20"/>
+                <w:szCs w:val="20"/>
+              </w:rPr>
+            </w:pPr>
+            <w:r>
+              <w:rPr>
+                <w:rFonts w:eastAsia="Calibri" w:cstheme="minorHAnsi"/>
+                <w:sz w:val="20"/>
+                <w:szCs w:val="20"/>
+              </w:rPr>
+              <w:t>Pr(no-go)</w:t>
+            </w:r>
+          </w:p>
+          <w:p>
+            <w:pPr>
+              <w:jc w:val="center"/>
+              <w:rPr>
+                <w:rFonts w:eastAsia="Calibri" w:cstheme="minorHAnsi"/>
+                <w:sz w:val="20"/>
+                <w:szCs w:val="20"/>
+              </w:rPr>
+            </w:pPr>
+            <w:r>
+              <w:rPr>
+                <w:rFonts w:eastAsia="Calibri" w:cstheme="minorHAnsi"/>
+                <w:sz w:val="20"/>
+                <w:szCs w:val="20"/>
+              </w:rPr>
+              <w:t>%</w:t>
+            </w:r>
+          </w:p>
+        </w:tc>
+        <w:tc>
+          <w:tcPr>
+            <w:tcW w:w="1376" w:type="dxa"/>
+            <w:tcBorders>
+              <w:top w:val="single" w:sz="8" w:space="0" w:color="auto"/>
+              <w:left w:val="single" w:sz="8" w:space="0" w:color="auto"/>
+              <w:bottom w:val="single" w:sz="8" w:space="0" w:color="auto"/>
+              <w:right w:val="single" w:sz="8" w:space="0" w:color="auto"/>
+            </w:tcBorders>
+            <w:tcMar>
+              <w:left w:w="108" w:type="dxa"/>
+              <w:right w:w="108" w:type="dxa"/>
+            </w:tcMar>
+          </w:tcPr>
+          <w:p>
+            <w:pPr>
+              <w:jc w:val="center"/>
+              <w:rPr>
+                <w:rFonts w:eastAsia="Calibri" w:cstheme="minorHAnsi"/>
+                <w:sz w:val="20"/>
+                <w:szCs w:val="20"/>
+              </w:rPr>
+            </w:pPr>
+            <w:r>
+              <w:rPr>
+                <w:rFonts w:eastAsia="Calibri" w:cstheme="minorHAnsi"/>
+                <w:sz w:val="20"/>
+                <w:szCs w:val="20"/>
+              </w:rPr>
+              <w:t>Pr(consider)</w:t>
+            </w:r>
+          </w:p>
+          <w:p>
+            <w:pPr>
+              <w:jc w:val="center"/>
+              <w:rPr>
+                <w:rFonts w:eastAsia="Calibri" w:cstheme="minorHAnsi"/>
+                <w:sz w:val="20"/>
+                <w:szCs w:val="20"/>
+              </w:rPr>
+            </w:pPr>
+            <w:r>
+              <w:rPr>
+                <w:rFonts w:eastAsia="Calibri" w:cstheme="minorHAnsi"/>
+                <w:sz w:val="20"/>
+                <w:szCs w:val="20"/>
+              </w:rPr>
+              <w:t>%</w:t>
+            </w:r>
+          </w:p>
+        </w:tc>
+      </w:tr>
+      <w:tr>
+        <w:trPr>
+          <w:trHeight w:val="240"/>
+        </w:trPr>
+        <w:tc>
+          <w:tcPr>
+            <w:tcW w:w="1217" w:type="dxa"/>
+            <w:tcBorders>
+              <w:top w:val="single" w:sz="8" w:space="0" w:color="auto"/>
+              <w:left w:val="single" w:sz="8" w:space="0" w:color="auto"/>
+              <w:bottom w:val="single" w:sz="8" w:space="0" w:color="auto"/>
+              <w:right w:val="single" w:sz="8" w:space="0" w:color="auto"/>
+            </w:tcBorders>
+          </w:tcPr>
+          <w:p>
+            <w:pPr>
+              <w:rPr>
+                <w:rFonts w:eastAsia="Calibri" w:cstheme="minorHAnsi"/>
+                <w:sz w:val="20"/>
+                <w:szCs w:val="20"/>
+              </w:rPr>
+            </w:pPr>
+            <w:r>
+              <w:rPr>
+                <w:rFonts w:eastAsia="Calibri" w:cstheme="minorHAnsi"/>
+                <w:sz w:val="20"/>
+                <w:szCs w:val="20"/>
+              </w:rPr>
+              <w:t>-10</w:t>
+            </w:r>
+          </w:p>
+        </w:tc>
+        <w:tc>
+          <w:tcPr>
+            <w:tcW w:w="1320" w:type="dxa"/>
+            <w:tcBorders>
+              <w:top w:val="single" w:sz="8" w:space="0" w:color="auto"/>
+              <w:left w:val="single" w:sz="8" w:space="0" w:color="auto"/>
+              <w:bottom w:val="single" w:sz="8" w:space="0" w:color="auto"/>
+              <w:right w:val="single" w:sz="8" w:space="0" w:color="auto"/>
+            </w:tcBorders>
+            <w:tcMar>
+              <w:left w:w="108" w:type="dxa"/>
+              <w:right w:w="108" w:type="dxa"/>
+            </w:tcMar>
+          </w:tcPr>
+          <w:p>
+            <w:pPr>
+              <w:rPr>
+                <w:rFonts w:eastAsia="Calibri" w:cstheme="minorHAnsi"/>
+                <w:sz w:val="20"/>
+                <w:szCs w:val="20"/>
+              </w:rPr>
+            </w:pPr>
+            <w:r>
+              <w:rPr>
+                <w:rFonts w:eastAsia="Calibri" w:cstheme="minorHAnsi"/>
+                <w:sz w:val="20"/>
+                <w:szCs w:val="20"/>
+              </w:rPr>
+              <w:t>1.1</w:t>
+            </w:r>
+          </w:p>
+        </w:tc>
+        <w:tc>
+          <w:tcPr>
+            <w:tcW w:w="1185" w:type="dxa"/>
+            <w:tcBorders>
+              <w:top w:val="single" w:sz="8" w:space="0" w:color="auto"/>
+              <w:left w:val="single" w:sz="8" w:space="0" w:color="auto"/>
+              <w:bottom w:val="single" w:sz="8" w:space="0" w:color="auto"/>
+              <w:right w:val="single" w:sz="8" w:space="0" w:color="auto"/>
+            </w:tcBorders>
+            <w:tcMar>
+              <w:left w:w="108" w:type="dxa"/>
+              <w:right w:w="108" w:type="dxa"/>
+            </w:tcMar>
+          </w:tcPr>
+          <w:p>
+            <w:pPr>
+              <w:rPr>
+                <w:rFonts w:eastAsia="Calibri" w:cstheme="minorHAnsi"/>
+                <w:sz w:val="20"/>
+                <w:szCs w:val="20"/>
+              </w:rPr>
+            </w:pPr>
+            <w:r>
+              <w:rPr>
+                <w:sz w:val="20"/>
+                <w:szCs w:val="20"/>
+              </w:rPr>
+              <w:t>0</w:t>
+            </w:r>
+          </w:p>
+        </w:tc>
+        <w:tc>
+          <w:tcPr>
+            <w:tcW w:w="1185" w:type="dxa"/>
+            <w:tcBorders>
+              <w:top w:val="single" w:sz="8" w:space="0" w:color="auto"/>
+              <w:left w:val="single" w:sz="8" w:space="0" w:color="auto"/>
+              <w:bottom w:val="single" w:sz="8" w:space="0" w:color="auto"/>
+              <w:right w:val="single" w:sz="8" w:space="0" w:color="auto"/>
+            </w:tcBorders>
+            <w:tcMar>
+              <w:left w:w="108" w:type="dxa"/>
+              <w:right w:w="108" w:type="dxa"/>
+            </w:tcMar>
+          </w:tcPr>
+          <w:p>
+            <w:pPr>
+              <w:rPr>
+                <w:rFonts w:eastAsia="Calibri" w:cstheme="minorHAnsi"/>
+                <w:sz w:val="20"/>
+                <w:szCs w:val="20"/>
+              </w:rPr>
+            </w:pPr>
+            <w:r>
+              <w:rPr>
+                <w:sz w:val="20"/>
+                <w:szCs w:val="20"/>
+              </w:rPr>
+              <w:t>100</w:t>
+            </w:r>
+          </w:p>
+        </w:tc>
+        <w:tc>
+          <w:tcPr>
+            <w:tcW w:w="1376" w:type="dxa"/>
+            <w:tcBorders>
+              <w:top w:val="single" w:sz="8" w:space="0" w:color="auto"/>
+              <w:left w:val="single" w:sz="8" w:space="0" w:color="auto"/>
+              <w:bottom w:val="single" w:sz="8" w:space="0" w:color="auto"/>
+              <w:right w:val="single" w:sz="8" w:space="0" w:color="auto"/>
+            </w:tcBorders>
+            <w:tcMar>
+              <w:left w:w="108" w:type="dxa"/>
+              <w:right w:w="108" w:type="dxa"/>
+            </w:tcMar>
+          </w:tcPr>
+          <w:p>
+            <w:pPr>
+              <w:rPr>
+                <w:rFonts w:eastAsia="Calibri" w:cstheme="minorHAnsi"/>
+                <w:sz w:val="20"/>
+                <w:szCs w:val="20"/>
+              </w:rPr>
+            </w:pPr>
+            <w:r>
+              <w:rPr>
+                <w:sz w:val="20"/>
+                <w:szCs w:val="20"/>
+              </w:rPr>
+              <w:t>0</w:t>
+            </w:r>
+          </w:p>
+        </w:tc>
+      </w:tr>
+      <w:tr>
+        <w:trPr>
+          <w:trHeight w:val="240"/>
+        </w:trPr>
+        <w:tc>
+          <w:tcPr>
+            <w:tcW w:w="1217" w:type="dxa"/>
+            <w:tcBorders>
+              <w:top w:val="single" w:sz="8" w:space="0" w:color="auto"/>
+              <w:left w:val="single" w:sz="8" w:space="0" w:color="auto"/>
+              <w:bottom w:val="single" w:sz="8" w:space="0" w:color="auto"/>
+              <w:right w:val="single" w:sz="8" w:space="0" w:color="auto"/>
+            </w:tcBorders>
+          </w:tcPr>
+          <w:p>
+            <w:pPr>
+              <w:rPr>
+                <w:rFonts w:eastAsia="Calibri" w:cstheme="minorHAnsi"/>
+                <w:sz w:val="20"/>
+                <w:szCs w:val="20"/>
+              </w:rPr>
+            </w:pPr>
+            <w:r>
+              <w:rPr>
+                <w:rFonts w:eastAsia="Calibri" w:cstheme="minorHAnsi"/>
+                <w:sz w:val="20"/>
+                <w:szCs w:val="20"/>
+              </w:rPr>
+              <w:t>0</w:t>
+            </w:r>
+          </w:p>
+        </w:tc>
+        <w:tc>
+          <w:tcPr>
+            <w:tcW w:w="1320" w:type="dxa"/>
+            <w:tcBorders>
+              <w:top w:val="single" w:sz="8" w:space="0" w:color="auto"/>
+              <w:left w:val="single" w:sz="8" w:space="0" w:color="auto"/>
+              <w:bottom w:val="single" w:sz="8" w:space="0" w:color="auto"/>
+              <w:right w:val="single" w:sz="8" w:space="0" w:color="auto"/>
+            </w:tcBorders>
+            <w:tcMar>
+              <w:left w:w="108" w:type="dxa"/>
+              <w:right w:w="108" w:type="dxa"/>
+            </w:tcMar>
+          </w:tcPr>
+          <w:p>
+            <w:pPr>
+              <w:rPr>
+                <w:rFonts w:eastAsia="Calibri" w:cstheme="minorHAnsi"/>
+                <w:sz w:val="20"/>
+                <w:szCs w:val="20"/>
+              </w:rPr>
+            </w:pPr>
+            <w:r>
+              <w:rPr>
+                <w:rFonts w:eastAsia="Calibri" w:cstheme="minorHAnsi"/>
+                <w:sz w:val="20"/>
+                <w:szCs w:val="20"/>
+              </w:rPr>
+              <w:t>1.0</w:t>
+            </w:r>
+          </w:p>
+        </w:tc>
+        <w:tc>
+          <w:tcPr>
+            <w:tcW w:w="1185" w:type="dxa"/>
+            <w:tcBorders>
+              <w:top w:val="single" w:sz="8" w:space="0" w:color="auto"/>
+              <w:left w:val="single" w:sz="8" w:space="0" w:color="auto"/>
+              <w:bottom w:val="single" w:sz="8" w:space="0" w:color="auto"/>
+              <w:right w:val="single" w:sz="8" w:space="0" w:color="auto"/>
+            </w:tcBorders>
+            <w:tcMar>
+              <w:left w:w="108" w:type="dxa"/>
+              <w:right w:w="108" w:type="dxa"/>
+            </w:tcMar>
+          </w:tcPr>
+          <w:p>
+            <w:pPr>
+              <w:rPr>
+                <w:rFonts w:eastAsia="Calibri" w:cstheme="minorHAnsi"/>
+                <w:sz w:val="20"/>
+                <w:szCs w:val="20"/>
+              </w:rPr>
+            </w:pPr>
+            <w:r>
+              <w:rPr>
+                <w:sz w:val="20"/>
+                <w:szCs w:val="20"/>
+              </w:rPr>
+              <w:t>0</w:t>
+            </w:r>
+          </w:p>
+        </w:tc>
+        <w:tc>
+          <w:tcPr>
+            <w:tcW w:w="1185" w:type="dxa"/>
+            <w:tcBorders>
+              <w:top w:val="single" w:sz="8" w:space="0" w:color="auto"/>
+              <w:left w:val="single" w:sz="8" w:space="0" w:color="auto"/>
+              <w:bottom w:val="single" w:sz="8" w:space="0" w:color="auto"/>
+              <w:right w:val="single" w:sz="8" w:space="0" w:color="auto"/>
+            </w:tcBorders>
+            <w:tcMar>
+              <w:left w:w="108" w:type="dxa"/>
+              <w:right w:w="108" w:type="dxa"/>
+            </w:tcMar>
+          </w:tcPr>
+          <w:p>
+            <w:pPr>
+              <w:rPr>
+                <w:rFonts w:eastAsia="Calibri" w:cstheme="minorHAnsi"/>
+                <w:sz w:val="20"/>
+                <w:szCs w:val="20"/>
+              </w:rPr>
+            </w:pPr>
+            <w:r>
+              <w:rPr>
+                <w:rFonts w:eastAsia="Calibri" w:cstheme="minorHAnsi"/>
+                <w:sz w:val="20"/>
+                <w:szCs w:val="20"/>
+              </w:rPr>
+              <w:t>99.83</w:t>
+            </w:r>
+          </w:p>
+        </w:tc>
+        <w:tc>
+          <w:tcPr>
+            <w:tcW w:w="1376" w:type="dxa"/>
+            <w:tcBorders>
+              <w:top w:val="single" w:sz="8" w:space="0" w:color="auto"/>
+              <w:left w:val="single" w:sz="8" w:space="0" w:color="auto"/>
+              <w:bottom w:val="single" w:sz="8" w:space="0" w:color="auto"/>
+              <w:right w:val="single" w:sz="8" w:space="0" w:color="auto"/>
+            </w:tcBorders>
+            <w:tcMar>
+              <w:left w:w="108" w:type="dxa"/>
+              <w:right w:w="108" w:type="dxa"/>
+            </w:tcMar>
+          </w:tcPr>
+          <w:p>
+            <w:pPr>
+              <w:rPr>
+                <w:rFonts w:eastAsia="Calibri" w:cstheme="minorHAnsi"/>
+                <w:sz w:val="20"/>
+                <w:szCs w:val="20"/>
+              </w:rPr>
+            </w:pPr>
+            <w:r>
+              <w:rPr>
+                <w:rFonts w:eastAsia="Calibri" w:cstheme="minorHAnsi"/>
+                <w:sz w:val="20"/>
+                <w:szCs w:val="20"/>
+              </w:rPr>
+              <w:t>0.16</w:t>
+            </w:r>
+          </w:p>
+        </w:tc>
+      </w:tr>
+      <w:tr>
+        <w:trPr>
+          <w:trHeight w:val="240"/>
+        </w:trPr>
+        <w:tc>
+          <w:tcPr>
+            <w:tcW w:w="1217" w:type="dxa"/>
+            <w:tcBorders>
+              <w:top w:val="single" w:sz="8" w:space="0" w:color="auto"/>
+              <w:left w:val="single" w:sz="8" w:space="0" w:color="auto"/>
+              <w:bottom w:val="single" w:sz="8" w:space="0" w:color="auto"/>
+              <w:right w:val="single" w:sz="8" w:space="0" w:color="auto"/>
+            </w:tcBorders>
+          </w:tcPr>
+          <w:p>
+            <w:pPr>
+              <w:rPr>
+                <w:rFonts w:eastAsia="Calibri" w:cstheme="minorHAnsi"/>
+                <w:sz w:val="20"/>
+                <w:szCs w:val="20"/>
+              </w:rPr>
+            </w:pPr>
+            <w:r>
+              <w:rPr>
+                <w:rFonts w:eastAsia="Calibri" w:cstheme="minorHAnsi"/>
+                <w:sz w:val="20"/>
+                <w:szCs w:val="20"/>
+              </w:rPr>
+              <w:t>20</w:t>
+            </w:r>
+          </w:p>
+        </w:tc>
+        <w:tc>
+          <w:tcPr>
+            <w:tcW w:w="1320" w:type="dxa"/>
+            <w:tcBorders>
+              <w:top w:val="single" w:sz="8" w:space="0" w:color="auto"/>
+              <w:left w:val="single" w:sz="8" w:space="0" w:color="auto"/>
+              <w:bottom w:val="single" w:sz="8" w:space="0" w:color="auto"/>
+              <w:right w:val="single" w:sz="8" w:space="0" w:color="auto"/>
+            </w:tcBorders>
+            <w:tcMar>
+              <w:left w:w="108" w:type="dxa"/>
+              <w:right w:w="108" w:type="dxa"/>
+            </w:tcMar>
+          </w:tcPr>
+          <w:p>
+            <w:pPr>
+              <w:rPr>
+                <w:rFonts w:eastAsia="Calibri" w:cstheme="minorHAnsi"/>
+                <w:sz w:val="20"/>
+                <w:szCs w:val="20"/>
+              </w:rPr>
+            </w:pPr>
+            <w:r>
+              <w:rPr>
+                <w:rFonts w:eastAsia="Calibri" w:cstheme="minorHAnsi"/>
+                <w:sz w:val="20"/>
+                <w:szCs w:val="20"/>
+              </w:rPr>
+              <w:t>0.80</w:t>
+            </w:r>
+          </w:p>
+        </w:tc>
+        <w:tc>
+          <w:tcPr>
+            <w:tcW w:w="1185" w:type="dxa"/>
+            <w:tcBorders>
+              <w:top w:val="single" w:sz="8" w:space="0" w:color="auto"/>
+              <w:left w:val="single" w:sz="8" w:space="0" w:color="auto"/>
+              <w:bottom w:val="single" w:sz="8" w:space="0" w:color="auto"/>
+              <w:right w:val="single" w:sz="8" w:space="0" w:color="auto"/>
+            </w:tcBorders>
+            <w:tcMar>
+              <w:left w:w="108" w:type="dxa"/>
+              <w:right w:w="108" w:type="dxa"/>
+            </w:tcMar>
+          </w:tcPr>
+          <w:p>
+            <w:pPr>
+              <w:rPr>
+                <w:rFonts w:eastAsia="Calibri" w:cstheme="minorHAnsi"/>
+                <w:sz w:val="20"/>
+                <w:szCs w:val="20"/>
+              </w:rPr>
+            </w:pPr>
+            <w:r>
+              <w:rPr>
+                <w:sz w:val="20"/>
+                <w:szCs w:val="20"/>
+              </w:rPr>
+              <w:t>20.06</w:t>
+            </w:r>
+          </w:p>
+        </w:tc>
+        <w:tc>
+          <w:tcPr>
+            <w:tcW w:w="1185" w:type="dxa"/>
+            <w:tcBorders>
+              <w:top w:val="single" w:sz="8" w:space="0" w:color="auto"/>
+              <w:left w:val="single" w:sz="8" w:space="0" w:color="auto"/>
+              <w:bottom w:val="single" w:sz="8" w:space="0" w:color="auto"/>
+              <w:right w:val="single" w:sz="8" w:space="0" w:color="auto"/>
+            </w:tcBorders>
+            <w:tcMar>
+              <w:left w:w="108" w:type="dxa"/>
+              <w:right w:w="108" w:type="dxa"/>
+            </w:tcMar>
+          </w:tcPr>
+          <w:p>
+            <w:pPr>
+              <w:rPr>
+                <w:rFonts w:eastAsia="Calibri" w:cstheme="minorHAnsi"/>
+                <w:sz w:val="20"/>
+                <w:szCs w:val="20"/>
+              </w:rPr>
+            </w:pPr>
+            <w:r>
+              <w:rPr>
+                <w:sz w:val="20"/>
+                <w:szCs w:val="20"/>
+              </w:rPr>
+              <w:t>29.92</w:t>
+            </w:r>
+          </w:p>
+        </w:tc>
+        <w:tc>
+          <w:tcPr>
+            <w:tcW w:w="1376" w:type="dxa"/>
+            <w:tcBorders>
+              <w:top w:val="single" w:sz="8" w:space="0" w:color="auto"/>
+              <w:left w:val="single" w:sz="8" w:space="0" w:color="auto"/>
+              <w:bottom w:val="single" w:sz="8" w:space="0" w:color="auto"/>
+              <w:right w:val="single" w:sz="8" w:space="0" w:color="auto"/>
+            </w:tcBorders>
+            <w:tcMar>
+              <w:left w:w="108" w:type="dxa"/>
+              <w:right w:w="108" w:type="dxa"/>
+            </w:tcMar>
+          </w:tcPr>
+          <w:p>
+            <w:pPr>
+              <w:rPr>
+                <w:rFonts w:eastAsia="Calibri" w:cstheme="minorHAnsi"/>
+                <w:sz w:val="20"/>
+                <w:szCs w:val="20"/>
+              </w:rPr>
+            </w:pPr>
+            <w:r>
+              <w:rPr>
+                <w:sz w:val="20"/>
+                <w:szCs w:val="20"/>
+              </w:rPr>
+              <w:t>50.02</w:t>
+            </w:r>
+          </w:p>
+        </w:tc>
+      </w:tr>
+      <w:tr>
+        <w:trPr>
+          <w:trHeight w:val="240"/>
+        </w:trPr>
+        <w:tc>
+          <w:tcPr>
+            <w:tcW w:w="1217" w:type="dxa"/>
+            <w:tcBorders>
+              <w:top w:val="single" w:sz="8" w:space="0" w:color="auto"/>
+              <w:left w:val="single" w:sz="8" w:space="0" w:color="auto"/>
+              <w:bottom w:val="single" w:sz="8" w:space="0" w:color="auto"/>
+              <w:right w:val="single" w:sz="8" w:space="0" w:color="auto"/>
+            </w:tcBorders>
+          </w:tcPr>
+          <w:p>
+            <w:pPr>
+              <w:rPr>
+                <w:rFonts w:eastAsia="Calibri" w:cstheme="minorHAnsi"/>
+                <w:sz w:val="20"/>
+                <w:szCs w:val="20"/>
+              </w:rPr>
+            </w:pPr>
+            <w:r>
+              <w:rPr>
+                <w:rFonts w:eastAsia="Calibri" w:cstheme="minorHAnsi"/>
+                <w:sz w:val="20"/>
+                <w:szCs w:val="20"/>
+              </w:rPr>
+              <w:t>30</w:t>
+            </w:r>
+          </w:p>
+        </w:tc>
+        <w:tc>
+          <w:tcPr>
+            <w:tcW w:w="1320" w:type="dxa"/>
+            <w:tcBorders>
+              <w:top w:val="single" w:sz="8" w:space="0" w:color="auto"/>
+              <w:left w:val="single" w:sz="8" w:space="0" w:color="auto"/>
+              <w:bottom w:val="single" w:sz="8" w:space="0" w:color="auto"/>
+              <w:right w:val="single" w:sz="8" w:space="0" w:color="auto"/>
+            </w:tcBorders>
+            <w:tcMar>
+              <w:left w:w="108" w:type="dxa"/>
+              <w:right w:w="108" w:type="dxa"/>
+            </w:tcMar>
+          </w:tcPr>
+          <w:p>
+            <w:pPr>
+              <w:rPr>
+                <w:rFonts w:eastAsia="Calibri" w:cstheme="minorHAnsi"/>
+                <w:sz w:val="20"/>
+                <w:szCs w:val="20"/>
+              </w:rPr>
+            </w:pPr>
+            <w:r>
+              <w:rPr>
+                <w:rFonts w:eastAsia="Calibri" w:cstheme="minorHAnsi"/>
+                <w:sz w:val="20"/>
+                <w:szCs w:val="20"/>
+              </w:rPr>
+              <w:t>0.70</w:t>
+            </w:r>
+          </w:p>
+        </w:tc>
+        <w:tc>
+          <w:tcPr>
+            <w:tcW w:w="1185" w:type="dxa"/>
+            <w:tcBorders>
+              <w:top w:val="single" w:sz="8" w:space="0" w:color="auto"/>
+              <w:left w:val="single" w:sz="8" w:space="0" w:color="auto"/>
+              <w:bottom w:val="single" w:sz="8" w:space="0" w:color="auto"/>
+              <w:right w:val="single" w:sz="8" w:space="0" w:color="auto"/>
+            </w:tcBorders>
+            <w:tcMar>
+              <w:left w:w="108" w:type="dxa"/>
+              <w:right w:w="108" w:type="dxa"/>
+            </w:tcMar>
+          </w:tcPr>
+          <w:p>
+            <w:pPr>
+              <w:rPr>
+                <w:rFonts w:eastAsia="Calibri" w:cstheme="minorHAnsi"/>
+                <w:sz w:val="20"/>
+                <w:szCs w:val="20"/>
+              </w:rPr>
+            </w:pPr>
+            <w:r>
+              <w:rPr>
+                <w:sz w:val="20"/>
+                <w:szCs w:val="20"/>
+              </w:rPr>
+              <w:t>88.64</w:t>
+            </w:r>
+          </w:p>
+        </w:tc>
+        <w:tc>
+          <w:tcPr>
+            <w:tcW w:w="1185" w:type="dxa"/>
+            <w:tcBorders>
+              <w:top w:val="single" w:sz="8" w:space="0" w:color="auto"/>
+              <w:left w:val="single" w:sz="8" w:space="0" w:color="auto"/>
+              <w:bottom w:val="single" w:sz="8" w:space="0" w:color="auto"/>
+              <w:right w:val="single" w:sz="8" w:space="0" w:color="auto"/>
+            </w:tcBorders>
+            <w:tcMar>
+              <w:left w:w="108" w:type="dxa"/>
+              <w:right w:w="108" w:type="dxa"/>
+            </w:tcMar>
+          </w:tcPr>
+          <w:p>
+            <w:pPr>
+              <w:rPr>
+                <w:rFonts w:eastAsia="Calibri" w:cstheme="minorHAnsi"/>
+                <w:sz w:val="20"/>
+                <w:szCs w:val="20"/>
+              </w:rPr>
+            </w:pPr>
+            <w:r>
+              <w:rPr>
+                <w:sz w:val="20"/>
+                <w:szCs w:val="20"/>
+              </w:rPr>
+              <w:t>0.50</w:t>
+            </w:r>
+          </w:p>
+        </w:tc>
+        <w:tc>
+          <w:tcPr>
+            <w:tcW w:w="1376" w:type="dxa"/>
+            <w:tcBorders>
+              <w:top w:val="single" w:sz="8" w:space="0" w:color="auto"/>
+              <w:left w:val="single" w:sz="8" w:space="0" w:color="auto"/>
+              <w:bottom w:val="single" w:sz="8" w:space="0" w:color="auto"/>
+              <w:right w:val="single" w:sz="8" w:space="0" w:color="auto"/>
+            </w:tcBorders>
+            <w:tcMar>
+              <w:left w:w="108" w:type="dxa"/>
+              <w:right w:w="108" w:type="dxa"/>
+            </w:tcMar>
+          </w:tcPr>
+          <w:p>
+            <w:pPr>
+              <w:rPr>
+                <w:rFonts w:eastAsia="Calibri" w:cstheme="minorHAnsi"/>
+                <w:sz w:val="20"/>
+                <w:szCs w:val="20"/>
+              </w:rPr>
+            </w:pPr>
+            <w:r>
+              <w:rPr>
+                <w:sz w:val="20"/>
+                <w:szCs w:val="20"/>
+              </w:rPr>
+              <w:t>10.86</w:t>
+            </w:r>
+          </w:p>
+        </w:tc>
+      </w:tr>
+      <w:tr>
+        <w:trPr>
+          <w:trHeight w:val="240"/>
+        </w:trPr>
+        <w:tc>
+          <w:tcPr>
+            <w:tcW w:w="1217" w:type="dxa"/>
+            <w:tcBorders>
+              <w:top w:val="single" w:sz="8" w:space="0" w:color="auto"/>
+              <w:left w:val="single" w:sz="8" w:space="0" w:color="auto"/>
+              <w:bottom w:val="single" w:sz="8" w:space="0" w:color="auto"/>
+              <w:right w:val="single" w:sz="8" w:space="0" w:color="auto"/>
+            </w:tcBorders>
+          </w:tcPr>
+          <w:p>
+            <w:pPr>
+              <w:rPr>
+                <w:rFonts w:eastAsia="Calibri" w:cstheme="minorHAnsi"/>
+                <w:sz w:val="20"/>
+                <w:szCs w:val="20"/>
+              </w:rPr>
+            </w:pPr>
+            <w:r>
+              <w:rPr>
+                <w:rFonts w:eastAsia="Calibri" w:cstheme="minorHAnsi"/>
+                <w:sz w:val="20"/>
+                <w:szCs w:val="20"/>
+              </w:rPr>
+              <w:t>40</w:t>
+            </w:r>
+          </w:p>
+        </w:tc>
+        <w:tc>
+          <w:tcPr>
+            <w:tcW w:w="1320" w:type="dxa"/>
+            <w:tcBorders>
+              <w:top w:val="single" w:sz="8" w:space="0" w:color="auto"/>
+              <w:left w:val="single" w:sz="8" w:space="0" w:color="auto"/>
+              <w:bottom w:val="single" w:sz="8" w:space="0" w:color="auto"/>
+              <w:right w:val="single" w:sz="8" w:space="0" w:color="auto"/>
+            </w:tcBorders>
+            <w:tcMar>
+              <w:left w:w="108" w:type="dxa"/>
+              <w:right w:w="108" w:type="dxa"/>
+            </w:tcMar>
+          </w:tcPr>
+          <w:p>
+            <w:pPr>
+              <w:rPr>
+                <w:rFonts w:eastAsia="Calibri" w:cstheme="minorHAnsi"/>
+                <w:sz w:val="20"/>
+                <w:szCs w:val="20"/>
+              </w:rPr>
+            </w:pPr>
+            <w:r>
+              <w:rPr>
+                <w:rFonts w:eastAsia="Calibri" w:cstheme="minorHAnsi"/>
+                <w:sz w:val="20"/>
+                <w:szCs w:val="20"/>
+              </w:rPr>
+              <w:t>0.</w:t>
+            </w:r>
+            <w:r>
+              <w:rPr>
+                <w:rFonts w:eastAsia="Calibri" w:cstheme="minorHAnsi"/>
+                <w:sz w:val="20"/>
+                <w:szCs w:val="20"/>
+              </w:rPr>
+              <w:t>60</w:t>
+            </w:r>
+          </w:p>
+        </w:tc>
+        <w:tc>
+          <w:tcPr>
+            <w:tcW w:w="1185" w:type="dxa"/>
+            <w:tcBorders>
+              <w:top w:val="single" w:sz="8" w:space="0" w:color="auto"/>
+              <w:left w:val="single" w:sz="8" w:space="0" w:color="auto"/>
+              <w:bottom w:val="single" w:sz="8" w:space="0" w:color="auto"/>
+              <w:right w:val="single" w:sz="8" w:space="0" w:color="auto"/>
+            </w:tcBorders>
+            <w:tcMar>
+              <w:left w:w="108" w:type="dxa"/>
+              <w:right w:w="108" w:type="dxa"/>
+            </w:tcMar>
+          </w:tcPr>
+          <w:p>
+            <w:pPr>
+              <w:rPr>
+                <w:rFonts w:eastAsia="Calibri" w:cstheme="minorHAnsi"/>
+                <w:sz w:val="20"/>
+                <w:szCs w:val="20"/>
+              </w:rPr>
+            </w:pPr>
+            <w:r>
+              <w:rPr>
+                <w:sz w:val="20"/>
+                <w:szCs w:val="20"/>
+              </w:rPr>
+              <w:t>99.99</w:t>
+            </w:r>
+          </w:p>
+        </w:tc>
+        <w:tc>
+          <w:tcPr>
+            <w:tcW w:w="1185" w:type="dxa"/>
+            <w:tcBorders>
+              <w:top w:val="single" w:sz="8" w:space="0" w:color="auto"/>
+              <w:left w:val="single" w:sz="8" w:space="0" w:color="auto"/>
+              <w:bottom w:val="single" w:sz="8" w:space="0" w:color="auto"/>
+              <w:right w:val="single" w:sz="8" w:space="0" w:color="auto"/>
+            </w:tcBorders>
+            <w:tcMar>
+              <w:left w:w="108" w:type="dxa"/>
+              <w:right w:w="108" w:type="dxa"/>
+            </w:tcMar>
+          </w:tcPr>
+          <w:p>
+            <w:pPr>
+              <w:rPr>
+                <w:rFonts w:eastAsia="Calibri" w:cstheme="minorHAnsi"/>
+                <w:sz w:val="20"/>
+                <w:szCs w:val="20"/>
+              </w:rPr>
+            </w:pPr>
+            <w:r>
+              <w:rPr>
+                <w:sz w:val="20"/>
+                <w:szCs w:val="20"/>
+              </w:rPr>
+              <w:t>0</w:t>
+            </w:r>
+          </w:p>
+        </w:tc>
+        <w:tc>
+          <w:tcPr>
+            <w:tcW w:w="1376" w:type="dxa"/>
+            <w:tcBorders>
+              <w:top w:val="single" w:sz="8" w:space="0" w:color="auto"/>
+              <w:left w:val="single" w:sz="8" w:space="0" w:color="auto"/>
+              <w:bottom w:val="single" w:sz="8" w:space="0" w:color="auto"/>
+              <w:right w:val="single" w:sz="8" w:space="0" w:color="auto"/>
+            </w:tcBorders>
+            <w:tcMar>
+              <w:left w:w="108" w:type="dxa"/>
+              <w:right w:w="108" w:type="dxa"/>
+            </w:tcMar>
+          </w:tcPr>
+          <w:p>
+            <w:pPr>
+              <w:rPr>
+                <w:rFonts w:eastAsia="Calibri" w:cstheme="minorHAnsi"/>
+                <w:sz w:val="20"/>
+                <w:szCs w:val="20"/>
+              </w:rPr>
+            </w:pPr>
+            <w:r>
+              <w:rPr>
+                <w:sz w:val="20"/>
+                <w:szCs w:val="20"/>
+              </w:rPr>
+              <w:t>0.01</w:t>
+            </w:r>
+          </w:p>
+        </w:tc>
+      </w:tr>
+    </w:tbl>
+    <w:p>
+      <w:pPr>
+        <w:spacing w:line="257" w:lineRule="auto"/>
+        <w:jc w:val="both"/>
+        <w:rPr>
+          <w:noProof/>
+        </w:rPr>
+      </w:pPr>
+    </w:p>
+    <w:p>
+      <w:pPr>
+        <w:spacing w:line="257" w:lineRule="auto"/>
+        <w:jc w:val="both"/>
+        <w:rPr>
+          <w:noProof/>
+        </w:rPr>
+      </w:pPr>
+    </w:p>
+    <w:p>
+      <w:pPr>
+        <w:rPr>
+          <w:noProof/>
+        </w:rPr>
+      </w:pPr>
+    </w:p>
+    <w:p>
+      <w:pPr>
+        <w:rPr>
+          <w:noProof/>
+        </w:rPr>
+      </w:pPr>
+    </w:p>
+    <w:p>
+      <w:pPr>
+        <w:rPr>
+          <w:noProof/>
+        </w:rPr>
+      </w:pPr>
+      <w:r>
+        <w:rPr>
+          <w:noProof/>
+        </w:rPr>
+        <w:br w:type="page"/>
+      </w:r>
+    </w:p>
+    <w:p>
+      <w:pPr>
+        <w:spacing w:line="257" w:lineRule="auto"/>
+        <w:jc w:val="both"/>
+        <w:rPr>
+          <w:noProof/>
+        </w:rPr>
+      </w:pPr>
+    </w:p>
+    <w:p>
+      <w:pPr>
+        <w:keepNext/>
+        <w:spacing w:line="257" w:lineRule="auto"/>
+        <w:jc w:val="both"/>
+      </w:pPr>
+      <w:r>
+        <w:rPr>
+          <w:rFonts w:cstheme="minorHAnsi"/>
+          <w:b/>
+          <w:bCs/>
+          <w:noProof/>
+        </w:rPr>
+        <w:drawing>
+          <wp:inline distT="0" distB="0" distL="0" distR="0" wp14:anchorId="07245C6F" wp14:editId="61F1781F">
+            <wp:extent cx="2222500" cy="2222500"/>
+            <wp:effectExtent l="0" t="0" r="6350" b="6350"/>
+            <wp:docPr id="1332430539" name="Picture 2" descr="A graph of a red line&#10;&#10;Description automatically generated"/>
+            <wp:cNvGraphicFramePr>
+              <a:graphicFrameLocks xmlns:a="http://schemas.openxmlformats.org/drawingml/2006/main" noChangeAspect="1"/>
+            </wp:cNvGraphicFramePr>
+            <a:graphic xmlns:a="http://schemas.openxmlformats.org/drawingml/2006/main">
+              <a:graphicData uri="http://schemas.openxmlformats.org/drawingml/2006/picture">
+                <pic:pic xmlns:pic="http://schemas.openxmlformats.org/drawingml/2006/picture">
+                  <pic:nvPicPr>
+                    <pic:cNvPr id="1332430539" name="Picture 2" descr="A graph of a red line&#10;&#10;Description automatically generated"/>
+                    <pic:cNvPicPr>
+                      <a:picLocks noChangeAspect="1" noChangeArrowheads="1"/>
+                    </pic:cNvPicPr>
+                  </pic:nvPicPr>
+                  <pic:blipFill>
+                    <a:blip r:embed="rId8" cstate="print">
+                      <a:extLst>
+                        <a:ext uri="{28A0092B-C50C-407E-A947-70E740481C1C}">
+                          <a14:useLocalDpi xmlns:a14="http://schemas.microsoft.com/office/drawing/2010/main" val="0"/>
+                        </a:ext>
+                      </a:extLst>
+                    </a:blip>
+                    <a:srcRect/>
+                    <a:stretch>
+                      <a:fillRect/>
+                    </a:stretch>
+                  </pic:blipFill>
+                  <pic:spPr bwMode="auto">
+                    <a:xfrm>
+                      <a:off x="0" y="0"/>
+                      <a:ext cx="2222500" cy="2222500"/>
+                    </a:xfrm>
+                    <a:prstGeom prst="rect">
+                      <a:avLst/>
+                    </a:prstGeom>
+                    <a:noFill/>
+                    <a:ln>
+                      <a:noFill/>
+                    </a:ln>
+                  </pic:spPr>
+                </pic:pic>
+              </a:graphicData>
+            </a:graphic>
+          </wp:inline>
+        </w:drawing>
+      </w:r>
+    </w:p>
+    <w:p>
+      <w:pPr>
+        <w:pStyle w:val="Caption"/>
+        <w:jc w:val="both"/>
+        <w:rPr>
+          <w:rFonts w:cstheme="minorHAnsi"/>
+        </w:rPr>
+      </w:pPr>
+      <w:bookmarkStart w:id="0" w:name="_Ref188354628"/>
+      <w:r>
+        <w:t xml:space="preserve">Figure </w:t>
+      </w:r>
+      <w:r>
+        <w:fldChar w:fldCharType="begin"/>
+      </w:r>
+      <w:r>
+        <w:instrText xml:space="preserve"> SEQ Figure \* ARABIC </w:instrText>
+      </w:r>
+      <w:r>
+        <w:fldChar w:fldCharType="separate"/>
+      </w:r>
+      <w:r>
+        <w:rPr>
+          <w:noProof/>
+        </w:rPr>
+        <w:t>1</w:t>
+      </w:r>
+      <w:r>
+        <w:fldChar w:fldCharType="end"/>
+      </w:r>
+      <w:bookmarkEnd w:id="0"/>
+      <w:r>
+        <w:t>. Quantitative Decision Framework</w:t>
+      </w:r>
+    </w:p>
+    <w:p>
+      <w:pPr>
+        <w:jc w:val="both"/>
+        <w:rPr>
+          <w:rFonts w:cstheme="minorHAnsi"/>
+          <w:b/>
+          <w:bCs/>
+        </w:rPr>
+      </w:pPr>
+      <w:r>
+        <w:rPr>
+          <w:rFonts w:eastAsia="Calibri" w:cstheme="minorHAnsi"/>
+        </w:rPr>
+        <w:t>A summary of</w:t>
+      </w:r>
+      <w:r>
+        <w:rPr>
+          <w:rFonts w:eastAsia="Calibri" w:cstheme="minorHAnsi"/>
         </w:rPr>
         <w:t xml:space="preserve"> </w:t>
       </w:r>
       <w:r>
         <w:rPr>
-          <w:i/>
-          <w:iCs/>
-        </w:rPr>
-        <w:t>which could be greater or less than zero.</w:t>
-      </w:r>
-      <w:r>
-        <w:rPr>
-          <w:i/>
-          <w:iCs/>
-        </w:rPr>
-        <w:t xml:space="preserve"> Negative implies improvement</w:t>
-      </w:r>
-      <w:r>
-        <w:rPr>
-          <w:i/>
-          <w:iCs/>
-        </w:rPr>
-        <w:t>. This is the log(percent change from baseline in ratio)</w:t>
-      </w:r>
-      <w:r>
-        <w:rPr>
-          <w:i/>
-          <w:iCs/>
+          <w:rFonts w:eastAsia="Calibri" w:cstheme="minorHAnsi"/>
+        </w:rPr>
+        <w:t>t</w:t>
+      </w:r>
+      <w:r>
+        <w:rPr>
+          <w:rFonts w:eastAsia="Calibri" w:cstheme="minorHAnsi"/>
+        </w:rPr>
+        <w:t>he operating characteristics of this quantitative decision-making framework</w:t>
+      </w:r>
+      <w:r>
+        <w:rPr>
+          <w:rFonts w:eastAsia="Calibri" w:cstheme="minorHAnsi"/>
+        </w:rPr>
+        <w:t xml:space="preserve"> </w:t>
+      </w:r>
+      <w:r>
+        <w:rPr>
+          <w:rFonts w:eastAsia="Calibri" w:cstheme="minorHAnsi"/>
+        </w:rPr>
+        <w:t xml:space="preserve">is presented </w:t>
+      </w:r>
+      <w:r>
+        <w:rPr>
+          <w:rFonts w:eastAsia="Calibri" w:cstheme="minorHAnsi"/>
+        </w:rPr>
+        <w:t xml:space="preserve">on </w:t>
+      </w:r>
+      <w:r>
+        <w:rPr>
+          <w:rFonts w:eastAsia="Calibri" w:cstheme="minorHAnsi"/>
+        </w:rPr>
+        <w:fldChar w:fldCharType="begin"/>
+      </w:r>
+      <w:r>
+        <w:rPr>
+          <w:rFonts w:eastAsia="Calibri" w:cstheme="minorHAnsi"/>
+        </w:rPr>
+        <w:instrText xml:space="preserve"> REF _Ref188354628 \h </w:instrText>
+      </w:r>
+      <w:r>
+        <w:rPr>
+          <w:rFonts w:eastAsia="Calibri" w:cstheme="minorHAnsi"/>
+        </w:rPr>
+      </w:r>
+      <w:r>
+        <w:rPr>
+          <w:rFonts w:eastAsia="Calibri" w:cstheme="minorHAnsi"/>
+        </w:rPr>
+        <w:fldChar w:fldCharType="separate"/>
+      </w:r>
+      <w:r>
+        <w:t xml:space="preserve">Figure </w:t>
+      </w:r>
+      <w:r>
+        <w:rPr>
+          <w:noProof/>
+        </w:rPr>
+        <w:t>1</w:t>
+      </w:r>
+      <w:r>
+        <w:rPr>
+          <w:rFonts w:eastAsia="Calibri" w:cstheme="minorHAnsi"/>
+        </w:rPr>
+        <w:fldChar w:fldCharType="end"/>
+      </w:r>
+      <w:r>
+        <w:rPr>
+          <w:rFonts w:eastAsia="Calibri" w:cstheme="minorHAnsi"/>
+        </w:rPr>
+        <w:t xml:space="preserve">. With non-informative priors, a decision of ‘go’ corresponds to an observed ratio of geometric mean of the treatment arm to the geometric mean of the placebo arm </w:t>
+      </w:r>
+      <w:r>
+        <w:rPr>
+          <w:rFonts w:cstheme="minorHAnsi"/>
+        </w:rPr>
+        <w:t>&lt;0.74</w:t>
+      </w:r>
+      <w:r>
+        <w:rPr>
+          <w:rFonts w:cstheme="minorHAnsi"/>
+        </w:rPr>
+        <w:t xml:space="preserve"> and ‘no-go’ </w:t>
+      </w:r>
+      <w:r>
+        <w:rPr>
+          <w:rFonts w:cstheme="minorHAnsi"/>
+        </w:rPr>
+        <w:t>If the study observes the ratio &gt; .81</w:t>
+      </w:r>
+      <w:r>
+        <w:rPr>
+          <w:rFonts w:cstheme="minorHAnsi"/>
         </w:rPr>
         <w:t>.</w:t>
       </w:r>
     </w:p>
     <w:p>
       <w:pPr>
-        <w:rPr>
-          <w:i/>
-          <w:iCs/>
-        </w:rPr>
-      </w:pPr>
-      <w:r>
-        <w:rPr>
-          <w:i/>
-          <w:iCs/>
-        </w:rPr>
-        <w:t xml:space="preserve">Taking geometric mean and geometric SD across subjects </w:t>
-      </w:r>
-      <w:r>
-        <w:rPr>
-          <w:i/>
-          <w:iCs/>
-        </w:rPr>
-        <w:t>provides</w:t>
-      </w:r>
-      <w:r>
-        <w:rPr>
-          <w:i/>
-          <w:iCs/>
-        </w:rPr>
-        <w:t xml:space="preserve"> the estimate of</w:t>
-      </w:r>
-      <w:r>
-        <w:rPr>
-          <w:i/>
-          <w:iCs/>
-        </w:rPr>
-        <w:t xml:space="preserve"> desired group level estimates for treatment and placebo. </w:t>
-      </w:r>
-      <w:r>
-        <w:rPr>
-          <w:i/>
-          <w:iCs/>
-        </w:rPr>
-        <w:t>ANCOVA model will be used to compare the group. B</w:t>
-      </w:r>
-      <w:r>
-        <w:rPr>
-          <w:i/>
-          <w:iCs/>
-        </w:rPr>
-        <w:t>aselineplasma NfL will be added as a covariate in the ANCOVA model</w:t>
-      </w:r>
-    </w:p>
+        <w:jc w:val="both"/>
+        <w:rPr>
+          <w:rFonts w:cstheme="minorHAnsi"/>
+          <w:b/>
+          <w:bCs/>
+        </w:rPr>
+      </w:pPr>
+    </w:p>
+    <w:p>
+      <w:pPr>
+        <w:jc w:val="both"/>
+        <w:rPr>
+          <w:rFonts w:cstheme="minorHAnsi"/>
+          <w:b/>
+          <w:bCs/>
+        </w:rPr>
+      </w:pPr>
+      <w:r>
+        <w:rPr>
+          <w:rFonts w:cstheme="minorHAnsi"/>
+          <w:b/>
+          <w:bCs/>
+        </w:rPr>
+        <w:t xml:space="preserve">Figure </w:t>
+      </w:r>
+      <w:r>
+        <w:rPr>
+          <w:rFonts w:cstheme="minorHAnsi"/>
+          <w:b/>
+          <w:bCs/>
+        </w:rPr>
+        <w:t>8</w:t>
+      </w:r>
+      <w:r>
+        <w:rPr>
+          <w:rFonts w:cstheme="minorHAnsi"/>
+          <w:b/>
+          <w:bCs/>
+        </w:rPr>
+        <w:t xml:space="preserve">: </w:t>
+      </w:r>
+      <w:r>
+        <w:rPr>
+          <w:rFonts w:cstheme="minorHAnsi"/>
+          <w:b/>
+          <w:bCs/>
+        </w:rPr>
+        <w:t>Operating characteristics of the quantitative decision making</w:t>
+      </w:r>
+      <w:r>
+        <w:rPr>
+          <w:rFonts w:cstheme="minorHAnsi"/>
+          <w:b/>
+          <w:bCs/>
+        </w:rPr>
+        <w:t xml:space="preserve"> </w:t>
+      </w:r>
+    </w:p>
+    <w:p>
+      <w:pPr>
+        <w:spacing w:line="257" w:lineRule="auto"/>
+        <w:jc w:val="both"/>
+        <w:rPr>
+          <w:rFonts w:eastAsia="Calibri"/>
+        </w:rPr>
+      </w:pPr>
+      <w:r>
+        <w:rPr>
+          <w:rFonts w:eastAsia="Calibri"/>
+        </w:rPr>
+        <w:t xml:space="preserve">Noted that, for lognormal distribution the median and GM are the same theoretically. </w:t>
+      </w:r>
+    </w:p>
+    <w:p>
+      <w:pPr>
+        <w:rPr>
+          <w:rFonts w:eastAsia="Calibri" w:cstheme="minorHAnsi"/>
+        </w:rPr>
+      </w:pPr>
+      <w:r>
+        <w:rPr>
+          <w:rFonts w:eastAsia="Calibri" w:cstheme="minorHAnsi"/>
+        </w:rPr>
+        <w:t xml:space="preserve">Method:  </w:t>
+      </w:r>
+      <w:r>
+        <w:rPr>
+          <w:rFonts w:eastAsia="Calibri" w:cstheme="minorHAnsi"/>
+        </w:rPr>
+        <w:t>The posterior probabilities are computed using non-informative priors. Subsequent developments</w:t>
+      </w:r>
+      <w:r>
+        <w:rPr>
+          <w:rFonts w:eastAsia="Calibri" w:cstheme="minorHAnsi"/>
+        </w:rPr>
+        <w:t xml:space="preserve"> may</w:t>
+      </w:r>
+      <w:r>
+        <w:rPr>
+          <w:rFonts w:eastAsia="Calibri" w:cstheme="minorHAnsi"/>
+        </w:rPr>
+        <w:t xml:space="preserve"> utilize informative priors on the placebo arm elicited from tofersen and possibly other clinical trials,</w:t>
+      </w:r>
+    </w:p>
+    <w:p/>
+    <w:p/>
+    <w:p/>
     <w:p/>
     <w:p>
       <w:r>
@@ -4816,7 +6686,7 @@
         </w:rPr>
         <w:t xml:space="preserve">Helpful information link: </w:t>
       </w:r>
-      <w:hyperlink r:id="rId8" w:history="1">
+      <w:hyperlink r:id="rId9" w:history="1">
         <w:r>
           <w:rPr>
             <w:rStyle w:val="Hyperlink"/>
@@ -4951,16 +6821,16 @@
       <w:r>
         <w:t xml:space="preserve">and 3.01 per 100,000 for Asia (excluding Japan) and </w:t>
       </w:r>
-      <w:commentRangeStart w:id="0"/>
+      <w:commentRangeStart w:id="1"/>
       <w:r>
         <w:t>7.96 per 100,000 for Japan</w:t>
       </w:r>
-      <w:commentRangeEnd w:id="0"/>
+      <w:commentRangeEnd w:id="1"/>
       <w:r>
         <w:rPr>
           <w:rStyle w:val="CommentReference"/>
         </w:rPr>
-        <w:commentReference w:id="0"/>
+        <w:commentReference w:id="1"/>
       </w:r>
       <w:r>
         <w:t xml:space="preserve"> (Wolfson 2023).</w:t>
@@ -5284,38 +7154,6 @@
       </w:r>
       <w:r>
         <w:t> Approximately 10% of the ALS patient population participates in clinical trials.</w:t>
-      </w:r>
-      <w:r>
-        <w:br/>
-      </w:r>
-      <w:hyperlink r:id="rId13" w:tgtFrame="_blank" w:history="1">
-        <w:r>
-          <w:rPr>
-            <w:rStyle w:val="Hyperlink"/>
-          </w:rPr>
-          <w:t>Source: Journal of Medical Internet Research</w:t>
-        </w:r>
-      </w:hyperlink>
-    </w:p>
-    <w:p>
-      <w:pPr>
-        <w:numPr>
-          <w:ilvl w:val="0"/>
-          <w:numId w:val="6"/>
-        </w:numPr>
-        <w:tabs>
-          <w:tab w:val="left" w:pos="8370"/>
-        </w:tabs>
-      </w:pPr>
-      <w:r>
-        <w:rPr>
-          <w:b/>
-          <w:bCs/>
-        </w:rPr>
-        <w:t>Recruitment Numbers:</w:t>
-      </w:r>
-      <w:r>
-        <w:t> Over 2000 ALS patients were recruited between 2013 and 2019 across 46 institutions.</w:t>
       </w:r>
       <w:r>
         <w:br/>
@@ -5344,6 +7182,38 @@
           <w:b/>
           <w:bCs/>
         </w:rPr>
+        <w:t>Recruitment Numbers:</w:t>
+      </w:r>
+      <w:r>
+        <w:t> Over 2000 ALS patients were recruited between 2013 and 2019 across 46 institutions.</w:t>
+      </w:r>
+      <w:r>
+        <w:br/>
+      </w:r>
+      <w:hyperlink r:id="rId15" w:tgtFrame="_blank" w:history="1">
+        <w:r>
+          <w:rPr>
+            <w:rStyle w:val="Hyperlink"/>
+          </w:rPr>
+          <w:t>Source: Journal of Medical Internet Research</w:t>
+        </w:r>
+      </w:hyperlink>
+    </w:p>
+    <w:p>
+      <w:pPr>
+        <w:numPr>
+          <w:ilvl w:val="0"/>
+          <w:numId w:val="6"/>
+        </w:numPr>
+        <w:tabs>
+          <w:tab w:val="left" w:pos="8370"/>
+        </w:tabs>
+      </w:pPr>
+      <w:r>
+        <w:rPr>
+          <w:b/>
+          <w:bCs/>
+        </w:rPr>
         <w:t>Enrollment Time:</w:t>
       </w:r>
       <w:r>
@@ -5352,7 +7222,7 @@
       <w:r>
         <w:br/>
       </w:r>
-      <w:hyperlink r:id="rId15" w:tgtFrame="_blank" w:history="1">
+      <w:hyperlink r:id="rId16" w:tgtFrame="_blank" w:history="1">
         <w:r>
           <w:rPr>
             <w:rStyle w:val="Hyperlink"/>
@@ -5394,7 +7264,7 @@
 
 <file path=word/comments.xml><?xml version="1.0" encoding="utf-8"?>
 <w:comments xmlns:wpc="http://schemas.microsoft.com/office/word/2010/wordprocessingCanvas" xmlns:cx="http://schemas.microsoft.com/office/drawing/2014/chartex" xmlns:cx1="http://schemas.microsoft.com/office/drawing/2015/9/8/chartex" xmlns:cx2="http://schemas.microsoft.com/office/drawing/2015/10/21/chartex" xmlns:cx3="http://schemas.microsoft.com/office/drawing/2016/5/9/chartex" xmlns:cx4="http://schemas.microsoft.com/office/drawing/2016/5/10/chartex" xmlns:cx5="http://schemas.microsoft.com/office/drawing/2016/5/11/chartex" xmlns:cx6="http://schemas.microsoft.com/office/drawing/2016/5/12/chartex" xmlns:cx7="http://schemas.microsoft.com/office/drawing/2016/5/13/chartex" xmlns:cx8="http://schemas.microsoft.com/office/drawing/2016/5/14/chartex" xmlns:mc="http://schemas.openxmlformats.org/markup-compatibility/2006" xmlns:aink="http://schemas.microsoft.com/office/drawing/2016/ink" xmlns:am3d="http://schemas.microsoft.com/office/drawing/2017/model3d" xmlns:o="urn:schemas-microsoft-com:office:office" xmlns:oel="http://schemas.microsoft.com/office/2019/extlst" xmlns:r="http://schemas.openxmlformats.org/officeDocument/2006/relationships" xmlns:m="http://schemas.openxmlformats.org/officeDocument/2006/math" xmlns:v="urn:schemas-microsoft-com:vml" xmlns:wp14="http://schemas.microsoft.com/office/word/2010/wordprocessingDrawing" xmlns:wp="http://schemas.openxmlformats.org/drawingml/2006/wordprocessingDrawing" xmlns:w10="urn:schemas-microsoft-com:office:word" xmlns:w="http://schemas.openxmlformats.org/wordprocessingml/2006/main" xmlns:w14="http://schemas.microsoft.com/office/word/2010/wordml" xmlns:w15="http://schemas.microsoft.com/office/word/2012/wordml" xmlns:w16cex="http://schemas.microsoft.com/office/word/2018/wordml/cex" xmlns:w16cid="http://schemas.microsoft.com/office/word/2016/wordml/cid" xmlns:w16="http://schemas.microsoft.com/office/word/2018/wordml" xmlns:w16du="http://schemas.microsoft.com/office/word/2023/wordml/word16du" xmlns:w16sdtdh="http://schemas.microsoft.com/office/word/2020/wordml/sdtdatahash" xmlns:w16sdtfl="http://schemas.microsoft.com/office/word/2024/wordml/sdtformatlock" xmlns:w16se="http://schemas.microsoft.com/office/word/2015/wordml/symex" xmlns:wpg="http://schemas.microsoft.com/office/word/2010/wordprocessingGroup" xmlns:wpi="http://schemas.microsoft.com/office/word/2010/wordprocessingInk" xmlns:wne="http://schemas.microsoft.com/office/word/2006/wordml" xmlns:wps="http://schemas.microsoft.com/office/word/2010/wordprocessingShape" mc:Ignorable="w14 w15 w16se w16cid w16 w16cex w16sdtdh w16sdtfl w16du wp14">
-  <w:comment w:id="0" w:author="Deshpande, Maithili" w:date="2025-01-14T08:08:00Z" w:initials="DM">
+  <w:comment w:id="1" w:author="Deshpande, Maithili" w:date="2025-01-14T08:08:00Z" w:initials="DM">
     <w:p>
       <w:pPr>
         <w:pStyle w:val="CommentText"/>
@@ -6769,7 +8639,7 @@
   <w:style w:type="paragraph" w:default="1" w:styleId="Normal">
     <w:name w:val="Normal"/>
     <w:qFormat/>
-    <w:rsid w:val="007C50D2"/>
+    <w:rsid w:val="00836854"/>
   </w:style>
   <w:style w:type="paragraph" w:styleId="Heading1">
     <w:name w:val="heading 1"/>
@@ -6973,7 +8843,6 @@
   <w:style w:type="character" w:default="1" w:styleId="DefaultParagraphFont">
     <w:name w:val="Default Paragraph Font"/>
     <w:uiPriority w:val="1"/>
-    <w:semiHidden/>
     <w:unhideWhenUsed/>
   </w:style>
   <w:style w:type="table" w:default="1" w:styleId="TableNormal">

</xml_diff>

<commit_message>
Updated once again both doc and PPT
</commit_message>
<xml_diff>
--- a/OutputDocuments/NfL_data_in ALS.docx
+++ b/OutputDocuments/NfL_data_in ALS.docx
@@ -11,60 +11,6 @@
       </w:pPr>
       <w:r>
         <w:rPr>
-          <w:rFonts w:eastAsia="Times New Roman"/>
-          <w:noProof/>
-        </w:rPr>
-        <w:drawing>
-          <wp:inline distT="0" distB="0" distL="0" distR="0" wp14:anchorId="63AF7F0A" wp14:editId="4FF783AC">
-            <wp:extent cx="5943600" cy="7924800"/>
-            <wp:effectExtent l="0" t="0" r="0" b="0"/>
-            <wp:docPr id="1833019730" name="Picture 1" descr="A piece of paper with writing on it&#10;&#10;Description automatically generated"/>
-            <wp:cNvGraphicFramePr>
-              <a:graphicFrameLocks xmlns:a="http://schemas.openxmlformats.org/drawingml/2006/main" noChangeAspect="1"/>
-            </wp:cNvGraphicFramePr>
-            <a:graphic xmlns:a="http://schemas.openxmlformats.org/drawingml/2006/main">
-              <a:graphicData uri="http://schemas.openxmlformats.org/drawingml/2006/picture">
-                <pic:pic xmlns:pic="http://schemas.openxmlformats.org/drawingml/2006/picture">
-                  <pic:nvPicPr>
-                    <pic:cNvPr id="1833019730" name="Picture 1" descr="A piece of paper with writing on it&#10;&#10;Description automatically generated"/>
-                    <pic:cNvPicPr>
-                      <a:picLocks noChangeAspect="1" noChangeArrowheads="1"/>
-                    </pic:cNvPicPr>
-                  </pic:nvPicPr>
-                  <pic:blipFill>
-                    <a:blip r:embed="rId5" r:link="rId6" cstate="print">
-                      <a:extLst>
-                        <a:ext uri="{28A0092B-C50C-407E-A947-70E740481C1C}">
-                          <a14:useLocalDpi xmlns:a14="http://schemas.microsoft.com/office/drawing/2010/main" val="0"/>
-                        </a:ext>
-                      </a:extLst>
-                    </a:blip>
-                    <a:srcRect/>
-                    <a:stretch>
-                      <a:fillRect/>
-                    </a:stretch>
-                  </pic:blipFill>
-                  <pic:spPr bwMode="auto">
-                    <a:xfrm>
-                      <a:off x="0" y="0"/>
-                      <a:ext cx="5943600" cy="7924800"/>
-                    </a:xfrm>
-                    <a:prstGeom prst="rect">
-                      <a:avLst/>
-                    </a:prstGeom>
-                    <a:noFill/>
-                    <a:ln>
-                      <a:noFill/>
-                    </a:ln>
-                  </pic:spPr>
-                </pic:pic>
-              </a:graphicData>
-            </a:graphic>
-          </wp:inline>
-        </w:drawing>
-      </w:r>
-      <w:r>
-        <w:rPr>
           <w:b/>
           <w:bCs/>
         </w:rPr>
@@ -83,7 +29,6 @@
           <w:sz w:val="18"/>
           <w:szCs w:val="18"/>
         </w:rPr>
-        <w:lastRenderedPageBreak/>
         <w:t>Information originated from the folder C:\Users\bvi5314\OneDrive - Takeda\Documents\Study\UNC 13A</w:t>
       </w:r>
     </w:p>
@@ -3280,7 +3225,7 @@
                     <pic:cNvPicPr/>
                   </pic:nvPicPr>
                   <pic:blipFill>
-                    <a:blip r:embed="rId7"/>
+                    <a:blip r:embed="rId5"/>
                     <a:stretch>
                       <a:fillRect/>
                     </a:stretch>
@@ -3361,42 +3306,14 @@
           <w:szCs w:val="22"/>
         </w:rPr>
       </w:pPr>
-    </w:p>
-    <w:p>
-      <w:pPr>
+      <w:r>
         <w:rPr>
           <w:b/>
           <w:bCs/>
           <w:sz w:val="22"/>
           <w:szCs w:val="22"/>
         </w:rPr>
-      </w:pPr>
-      <w:r>
-        <w:rPr>
-          <w:b/>
-          <w:bCs/>
-          <w:sz w:val="22"/>
-          <w:szCs w:val="22"/>
-        </w:rPr>
-        <w:br w:type="page"/>
-      </w:r>
-    </w:p>
-    <w:p>
-      <w:pPr>
-        <w:rPr>
-          <w:b/>
-          <w:bCs/>
-          <w:sz w:val="22"/>
-          <w:szCs w:val="22"/>
-        </w:rPr>
-      </w:pPr>
-      <w:r>
-        <w:rPr>
-          <w:b/>
-          <w:bCs/>
-          <w:sz w:val="22"/>
-          <w:szCs w:val="22"/>
-        </w:rPr>
+        <w:lastRenderedPageBreak/>
         <w:t xml:space="preserve">UNC13 A </w:t>
       </w:r>
       <w:r>
@@ -4355,7 +4272,10 @@
         <w:t xml:space="preserve">4, the study would have </w:t>
       </w:r>
       <w:r>
-        <w:t>99</w:t>
+        <w:t>9</w:t>
+      </w:r>
+      <w:r>
+        <w:t>6</w:t>
       </w:r>
       <w:r>
         <w:t xml:space="preserve">% power </w:t>
@@ -4494,7 +4414,7 @@
                     <pic:cNvPicPr/>
                   </pic:nvPicPr>
                   <pic:blipFill>
-                    <a:blip r:embed="rId7"/>
+                    <a:blip r:embed="rId5"/>
                     <a:stretch>
                       <a:fillRect/>
                     </a:stretch>
@@ -4711,35 +4631,15 @@
         <w:rPr>
           <w:rFonts w:eastAsia="Calibri"/>
         </w:rPr>
-        <w:t xml:space="preserve">Evaluation different thresholds </w:t>
-      </w:r>
-      <w:r>
-        <w:rPr>
-          <w:rFonts w:eastAsia="Calibri"/>
-        </w:rPr>
-        <w:t>team</w:t>
-      </w:r>
-      <w:r>
-        <w:rPr>
-          <w:rFonts w:eastAsia="Calibri"/>
-        </w:rPr>
-        <w:t xml:space="preserve"> decided </w:t>
-      </w:r>
-      <w:r>
-        <w:rPr>
-          <w:rFonts w:eastAsia="Calibri"/>
-        </w:rPr>
-        <w:t>to set the threshold as follows</w:t>
-      </w:r>
-      <w:r>
-        <w:rPr>
-          <w:rFonts w:eastAsia="Calibri"/>
-        </w:rPr>
-        <w:t>;</w:t>
-      </w:r>
-    </w:p>
-    <w:p>
-      <w:pPr>
+        <w:t>In evaluating different thresholds, the team decided to adopt the following criteria using the posterior probability of improvement:</w:t>
+      </w:r>
+    </w:p>
+    <w:p>
+      <w:pPr>
+        <w:numPr>
+          <w:ilvl w:val="0"/>
+          <w:numId w:val="7"/>
+        </w:numPr>
         <w:spacing w:line="257" w:lineRule="auto"/>
         <w:jc w:val="both"/>
         <w:rPr>
@@ -4749,18 +4649,18 @@
       <w:r>
         <w:rPr>
           <w:rFonts w:eastAsia="Calibri"/>
-        </w:rPr>
-        <w:t>Using t</w:t>
-      </w:r>
-      <w:r>
-        <w:rPr>
-          <w:rFonts w:eastAsia="Calibri"/>
-        </w:rPr>
-        <w:t>he posterior probability of improvement</w:t>
-      </w:r>
-    </w:p>
-    <w:p>
-      <w:pPr>
+          <w:b/>
+          <w:bCs/>
+        </w:rPr>
+        <w:t>Decision Thresholds:</w:t>
+      </w:r>
+    </w:p>
+    <w:p>
+      <w:pPr>
+        <w:numPr>
+          <w:ilvl w:val="1"/>
+          <w:numId w:val="7"/>
+        </w:numPr>
         <w:spacing w:line="257" w:lineRule="auto"/>
         <w:jc w:val="both"/>
         <w:rPr>
@@ -4770,18 +4670,24 @@
       <w:r>
         <w:rPr>
           <w:rFonts w:eastAsia="Calibri"/>
-        </w:rPr>
-        <w:t>Go Criteria: P(Δμ &lt; -0.24 ) &gt; 0.</w:t>
+          <w:b/>
+          <w:bCs/>
+        </w:rPr>
+        <w:t>Go Criteria:</w:t>
       </w:r>
       <w:r>
         <w:rPr>
           <w:rFonts w:eastAsia="Calibri"/>
         </w:rPr>
-        <w:t>7</w:t>
-      </w:r>
-    </w:p>
-    <w:p>
-      <w:pPr>
+        <w:t> P(Δμ&lt;−0.24)&gt;0.7</w:t>
+      </w:r>
+    </w:p>
+    <w:p>
+      <w:pPr>
+        <w:numPr>
+          <w:ilvl w:val="1"/>
+          <w:numId w:val="7"/>
+        </w:numPr>
         <w:spacing w:line="257" w:lineRule="auto"/>
         <w:jc w:val="both"/>
         <w:rPr>
@@ -4791,18 +4697,24 @@
       <w:r>
         <w:rPr>
           <w:rFonts w:eastAsia="Calibri"/>
-        </w:rPr>
-        <w:t>No-Go Criteria: P(Δμ &lt; -0.24 ) &lt; 0.</w:t>
+          <w:b/>
+          <w:bCs/>
+        </w:rPr>
+        <w:t>No-Go Criteria:</w:t>
       </w:r>
       <w:r>
         <w:rPr>
           <w:rFonts w:eastAsia="Calibri"/>
         </w:rPr>
-        <w:t>2</w:t>
-      </w:r>
-    </w:p>
-    <w:p>
-      <w:pPr>
+        <w:t> P(Δμ&lt;−0.24)&lt;0.2</w:t>
+      </w:r>
+    </w:p>
+    <w:p>
+      <w:pPr>
+        <w:numPr>
+          <w:ilvl w:val="0"/>
+          <w:numId w:val="7"/>
+        </w:numPr>
         <w:spacing w:line="257" w:lineRule="auto"/>
         <w:jc w:val="both"/>
         <w:rPr>
@@ -4812,39 +4724,37 @@
       <w:r>
         <w:rPr>
           <w:rFonts w:eastAsia="Calibri"/>
-        </w:rPr>
-        <w:t>Δμ</w:t>
-      </w:r>
-      <w:r>
-        <w:rPr>
-          <w:rFonts w:eastAsia="Calibri"/>
-        </w:rPr>
-        <w:t xml:space="preserve"> = </w:t>
-      </w:r>
-      <w:r>
-        <w:rPr>
-          <w:rFonts w:eastAsia="Calibri"/>
-        </w:rPr>
-        <w:t>median (treatment ratio of Nfl level at the follow-up to the baseline)/median (placebo ratio of Nfl level at the follow-up to the baseline)</w:t>
-      </w:r>
-      <w:r>
-        <w:rPr>
-          <w:rFonts w:eastAsia="Calibri"/>
-        </w:rPr>
-        <w:t xml:space="preserve"> in log scale</w:t>
-      </w:r>
-    </w:p>
-    <w:p>
-      <w:pPr>
+          <w:b/>
+          <w:bCs/>
+        </w:rPr>
+        <w:t>Definition of Δμ:</w:t>
+      </w:r>
+    </w:p>
+    <w:p>
+      <w:pPr>
+        <w:numPr>
+          <w:ilvl w:val="1"/>
+          <w:numId w:val="7"/>
+        </w:numPr>
         <w:spacing w:line="257" w:lineRule="auto"/>
         <w:jc w:val="both"/>
         <w:rPr>
           <w:rFonts w:eastAsia="Calibri"/>
         </w:rPr>
       </w:pPr>
-    </w:p>
-    <w:p>
-      <w:pPr>
+      <w:r>
+        <w:rPr>
+          <w:rFonts w:eastAsia="Calibri"/>
+        </w:rPr>
+        <w:t>Δμ is defined as the median (treatment ratio of NfL level at follow-up to baseline) divided by the median (placebo ratio of NfL level at follow-up to baseline) in log scale.</w:t>
+      </w:r>
+    </w:p>
+    <w:p>
+      <w:pPr>
+        <w:numPr>
+          <w:ilvl w:val="0"/>
+          <w:numId w:val="7"/>
+        </w:numPr>
         <w:spacing w:line="257" w:lineRule="auto"/>
         <w:jc w:val="both"/>
         <w:rPr>
@@ -4854,24 +4764,18 @@
       <w:r>
         <w:rPr>
           <w:rFonts w:eastAsia="Calibri"/>
-        </w:rPr>
-        <w:t>Translate this into the original scale</w:t>
-      </w:r>
-      <w:r>
-        <w:rPr>
-          <w:rFonts w:eastAsia="Calibri"/>
-        </w:rPr>
-        <w:t>, we will go if the posterior probability of the threshold is</w:t>
-      </w:r>
-      <w:r>
-        <w:rPr>
-          <w:rFonts w:eastAsia="Calibri"/>
-        </w:rPr>
-        <w:t xml:space="preserve"> </w:t>
-      </w:r>
-    </w:p>
-    <w:p>
-      <w:pPr>
+          <w:b/>
+          <w:bCs/>
+        </w:rPr>
+        <w:t>Translation to Original Scale:</w:t>
+      </w:r>
+    </w:p>
+    <w:p>
+      <w:pPr>
+        <w:numPr>
+          <w:ilvl w:val="1"/>
+          <w:numId w:val="7"/>
+        </w:numPr>
         <w:spacing w:line="257" w:lineRule="auto"/>
         <w:jc w:val="both"/>
         <w:rPr>
@@ -4882,65 +4786,15 @@
         <w:rPr>
           <w:rFonts w:eastAsia="Calibri"/>
         </w:rPr>
-        <w:t>Δμ &lt; -0.24</w:t>
-      </w:r>
-      <w:r>
-        <w:rPr>
-          <w:rFonts w:eastAsia="Calibri"/>
-        </w:rPr>
-        <w:t xml:space="preserve"> implies </w:t>
-      </w:r>
-      <w:r>
-        <w:rPr>
-          <w:rFonts w:eastAsia="Calibri"/>
-        </w:rPr>
-        <w:t>μ</w:t>
-      </w:r>
-      <w:r>
-        <w:rPr>
-          <w:rFonts w:eastAsia="Calibri"/>
-        </w:rPr>
-        <w:t xml:space="preserve"> &lt;</w:t>
-      </w:r>
-      <w:r>
-        <w:rPr>
-          <w:rFonts w:eastAsia="Calibri"/>
-        </w:rPr>
-        <w:t>0.78</w:t>
-      </w:r>
-      <w:r>
-        <w:rPr>
-          <w:rFonts w:eastAsia="Calibri"/>
-        </w:rPr>
-        <w:t xml:space="preserve"> (</w:t>
-      </w:r>
-      <w:r>
-        <w:rPr>
-          <w:rFonts w:eastAsia="Calibri"/>
-        </w:rPr>
-        <w:t>reduction of 22%</w:t>
-      </w:r>
-      <w:r>
-        <w:rPr>
-          <w:rFonts w:eastAsia="Calibri"/>
-        </w:rPr>
-        <w:t>)</w:t>
-      </w:r>
-      <w:r>
-        <w:rPr>
-          <w:rFonts w:eastAsia="Calibri"/>
-        </w:rPr>
-        <w:t xml:space="preserve"> is &gt;70% no go is the</w:t>
-      </w:r>
-      <w:r>
-        <w:rPr>
-          <w:rFonts w:eastAsia="Calibri"/>
-        </w:rPr>
-        <w:t xml:space="preserve"> posterior probability of observing the threshold is &lt;20%. </w:t>
-      </w:r>
-    </w:p>
-    <w:p>
-      <w:pPr>
+        <w:t>Δμ&lt;−0.24 implies μ&lt;0.78 (a 22% reduction) with a posterior probability &gt;70% for a ‘go’ decision.</w:t>
+      </w:r>
+    </w:p>
+    <w:p>
+      <w:pPr>
+        <w:numPr>
+          <w:ilvl w:val="1"/>
+          <w:numId w:val="7"/>
+        </w:numPr>
         <w:spacing w:line="257" w:lineRule="auto"/>
         <w:jc w:val="both"/>
         <w:rPr>
@@ -4951,11 +4805,15 @@
         <w:rPr>
           <w:rFonts w:eastAsia="Calibri"/>
         </w:rPr>
-        <w:t xml:space="preserve">With this threshold, </w:t>
-      </w:r>
-    </w:p>
-    <w:p>
-      <w:pPr>
+        <w:t>A ‘No-Go’ decision is made if the posterior probability of observing the threshold is &lt;20%.</w:t>
+      </w:r>
+    </w:p>
+    <w:p>
+      <w:pPr>
+        <w:numPr>
+          <w:ilvl w:val="0"/>
+          <w:numId w:val="7"/>
+        </w:numPr>
         <w:spacing w:line="257" w:lineRule="auto"/>
         <w:jc w:val="both"/>
         <w:rPr>
@@ -4965,89 +4823,231 @@
       <w:r>
         <w:rPr>
           <w:rFonts w:eastAsia="Calibri"/>
-        </w:rPr>
-        <w:t xml:space="preserve">If the study </w:t>
-      </w:r>
-      <w:r>
+          <w:b/>
+          <w:bCs/>
+        </w:rPr>
+        <w:t>Impact of Threshold:</w:t>
+      </w:r>
+    </w:p>
+    <w:p>
+      <w:pPr>
+        <w:numPr>
+          <w:ilvl w:val="1"/>
+          <w:numId w:val="7"/>
+        </w:numPr>
+        <w:spacing w:line="257" w:lineRule="auto"/>
+        <w:jc w:val="both"/>
         <w:rPr>
           <w:rFonts w:eastAsia="Calibri"/>
         </w:rPr>
-        <w:t>observes</w:t>
-      </w:r>
+      </w:pPr>
       <w:r>
         <w:rPr>
           <w:rFonts w:eastAsia="Calibri"/>
         </w:rPr>
-        <w:t xml:space="preserve"> a reduction of 30%, the </w:t>
-      </w:r>
-      <w:r>
+        <w:t>If the study observes a 30% reduction, the posterior probability of a ‘go’ decision is 88.6%.</w:t>
+      </w:r>
+    </w:p>
+    <w:p>
+      <w:pPr>
+        <w:numPr>
+          <w:ilvl w:val="0"/>
+          <w:numId w:val="7"/>
+        </w:numPr>
+        <w:spacing w:line="257" w:lineRule="auto"/>
+        <w:jc w:val="both"/>
         <w:rPr>
           <w:rFonts w:eastAsia="Calibri"/>
         </w:rPr>
-        <w:t xml:space="preserve">posterior </w:t>
-      </w:r>
+      </w:pPr>
       <w:r>
         <w:rPr>
           <w:rFonts w:eastAsia="Calibri"/>
-        </w:rPr>
-        <w:t xml:space="preserve">probability of </w:t>
-      </w:r>
-      <w:r>
+          <w:b/>
+          <w:bCs/>
+        </w:rPr>
+        <w:t>Operating Characteristics:</w:t>
+      </w:r>
+    </w:p>
+    <w:p>
+      <w:pPr>
+        <w:numPr>
+          <w:ilvl w:val="1"/>
+          <w:numId w:val="7"/>
+        </w:numPr>
+        <w:spacing w:line="257" w:lineRule="auto"/>
+        <w:jc w:val="both"/>
         <w:rPr>
           <w:rFonts w:eastAsia="Calibri"/>
         </w:rPr>
-        <w:t>‘</w:t>
-      </w:r>
+      </w:pPr>
       <w:r>
         <w:rPr>
           <w:rFonts w:eastAsia="Calibri"/>
         </w:rPr>
-        <w:t>go</w:t>
+        <w:t xml:space="preserve">Detailed operating characteristics for Go/No-Go decisions across various reduction levels are included in </w:t>
       </w:r>
       <w:r>
         <w:rPr>
           <w:rFonts w:eastAsia="Calibri"/>
         </w:rPr>
-        <w:t>’</w:t>
+        <w:fldChar w:fldCharType="begin"/>
       </w:r>
       <w:r>
         <w:rPr>
           <w:rFonts w:eastAsia="Calibri"/>
         </w:rPr>
-        <w:t xml:space="preserve"> is </w:t>
+        <w:instrText xml:space="preserve"> REF _Ref188533184 </w:instrText>
       </w:r>
       <w:r>
         <w:rPr>
           <w:rFonts w:eastAsia="Calibri"/>
         </w:rPr>
-        <w:t xml:space="preserve">91.6%. </w:t>
+        <w:fldChar w:fldCharType="separate"/>
+      </w:r>
+      <w:r>
+        <w:t xml:space="preserve">Table </w:t>
+      </w:r>
+      <w:r>
+        <w:rPr>
+          <w:noProof/>
+        </w:rPr>
+        <w:t>3</w:t>
       </w:r>
       <w:r>
         <w:rPr>
           <w:rFonts w:eastAsia="Calibri"/>
         </w:rPr>
-        <w:t>The operating characteristics of GnG is in the table below</w:t>
+        <w:fldChar w:fldCharType="end"/>
       </w:r>
       <w:r>
         <w:rPr>
           <w:rFonts w:eastAsia="Calibri"/>
         </w:rPr>
-        <w:t xml:space="preserve"> for a variety of </w:t>
+        <w:t>.</w:t>
       </w:r>
       <w:r>
         <w:rPr>
           <w:rFonts w:eastAsia="Calibri"/>
         </w:rPr>
-        <w:t>reduction level of interest</w:t>
-      </w:r>
-    </w:p>
-    <w:p>
-      <w:pPr>
-        <w:jc w:val="both"/>
-        <w:rPr>
-          <w:rFonts w:cstheme="minorHAnsi"/>
-        </w:rPr>
-      </w:pPr>
+        <w:t xml:space="preserve"> </w:t>
+      </w:r>
+      <w:r>
+        <w:rPr>
+          <w:rFonts w:eastAsia="Calibri"/>
+        </w:rPr>
+        <w:t>I</w:t>
+      </w:r>
+      <w:r>
+        <w:rPr>
+          <w:rFonts w:eastAsia="Calibri"/>
+        </w:rPr>
+        <w:t>f the study observe</w:t>
+      </w:r>
+      <w:r>
+        <w:rPr>
+          <w:rFonts w:eastAsia="Calibri"/>
+        </w:rPr>
+        <w:t>s</w:t>
+      </w:r>
+      <w:r>
+        <w:rPr>
+          <w:rFonts w:eastAsia="Calibri"/>
+        </w:rPr>
+        <w:t xml:space="preserve"> a red</w:t>
+      </w:r>
+      <w:r>
+        <w:rPr>
+          <w:rFonts w:eastAsia="Calibri"/>
+        </w:rPr>
+        <w:t xml:space="preserve">uction of &gt;26% </w:t>
+      </w:r>
+      <w:r>
+        <w:rPr>
+          <w:rFonts w:eastAsia="Calibri"/>
+        </w:rPr>
+        <w:t xml:space="preserve">reduction, the QDM </w:t>
+      </w:r>
+      <w:r>
+        <w:rPr>
+          <w:rFonts w:eastAsia="Calibri"/>
+        </w:rPr>
+        <w:t>will</w:t>
+      </w:r>
+      <w:r>
+        <w:rPr>
+          <w:rFonts w:eastAsia="Calibri"/>
+        </w:rPr>
+        <w:t xml:space="preserve"> recommend go, if </w:t>
+      </w:r>
+      <w:r>
+        <w:rPr>
+          <w:rFonts w:eastAsia="Calibri"/>
+        </w:rPr>
+        <w:t xml:space="preserve">observes a reduction </w:t>
+      </w:r>
+      <m:oMath>
+        <m:r>
+          <w:rPr>
+            <w:rFonts w:ascii="Cambria Math" w:eastAsia="Calibri" w:hAnsi="Cambria Math"/>
+          </w:rPr>
+          <m:t>≤</m:t>
+        </m:r>
+      </m:oMath>
+      <w:r>
+        <w:rPr>
+          <w:rFonts w:eastAsia="Calibri"/>
+        </w:rPr>
+        <w:t xml:space="preserve"> 19%, </w:t>
+      </w:r>
+      <w:r>
+        <w:rPr>
+          <w:rFonts w:eastAsia="Calibri"/>
+        </w:rPr>
+        <w:t>the QDM would recommend No-go</w:t>
+      </w:r>
+      <w:r>
+        <w:rPr>
+          <w:rFonts w:eastAsia="Calibri"/>
+        </w:rPr>
+        <w:t xml:space="preserve">. Between the range of 19-26% reduction, </w:t>
+      </w:r>
+      <w:r>
+        <w:rPr>
+          <w:rFonts w:eastAsia="Calibri"/>
+        </w:rPr>
+        <w:t>the</w:t>
+      </w:r>
+      <w:r>
+        <w:rPr>
+          <w:rFonts w:eastAsia="Calibri"/>
+        </w:rPr>
+        <w:t xml:space="preserve"> decision would be neutral and need expert</w:t>
+      </w:r>
+      <w:r>
+        <w:rPr>
+          <w:rFonts w:eastAsia="Calibri"/>
+        </w:rPr>
+        <w:t xml:space="preserve"> team </w:t>
+      </w:r>
+      <w:r>
+        <w:rPr>
+          <w:rFonts w:eastAsia="Calibri"/>
+        </w:rPr>
+        <w:t>involvement to make the decision of go or No-go</w:t>
+      </w:r>
+      <w:r>
+        <w:rPr>
+          <w:rFonts w:eastAsia="Calibri"/>
+        </w:rPr>
+        <w:t xml:space="preserve"> by evaluating the other criteria</w:t>
+      </w:r>
+      <w:r>
+        <w:rPr>
+          <w:rFonts w:eastAsia="Calibri"/>
+        </w:rPr>
+        <w:t xml:space="preserve">. </w:t>
+      </w:r>
     </w:p>
     <w:p>
       <w:pPr>
@@ -5055,6 +5055,7 @@
         <w:keepNext/>
         <w:spacing w:after="0"/>
       </w:pPr>
+      <w:bookmarkStart w:id="0" w:name="_Ref188533184"/>
       <w:r>
         <w:t xml:space="preserve">Table </w:t>
       </w:r>
@@ -5076,6 +5077,7 @@
       <w:r>
         <w:fldChar w:fldCharType="end"/>
       </w:r>
+      <w:bookmarkEnd w:id="0"/>
       <w:r>
         <w:t xml:space="preserve">. Go/No-Go </w:t>
       </w:r>
@@ -5949,7 +5951,21 @@
                 <w:sz w:val="20"/>
                 <w:szCs w:val="20"/>
               </w:rPr>
-              <w:t>0.50</w:t>
+              <w:t>0.</w:t>
+            </w:r>
+            <w:r>
+              <w:rPr>
+                <w:sz w:val="20"/>
+                <w:szCs w:val="20"/>
+              </w:rPr>
+              <w:t>0</w:t>
+            </w:r>
+            <w:r>
+              <w:rPr>
+                <w:sz w:val="20"/>
+                <w:szCs w:val="20"/>
+              </w:rPr>
+              <w:t>5</w:t>
             </w:r>
           </w:p>
         </w:tc>
@@ -6045,15 +6061,7 @@
                 <w:sz w:val="20"/>
                 <w:szCs w:val="20"/>
               </w:rPr>
-              <w:t>0.</w:t>
-            </w:r>
-            <w:r>
-              <w:rPr>
-                <w:rFonts w:eastAsia="Calibri" w:cstheme="minorHAnsi"/>
-                <w:sz w:val="20"/>
-                <w:szCs w:val="20"/>
-              </w:rPr>
-              <w:t>60</w:t>
+              <w:t>0.60</w:t>
             </w:r>
           </w:p>
         </w:tc>
@@ -6237,7 +6245,7 @@
                     </pic:cNvPicPr>
                   </pic:nvPicPr>
                   <pic:blipFill>
-                    <a:blip r:embed="rId8" cstate="print">
+                    <a:blip r:embed="rId6" cstate="print">
                       <a:extLst>
                         <a:ext uri="{28A0092B-C50C-407E-A947-70E740481C1C}">
                           <a14:useLocalDpi xmlns:a14="http://schemas.microsoft.com/office/drawing/2010/main" val="0"/>
@@ -6277,7 +6285,7 @@
           <w:rFonts w:cstheme="minorHAnsi"/>
         </w:rPr>
       </w:pPr>
-      <w:bookmarkStart w:id="0" w:name="_Ref188354628"/>
+      <w:bookmarkStart w:id="1" w:name="_Ref188354628"/>
       <w:r>
         <w:t xml:space="preserve">Figure </w:t>
       </w:r>
@@ -6299,7 +6307,7 @@
       <w:r>
         <w:fldChar w:fldCharType="end"/>
       </w:r>
-      <w:bookmarkEnd w:id="0"/>
+      <w:bookmarkEnd w:id="1"/>
       <w:r>
         <w:t>. Quantitative Decision Framework</w:t>
       </w:r>
@@ -6433,23 +6441,21 @@
           <w:bCs/>
         </w:rPr>
       </w:pPr>
-    </w:p>
-    <w:p>
-      <w:pPr>
-        <w:jc w:val="both"/>
+      <w:r>
         <w:rPr>
           <w:rFonts w:cstheme="minorHAnsi"/>
           <w:b/>
           <w:bCs/>
         </w:rPr>
-      </w:pPr>
+        <w:t xml:space="preserve">Figure </w:t>
+      </w:r>
       <w:r>
         <w:rPr>
           <w:rFonts w:cstheme="minorHAnsi"/>
           <w:b/>
           <w:bCs/>
         </w:rPr>
-        <w:t xml:space="preserve">Figure </w:t>
+        <w:t>8</w:t>
       </w:r>
       <w:r>
         <w:rPr>
@@ -6457,7 +6463,7 @@
           <w:b/>
           <w:bCs/>
         </w:rPr>
-        <w:t>8</w:t>
+        <w:t xml:space="preserve">: </w:t>
       </w:r>
       <w:r>
         <w:rPr>
@@ -6465,7 +6471,7 @@
           <w:b/>
           <w:bCs/>
         </w:rPr>
-        <w:t xml:space="preserve">: </w:t>
+        <w:t>Operating characteristics of the quantitative decision making</w:t>
       </w:r>
       <w:r>
         <w:rPr>
@@ -6473,67 +6479,40 @@
           <w:b/>
           <w:bCs/>
         </w:rPr>
-        <w:t>Operating characteristics of the quantitative decision making</w:t>
-      </w:r>
-      <w:r>
-        <w:rPr>
-          <w:rFonts w:cstheme="minorHAnsi"/>
+        <w:t xml:space="preserve"> </w:t>
+      </w:r>
+    </w:p>
+    <w:p>
+      <w:pPr>
+        <w:spacing w:line="257" w:lineRule="auto"/>
+        <w:jc w:val="both"/>
+        <w:rPr>
+          <w:rFonts w:eastAsia="Calibri"/>
+        </w:rPr>
+      </w:pPr>
+      <w:r>
+        <w:rPr>
+          <w:rFonts w:eastAsia="Calibri"/>
+        </w:rPr>
+        <w:t xml:space="preserve">Noted that, for lognormal distribution the median and GM are the same theoretically. </w:t>
+      </w:r>
+    </w:p>
+    <w:p/>
+    <w:p>
+      <w:pPr>
+        <w:rPr>
           <w:b/>
           <w:bCs/>
         </w:rPr>
-        <w:t xml:space="preserve"> </w:t>
-      </w:r>
-    </w:p>
-    <w:p>
-      <w:pPr>
-        <w:spacing w:line="257" w:lineRule="auto"/>
-        <w:jc w:val="both"/>
-        <w:rPr>
-          <w:rFonts w:eastAsia="Calibri"/>
-        </w:rPr>
-      </w:pPr>
-      <w:r>
-        <w:rPr>
-          <w:rFonts w:eastAsia="Calibri"/>
-        </w:rPr>
-        <w:t xml:space="preserve">Noted that, for lognormal distribution the median and GM are the same theoretically. </w:t>
-      </w:r>
-    </w:p>
-    <w:p>
-      <w:pPr>
-        <w:rPr>
-          <w:rFonts w:eastAsia="Calibri" w:cstheme="minorHAnsi"/>
-        </w:rPr>
-      </w:pPr>
-      <w:r>
-        <w:rPr>
-          <w:rFonts w:eastAsia="Calibri" w:cstheme="minorHAnsi"/>
-        </w:rPr>
-        <w:t xml:space="preserve">Method:  </w:t>
-      </w:r>
-      <w:r>
-        <w:rPr>
-          <w:rFonts w:eastAsia="Calibri" w:cstheme="minorHAnsi"/>
-        </w:rPr>
-        <w:t>The posterior probabilities are computed using non-informative priors. Subsequent developments</w:t>
-      </w:r>
-      <w:r>
-        <w:rPr>
-          <w:rFonts w:eastAsia="Calibri" w:cstheme="minorHAnsi"/>
-        </w:rPr>
-        <w:t xml:space="preserve"> may</w:t>
-      </w:r>
-      <w:r>
-        <w:rPr>
-          <w:rFonts w:eastAsia="Calibri" w:cstheme="minorHAnsi"/>
-        </w:rPr>
-        <w:t xml:space="preserve"> utilize informative priors on the placebo arm elicited from tofersen and possibly other clinical trials,</w:t>
-      </w:r>
-    </w:p>
-    <w:p/>
-    <w:p/>
-    <w:p/>
-    <w:p/>
+      </w:pPr>
+      <w:r>
+        <w:rPr>
+          <w:b/>
+          <w:bCs/>
+        </w:rPr>
+        <w:t>Sample size estimation in AMBRoSIA study data</w:t>
+      </w:r>
+    </w:p>
     <w:p>
       <w:r>
         <w:t>Determined sample size using clinical trial simulations based on AMBRoSIA study data. These simulations aimed to estimate the power to detect significant differences between groups using plasma neurofilament light chain (NFL) or the ALS Functional Rating Scale (ALSFRS-R) as outcomes. They varied participant numbers and treatment effects, with 1000 replicated trials per scenario. To achieve 80% power for a treatment effect with a proportional reduction in progression rate (PR) of 0.4, the estimated sample size was about 75 participants per group using ALSFRS-R and about 40 participants per group using plasma NFL. Did not provide the detail data generation algorithm</w:t>
@@ -6686,7 +6665,7 @@
         </w:rPr>
         <w:t xml:space="preserve">Helpful information link: </w:t>
       </w:r>
-      <w:hyperlink r:id="rId9" w:history="1">
+      <w:hyperlink r:id="rId7" w:history="1">
         <w:r>
           <w:rPr>
             <w:rStyle w:val="Hyperlink"/>
@@ -6809,49 +6788,6 @@
     </w:p>
     <w:p>
       <w:pPr>
-        <w:pStyle w:val="BodyText"/>
-        <w:jc w:val="both"/>
-      </w:pPr>
-      <w:r>
-        <w:t>ALS is a rare disease. In the US, the prevalence of ALS is estimated to be 9.1 per 100,000, equating to approximately 29,824 cases (Mehta et al. 2023).  In Europe, estimated prevalence has been published as 6.22 per 100,000</w:t>
-      </w:r>
-      <w:r>
-        <w:t xml:space="preserve"> </w:t>
-      </w:r>
-      <w:r>
-        <w:t xml:space="preserve">and 3.01 per 100,000 for Asia (excluding Japan) and </w:t>
-      </w:r>
-      <w:commentRangeStart w:id="1"/>
-      <w:r>
-        <w:t>7.96 per 100,000 for Japan</w:t>
-      </w:r>
-      <w:commentRangeEnd w:id="1"/>
-      <w:r>
-        <w:rPr>
-          <w:rStyle w:val="CommentReference"/>
-        </w:rPr>
-        <w:commentReference w:id="1"/>
-      </w:r>
-      <w:r>
-        <w:t xml:space="preserve"> (Wolfson 2023).</w:t>
-      </w:r>
-      <w:r>
-        <w:t xml:space="preserve"> </w:t>
-      </w:r>
-    </w:p>
-    <w:p>
-      <w:pPr>
-        <w:tabs>
-          <w:tab w:val="left" w:pos="8370"/>
-        </w:tabs>
-        <w:rPr>
-          <w:sz w:val="20"/>
-          <w:szCs w:val="20"/>
-        </w:rPr>
-      </w:pPr>
-    </w:p>
-    <w:p>
-      <w:pPr>
         <w:tabs>
           <w:tab w:val="left" w:pos="8370"/>
         </w:tabs>
@@ -7116,6 +7052,17 @@
       <w:r>
         <w:t>)</w:t>
       </w:r>
+    </w:p>
+    <w:p>
+      <w:pPr>
+        <w:tabs>
+          <w:tab w:val="left" w:pos="8370"/>
+        </w:tabs>
+        <w:rPr>
+          <w:b/>
+          <w:bCs/>
+        </w:rPr>
+      </w:pPr>
     </w:p>
     <w:p>
       <w:pPr>
@@ -7158,7 +7105,7 @@
       <w:r>
         <w:br/>
       </w:r>
-      <w:hyperlink r:id="rId14" w:tgtFrame="_blank" w:history="1">
+      <w:hyperlink r:id="rId8" w:tgtFrame="_blank" w:history="1">
         <w:r>
           <w:rPr>
             <w:rStyle w:val="Hyperlink"/>
@@ -7190,7 +7137,7 @@
       <w:r>
         <w:br/>
       </w:r>
-      <w:hyperlink r:id="rId15" w:tgtFrame="_blank" w:history="1">
+      <w:hyperlink r:id="rId9" w:tgtFrame="_blank" w:history="1">
         <w:r>
           <w:rPr>
             <w:rStyle w:val="Hyperlink"/>
@@ -7222,7 +7169,7 @@
       <w:r>
         <w:br/>
       </w:r>
-      <w:hyperlink r:id="rId16" w:tgtFrame="_blank" w:history="1">
+      <w:hyperlink r:id="rId10" w:tgtFrame="_blank" w:history="1">
         <w:r>
           <w:rPr>
             <w:rStyle w:val="Hyperlink"/>
@@ -7243,7 +7190,709 @@
         <w:tabs>
           <w:tab w:val="left" w:pos="8370"/>
         </w:tabs>
-      </w:pPr>
+        <w:rPr>
+          <w:b/>
+          <w:bCs/>
+        </w:rPr>
+      </w:pPr>
+      <w:r>
+        <w:rPr>
+          <w:b/>
+          <w:bCs/>
+        </w:rPr>
+        <w:t>Tofersen ALSFRS-R score</w:t>
+      </w:r>
+    </w:p>
+    <w:p>
+      <w:pPr>
+        <w:tabs>
+          <w:tab w:val="left" w:pos="8370"/>
+        </w:tabs>
+      </w:pPr>
+      <w:r>
+        <w:t xml:space="preserve">The endpoint associated with ALSFRS-R in the trial was an exploratory outcome. The ALSFRS-R (Amyotrophic Lateral Sclerosis Functional Rating Scale-Revised) score was used to assess clinical function over time. The ALSFRS-R measures 12 items in four domains of function, each scored on a scale from 0 to 4, with higher scores indicating better function. Changes in the ALSFRS-R score were evaluated at various time points to determine the effect of tofersen on clinical function in participants with ALS due to SOD1 mutations. </w:t>
+      </w:r>
+    </w:p>
+    <w:p>
+      <w:pPr>
+        <w:tabs>
+          <w:tab w:val="left" w:pos="8370"/>
+        </w:tabs>
+        <w:rPr>
+          <w:b/>
+          <w:bCs/>
+        </w:rPr>
+      </w:pPr>
+      <w:r>
+        <w:rPr>
+          <w:b/>
+          <w:bCs/>
+        </w:rPr>
+        <w:t>Tofersen Phase 2/3 Valor study ALSFRS-R score</w:t>
+      </w:r>
+    </w:p>
+    <w:p>
+      <w:pPr>
+        <w:tabs>
+          <w:tab w:val="left" w:pos="8370"/>
+        </w:tabs>
+      </w:pPr>
+      <w:r>
+        <w:t>In the VALOR trial, the change in the ALSFRS-R total score from baseline to week 28 among participants predicted to have faster-progressing disease was -6.98 points in the tofersen group and -8.14 points in the placebo group. The difference between the two groups was 1.2 points with a 95% confidence interval of -3.2 to 5.5, and the P value was 0.97. This indicates that there was no significant difference between the tofersen and placebo groups in terms of the ALSFRS-R score.</w:t>
+      </w:r>
+    </w:p>
+    <w:p>
+      <w:pPr>
+        <w:tabs>
+          <w:tab w:val="left" w:pos="8370"/>
+        </w:tabs>
+        <w:rPr>
+          <w:b/>
+          <w:bCs/>
+        </w:rPr>
+      </w:pPr>
+      <w:r>
+        <w:rPr>
+          <w:b/>
+          <w:bCs/>
+        </w:rPr>
+        <w:t>Phase 1/2 study</w:t>
+      </w:r>
+    </w:p>
+    <w:p>
+      <w:pPr>
+        <w:tabs>
+          <w:tab w:val="left" w:pos="8370"/>
+        </w:tabs>
+      </w:pPr>
+      <w:r>
+        <w:t>The ALSFRS-R (Amyotrophic Lateral Sclerosis Functional Rating Scale-Revised) score results from the paper are summarized below</w:t>
+      </w:r>
+      <w:r>
+        <w:t xml:space="preserve">. </w:t>
+      </w:r>
+      <w:r>
+        <w:t>These results indicate the changes in ALSFRS-R scores from baseline, with higher scores indicating better function</w:t>
+      </w:r>
+      <w:r>
+        <w:t>.</w:t>
+      </w:r>
+    </w:p>
+    <w:p>
+      <w:pPr>
+        <w:tabs>
+          <w:tab w:val="left" w:pos="8370"/>
+        </w:tabs>
+        <w:spacing w:after="0" w:line="240" w:lineRule="auto"/>
+      </w:pPr>
+    </w:p>
+    <w:p>
+      <w:pPr>
+        <w:numPr>
+          <w:ilvl w:val="0"/>
+          <w:numId w:val="9"/>
+        </w:numPr>
+        <w:tabs>
+          <w:tab w:val="left" w:pos="8370"/>
+        </w:tabs>
+        <w:spacing w:after="0" w:line="240" w:lineRule="auto"/>
+      </w:pPr>
+      <w:r>
+        <w:rPr>
+          <w:b/>
+          <w:bCs/>
+        </w:rPr>
+        <w:t>At Day 15:</w:t>
+      </w:r>
+    </w:p>
+    <w:p>
+      <w:pPr>
+        <w:numPr>
+          <w:ilvl w:val="1"/>
+          <w:numId w:val="9"/>
+        </w:numPr>
+        <w:tabs>
+          <w:tab w:val="left" w:pos="8370"/>
+        </w:tabs>
+        <w:spacing w:after="0" w:line="240" w:lineRule="auto"/>
+      </w:pPr>
+      <w:r>
+        <w:t>Placebo: -1.11 (95% CI, -2.17 to -0.05)</w:t>
+      </w:r>
+    </w:p>
+    <w:p>
+      <w:pPr>
+        <w:numPr>
+          <w:ilvl w:val="1"/>
+          <w:numId w:val="9"/>
+        </w:numPr>
+        <w:tabs>
+          <w:tab w:val="left" w:pos="8370"/>
+        </w:tabs>
+        <w:spacing w:after="0" w:line="240" w:lineRule="auto"/>
+      </w:pPr>
+      <w:r>
+        <w:t>Tofersen 20 mg: -0.34 (95% CI, -1.59 to 0.91)</w:t>
+      </w:r>
+    </w:p>
+    <w:p>
+      <w:pPr>
+        <w:numPr>
+          <w:ilvl w:val="1"/>
+          <w:numId w:val="9"/>
+        </w:numPr>
+        <w:tabs>
+          <w:tab w:val="left" w:pos="8370"/>
+        </w:tabs>
+        <w:spacing w:after="0" w:line="240" w:lineRule="auto"/>
+      </w:pPr>
+      <w:r>
+        <w:t>Tofersen 40 mg: -0.46 (95% CI, -1.75 to 0.83)</w:t>
+      </w:r>
+    </w:p>
+    <w:p>
+      <w:pPr>
+        <w:numPr>
+          <w:ilvl w:val="1"/>
+          <w:numId w:val="9"/>
+        </w:numPr>
+        <w:tabs>
+          <w:tab w:val="left" w:pos="8370"/>
+        </w:tabs>
+        <w:spacing w:after="0" w:line="240" w:lineRule="auto"/>
+      </w:pPr>
+      <w:r>
+        <w:t>Tofersen 60 mg: -0.40 (95% CI, -1.66 to 0.86)</w:t>
+      </w:r>
+    </w:p>
+    <w:p>
+      <w:pPr>
+        <w:numPr>
+          <w:ilvl w:val="1"/>
+          <w:numId w:val="9"/>
+        </w:numPr>
+        <w:tabs>
+          <w:tab w:val="left" w:pos="8370"/>
+        </w:tabs>
+        <w:spacing w:after="0" w:line="240" w:lineRule="auto"/>
+      </w:pPr>
+      <w:r>
+        <w:t>Tofersen 100 mg: -1.13 (95% CI, -2.29 to 0.02)</w:t>
+      </w:r>
+    </w:p>
+    <w:p>
+      <w:pPr>
+        <w:numPr>
+          <w:ilvl w:val="0"/>
+          <w:numId w:val="9"/>
+        </w:numPr>
+        <w:tabs>
+          <w:tab w:val="left" w:pos="8370"/>
+        </w:tabs>
+        <w:spacing w:after="0" w:line="240" w:lineRule="auto"/>
+      </w:pPr>
+      <w:r>
+        <w:rPr>
+          <w:b/>
+          <w:bCs/>
+        </w:rPr>
+        <w:t>At Day 29:</w:t>
+      </w:r>
+    </w:p>
+    <w:p>
+      <w:pPr>
+        <w:numPr>
+          <w:ilvl w:val="1"/>
+          <w:numId w:val="9"/>
+        </w:numPr>
+        <w:tabs>
+          <w:tab w:val="left" w:pos="8370"/>
+        </w:tabs>
+        <w:spacing w:after="0" w:line="240" w:lineRule="auto"/>
+      </w:pPr>
+      <w:r>
+        <w:t>Placebo: -1.29 (95% CI, -2.88 to 0.30)</w:t>
+      </w:r>
+    </w:p>
+    <w:p>
+      <w:pPr>
+        <w:numPr>
+          <w:ilvl w:val="1"/>
+          <w:numId w:val="9"/>
+        </w:numPr>
+        <w:tabs>
+          <w:tab w:val="left" w:pos="8370"/>
+        </w:tabs>
+        <w:spacing w:after="0" w:line="240" w:lineRule="auto"/>
+      </w:pPr>
+      <w:r>
+        <w:t>Tofersen 20 mg: -0.88 (95% CI, -2.73 to 0.96)</w:t>
+      </w:r>
+    </w:p>
+    <w:p>
+      <w:pPr>
+        <w:numPr>
+          <w:ilvl w:val="1"/>
+          <w:numId w:val="9"/>
+        </w:numPr>
+        <w:tabs>
+          <w:tab w:val="left" w:pos="8370"/>
+        </w:tabs>
+        <w:spacing w:after="0" w:line="240" w:lineRule="auto"/>
+      </w:pPr>
+      <w:r>
+        <w:t>Tofersen 40 mg: -0.69 (95% CI, -2.56 to 1.19)</w:t>
+      </w:r>
+    </w:p>
+    <w:p>
+      <w:pPr>
+        <w:numPr>
+          <w:ilvl w:val="1"/>
+          <w:numId w:val="9"/>
+        </w:numPr>
+        <w:tabs>
+          <w:tab w:val="left" w:pos="8370"/>
+        </w:tabs>
+        <w:spacing w:after="0" w:line="240" w:lineRule="auto"/>
+      </w:pPr>
+      <w:r>
+        <w:t>Tofersen 60 mg: -0.82 (95% CI, -2.68 to 1.04)</w:t>
+      </w:r>
+    </w:p>
+    <w:p>
+      <w:pPr>
+        <w:numPr>
+          <w:ilvl w:val="1"/>
+          <w:numId w:val="9"/>
+        </w:numPr>
+        <w:tabs>
+          <w:tab w:val="left" w:pos="8370"/>
+        </w:tabs>
+        <w:spacing w:after="0" w:line="240" w:lineRule="auto"/>
+      </w:pPr>
+      <w:r>
+        <w:t>Tofersen 100 mg: -1.91 (95% CI, -3.65 to 0.17)</w:t>
+      </w:r>
+    </w:p>
+    <w:p>
+      <w:pPr>
+        <w:numPr>
+          <w:ilvl w:val="0"/>
+          <w:numId w:val="9"/>
+        </w:numPr>
+        <w:tabs>
+          <w:tab w:val="left" w:pos="8370"/>
+        </w:tabs>
+        <w:spacing w:after="0" w:line="240" w:lineRule="auto"/>
+      </w:pPr>
+      <w:r>
+        <w:rPr>
+          <w:b/>
+          <w:bCs/>
+        </w:rPr>
+        <w:t>At Day 57:</w:t>
+      </w:r>
+    </w:p>
+    <w:p>
+      <w:pPr>
+        <w:numPr>
+          <w:ilvl w:val="1"/>
+          <w:numId w:val="9"/>
+        </w:numPr>
+        <w:tabs>
+          <w:tab w:val="left" w:pos="8370"/>
+        </w:tabs>
+        <w:spacing w:after="0" w:line="240" w:lineRule="auto"/>
+      </w:pPr>
+      <w:r>
+        <w:t>Placebo: -4.50 (95% CI, -7.21 to -1.78)</w:t>
+      </w:r>
+    </w:p>
+    <w:p>
+      <w:pPr>
+        <w:numPr>
+          <w:ilvl w:val="1"/>
+          <w:numId w:val="9"/>
+        </w:numPr>
+        <w:tabs>
+          <w:tab w:val="left" w:pos="8370"/>
+        </w:tabs>
+        <w:spacing w:after="0" w:line="240" w:lineRule="auto"/>
+      </w:pPr>
+      <w:r>
+        <w:t>Tofersen 20 mg: -1.35 (95% CI, -4.44 to 1.74)</w:t>
+      </w:r>
+    </w:p>
+    <w:p>
+      <w:pPr>
+        <w:numPr>
+          <w:ilvl w:val="1"/>
+          <w:numId w:val="9"/>
+        </w:numPr>
+        <w:tabs>
+          <w:tab w:val="left" w:pos="8370"/>
+        </w:tabs>
+        <w:spacing w:after="0" w:line="240" w:lineRule="auto"/>
+      </w:pPr>
+      <w:r>
+        <w:t>Tofersen 40 mg: -1.97 (95% CI, -5.06 to 1.13)</w:t>
+      </w:r>
+    </w:p>
+    <w:p>
+      <w:pPr>
+        <w:numPr>
+          <w:ilvl w:val="1"/>
+          <w:numId w:val="9"/>
+        </w:numPr>
+        <w:tabs>
+          <w:tab w:val="left" w:pos="8370"/>
+        </w:tabs>
+        <w:spacing w:after="0" w:line="240" w:lineRule="auto"/>
+      </w:pPr>
+      <w:r>
+        <w:t>Tofersen 60 mg: -2.24 (95% CI, -5.16 to 0.67)</w:t>
+      </w:r>
+    </w:p>
+    <w:p>
+      <w:pPr>
+        <w:numPr>
+          <w:ilvl w:val="1"/>
+          <w:numId w:val="9"/>
+        </w:numPr>
+        <w:tabs>
+          <w:tab w:val="left" w:pos="8370"/>
+        </w:tabs>
+        <w:spacing w:after="0" w:line="240" w:lineRule="auto"/>
+      </w:pPr>
+      <w:r>
+        <w:t>Tofersen 100 mg: -2.13 (95% CI, -5.82 to 1.56)</w:t>
+      </w:r>
+    </w:p>
+    <w:p>
+      <w:pPr>
+        <w:numPr>
+          <w:ilvl w:val="0"/>
+          <w:numId w:val="9"/>
+        </w:numPr>
+        <w:tabs>
+          <w:tab w:val="left" w:pos="8370"/>
+        </w:tabs>
+        <w:spacing w:after="0" w:line="240" w:lineRule="auto"/>
+      </w:pPr>
+      <w:r>
+        <w:rPr>
+          <w:b/>
+          <w:bCs/>
+        </w:rPr>
+        <w:t>At Day 85:</w:t>
+      </w:r>
+    </w:p>
+    <w:p>
+      <w:pPr>
+        <w:numPr>
+          <w:ilvl w:val="1"/>
+          <w:numId w:val="9"/>
+        </w:numPr>
+        <w:tabs>
+          <w:tab w:val="left" w:pos="8370"/>
+        </w:tabs>
+        <w:spacing w:after="0" w:line="240" w:lineRule="auto"/>
+      </w:pPr>
+      <w:r>
+        <w:t>Placebo: -5.63 (95% CI, -8.90 to -2.36)</w:t>
+      </w:r>
+    </w:p>
+    <w:p>
+      <w:pPr>
+        <w:numPr>
+          <w:ilvl w:val="1"/>
+          <w:numId w:val="9"/>
+        </w:numPr>
+        <w:tabs>
+          <w:tab w:val="left" w:pos="8370"/>
+        </w:tabs>
+        <w:spacing w:after="0" w:line="240" w:lineRule="auto"/>
+      </w:pPr>
+      <w:r>
+        <w:t>Tofersen 20 mg: -0.76 (95% CI, -4.49 to 2.97)</w:t>
+      </w:r>
+    </w:p>
+    <w:p>
+      <w:pPr>
+        <w:numPr>
+          <w:ilvl w:val="1"/>
+          <w:numId w:val="9"/>
+        </w:numPr>
+        <w:tabs>
+          <w:tab w:val="left" w:pos="8370"/>
+        </w:tabs>
+        <w:spacing w:after="0" w:line="240" w:lineRule="auto"/>
+      </w:pPr>
+      <w:r>
+        <w:t>Tofersen 40 mg: -0.82 (95% CI, -4.50 to 2.85)</w:t>
+      </w:r>
+    </w:p>
+    <w:p>
+      <w:pPr>
+        <w:numPr>
+          <w:ilvl w:val="1"/>
+          <w:numId w:val="9"/>
+        </w:numPr>
+        <w:tabs>
+          <w:tab w:val="left" w:pos="8370"/>
+        </w:tabs>
+        <w:spacing w:after="0" w:line="240" w:lineRule="auto"/>
+      </w:pPr>
+      <w:r>
+        <w:t>Tofersen 60 mg: -1.19 (95% CI, -4.67 to 2.29)</w:t>
+      </w:r>
+    </w:p>
+    <w:p>
+      <w:pPr>
+        <w:numPr>
+          <w:ilvl w:val="1"/>
+          <w:numId w:val="9"/>
+        </w:numPr>
+        <w:tabs>
+          <w:tab w:val="left" w:pos="8370"/>
+        </w:tabs>
+        <w:spacing w:after="0" w:line="240" w:lineRule="auto"/>
+      </w:pPr>
+      <w:r>
+        <w:t>Tofersen 100 mg: -1.19 (95% CI, -4.67 to 2.29)</w:t>
+      </w:r>
+    </w:p>
+    <w:p>
+      <w:pPr>
+        <w:tabs>
+          <w:tab w:val="left" w:pos="8370"/>
+        </w:tabs>
+        <w:spacing w:after="0" w:line="240" w:lineRule="auto"/>
+      </w:pPr>
+      <w:r>
+        <w:t>In the fast-progression subgroup at day 85:</w:t>
+      </w:r>
+    </w:p>
+    <w:p>
+      <w:pPr>
+        <w:numPr>
+          <w:ilvl w:val="0"/>
+          <w:numId w:val="10"/>
+        </w:numPr>
+        <w:tabs>
+          <w:tab w:val="left" w:pos="8370"/>
+        </w:tabs>
+        <w:spacing w:after="0" w:line="240" w:lineRule="auto"/>
+      </w:pPr>
+      <w:r>
+        <w:t>Tofersen 100 mg: 0.84 points (95% CI, -5.58 to 7.26)</w:t>
+      </w:r>
+    </w:p>
+    <w:p>
+      <w:pPr>
+        <w:numPr>
+          <w:ilvl w:val="0"/>
+          <w:numId w:val="10"/>
+        </w:numPr>
+        <w:tabs>
+          <w:tab w:val="left" w:pos="8370"/>
+        </w:tabs>
+        <w:spacing w:after="0" w:line="240" w:lineRule="auto"/>
+      </w:pPr>
+      <w:r>
+        <w:t>Placebo: -16.73 points (95% CI, -23.28 to -10.18)</w:t>
+      </w:r>
+    </w:p>
+    <w:p>
+      <w:pPr>
+        <w:tabs>
+          <w:tab w:val="left" w:pos="8370"/>
+        </w:tabs>
+      </w:pPr>
+    </w:p>
+    <w:p>
+      <w:pPr>
+        <w:tabs>
+          <w:tab w:val="left" w:pos="8370"/>
+        </w:tabs>
+      </w:pPr>
+    </w:p>
+    <w:p>
+      <w:pPr>
+        <w:tabs>
+          <w:tab w:val="left" w:pos="8370"/>
+        </w:tabs>
+      </w:pPr>
+      <w:r>
+        <w:t>Data from Tofersen Phase 1 study</w:t>
+      </w:r>
+    </w:p>
+    <w:p>
+      <w:pPr>
+        <w:tabs>
+          <w:tab w:val="left" w:pos="8370"/>
+        </w:tabs>
+        <w:rPr>
+          <w:b/>
+          <w:bCs/>
+        </w:rPr>
+      </w:pPr>
+      <w:r>
+        <w:rPr>
+          <w:b/>
+          <w:bCs/>
+        </w:rPr>
+        <w:t>Results on Neurofilament (NfL) in Plasma and CSF</w:t>
+      </w:r>
+    </w:p>
+    <w:p>
+      <w:pPr>
+        <w:tabs>
+          <w:tab w:val="left" w:pos="8370"/>
+        </w:tabs>
+        <w:rPr>
+          <w:b/>
+          <w:bCs/>
+        </w:rPr>
+      </w:pPr>
+      <w:r>
+        <w:rPr>
+          <w:b/>
+          <w:bCs/>
+        </w:rPr>
+        <w:t>Key Findings:</w:t>
+      </w:r>
+    </w:p>
+    <w:p>
+      <w:pPr>
+        <w:numPr>
+          <w:ilvl w:val="0"/>
+          <w:numId w:val="11"/>
+        </w:numPr>
+        <w:tabs>
+          <w:tab w:val="left" w:pos="8370"/>
+        </w:tabs>
+      </w:pPr>
+      <w:r>
+        <w:rPr>
+          <w:b/>
+          <w:bCs/>
+        </w:rPr>
+        <w:t>Baseline Neurofilament Concentrations</w:t>
+      </w:r>
+      <w:r>
+        <w:t>:</w:t>
+      </w:r>
+    </w:p>
+    <w:p>
+      <w:pPr>
+        <w:numPr>
+          <w:ilvl w:val="1"/>
+          <w:numId w:val="11"/>
+        </w:numPr>
+        <w:tabs>
+          <w:tab w:val="left" w:pos="8370"/>
+        </w:tabs>
+      </w:pPr>
+      <w:r>
+        <w:t>The baseline neurofilament concentrations were at least 3.5 times higher in the fast-progression subgroup compared to the other subgroup.</w:t>
+      </w:r>
+    </w:p>
+    <w:p>
+      <w:pPr>
+        <w:numPr>
+          <w:ilvl w:val="0"/>
+          <w:numId w:val="11"/>
+        </w:numPr>
+        <w:tabs>
+          <w:tab w:val="left" w:pos="8370"/>
+        </w:tabs>
+      </w:pPr>
+      <w:r>
+        <w:rPr>
+          <w:b/>
+          <w:bCs/>
+        </w:rPr>
+        <w:t>Changes in Neurofilament Concentrations</w:t>
+      </w:r>
+      <w:r>
+        <w:t>:</w:t>
+      </w:r>
+    </w:p>
+    <w:p>
+      <w:pPr>
+        <w:numPr>
+          <w:ilvl w:val="1"/>
+          <w:numId w:val="11"/>
+        </w:numPr>
+        <w:tabs>
+          <w:tab w:val="left" w:pos="8370"/>
+        </w:tabs>
+      </w:pPr>
+      <w:r>
+        <w:t>Among the 12 participants in the placebo group, the concentrations of phosphorylated neurofilament heavy chains and neurofilament light chains in plasma and CSF were largely unchanged during the intervention period.</w:t>
+      </w:r>
+    </w:p>
+    <w:p>
+      <w:pPr>
+        <w:numPr>
+          <w:ilvl w:val="1"/>
+          <w:numId w:val="11"/>
+        </w:numPr>
+        <w:tabs>
+          <w:tab w:val="left" w:pos="8370"/>
+        </w:tabs>
+      </w:pPr>
+      <w:r>
+        <w:t>Among the 10 participants who received 100 mg of tofersen, the concentrations of both phosphorylated neurofilament heavy chains and neurofilament light chains decreased from baseline to day 85.</w:t>
+      </w:r>
+    </w:p>
+    <w:p>
+      <w:pPr>
+        <w:tabs>
+          <w:tab w:val="left" w:pos="8370"/>
+        </w:tabs>
+      </w:pPr>
+      <w:r>
+        <w:t>These findings suggest that tofersen may have a beneficial effect on reducing neurofilament concentrations, which are biomarkers of neuronal damage and disease progression in ALS. The reductions in neurofilament concentrations observed in the tofersen groups, particularly at the 100-mg dose, indicate a potential slowing of neuronal degeneration in participants with SOD1 ALS.</w:t>
+      </w:r>
+    </w:p>
+    <w:p>
+      <w:pPr>
+        <w:tabs>
+          <w:tab w:val="left" w:pos="8370"/>
+        </w:tabs>
+      </w:pPr>
+    </w:p>
+    <w:p>
+      <w:pPr>
+        <w:tabs>
+          <w:tab w:val="left" w:pos="8370"/>
+        </w:tabs>
+      </w:pPr>
+      <w:r>
+        <w:t>Phase 2/3</w:t>
+      </w:r>
+    </w:p>
+    <w:p>
+      <w:pPr>
+        <w:tabs>
+          <w:tab w:val="left" w:pos="8370"/>
+        </w:tabs>
+      </w:pPr>
+      <w:r>
+        <w:t>In the faster-progression subgroup, the concentration of neurofilament light chains (NfL) in plasma was reduced by 60% in participants who received tofersen (geometric mean ratio to baseline, 0.40; 95% CI, 0.33 to 0.48), compared with an increase of 20% in those who received placebo (geometric mean ratio to baseline, 1.20; 95% CI, 0.98 to 1.47). The between-group difference in the geometric mean ratio was 0.33 (95% CI, 0.25 to 0.45).</w:t>
+      </w:r>
+    </w:p>
+    <w:p>
+      <w:pPr>
+        <w:tabs>
+          <w:tab w:val="left" w:pos="8370"/>
+        </w:tabs>
+      </w:pPr>
+      <w:r>
+        <w:t>In the slower-progression subgroup, the concentration of NfL in plasma was reduced by 45% in the tofersen-treated group, compared with a reduction of 16% in the placebo group. The between-group difference in the geometric mean ratio was 0.54 (95% CI, 0.43 to 0.68).</w:t>
+      </w:r>
     </w:p>
     <w:p>
       <w:pPr>
@@ -7262,61 +7911,126 @@
 </w:document>
 </file>
 
-<file path=word/comments.xml><?xml version="1.0" encoding="utf-8"?>
-<w:comments xmlns:wpc="http://schemas.microsoft.com/office/word/2010/wordprocessingCanvas" xmlns:cx="http://schemas.microsoft.com/office/drawing/2014/chartex" xmlns:cx1="http://schemas.microsoft.com/office/drawing/2015/9/8/chartex" xmlns:cx2="http://schemas.microsoft.com/office/drawing/2015/10/21/chartex" xmlns:cx3="http://schemas.microsoft.com/office/drawing/2016/5/9/chartex" xmlns:cx4="http://schemas.microsoft.com/office/drawing/2016/5/10/chartex" xmlns:cx5="http://schemas.microsoft.com/office/drawing/2016/5/11/chartex" xmlns:cx6="http://schemas.microsoft.com/office/drawing/2016/5/12/chartex" xmlns:cx7="http://schemas.microsoft.com/office/drawing/2016/5/13/chartex" xmlns:cx8="http://schemas.microsoft.com/office/drawing/2016/5/14/chartex" xmlns:mc="http://schemas.openxmlformats.org/markup-compatibility/2006" xmlns:aink="http://schemas.microsoft.com/office/drawing/2016/ink" xmlns:am3d="http://schemas.microsoft.com/office/drawing/2017/model3d" xmlns:o="urn:schemas-microsoft-com:office:office" xmlns:oel="http://schemas.microsoft.com/office/2019/extlst" xmlns:r="http://schemas.openxmlformats.org/officeDocument/2006/relationships" xmlns:m="http://schemas.openxmlformats.org/officeDocument/2006/math" xmlns:v="urn:schemas-microsoft-com:vml" xmlns:wp14="http://schemas.microsoft.com/office/word/2010/wordprocessingDrawing" xmlns:wp="http://schemas.openxmlformats.org/drawingml/2006/wordprocessingDrawing" xmlns:w10="urn:schemas-microsoft-com:office:word" xmlns:w="http://schemas.openxmlformats.org/wordprocessingml/2006/main" xmlns:w14="http://schemas.microsoft.com/office/word/2010/wordml" xmlns:w15="http://schemas.microsoft.com/office/word/2012/wordml" xmlns:w16cex="http://schemas.microsoft.com/office/word/2018/wordml/cex" xmlns:w16cid="http://schemas.microsoft.com/office/word/2016/wordml/cid" xmlns:w16="http://schemas.microsoft.com/office/word/2018/wordml" xmlns:w16du="http://schemas.microsoft.com/office/word/2023/wordml/word16du" xmlns:w16sdtdh="http://schemas.microsoft.com/office/word/2020/wordml/sdtdatahash" xmlns:w16sdtfl="http://schemas.microsoft.com/office/word/2024/wordml/sdtformatlock" xmlns:w16se="http://schemas.microsoft.com/office/word/2015/wordml/symex" xmlns:wpg="http://schemas.microsoft.com/office/word/2010/wordprocessingGroup" xmlns:wpi="http://schemas.microsoft.com/office/word/2010/wordprocessingInk" xmlns:wne="http://schemas.microsoft.com/office/word/2006/wordml" xmlns:wps="http://schemas.microsoft.com/office/word/2010/wordprocessingShape" mc:Ignorable="w14 w15 w16se w16cid w16 w16cex w16sdtdh w16sdtfl w16du wp14">
-  <w:comment w:id="1" w:author="Deshpande, Maithili" w:date="2025-01-14T08:08:00Z" w:initials="DM">
-    <w:p>
-      <w:pPr>
-        <w:pStyle w:val="CommentText"/>
-      </w:pPr>
-      <w:r>
-        <w:rPr>
-          <w:rStyle w:val="CommentReference"/>
-        </w:rPr>
-        <w:annotationRef/>
-      </w:r>
-      <w:r>
-        <w:t>This should be 9.9 per 100, 000. Ref: Doi Y, Atsuta N, Sobue G, Morita M, Nakano I. Prevalence and incidence of amyotrophic lateral sclerosis in Japan. J Epidemiol. 2014;24(6):494-499.</w:t>
-      </w:r>
-    </w:p>
-    <w:p>
-      <w:pPr>
-        <w:pStyle w:val="CommentText"/>
-      </w:pPr>
-    </w:p>
-    <w:p>
-      <w:pPr>
-        <w:pStyle w:val="CommentText"/>
-      </w:pPr>
-      <w:r>
-        <w:t xml:space="preserve">Wolfson is a systematic review of ALS epi that has pulled the Japan numbers from Doi et al. We should use Doi et al as the reference. </w:t>
-      </w:r>
-    </w:p>
-  </w:comment>
-</w:comments>
-</file>
-
-<file path=word/commentsExtended.xml><?xml version="1.0" encoding="utf-8"?>
-<w15:commentsEx xmlns:wpc="http://schemas.microsoft.com/office/word/2010/wordprocessingCanvas" xmlns:cx="http://schemas.microsoft.com/office/drawing/2014/chartex" xmlns:cx1="http://schemas.microsoft.com/office/drawing/2015/9/8/chartex" xmlns:cx2="http://schemas.microsoft.com/office/drawing/2015/10/21/chartex" xmlns:cx3="http://schemas.microsoft.com/office/drawing/2016/5/9/chartex" xmlns:cx4="http://schemas.microsoft.com/office/drawing/2016/5/10/chartex" xmlns:cx5="http://schemas.microsoft.com/office/drawing/2016/5/11/chartex" xmlns:cx6="http://schemas.microsoft.com/office/drawing/2016/5/12/chartex" xmlns:cx7="http://schemas.microsoft.com/office/drawing/2016/5/13/chartex" xmlns:cx8="http://schemas.microsoft.com/office/drawing/2016/5/14/chartex" xmlns:mc="http://schemas.openxmlformats.org/markup-compatibility/2006" xmlns:aink="http://schemas.microsoft.com/office/drawing/2016/ink" xmlns:am3d="http://schemas.microsoft.com/office/drawing/2017/model3d" xmlns:o="urn:schemas-microsoft-com:office:office" xmlns:oel="http://schemas.microsoft.com/office/2019/extlst" xmlns:r="http://schemas.openxmlformats.org/officeDocument/2006/relationships" xmlns:m="http://schemas.openxmlformats.org/officeDocument/2006/math" xmlns:v="urn:schemas-microsoft-com:vml" xmlns:wp14="http://schemas.microsoft.com/office/word/2010/wordprocessingDrawing" xmlns:wp="http://schemas.openxmlformats.org/drawingml/2006/wordprocessingDrawing" xmlns:w10="urn:schemas-microsoft-com:office:word" xmlns:w="http://schemas.openxmlformats.org/wordprocessingml/2006/main" xmlns:w14="http://schemas.microsoft.com/office/word/2010/wordml" xmlns:w15="http://schemas.microsoft.com/office/word/2012/wordml" xmlns:w16cex="http://schemas.microsoft.com/office/word/2018/wordml/cex" xmlns:w16cid="http://schemas.microsoft.com/office/word/2016/wordml/cid" xmlns:w16="http://schemas.microsoft.com/office/word/2018/wordml" xmlns:w16du="http://schemas.microsoft.com/office/word/2023/wordml/word16du" xmlns:w16sdtdh="http://schemas.microsoft.com/office/word/2020/wordml/sdtdatahash" xmlns:w16sdtfl="http://schemas.microsoft.com/office/word/2024/wordml/sdtformatlock" xmlns:w16se="http://schemas.microsoft.com/office/word/2015/wordml/symex" xmlns:wpg="http://schemas.microsoft.com/office/word/2010/wordprocessingGroup" xmlns:wpi="http://schemas.microsoft.com/office/word/2010/wordprocessingInk" xmlns:wne="http://schemas.microsoft.com/office/word/2006/wordml" xmlns:wps="http://schemas.microsoft.com/office/word/2010/wordprocessingShape" mc:Ignorable="w14 w15 w16se w16cid w16 w16cex w16sdtdh w16sdtfl w16du wp14">
-  <w15:commentEx w15:paraId="6AED0D83" w15:done="0"/>
-</w15:commentsEx>
-</file>
-
-<file path=word/commentsExtensible.xml><?xml version="1.0" encoding="utf-8"?>
-<w16cex:commentsExtensible xmlns:wpc="http://schemas.microsoft.com/office/word/2010/wordprocessingCanvas" xmlns:cx="http://schemas.microsoft.com/office/drawing/2014/chartex" xmlns:cx1="http://schemas.microsoft.com/office/drawing/2015/9/8/chartex" xmlns:cx2="http://schemas.microsoft.com/office/drawing/2015/10/21/chartex" xmlns:cx3="http://schemas.microsoft.com/office/drawing/2016/5/9/chartex" xmlns:cx4="http://schemas.microsoft.com/office/drawing/2016/5/10/chartex" xmlns:cx5="http://schemas.microsoft.com/office/drawing/2016/5/11/chartex" xmlns:cx6="http://schemas.microsoft.com/office/drawing/2016/5/12/chartex" xmlns:cx7="http://schemas.microsoft.com/office/drawing/2016/5/13/chartex" xmlns:cx8="http://schemas.microsoft.com/office/drawing/2016/5/14/chartex" xmlns:cr="http://schemas.microsoft.com/office/comments/2020/reactions" xmlns:mc="http://schemas.openxmlformats.org/markup-compatibility/2006" xmlns:aink="http://schemas.microsoft.com/office/drawing/2016/ink" xmlns:am3d="http://schemas.microsoft.com/office/drawing/2017/model3d" xmlns:o="urn:schemas-microsoft-com:office:office" xmlns:oel="http://schemas.microsoft.com/office/2019/extlst" xmlns:r="http://schemas.openxmlformats.org/officeDocument/2006/relationships" xmlns:m="http://schemas.openxmlformats.org/officeDocument/2006/math" xmlns:v="urn:schemas-microsoft-com:vml" xmlns:wp14="http://schemas.microsoft.com/office/word/2010/wordprocessingDrawing" xmlns:wp="http://schemas.openxmlformats.org/drawingml/2006/wordprocessingDrawing" xmlns:w10="urn:schemas-microsoft-com:office:word" xmlns:w="http://schemas.openxmlformats.org/wordprocessingml/2006/main" xmlns:w14="http://schemas.microsoft.com/office/word/2010/wordml" xmlns:w15="http://schemas.microsoft.com/office/word/2012/wordml" xmlns:w16cex="http://schemas.microsoft.com/office/word/2018/wordml/cex" xmlns:w16cid="http://schemas.microsoft.com/office/word/2016/wordml/cid" xmlns:w16="http://schemas.microsoft.com/office/word/2018/wordml" xmlns:w16du="http://schemas.microsoft.com/office/word/2023/wordml/word16du" xmlns:w16sdtdh="http://schemas.microsoft.com/office/word/2020/wordml/sdtdatahash" xmlns:w16sdtfl="http://schemas.microsoft.com/office/word/2024/wordml/sdtformatlock" xmlns:w16se="http://schemas.microsoft.com/office/word/2015/wordml/symex" xmlns:wpg="http://schemas.microsoft.com/office/word/2010/wordprocessingGroup" xmlns:wpi="http://schemas.microsoft.com/office/word/2010/wordprocessingInk" xmlns:wne="http://schemas.microsoft.com/office/word/2006/wordml" xmlns:wps="http://schemas.microsoft.com/office/word/2010/wordprocessingShape" mc:Ignorable="w14 w15 w16se w16cid w16 w16cex w16sdtdh w16sdtfl cr w16du wp14">
-  <w16cex:commentExtensible w16cex:durableId="686C2344" w16cex:dateUtc="2025-01-14T14:08:00Z"/>
-</w16cex:commentsExtensible>
-</file>
-
-<file path=word/commentsIds.xml><?xml version="1.0" encoding="utf-8"?>
-<w16cid:commentsIds xmlns:wpc="http://schemas.microsoft.com/office/word/2010/wordprocessingCanvas" xmlns:cx="http://schemas.microsoft.com/office/drawing/2014/chartex" xmlns:cx1="http://schemas.microsoft.com/office/drawing/2015/9/8/chartex" xmlns:cx2="http://schemas.microsoft.com/office/drawing/2015/10/21/chartex" xmlns:cx3="http://schemas.microsoft.com/office/drawing/2016/5/9/chartex" xmlns:cx4="http://schemas.microsoft.com/office/drawing/2016/5/10/chartex" xmlns:cx5="http://schemas.microsoft.com/office/drawing/2016/5/11/chartex" xmlns:cx6="http://schemas.microsoft.com/office/drawing/2016/5/12/chartex" xmlns:cx7="http://schemas.microsoft.com/office/drawing/2016/5/13/chartex" xmlns:cx8="http://schemas.microsoft.com/office/drawing/2016/5/14/chartex" xmlns:mc="http://schemas.openxmlformats.org/markup-compatibility/2006" xmlns:aink="http://schemas.microsoft.com/office/drawing/2016/ink" xmlns:am3d="http://schemas.microsoft.com/office/drawing/2017/model3d" xmlns:o="urn:schemas-microsoft-com:office:office" xmlns:oel="http://schemas.microsoft.com/office/2019/extlst" xmlns:r="http://schemas.openxmlformats.org/officeDocument/2006/relationships" xmlns:m="http://schemas.openxmlformats.org/officeDocument/2006/math" xmlns:v="urn:schemas-microsoft-com:vml" xmlns:wp14="http://schemas.microsoft.com/office/word/2010/wordprocessingDrawing" xmlns:wp="http://schemas.openxmlformats.org/drawingml/2006/wordprocessingDrawing" xmlns:w10="urn:schemas-microsoft-com:office:word" xmlns:w="http://schemas.openxmlformats.org/wordprocessingml/2006/main" xmlns:w14="http://schemas.microsoft.com/office/word/2010/wordml" xmlns:w15="http://schemas.microsoft.com/office/word/2012/wordml" xmlns:w16cex="http://schemas.microsoft.com/office/word/2018/wordml/cex" xmlns:w16cid="http://schemas.microsoft.com/office/word/2016/wordml/cid" xmlns:w16="http://schemas.microsoft.com/office/word/2018/wordml" xmlns:w16du="http://schemas.microsoft.com/office/word/2023/wordml/word16du" xmlns:w16sdtdh="http://schemas.microsoft.com/office/word/2020/wordml/sdtdatahash" xmlns:w16sdtfl="http://schemas.microsoft.com/office/word/2024/wordml/sdtformatlock" xmlns:w16se="http://schemas.microsoft.com/office/word/2015/wordml/symex" xmlns:wpg="http://schemas.microsoft.com/office/word/2010/wordprocessingGroup" xmlns:wpi="http://schemas.microsoft.com/office/word/2010/wordprocessingInk" xmlns:wne="http://schemas.microsoft.com/office/word/2006/wordml" xmlns:wps="http://schemas.microsoft.com/office/word/2010/wordprocessingShape" mc:Ignorable="w14 w15 w16se w16cid w16 w16cex w16sdtdh w16sdtfl w16du wp14">
-  <w16cid:commentId w16cid:paraId="6AED0D83" w16cid:durableId="686C2344"/>
-</w16cid:commentsIds>
-</file>
-
 <file path=word/numbering.xml><?xml version="1.0" encoding="utf-8"?>
 <w:numbering xmlns:wpc="http://schemas.microsoft.com/office/word/2010/wordprocessingCanvas" xmlns:cx="http://schemas.microsoft.com/office/drawing/2014/chartex" xmlns:cx1="http://schemas.microsoft.com/office/drawing/2015/9/8/chartex" xmlns:cx2="http://schemas.microsoft.com/office/drawing/2015/10/21/chartex" xmlns:cx3="http://schemas.microsoft.com/office/drawing/2016/5/9/chartex" xmlns:cx4="http://schemas.microsoft.com/office/drawing/2016/5/10/chartex" xmlns:cx5="http://schemas.microsoft.com/office/drawing/2016/5/11/chartex" xmlns:cx6="http://schemas.microsoft.com/office/drawing/2016/5/12/chartex" xmlns:cx7="http://schemas.microsoft.com/office/drawing/2016/5/13/chartex" xmlns:cx8="http://schemas.microsoft.com/office/drawing/2016/5/14/chartex" xmlns:mc="http://schemas.openxmlformats.org/markup-compatibility/2006" xmlns:aink="http://schemas.microsoft.com/office/drawing/2016/ink" xmlns:am3d="http://schemas.microsoft.com/office/drawing/2017/model3d" xmlns:o="urn:schemas-microsoft-com:office:office" xmlns:oel="http://schemas.microsoft.com/office/2019/extlst" xmlns:r="http://schemas.openxmlformats.org/officeDocument/2006/relationships" xmlns:m="http://schemas.openxmlformats.org/officeDocument/2006/math" xmlns:v="urn:schemas-microsoft-com:vml" xmlns:wp14="http://schemas.microsoft.com/office/word/2010/wordprocessingDrawing" xmlns:wp="http://schemas.openxmlformats.org/drawingml/2006/wordprocessingDrawing" xmlns:w10="urn:schemas-microsoft-com:office:word" xmlns:w="http://schemas.openxmlformats.org/wordprocessingml/2006/main" xmlns:w14="http://schemas.microsoft.com/office/word/2010/wordml" xmlns:w15="http://schemas.microsoft.com/office/word/2012/wordml" xmlns:w16cex="http://schemas.microsoft.com/office/word/2018/wordml/cex" xmlns:w16cid="http://schemas.microsoft.com/office/word/2016/wordml/cid" xmlns:w16="http://schemas.microsoft.com/office/word/2018/wordml" xmlns:w16du="http://schemas.microsoft.com/office/word/2023/wordml/word16du" xmlns:w16sdtdh="http://schemas.microsoft.com/office/word/2020/wordml/sdtdatahash" xmlns:w16sdtfl="http://schemas.microsoft.com/office/word/2024/wordml/sdtformatlock" xmlns:w16se="http://schemas.microsoft.com/office/word/2015/wordml/symex" xmlns:wpg="http://schemas.microsoft.com/office/word/2010/wordprocessingGroup" xmlns:wpi="http://schemas.microsoft.com/office/word/2010/wordprocessingInk" xmlns:wne="http://schemas.microsoft.com/office/word/2006/wordml" xmlns:wps="http://schemas.microsoft.com/office/word/2010/wordprocessingShape" mc:Ignorable="w14 w15 w16se w16cid w16 w16cex w16sdtdh w16sdtfl w16du wp14">
   <w:abstractNum w:abstractNumId="0" w15:restartNumberingAfterBreak="0">
+    <w:nsid w:val="0C4146F8"/>
+    <w:multiLevelType w:val="multilevel"/>
+    <w:tmpl w:val="9DDEFE60"/>
+    <w:lvl w:ilvl="0">
+      <w:start w:val="1"/>
+      <w:numFmt w:val="decimal"/>
+      <w:lvlText w:val="%1."/>
+      <w:lvlJc w:val="left"/>
+      <w:pPr>
+        <w:tabs>
+          <w:tab w:val="num" w:pos="720"/>
+        </w:tabs>
+        <w:ind w:left="720" w:hanging="360"/>
+      </w:pPr>
+    </w:lvl>
+    <w:lvl w:ilvl="1">
+      <w:start w:val="1"/>
+      <w:numFmt w:val="bullet"/>
+      <w:lvlText w:val="o"/>
+      <w:lvlJc w:val="left"/>
+      <w:pPr>
+        <w:tabs>
+          <w:tab w:val="num" w:pos="1440"/>
+        </w:tabs>
+        <w:ind w:left="1440" w:hanging="360"/>
+      </w:pPr>
+      <w:rPr>
+        <w:rFonts w:ascii="Courier New" w:hAnsi="Courier New" w:hint="default"/>
+        <w:sz w:val="20"/>
+      </w:rPr>
+    </w:lvl>
+    <w:lvl w:ilvl="2" w:tentative="1">
+      <w:start w:val="1"/>
+      <w:numFmt w:val="decimal"/>
+      <w:lvlText w:val="%3."/>
+      <w:lvlJc w:val="left"/>
+      <w:pPr>
+        <w:tabs>
+          <w:tab w:val="num" w:pos="2160"/>
+        </w:tabs>
+        <w:ind w:left="2160" w:hanging="360"/>
+      </w:pPr>
+    </w:lvl>
+    <w:lvl w:ilvl="3" w:tentative="1">
+      <w:start w:val="1"/>
+      <w:numFmt w:val="decimal"/>
+      <w:lvlText w:val="%4."/>
+      <w:lvlJc w:val="left"/>
+      <w:pPr>
+        <w:tabs>
+          <w:tab w:val="num" w:pos="2880"/>
+        </w:tabs>
+        <w:ind w:left="2880" w:hanging="360"/>
+      </w:pPr>
+    </w:lvl>
+    <w:lvl w:ilvl="4" w:tentative="1">
+      <w:start w:val="1"/>
+      <w:numFmt w:val="decimal"/>
+      <w:lvlText w:val="%5."/>
+      <w:lvlJc w:val="left"/>
+      <w:pPr>
+        <w:tabs>
+          <w:tab w:val="num" w:pos="3600"/>
+        </w:tabs>
+        <w:ind w:left="3600" w:hanging="360"/>
+      </w:pPr>
+    </w:lvl>
+    <w:lvl w:ilvl="5" w:tentative="1">
+      <w:start w:val="1"/>
+      <w:numFmt w:val="decimal"/>
+      <w:lvlText w:val="%6."/>
+      <w:lvlJc w:val="left"/>
+      <w:pPr>
+        <w:tabs>
+          <w:tab w:val="num" w:pos="4320"/>
+        </w:tabs>
+        <w:ind w:left="4320" w:hanging="360"/>
+      </w:pPr>
+    </w:lvl>
+    <w:lvl w:ilvl="6" w:tentative="1">
+      <w:start w:val="1"/>
+      <w:numFmt w:val="decimal"/>
+      <w:lvlText w:val="%7."/>
+      <w:lvlJc w:val="left"/>
+      <w:pPr>
+        <w:tabs>
+          <w:tab w:val="num" w:pos="5040"/>
+        </w:tabs>
+        <w:ind w:left="5040" w:hanging="360"/>
+      </w:pPr>
+    </w:lvl>
+    <w:lvl w:ilvl="7" w:tentative="1">
+      <w:start w:val="1"/>
+      <w:numFmt w:val="decimal"/>
+      <w:lvlText w:val="%8."/>
+      <w:lvlJc w:val="left"/>
+      <w:pPr>
+        <w:tabs>
+          <w:tab w:val="num" w:pos="5760"/>
+        </w:tabs>
+        <w:ind w:left="5760" w:hanging="360"/>
+      </w:pPr>
+    </w:lvl>
+    <w:lvl w:ilvl="8" w:tentative="1">
+      <w:start w:val="1"/>
+      <w:numFmt w:val="decimal"/>
+      <w:lvlText w:val="%9."/>
+      <w:lvlJc w:val="left"/>
+      <w:pPr>
+        <w:tabs>
+          <w:tab w:val="num" w:pos="6480"/>
+        </w:tabs>
+        <w:ind w:left="6480" w:hanging="360"/>
+      </w:pPr>
+    </w:lvl>
+  </w:abstractNum>
+  <w:abstractNum w:abstractNumId="1" w15:restartNumberingAfterBreak="0">
     <w:nsid w:val="0EA177D6"/>
     <w:multiLevelType w:val="multilevel"/>
     <w:tmpl w:val="3CA052AC"/>
@@ -7465,7 +8179,305 @@
       </w:rPr>
     </w:lvl>
   </w:abstractNum>
-  <w:abstractNum w:abstractNumId="1" w15:restartNumberingAfterBreak="0">
+  <w:abstractNum w:abstractNumId="2" w15:restartNumberingAfterBreak="0">
+    <w:nsid w:val="14675975"/>
+    <w:multiLevelType w:val="multilevel"/>
+    <w:tmpl w:val="6038AB6E"/>
+    <w:lvl w:ilvl="0">
+      <w:start w:val="1"/>
+      <w:numFmt w:val="bullet"/>
+      <w:lvlText w:val=""/>
+      <w:lvlJc w:val="left"/>
+      <w:pPr>
+        <w:tabs>
+          <w:tab w:val="num" w:pos="720"/>
+        </w:tabs>
+        <w:ind w:left="720" w:hanging="360"/>
+      </w:pPr>
+      <w:rPr>
+        <w:rFonts w:ascii="Symbol" w:hAnsi="Symbol" w:hint="default"/>
+        <w:sz w:val="20"/>
+      </w:rPr>
+    </w:lvl>
+    <w:lvl w:ilvl="1">
+      <w:start w:val="1"/>
+      <w:numFmt w:val="bullet"/>
+      <w:lvlText w:val="o"/>
+      <w:lvlJc w:val="left"/>
+      <w:pPr>
+        <w:tabs>
+          <w:tab w:val="num" w:pos="1440"/>
+        </w:tabs>
+        <w:ind w:left="1440" w:hanging="360"/>
+      </w:pPr>
+      <w:rPr>
+        <w:rFonts w:ascii="Courier New" w:hAnsi="Courier New" w:hint="default"/>
+        <w:sz w:val="20"/>
+      </w:rPr>
+    </w:lvl>
+    <w:lvl w:ilvl="2" w:tentative="1">
+      <w:start w:val="1"/>
+      <w:numFmt w:val="bullet"/>
+      <w:lvlText w:val=""/>
+      <w:lvlJc w:val="left"/>
+      <w:pPr>
+        <w:tabs>
+          <w:tab w:val="num" w:pos="2160"/>
+        </w:tabs>
+        <w:ind w:left="2160" w:hanging="360"/>
+      </w:pPr>
+      <w:rPr>
+        <w:rFonts w:ascii="Wingdings" w:hAnsi="Wingdings" w:hint="default"/>
+        <w:sz w:val="20"/>
+      </w:rPr>
+    </w:lvl>
+    <w:lvl w:ilvl="3" w:tentative="1">
+      <w:start w:val="1"/>
+      <w:numFmt w:val="bullet"/>
+      <w:lvlText w:val=""/>
+      <w:lvlJc w:val="left"/>
+      <w:pPr>
+        <w:tabs>
+          <w:tab w:val="num" w:pos="2880"/>
+        </w:tabs>
+        <w:ind w:left="2880" w:hanging="360"/>
+      </w:pPr>
+      <w:rPr>
+        <w:rFonts w:ascii="Wingdings" w:hAnsi="Wingdings" w:hint="default"/>
+        <w:sz w:val="20"/>
+      </w:rPr>
+    </w:lvl>
+    <w:lvl w:ilvl="4" w:tentative="1">
+      <w:start w:val="1"/>
+      <w:numFmt w:val="bullet"/>
+      <w:lvlText w:val=""/>
+      <w:lvlJc w:val="left"/>
+      <w:pPr>
+        <w:tabs>
+          <w:tab w:val="num" w:pos="3600"/>
+        </w:tabs>
+        <w:ind w:left="3600" w:hanging="360"/>
+      </w:pPr>
+      <w:rPr>
+        <w:rFonts w:ascii="Wingdings" w:hAnsi="Wingdings" w:hint="default"/>
+        <w:sz w:val="20"/>
+      </w:rPr>
+    </w:lvl>
+    <w:lvl w:ilvl="5" w:tentative="1">
+      <w:start w:val="1"/>
+      <w:numFmt w:val="bullet"/>
+      <w:lvlText w:val=""/>
+      <w:lvlJc w:val="left"/>
+      <w:pPr>
+        <w:tabs>
+          <w:tab w:val="num" w:pos="4320"/>
+        </w:tabs>
+        <w:ind w:left="4320" w:hanging="360"/>
+      </w:pPr>
+      <w:rPr>
+        <w:rFonts w:ascii="Wingdings" w:hAnsi="Wingdings" w:hint="default"/>
+        <w:sz w:val="20"/>
+      </w:rPr>
+    </w:lvl>
+    <w:lvl w:ilvl="6" w:tentative="1">
+      <w:start w:val="1"/>
+      <w:numFmt w:val="bullet"/>
+      <w:lvlText w:val=""/>
+      <w:lvlJc w:val="left"/>
+      <w:pPr>
+        <w:tabs>
+          <w:tab w:val="num" w:pos="5040"/>
+        </w:tabs>
+        <w:ind w:left="5040" w:hanging="360"/>
+      </w:pPr>
+      <w:rPr>
+        <w:rFonts w:ascii="Wingdings" w:hAnsi="Wingdings" w:hint="default"/>
+        <w:sz w:val="20"/>
+      </w:rPr>
+    </w:lvl>
+    <w:lvl w:ilvl="7" w:tentative="1">
+      <w:start w:val="1"/>
+      <w:numFmt w:val="bullet"/>
+      <w:lvlText w:val=""/>
+      <w:lvlJc w:val="left"/>
+      <w:pPr>
+        <w:tabs>
+          <w:tab w:val="num" w:pos="5760"/>
+        </w:tabs>
+        <w:ind w:left="5760" w:hanging="360"/>
+      </w:pPr>
+      <w:rPr>
+        <w:rFonts w:ascii="Wingdings" w:hAnsi="Wingdings" w:hint="default"/>
+        <w:sz w:val="20"/>
+      </w:rPr>
+    </w:lvl>
+    <w:lvl w:ilvl="8" w:tentative="1">
+      <w:start w:val="1"/>
+      <w:numFmt w:val="bullet"/>
+      <w:lvlText w:val=""/>
+      <w:lvlJc w:val="left"/>
+      <w:pPr>
+        <w:tabs>
+          <w:tab w:val="num" w:pos="6480"/>
+        </w:tabs>
+        <w:ind w:left="6480" w:hanging="360"/>
+      </w:pPr>
+      <w:rPr>
+        <w:rFonts w:ascii="Wingdings" w:hAnsi="Wingdings" w:hint="default"/>
+        <w:sz w:val="20"/>
+      </w:rPr>
+    </w:lvl>
+  </w:abstractNum>
+  <w:abstractNum w:abstractNumId="3" w15:restartNumberingAfterBreak="0">
+    <w:nsid w:val="201D365B"/>
+    <w:multiLevelType w:val="multilevel"/>
+    <w:tmpl w:val="229E5172"/>
+    <w:lvl w:ilvl="0">
+      <w:start w:val="1"/>
+      <w:numFmt w:val="bullet"/>
+      <w:lvlText w:val=""/>
+      <w:lvlJc w:val="left"/>
+      <w:pPr>
+        <w:tabs>
+          <w:tab w:val="num" w:pos="720"/>
+        </w:tabs>
+        <w:ind w:left="720" w:hanging="360"/>
+      </w:pPr>
+      <w:rPr>
+        <w:rFonts w:ascii="Symbol" w:hAnsi="Symbol" w:hint="default"/>
+        <w:sz w:val="20"/>
+      </w:rPr>
+    </w:lvl>
+    <w:lvl w:ilvl="1">
+      <w:start w:val="1"/>
+      <w:numFmt w:val="bullet"/>
+      <w:lvlText w:val="o"/>
+      <w:lvlJc w:val="left"/>
+      <w:pPr>
+        <w:tabs>
+          <w:tab w:val="num" w:pos="1440"/>
+        </w:tabs>
+        <w:ind w:left="1440" w:hanging="360"/>
+      </w:pPr>
+      <w:rPr>
+        <w:rFonts w:ascii="Courier New" w:hAnsi="Courier New" w:hint="default"/>
+        <w:sz w:val="20"/>
+      </w:rPr>
+    </w:lvl>
+    <w:lvl w:ilvl="2" w:tentative="1">
+      <w:start w:val="1"/>
+      <w:numFmt w:val="bullet"/>
+      <w:lvlText w:val=""/>
+      <w:lvlJc w:val="left"/>
+      <w:pPr>
+        <w:tabs>
+          <w:tab w:val="num" w:pos="2160"/>
+        </w:tabs>
+        <w:ind w:left="2160" w:hanging="360"/>
+      </w:pPr>
+      <w:rPr>
+        <w:rFonts w:ascii="Wingdings" w:hAnsi="Wingdings" w:hint="default"/>
+        <w:sz w:val="20"/>
+      </w:rPr>
+    </w:lvl>
+    <w:lvl w:ilvl="3" w:tentative="1">
+      <w:start w:val="1"/>
+      <w:numFmt w:val="bullet"/>
+      <w:lvlText w:val=""/>
+      <w:lvlJc w:val="left"/>
+      <w:pPr>
+        <w:tabs>
+          <w:tab w:val="num" w:pos="2880"/>
+        </w:tabs>
+        <w:ind w:left="2880" w:hanging="360"/>
+      </w:pPr>
+      <w:rPr>
+        <w:rFonts w:ascii="Wingdings" w:hAnsi="Wingdings" w:hint="default"/>
+        <w:sz w:val="20"/>
+      </w:rPr>
+    </w:lvl>
+    <w:lvl w:ilvl="4" w:tentative="1">
+      <w:start w:val="1"/>
+      <w:numFmt w:val="bullet"/>
+      <w:lvlText w:val=""/>
+      <w:lvlJc w:val="left"/>
+      <w:pPr>
+        <w:tabs>
+          <w:tab w:val="num" w:pos="3600"/>
+        </w:tabs>
+        <w:ind w:left="3600" w:hanging="360"/>
+      </w:pPr>
+      <w:rPr>
+        <w:rFonts w:ascii="Wingdings" w:hAnsi="Wingdings" w:hint="default"/>
+        <w:sz w:val="20"/>
+      </w:rPr>
+    </w:lvl>
+    <w:lvl w:ilvl="5" w:tentative="1">
+      <w:start w:val="1"/>
+      <w:numFmt w:val="bullet"/>
+      <w:lvlText w:val=""/>
+      <w:lvlJc w:val="left"/>
+      <w:pPr>
+        <w:tabs>
+          <w:tab w:val="num" w:pos="4320"/>
+        </w:tabs>
+        <w:ind w:left="4320" w:hanging="360"/>
+      </w:pPr>
+      <w:rPr>
+        <w:rFonts w:ascii="Wingdings" w:hAnsi="Wingdings" w:hint="default"/>
+        <w:sz w:val="20"/>
+      </w:rPr>
+    </w:lvl>
+    <w:lvl w:ilvl="6" w:tentative="1">
+      <w:start w:val="1"/>
+      <w:numFmt w:val="bullet"/>
+      <w:lvlText w:val=""/>
+      <w:lvlJc w:val="left"/>
+      <w:pPr>
+        <w:tabs>
+          <w:tab w:val="num" w:pos="5040"/>
+        </w:tabs>
+        <w:ind w:left="5040" w:hanging="360"/>
+      </w:pPr>
+      <w:rPr>
+        <w:rFonts w:ascii="Wingdings" w:hAnsi="Wingdings" w:hint="default"/>
+        <w:sz w:val="20"/>
+      </w:rPr>
+    </w:lvl>
+    <w:lvl w:ilvl="7" w:tentative="1">
+      <w:start w:val="1"/>
+      <w:numFmt w:val="bullet"/>
+      <w:lvlText w:val=""/>
+      <w:lvlJc w:val="left"/>
+      <w:pPr>
+        <w:tabs>
+          <w:tab w:val="num" w:pos="5760"/>
+        </w:tabs>
+        <w:ind w:left="5760" w:hanging="360"/>
+      </w:pPr>
+      <w:rPr>
+        <w:rFonts w:ascii="Wingdings" w:hAnsi="Wingdings" w:hint="default"/>
+        <w:sz w:val="20"/>
+      </w:rPr>
+    </w:lvl>
+    <w:lvl w:ilvl="8" w:tentative="1">
+      <w:start w:val="1"/>
+      <w:numFmt w:val="bullet"/>
+      <w:lvlText w:val=""/>
+      <w:lvlJc w:val="left"/>
+      <w:pPr>
+        <w:tabs>
+          <w:tab w:val="num" w:pos="6480"/>
+        </w:tabs>
+        <w:ind w:left="6480" w:hanging="360"/>
+      </w:pPr>
+      <w:rPr>
+        <w:rFonts w:ascii="Wingdings" w:hAnsi="Wingdings" w:hint="default"/>
+        <w:sz w:val="20"/>
+      </w:rPr>
+    </w:lvl>
+  </w:abstractNum>
+  <w:abstractNum w:abstractNumId="4" w15:restartNumberingAfterBreak="0">
     <w:nsid w:val="28BF586B"/>
     <w:multiLevelType w:val="multilevel"/>
     <w:tmpl w:val="74485A28"/>
@@ -7614,7 +8626,7 @@
       </w:rPr>
     </w:lvl>
   </w:abstractNum>
-  <w:abstractNum w:abstractNumId="2" w15:restartNumberingAfterBreak="0">
+  <w:abstractNum w:abstractNumId="5" w15:restartNumberingAfterBreak="0">
     <w:nsid w:val="3D8600AF"/>
     <w:multiLevelType w:val="multilevel"/>
     <w:tmpl w:val="CBAC2D62"/>
@@ -7763,7 +8775,7 @@
       </w:rPr>
     </w:lvl>
   </w:abstractNum>
-  <w:abstractNum w:abstractNumId="3" w15:restartNumberingAfterBreak="0">
+  <w:abstractNum w:abstractNumId="6" w15:restartNumberingAfterBreak="0">
     <w:nsid w:val="4077687A"/>
     <w:multiLevelType w:val="multilevel"/>
     <w:tmpl w:val="A8AEAF5C"/>
@@ -7912,7 +8924,124 @@
       </w:rPr>
     </w:lvl>
   </w:abstractNum>
-  <w:abstractNum w:abstractNumId="4" w15:restartNumberingAfterBreak="0">
+  <w:abstractNum w:abstractNumId="7" w15:restartNumberingAfterBreak="0">
+    <w:nsid w:val="4AFA2DEE"/>
+    <w:multiLevelType w:val="multilevel"/>
+    <w:tmpl w:val="677A27E6"/>
+    <w:lvl w:ilvl="0">
+      <w:start w:val="1"/>
+      <w:numFmt w:val="decimal"/>
+      <w:lvlText w:val="%1."/>
+      <w:lvlJc w:val="left"/>
+      <w:pPr>
+        <w:tabs>
+          <w:tab w:val="num" w:pos="720"/>
+        </w:tabs>
+        <w:ind w:left="720" w:hanging="360"/>
+      </w:pPr>
+    </w:lvl>
+    <w:lvl w:ilvl="1">
+      <w:start w:val="1"/>
+      <w:numFmt w:val="bullet"/>
+      <w:lvlText w:val="o"/>
+      <w:lvlJc w:val="left"/>
+      <w:pPr>
+        <w:tabs>
+          <w:tab w:val="num" w:pos="1440"/>
+        </w:tabs>
+        <w:ind w:left="1440" w:hanging="360"/>
+      </w:pPr>
+      <w:rPr>
+        <w:rFonts w:ascii="Courier New" w:hAnsi="Courier New" w:hint="default"/>
+        <w:sz w:val="20"/>
+      </w:rPr>
+    </w:lvl>
+    <w:lvl w:ilvl="2" w:tentative="1">
+      <w:start w:val="1"/>
+      <w:numFmt w:val="decimal"/>
+      <w:lvlText w:val="%3."/>
+      <w:lvlJc w:val="left"/>
+      <w:pPr>
+        <w:tabs>
+          <w:tab w:val="num" w:pos="2160"/>
+        </w:tabs>
+        <w:ind w:left="2160" w:hanging="360"/>
+      </w:pPr>
+    </w:lvl>
+    <w:lvl w:ilvl="3" w:tentative="1">
+      <w:start w:val="1"/>
+      <w:numFmt w:val="decimal"/>
+      <w:lvlText w:val="%4."/>
+      <w:lvlJc w:val="left"/>
+      <w:pPr>
+        <w:tabs>
+          <w:tab w:val="num" w:pos="2880"/>
+        </w:tabs>
+        <w:ind w:left="2880" w:hanging="360"/>
+      </w:pPr>
+    </w:lvl>
+    <w:lvl w:ilvl="4" w:tentative="1">
+      <w:start w:val="1"/>
+      <w:numFmt w:val="decimal"/>
+      <w:lvlText w:val="%5."/>
+      <w:lvlJc w:val="left"/>
+      <w:pPr>
+        <w:tabs>
+          <w:tab w:val="num" w:pos="3600"/>
+        </w:tabs>
+        <w:ind w:left="3600" w:hanging="360"/>
+      </w:pPr>
+    </w:lvl>
+    <w:lvl w:ilvl="5" w:tentative="1">
+      <w:start w:val="1"/>
+      <w:numFmt w:val="decimal"/>
+      <w:lvlText w:val="%6."/>
+      <w:lvlJc w:val="left"/>
+      <w:pPr>
+        <w:tabs>
+          <w:tab w:val="num" w:pos="4320"/>
+        </w:tabs>
+        <w:ind w:left="4320" w:hanging="360"/>
+      </w:pPr>
+    </w:lvl>
+    <w:lvl w:ilvl="6" w:tentative="1">
+      <w:start w:val="1"/>
+      <w:numFmt w:val="decimal"/>
+      <w:lvlText w:val="%7."/>
+      <w:lvlJc w:val="left"/>
+      <w:pPr>
+        <w:tabs>
+          <w:tab w:val="num" w:pos="5040"/>
+        </w:tabs>
+        <w:ind w:left="5040" w:hanging="360"/>
+      </w:pPr>
+    </w:lvl>
+    <w:lvl w:ilvl="7" w:tentative="1">
+      <w:start w:val="1"/>
+      <w:numFmt w:val="decimal"/>
+      <w:lvlText w:val="%8."/>
+      <w:lvlJc w:val="left"/>
+      <w:pPr>
+        <w:tabs>
+          <w:tab w:val="num" w:pos="5760"/>
+        </w:tabs>
+        <w:ind w:left="5760" w:hanging="360"/>
+      </w:pPr>
+    </w:lvl>
+    <w:lvl w:ilvl="8" w:tentative="1">
+      <w:start w:val="1"/>
+      <w:numFmt w:val="decimal"/>
+      <w:lvlText w:val="%9."/>
+      <w:lvlJc w:val="left"/>
+      <w:pPr>
+        <w:tabs>
+          <w:tab w:val="num" w:pos="6480"/>
+        </w:tabs>
+        <w:ind w:left="6480" w:hanging="360"/>
+      </w:pPr>
+    </w:lvl>
+  </w:abstractNum>
+  <w:abstractNum w:abstractNumId="8" w15:restartNumberingAfterBreak="0">
     <w:nsid w:val="523E5ECC"/>
     <w:multiLevelType w:val="multilevel"/>
     <w:tmpl w:val="0D385C52"/>
@@ -8061,7 +9190,7 @@
       </w:rPr>
     </w:lvl>
   </w:abstractNum>
-  <w:abstractNum w:abstractNumId="5" w15:restartNumberingAfterBreak="0">
+  <w:abstractNum w:abstractNumId="9" w15:restartNumberingAfterBreak="0">
     <w:nsid w:val="6BA31F32"/>
     <w:multiLevelType w:val="multilevel"/>
     <w:tmpl w:val="E19A7AFC"/>
@@ -8210,33 +9339,189 @@
       </w:rPr>
     </w:lvl>
   </w:abstractNum>
+  <w:abstractNum w:abstractNumId="10" w15:restartNumberingAfterBreak="0">
+    <w:nsid w:val="72E91E74"/>
+    <w:multiLevelType w:val="multilevel"/>
+    <w:tmpl w:val="ECD430A8"/>
+    <w:lvl w:ilvl="0">
+      <w:start w:val="1"/>
+      <w:numFmt w:val="bullet"/>
+      <w:lvlText w:val=""/>
+      <w:lvlJc w:val="left"/>
+      <w:pPr>
+        <w:tabs>
+          <w:tab w:val="num" w:pos="720"/>
+        </w:tabs>
+        <w:ind w:left="720" w:hanging="360"/>
+      </w:pPr>
+      <w:rPr>
+        <w:rFonts w:ascii="Symbol" w:hAnsi="Symbol" w:hint="default"/>
+        <w:sz w:val="20"/>
+      </w:rPr>
+    </w:lvl>
+    <w:lvl w:ilvl="1" w:tentative="1">
+      <w:start w:val="1"/>
+      <w:numFmt w:val="bullet"/>
+      <w:lvlText w:val="o"/>
+      <w:lvlJc w:val="left"/>
+      <w:pPr>
+        <w:tabs>
+          <w:tab w:val="num" w:pos="1440"/>
+        </w:tabs>
+        <w:ind w:left="1440" w:hanging="360"/>
+      </w:pPr>
+      <w:rPr>
+        <w:rFonts w:ascii="Courier New" w:hAnsi="Courier New" w:hint="default"/>
+        <w:sz w:val="20"/>
+      </w:rPr>
+    </w:lvl>
+    <w:lvl w:ilvl="2" w:tentative="1">
+      <w:start w:val="1"/>
+      <w:numFmt w:val="bullet"/>
+      <w:lvlText w:val=""/>
+      <w:lvlJc w:val="left"/>
+      <w:pPr>
+        <w:tabs>
+          <w:tab w:val="num" w:pos="2160"/>
+        </w:tabs>
+        <w:ind w:left="2160" w:hanging="360"/>
+      </w:pPr>
+      <w:rPr>
+        <w:rFonts w:ascii="Wingdings" w:hAnsi="Wingdings" w:hint="default"/>
+        <w:sz w:val="20"/>
+      </w:rPr>
+    </w:lvl>
+    <w:lvl w:ilvl="3" w:tentative="1">
+      <w:start w:val="1"/>
+      <w:numFmt w:val="bullet"/>
+      <w:lvlText w:val=""/>
+      <w:lvlJc w:val="left"/>
+      <w:pPr>
+        <w:tabs>
+          <w:tab w:val="num" w:pos="2880"/>
+        </w:tabs>
+        <w:ind w:left="2880" w:hanging="360"/>
+      </w:pPr>
+      <w:rPr>
+        <w:rFonts w:ascii="Wingdings" w:hAnsi="Wingdings" w:hint="default"/>
+        <w:sz w:val="20"/>
+      </w:rPr>
+    </w:lvl>
+    <w:lvl w:ilvl="4" w:tentative="1">
+      <w:start w:val="1"/>
+      <w:numFmt w:val="bullet"/>
+      <w:lvlText w:val=""/>
+      <w:lvlJc w:val="left"/>
+      <w:pPr>
+        <w:tabs>
+          <w:tab w:val="num" w:pos="3600"/>
+        </w:tabs>
+        <w:ind w:left="3600" w:hanging="360"/>
+      </w:pPr>
+      <w:rPr>
+        <w:rFonts w:ascii="Wingdings" w:hAnsi="Wingdings" w:hint="default"/>
+        <w:sz w:val="20"/>
+      </w:rPr>
+    </w:lvl>
+    <w:lvl w:ilvl="5" w:tentative="1">
+      <w:start w:val="1"/>
+      <w:numFmt w:val="bullet"/>
+      <w:lvlText w:val=""/>
+      <w:lvlJc w:val="left"/>
+      <w:pPr>
+        <w:tabs>
+          <w:tab w:val="num" w:pos="4320"/>
+        </w:tabs>
+        <w:ind w:left="4320" w:hanging="360"/>
+      </w:pPr>
+      <w:rPr>
+        <w:rFonts w:ascii="Wingdings" w:hAnsi="Wingdings" w:hint="default"/>
+        <w:sz w:val="20"/>
+      </w:rPr>
+    </w:lvl>
+    <w:lvl w:ilvl="6" w:tentative="1">
+      <w:start w:val="1"/>
+      <w:numFmt w:val="bullet"/>
+      <w:lvlText w:val=""/>
+      <w:lvlJc w:val="left"/>
+      <w:pPr>
+        <w:tabs>
+          <w:tab w:val="num" w:pos="5040"/>
+        </w:tabs>
+        <w:ind w:left="5040" w:hanging="360"/>
+      </w:pPr>
+      <w:rPr>
+        <w:rFonts w:ascii="Wingdings" w:hAnsi="Wingdings" w:hint="default"/>
+        <w:sz w:val="20"/>
+      </w:rPr>
+    </w:lvl>
+    <w:lvl w:ilvl="7" w:tentative="1">
+      <w:start w:val="1"/>
+      <w:numFmt w:val="bullet"/>
+      <w:lvlText w:val=""/>
+      <w:lvlJc w:val="left"/>
+      <w:pPr>
+        <w:tabs>
+          <w:tab w:val="num" w:pos="5760"/>
+        </w:tabs>
+        <w:ind w:left="5760" w:hanging="360"/>
+      </w:pPr>
+      <w:rPr>
+        <w:rFonts w:ascii="Wingdings" w:hAnsi="Wingdings" w:hint="default"/>
+        <w:sz w:val="20"/>
+      </w:rPr>
+    </w:lvl>
+    <w:lvl w:ilvl="8" w:tentative="1">
+      <w:start w:val="1"/>
+      <w:numFmt w:val="bullet"/>
+      <w:lvlText w:val=""/>
+      <w:lvlJc w:val="left"/>
+      <w:pPr>
+        <w:tabs>
+          <w:tab w:val="num" w:pos="6480"/>
+        </w:tabs>
+        <w:ind w:left="6480" w:hanging="360"/>
+      </w:pPr>
+      <w:rPr>
+        <w:rFonts w:ascii="Wingdings" w:hAnsi="Wingdings" w:hint="default"/>
+        <w:sz w:val="20"/>
+      </w:rPr>
+    </w:lvl>
+  </w:abstractNum>
   <w:num w:numId="1" w16cid:durableId="2117481145">
+    <w:abstractNumId w:val="1"/>
+  </w:num>
+  <w:num w:numId="2" w16cid:durableId="364717269">
+    <w:abstractNumId w:val="8"/>
+  </w:num>
+  <w:num w:numId="3" w16cid:durableId="1877934261">
+    <w:abstractNumId w:val="6"/>
+  </w:num>
+  <w:num w:numId="4" w16cid:durableId="334577994">
+    <w:abstractNumId w:val="4"/>
+  </w:num>
+  <w:num w:numId="5" w16cid:durableId="962423193">
+    <w:abstractNumId w:val="9"/>
+  </w:num>
+  <w:num w:numId="6" w16cid:durableId="891231327">
+    <w:abstractNumId w:val="5"/>
+  </w:num>
+  <w:num w:numId="7" w16cid:durableId="365642081">
     <w:abstractNumId w:val="0"/>
   </w:num>
-  <w:num w:numId="2" w16cid:durableId="364717269">
-    <w:abstractNumId w:val="4"/>
-  </w:num>
-  <w:num w:numId="3" w16cid:durableId="1877934261">
+  <w:num w:numId="8" w16cid:durableId="97911703">
     <w:abstractNumId w:val="3"/>
   </w:num>
-  <w:num w:numId="4" w16cid:durableId="334577994">
-    <w:abstractNumId w:val="1"/>
-  </w:num>
-  <w:num w:numId="5" w16cid:durableId="962423193">
-    <w:abstractNumId w:val="5"/>
-  </w:num>
-  <w:num w:numId="6" w16cid:durableId="891231327">
+  <w:num w:numId="9" w16cid:durableId="108552801">
     <w:abstractNumId w:val="2"/>
   </w:num>
+  <w:num w:numId="10" w16cid:durableId="110050250">
+    <w:abstractNumId w:val="10"/>
+  </w:num>
+  <w:num w:numId="11" w16cid:durableId="248391911">
+    <w:abstractNumId w:val="7"/>
+  </w:num>
 </w:numbering>
-</file>
-
-<file path=word/people.xml><?xml version="1.0" encoding="utf-8"?>
-<w15:people xmlns:wpc="http://schemas.microsoft.com/office/word/2010/wordprocessingCanvas" xmlns:cx="http://schemas.microsoft.com/office/drawing/2014/chartex" xmlns:cx1="http://schemas.microsoft.com/office/drawing/2015/9/8/chartex" xmlns:cx2="http://schemas.microsoft.com/office/drawing/2015/10/21/chartex" xmlns:cx3="http://schemas.microsoft.com/office/drawing/2016/5/9/chartex" xmlns:cx4="http://schemas.microsoft.com/office/drawing/2016/5/10/chartex" xmlns:cx5="http://schemas.microsoft.com/office/drawing/2016/5/11/chartex" xmlns:cx6="http://schemas.microsoft.com/office/drawing/2016/5/12/chartex" xmlns:cx7="http://schemas.microsoft.com/office/drawing/2016/5/13/chartex" xmlns:cx8="http://schemas.microsoft.com/office/drawing/2016/5/14/chartex" xmlns:mc="http://schemas.openxmlformats.org/markup-compatibility/2006" xmlns:aink="http://schemas.microsoft.com/office/drawing/2016/ink" xmlns:am3d="http://schemas.microsoft.com/office/drawing/2017/model3d" xmlns:o="urn:schemas-microsoft-com:office:office" xmlns:oel="http://schemas.microsoft.com/office/2019/extlst" xmlns:r="http://schemas.openxmlformats.org/officeDocument/2006/relationships" xmlns:m="http://schemas.openxmlformats.org/officeDocument/2006/math" xmlns:v="urn:schemas-microsoft-com:vml" xmlns:wp14="http://schemas.microsoft.com/office/word/2010/wordprocessingDrawing" xmlns:wp="http://schemas.openxmlformats.org/drawingml/2006/wordprocessingDrawing" xmlns:w10="urn:schemas-microsoft-com:office:word" xmlns:w="http://schemas.openxmlformats.org/wordprocessingml/2006/main" xmlns:w14="http://schemas.microsoft.com/office/word/2010/wordml" xmlns:w15="http://schemas.microsoft.com/office/word/2012/wordml" xmlns:w16cex="http://schemas.microsoft.com/office/word/2018/wordml/cex" xmlns:w16cid="http://schemas.microsoft.com/office/word/2016/wordml/cid" xmlns:w16="http://schemas.microsoft.com/office/word/2018/wordml" xmlns:w16du="http://schemas.microsoft.com/office/word/2023/wordml/word16du" xmlns:w16sdtdh="http://schemas.microsoft.com/office/word/2020/wordml/sdtdatahash" xmlns:w16sdtfl="http://schemas.microsoft.com/office/word/2024/wordml/sdtformatlock" xmlns:w16se="http://schemas.microsoft.com/office/word/2015/wordml/symex" xmlns:wpg="http://schemas.microsoft.com/office/word/2010/wordprocessingGroup" xmlns:wpi="http://schemas.microsoft.com/office/word/2010/wordprocessingInk" xmlns:wne="http://schemas.microsoft.com/office/word/2006/wordml" xmlns:wps="http://schemas.microsoft.com/office/word/2010/wordprocessingShape" mc:Ignorable="w14 w15 w16se w16cid w16 w16cex w16sdtdh w16sdtfl w16du wp14">
-  <w15:person w15:author="Deshpande, Maithili">
-    <w15:presenceInfo w15:providerId="AD" w15:userId="S::maithili.deshpande@takeda.com::e777eda7-4e95-4081-83e7-03187f09a827"/>
-  </w15:person>
-</w15:people>
 </file>
 
 <file path=word/styles.xml><?xml version="1.0" encoding="utf-8"?>
@@ -8843,6 +10128,7 @@
   <w:style w:type="character" w:default="1" w:styleId="DefaultParagraphFont">
     <w:name w:val="Default Paragraph Font"/>
     <w:uiPriority w:val="1"/>
+    <w:semiHidden/>
     <w:unhideWhenUsed/>
   </w:style>
   <w:style w:type="table" w:default="1" w:styleId="TableNormal">

</xml_diff>